<commit_message>
update to installation manual
</commit_message>
<xml_diff>
--- a/installation-manual.docx
+++ b/installation-manual.docx
@@ -2,6 +2,24 @@
 <file path=word/document.xml><?xml version="1.0" encoding="utf-8"?>
 <w:document xmlns:wpc="http://schemas.microsoft.com/office/word/2010/wordprocessingCanvas" xmlns:mc="http://schemas.openxmlformats.org/markup-compatibility/2006" xmlns:o="urn:schemas-microsoft-com:office:office" xmlns:r="http://schemas.openxmlformats.org/officeDocument/2006/relationships" xmlns:m="http://schemas.openxmlformats.org/officeDocument/2006/math" xmlns:v="urn:schemas-microsoft-com:vml" xmlns:wp14="http://schemas.microsoft.com/office/word/2010/wordprocessingDrawing" xmlns:wp="http://schemas.openxmlformats.org/drawingml/2006/wordprocessingDrawing" xmlns:w10="urn:schemas-microsoft-com:office:word" xmlns:w="http://schemas.openxmlformats.org/wordprocessingml/2006/main" xmlns:w14="http://schemas.microsoft.com/office/word/2010/wordml" xmlns:w15="http://schemas.microsoft.com/office/word/2012/wordml" xmlns:wpg="http://schemas.microsoft.com/office/word/2010/wordprocessingGroup" xmlns:wpi="http://schemas.microsoft.com/office/word/2010/wordprocessingInk" xmlns:wne="http://schemas.microsoft.com/office/word/2006/wordml" xmlns:wps="http://schemas.microsoft.com/office/word/2010/wordprocessingShape" mc:Ignorable="w14 w15 wp14">
   <w:body>
+    <w:p>
+      <w:pPr>
+        <w:pStyle w:val="berschrift1"/>
+        <w:numPr>
+          <w:ilvl w:val="0"/>
+          <w:numId w:val="4"/>
+        </w:numPr>
+        <w:rPr>
+          <w:lang w:val="en-US"/>
+        </w:rPr>
+      </w:pPr>
+      <w:r>
+        <w:rPr>
+          <w:lang w:val="en-US"/>
+        </w:rPr>
+        <w:t>Wiring</w:t>
+      </w:r>
+    </w:p>
     <w:p>
       <w:pPr>
         <w:pStyle w:val="berschrift1"/>
@@ -263,6 +281,38 @@
       <w:pPr>
         <w:pStyle w:val="Listenabsatz"/>
         <w:numPr>
+          <w:ilvl w:val="1"/>
+          <w:numId w:val="2"/>
+        </w:numPr>
+        <w:rPr>
+          <w:lang w:val="en-US"/>
+        </w:rPr>
+      </w:pPr>
+      <w:r>
+        <w:rPr>
+          <w:lang w:val="en-US"/>
+        </w:rPr>
+        <w:t xml:space="preserve">Note: </w:t>
+      </w:r>
+      <w:proofErr w:type="spellStart"/>
+      <w:r>
+        <w:rPr>
+          <w:lang w:val="en-US"/>
+        </w:rPr>
+        <w:t>Debian</w:t>
+      </w:r>
+      <w:proofErr w:type="spellEnd"/>
+      <w:r>
+        <w:rPr>
+          <w:lang w:val="en-US"/>
+        </w:rPr>
+        <w:t xml:space="preserve"> Bullseye 2021-10-30 was the default image at time of writing.</w:t>
+      </w:r>
+    </w:p>
+    <w:p>
+      <w:pPr>
+        <w:pStyle w:val="Listenabsatz"/>
+        <w:numPr>
           <w:ilvl w:val="0"/>
           <w:numId w:val="2"/>
         </w:numPr>
@@ -468,30 +518,6 @@
       <w:pPr>
         <w:pStyle w:val="Listenabsatz"/>
         <w:numPr>
-          <w:ilvl w:val="2"/>
-          <w:numId w:val="2"/>
-        </w:numPr>
-        <w:rPr>
-          <w:lang w:val="en-US"/>
-        </w:rPr>
-      </w:pPr>
-      <w:r>
-        <w:rPr>
-          <w:lang w:val="en-US"/>
-        </w:rPr>
-        <w:t>Choose your authentication method. Password authentication was used in this case.</w:t>
-      </w:r>
-      <w:r>
-        <w:rPr>
-          <w:lang w:val="en-US"/>
-        </w:rPr>
-        <w:t xml:space="preserve"> Do not use the standard credentials (user: pi; password: raspberry), because that will trigger a warning on every startup.</w:t>
-      </w:r>
-    </w:p>
-    <w:p>
-      <w:pPr>
-        <w:pStyle w:val="Listenabsatz"/>
-        <w:numPr>
           <w:ilvl w:val="1"/>
           <w:numId w:val="2"/>
         </w:numPr>
@@ -503,13 +529,38 @@
         <w:rPr>
           <w:lang w:val="en-US"/>
         </w:rPr>
-        <w:t>Setup Wi-Fi</w:t>
-      </w:r>
-      <w:r>
-        <w:rPr>
-          <w:lang w:val="en-US"/>
-        </w:rPr>
-        <w:t>: Enter The SSID and the password for the Wi-Fi in your test-environment.</w:t>
+        <w:lastRenderedPageBreak/>
+        <w:t xml:space="preserve">Choose your authentication method. </w:t>
+      </w:r>
+      <w:r>
+        <w:rPr>
+          <w:lang w:val="en-US"/>
+        </w:rPr>
+        <w:t>In this case, p</w:t>
+      </w:r>
+      <w:r>
+        <w:rPr>
+          <w:lang w:val="en-US"/>
+        </w:rPr>
+        <w:t>assword authentication was used.</w:t>
+      </w:r>
+      <w:r>
+        <w:rPr>
+          <w:lang w:val="en-US"/>
+        </w:rPr>
+        <w:t xml:space="preserve"> Do not use the standard credentials</w:t>
+      </w:r>
+      <w:r>
+        <w:rPr>
+          <w:lang w:val="en-US"/>
+        </w:rPr>
+        <w:t xml:space="preserve"> (user: pi; password: raspberry)</w:t>
+      </w:r>
+      <w:r>
+        <w:rPr>
+          <w:lang w:val="en-US"/>
+        </w:rPr>
+        <w:t xml:space="preserve"> because that will trigger a warning on every startup.</w:t>
       </w:r>
     </w:p>
     <w:p>
@@ -527,6 +578,30 @@
         <w:rPr>
           <w:lang w:val="en-US"/>
         </w:rPr>
+        <w:t>Setup Wi-Fi</w:t>
+      </w:r>
+      <w:r>
+        <w:rPr>
+          <w:lang w:val="en-US"/>
+        </w:rPr>
+        <w:t>: Enter The SSID and the password for the Wi-Fi in your test-environment.</w:t>
+      </w:r>
+    </w:p>
+    <w:p>
+      <w:pPr>
+        <w:pStyle w:val="Listenabsatz"/>
+        <w:numPr>
+          <w:ilvl w:val="1"/>
+          <w:numId w:val="2"/>
+        </w:numPr>
+        <w:rPr>
+          <w:lang w:val="en-US"/>
+        </w:rPr>
+      </w:pPr>
+      <w:r>
+        <w:rPr>
+          <w:lang w:val="en-US"/>
+        </w:rPr>
         <w:t>Choose your appropriate country, language and keyboard settings.</w:t>
       </w:r>
     </w:p>
@@ -545,7 +620,6 @@
         <w:rPr>
           <w:lang w:val="en-US"/>
         </w:rPr>
-        <w:lastRenderedPageBreak/>
         <w:t>Select “Save”.</w:t>
       </w:r>
     </w:p>
@@ -666,12 +740,6 @@
           <w:lang w:val="en-US"/>
         </w:rPr>
       </w:pPr>
-      <w:r>
-        <w:rPr>
-          <w:lang w:val="en-US"/>
-        </w:rPr>
-        <w:t xml:space="preserve">Disconnect the display. </w:t>
-      </w:r>
       <w:r>
         <w:rPr>
           <w:lang w:val="en-US"/>
@@ -882,65 +950,13 @@
         <w:rPr>
           <w:lang w:val="en-US"/>
         </w:rPr>
-        <w:t>Power off the Raspberry Pi, connect the display and repower the Pi. You should now get a picture on your display.</w:t>
-      </w:r>
-      <w:r>
-        <w:rPr>
-          <w:lang w:val="en-US"/>
-        </w:rPr>
-        <w:t xml:space="preserve"> Enabling force HDMI averts a possible startup race between the raspberry pi and the display. Normally, the display would need to be powered on before the raspberry pi.</w:t>
-      </w:r>
-    </w:p>
-    <w:p>
-      <w:pPr>
-        <w:pStyle w:val="Listenabsatz"/>
-        <w:ind w:left="360"/>
-        <w:rPr>
-          <w:lang w:val="en-US"/>
-        </w:rPr>
-      </w:pPr>
-    </w:p>
-    <w:p>
-      <w:pPr>
-        <w:pStyle w:val="berschrift1"/>
-        <w:numPr>
-          <w:ilvl w:val="0"/>
-          <w:numId w:val="4"/>
-        </w:numPr>
-        <w:rPr>
-          <w:lang w:val="en-US"/>
-        </w:rPr>
-      </w:pPr>
-      <w:r>
-        <w:rPr>
-          <w:lang w:val="en-US"/>
-        </w:rPr>
-        <w:t>Mount your Storage device</w:t>
-      </w:r>
-    </w:p>
-    <w:p>
-      <w:pPr>
-        <w:rPr>
-          <w:lang w:val="en-US"/>
-        </w:rPr>
-      </w:pPr>
-    </w:p>
-    <w:p>
-      <w:pPr>
-        <w:pStyle w:val="Listenabsatz"/>
-        <w:numPr>
-          <w:ilvl w:val="0"/>
-          <w:numId w:val="5"/>
-        </w:numPr>
-        <w:rPr>
-          <w:lang w:val="en-US"/>
-        </w:rPr>
-      </w:pPr>
-      <w:r>
-        <w:rPr>
-          <w:lang w:val="en-US"/>
-        </w:rPr>
-        <w:t>Switch to root user.</w:t>
+        <w:t>Reboot the Raspberry Pi</w:t>
+      </w:r>
+      <w:r>
+        <w:rPr>
+          <w:lang w:val="en-US"/>
+        </w:rPr>
+        <w:t xml:space="preserve"> and connect the display.</w:t>
       </w:r>
     </w:p>
     <w:p>
@@ -968,7 +984,15 @@
           <w:color w:val="333333"/>
           <w:lang w:val="en-US"/>
         </w:rPr>
-        <w:t xml:space="preserve">$ </w:t>
+        <w:t>$</w:t>
+      </w:r>
+      <w:r>
+        <w:rPr>
+          <w:rFonts w:ascii="Consolas" w:hAnsi="Consolas"/>
+          <w:color w:val="333333"/>
+          <w:lang w:val="en-US"/>
+        </w:rPr>
+        <w:t xml:space="preserve"> </w:t>
       </w:r>
       <w:proofErr w:type="spellStart"/>
       <w:proofErr w:type="gramStart"/>
@@ -988,25 +1012,15 @@
           <w:color w:val="333333"/>
           <w:lang w:val="en-US"/>
         </w:rPr>
+        <w:t xml:space="preserve"> reboot</w:t>
+      </w:r>
+      <w:r>
+        <w:rPr>
+          <w:rFonts w:ascii="Consolas" w:hAnsi="Consolas"/>
+          <w:color w:val="333333"/>
+          <w:lang w:val="en-US"/>
+        </w:rPr>
         <w:t xml:space="preserve"> </w:t>
-      </w:r>
-      <w:proofErr w:type="spellStart"/>
-      <w:r>
-        <w:rPr>
-          <w:rFonts w:ascii="Consolas" w:hAnsi="Consolas"/>
-          <w:color w:val="333333"/>
-          <w:lang w:val="en-US"/>
-        </w:rPr>
-        <w:t>su</w:t>
-      </w:r>
-      <w:proofErr w:type="spellEnd"/>
-      <w:r>
-        <w:rPr>
-          <w:rFonts w:ascii="Consolas" w:hAnsi="Consolas"/>
-          <w:color w:val="333333"/>
-          <w:lang w:val="en-US"/>
-        </w:rPr>
-        <w:t xml:space="preserve"> root</w:t>
       </w:r>
     </w:p>
     <w:p>
@@ -1024,7 +1038,65 @@
         <w:rPr>
           <w:lang w:val="en-US"/>
         </w:rPr>
-        <w:t>The control unit stores measurement data on a separate storage device, such as an SSD. To be able to use your storage device it needs to be mounted. First, install some filesystem drivers:</w:t>
+        <w:t>You should now get a picture on your display.</w:t>
+      </w:r>
+      <w:r>
+        <w:rPr>
+          <w:lang w:val="en-US"/>
+        </w:rPr>
+        <w:t xml:space="preserve"> Enabling force HDMI averts a possible startup race between the raspberry pi and the display. Normally, the display would need to be powered on before the raspberry pi.</w:t>
+      </w:r>
+    </w:p>
+    <w:p>
+      <w:pPr>
+        <w:pStyle w:val="Listenabsatz"/>
+        <w:ind w:left="360"/>
+        <w:rPr>
+          <w:lang w:val="en-US"/>
+        </w:rPr>
+      </w:pPr>
+    </w:p>
+    <w:p>
+      <w:pPr>
+        <w:pStyle w:val="berschrift1"/>
+        <w:numPr>
+          <w:ilvl w:val="0"/>
+          <w:numId w:val="4"/>
+        </w:numPr>
+        <w:rPr>
+          <w:lang w:val="en-US"/>
+        </w:rPr>
+      </w:pPr>
+      <w:r>
+        <w:rPr>
+          <w:lang w:val="en-US"/>
+        </w:rPr>
+        <w:t>Mount your Storage device</w:t>
+      </w:r>
+    </w:p>
+    <w:p>
+      <w:pPr>
+        <w:rPr>
+          <w:lang w:val="en-US"/>
+        </w:rPr>
+      </w:pPr>
+    </w:p>
+    <w:p>
+      <w:pPr>
+        <w:pStyle w:val="Listenabsatz"/>
+        <w:numPr>
+          <w:ilvl w:val="0"/>
+          <w:numId w:val="5"/>
+        </w:numPr>
+        <w:rPr>
+          <w:lang w:val="en-US"/>
+        </w:rPr>
+      </w:pPr>
+      <w:r>
+        <w:rPr>
+          <w:lang w:val="en-US"/>
+        </w:rPr>
+        <w:t>Switch to root user.</w:t>
       </w:r>
     </w:p>
     <w:p>
@@ -1054,6 +1126,7 @@
         </w:rPr>
         <w:t xml:space="preserve">$ </w:t>
       </w:r>
+      <w:proofErr w:type="spellStart"/>
       <w:proofErr w:type="gramStart"/>
       <w:r>
         <w:rPr>
@@ -1061,8 +1134,9 @@
           <w:color w:val="333333"/>
           <w:lang w:val="en-US"/>
         </w:rPr>
-        <w:t>apt-get</w:t>
-      </w:r>
+        <w:t>sudo</w:t>
+      </w:r>
+      <w:proofErr w:type="spellEnd"/>
       <w:proofErr w:type="gramEnd"/>
       <w:r>
         <w:rPr>
@@ -1070,24 +1144,6 @@
           <w:color w:val="333333"/>
           <w:lang w:val="en-US"/>
         </w:rPr>
-        <w:t xml:space="preserve"> -y install ntfs-3g </w:t>
-      </w:r>
-      <w:proofErr w:type="spellStart"/>
-      <w:r>
-        <w:rPr>
-          <w:rFonts w:ascii="Consolas" w:hAnsi="Consolas"/>
-          <w:color w:val="333333"/>
-          <w:lang w:val="en-US"/>
-        </w:rPr>
-        <w:t>hfsutils</w:t>
-      </w:r>
-      <w:proofErr w:type="spellEnd"/>
-      <w:r>
-        <w:rPr>
-          <w:rFonts w:ascii="Consolas" w:hAnsi="Consolas"/>
-          <w:color w:val="333333"/>
-          <w:lang w:val="en-US"/>
-        </w:rPr>
         <w:t xml:space="preserve"> </w:t>
       </w:r>
       <w:proofErr w:type="spellStart"/>
@@ -1097,34 +1153,16 @@
           <w:color w:val="333333"/>
           <w:lang w:val="en-US"/>
         </w:rPr>
-        <w:t>hfsprogs</w:t>
-      </w:r>
-      <w:proofErr w:type="spellEnd"/>
-      <w:r>
-        <w:rPr>
-          <w:rFonts w:ascii="Consolas" w:hAnsi="Consolas"/>
-          <w:color w:val="333333"/>
-          <w:lang w:val="en-US"/>
-        </w:rPr>
-        <w:t xml:space="preserve"> </w:t>
-      </w:r>
-      <w:proofErr w:type="spellStart"/>
-      <w:r>
-        <w:rPr>
-          <w:rFonts w:ascii="Consolas" w:hAnsi="Consolas"/>
-          <w:color w:val="333333"/>
-          <w:lang w:val="en-US"/>
-        </w:rPr>
-        <w:t>exfat</w:t>
-      </w:r>
-      <w:proofErr w:type="spellEnd"/>
-      <w:r>
-        <w:rPr>
-          <w:rFonts w:ascii="Consolas" w:hAnsi="Consolas"/>
-          <w:color w:val="333333"/>
-          <w:lang w:val="en-US"/>
-        </w:rPr>
-        <w:t>-fuse</w:t>
+        <w:t>su</w:t>
+      </w:r>
+      <w:proofErr w:type="spellEnd"/>
+      <w:r>
+        <w:rPr>
+          <w:rFonts w:ascii="Consolas" w:hAnsi="Consolas"/>
+          <w:color w:val="333333"/>
+          <w:lang w:val="en-US"/>
+        </w:rPr>
+        <w:t xml:space="preserve"> root</w:t>
       </w:r>
     </w:p>
     <w:p>
@@ -1142,41 +1180,7 @@
         <w:rPr>
           <w:lang w:val="en-US"/>
         </w:rPr>
-        <w:t>Now we create the d</w:t>
-      </w:r>
-      <w:r>
-        <w:rPr>
-          <w:lang w:val="en-US"/>
-        </w:rPr>
-        <w:t>irectory to mount the device to. Use the /</w:t>
-      </w:r>
-      <w:proofErr w:type="spellStart"/>
-      <w:r>
-        <w:rPr>
-          <w:lang w:val="en-US"/>
-        </w:rPr>
-        <w:t>mnt</w:t>
-      </w:r>
-      <w:proofErr w:type="spellEnd"/>
-      <w:r>
-        <w:rPr>
-          <w:lang w:val="en-US"/>
-        </w:rPr>
-        <w:t>/</w:t>
-      </w:r>
-      <w:proofErr w:type="spellStart"/>
-      <w:r>
-        <w:rPr>
-          <w:lang w:val="en-US"/>
-        </w:rPr>
-        <w:t>ssd</w:t>
-      </w:r>
-      <w:proofErr w:type="spellEnd"/>
-      <w:r>
-        <w:rPr>
-          <w:lang w:val="en-US"/>
-        </w:rPr>
-        <w:t xml:space="preserve"> directory for this:</w:t>
+        <w:t>The control unit stores measurement data on a separate storage device, such as an SSD. To be able to use your storage device it needs to be mounted. First, install some filesystem drivers:</w:t>
       </w:r>
     </w:p>
     <w:p>
@@ -1206,7 +1210,6 @@
         </w:rPr>
         <w:t xml:space="preserve">$ </w:t>
       </w:r>
-      <w:proofErr w:type="spellStart"/>
       <w:proofErr w:type="gramStart"/>
       <w:r>
         <w:rPr>
@@ -1214,9 +1217,8 @@
           <w:color w:val="333333"/>
           <w:lang w:val="en-US"/>
         </w:rPr>
-        <w:t>mkdir</w:t>
-      </w:r>
-      <w:proofErr w:type="spellEnd"/>
+        <w:t>apt-get</w:t>
+      </w:r>
       <w:proofErr w:type="gramEnd"/>
       <w:r>
         <w:rPr>
@@ -1224,36 +1226,62 @@
           <w:color w:val="333333"/>
           <w:lang w:val="en-US"/>
         </w:rPr>
-        <w:t xml:space="preserve"> /</w:t>
-      </w:r>
-      <w:proofErr w:type="spellStart"/>
-      <w:r>
-        <w:rPr>
-          <w:rFonts w:ascii="Consolas" w:hAnsi="Consolas"/>
-          <w:color w:val="333333"/>
-          <w:lang w:val="en-US"/>
-        </w:rPr>
-        <w:t>mnt</w:t>
-      </w:r>
-      <w:proofErr w:type="spellEnd"/>
-      <w:r>
-        <w:rPr>
-          <w:rFonts w:ascii="Consolas" w:hAnsi="Consolas"/>
-          <w:color w:val="333333"/>
-          <w:lang w:val="en-US"/>
-        </w:rPr>
-        <w:t>/</w:t>
-      </w:r>
-      <w:proofErr w:type="spellStart"/>
-      <w:r>
-        <w:rPr>
-          <w:rFonts w:ascii="Consolas" w:hAnsi="Consolas"/>
-          <w:color w:val="333333"/>
-          <w:lang w:val="en-US"/>
-        </w:rPr>
-        <w:t>ssd</w:t>
-      </w:r>
-      <w:proofErr w:type="spellEnd"/>
+        <w:t xml:space="preserve"> -y install ntfs-3g </w:t>
+      </w:r>
+      <w:proofErr w:type="spellStart"/>
+      <w:r>
+        <w:rPr>
+          <w:rFonts w:ascii="Consolas" w:hAnsi="Consolas"/>
+          <w:color w:val="333333"/>
+          <w:lang w:val="en-US"/>
+        </w:rPr>
+        <w:t>hfsutils</w:t>
+      </w:r>
+      <w:proofErr w:type="spellEnd"/>
+      <w:r>
+        <w:rPr>
+          <w:rFonts w:ascii="Consolas" w:hAnsi="Consolas"/>
+          <w:color w:val="333333"/>
+          <w:lang w:val="en-US"/>
+        </w:rPr>
+        <w:t xml:space="preserve"> </w:t>
+      </w:r>
+      <w:proofErr w:type="spellStart"/>
+      <w:r>
+        <w:rPr>
+          <w:rFonts w:ascii="Consolas" w:hAnsi="Consolas"/>
+          <w:color w:val="333333"/>
+          <w:lang w:val="en-US"/>
+        </w:rPr>
+        <w:t>hfsprogs</w:t>
+      </w:r>
+      <w:proofErr w:type="spellEnd"/>
+      <w:r>
+        <w:rPr>
+          <w:rFonts w:ascii="Consolas" w:hAnsi="Consolas"/>
+          <w:color w:val="333333"/>
+          <w:lang w:val="en-US"/>
+        </w:rPr>
+        <w:t xml:space="preserve"> </w:t>
+      </w:r>
+      <w:proofErr w:type="spellStart"/>
+      <w:r>
+        <w:rPr>
+          <w:rFonts w:ascii="Consolas" w:hAnsi="Consolas"/>
+          <w:color w:val="333333"/>
+          <w:lang w:val="en-US"/>
+        </w:rPr>
+        <w:t>exfat</w:t>
+      </w:r>
+      <w:proofErr w:type="spellEnd"/>
+      <w:r>
+        <w:rPr>
+          <w:rFonts w:ascii="Consolas" w:hAnsi="Consolas"/>
+          <w:color w:val="333333"/>
+          <w:lang w:val="en-US"/>
+        </w:rPr>
+        <w:t>-fuse</w:t>
+      </w:r>
     </w:p>
     <w:p>
       <w:pPr>
@@ -1270,6 +1298,135 @@
         <w:rPr>
           <w:lang w:val="en-US"/>
         </w:rPr>
+        <w:t>Now we create the d</w:t>
+      </w:r>
+      <w:r>
+        <w:rPr>
+          <w:lang w:val="en-US"/>
+        </w:rPr>
+        <w:t>irectory to mount the device to. Use the /</w:t>
+      </w:r>
+      <w:proofErr w:type="spellStart"/>
+      <w:r>
+        <w:rPr>
+          <w:lang w:val="en-US"/>
+        </w:rPr>
+        <w:t>mnt</w:t>
+      </w:r>
+      <w:proofErr w:type="spellEnd"/>
+      <w:r>
+        <w:rPr>
+          <w:lang w:val="en-US"/>
+        </w:rPr>
+        <w:t>/</w:t>
+      </w:r>
+      <w:proofErr w:type="spellStart"/>
+      <w:r>
+        <w:rPr>
+          <w:lang w:val="en-US"/>
+        </w:rPr>
+        <w:t>ssd</w:t>
+      </w:r>
+      <w:proofErr w:type="spellEnd"/>
+      <w:r>
+        <w:rPr>
+          <w:lang w:val="en-US"/>
+        </w:rPr>
+        <w:t xml:space="preserve"> directory for this:</w:t>
+      </w:r>
+    </w:p>
+    <w:p>
+      <w:pPr>
+        <w:pStyle w:val="HTMLVorformatiert"/>
+        <w:pBdr>
+          <w:top w:val="single" w:sz="6" w:space="7" w:color="CCCCCC"/>
+          <w:left w:val="single" w:sz="6" w:space="7" w:color="CCCCCC"/>
+          <w:bottom w:val="single" w:sz="6" w:space="7" w:color="CCCCCC"/>
+          <w:right w:val="single" w:sz="6" w:space="7" w:color="CCCCCC"/>
+        </w:pBdr>
+        <w:shd w:val="clear" w:color="auto" w:fill="F5F5F5"/>
+        <w:wordWrap w:val="0"/>
+        <w:spacing w:after="150"/>
+        <w:ind w:left="360"/>
+        <w:rPr>
+          <w:rFonts w:ascii="Consolas" w:hAnsi="Consolas"/>
+          <w:color w:val="333333"/>
+          <w:lang w:val="en-US"/>
+        </w:rPr>
+      </w:pPr>
+      <w:r>
+        <w:rPr>
+          <w:rFonts w:ascii="Consolas" w:hAnsi="Consolas"/>
+          <w:color w:val="333333"/>
+          <w:lang w:val="en-US"/>
+        </w:rPr>
+        <w:t xml:space="preserve">$ </w:t>
+      </w:r>
+      <w:proofErr w:type="spellStart"/>
+      <w:proofErr w:type="gramStart"/>
+      <w:r>
+        <w:rPr>
+          <w:rFonts w:ascii="Consolas" w:hAnsi="Consolas"/>
+          <w:color w:val="333333"/>
+          <w:lang w:val="en-US"/>
+        </w:rPr>
+        <w:t>mkdir</w:t>
+      </w:r>
+      <w:proofErr w:type="spellEnd"/>
+      <w:proofErr w:type="gramEnd"/>
+      <w:r>
+        <w:rPr>
+          <w:rFonts w:ascii="Consolas" w:hAnsi="Consolas"/>
+          <w:color w:val="333333"/>
+          <w:lang w:val="en-US"/>
+        </w:rPr>
+        <w:t xml:space="preserve"> /</w:t>
+      </w:r>
+      <w:proofErr w:type="spellStart"/>
+      <w:r>
+        <w:rPr>
+          <w:rFonts w:ascii="Consolas" w:hAnsi="Consolas"/>
+          <w:color w:val="333333"/>
+          <w:lang w:val="en-US"/>
+        </w:rPr>
+        <w:t>mnt</w:t>
+      </w:r>
+      <w:proofErr w:type="spellEnd"/>
+      <w:r>
+        <w:rPr>
+          <w:rFonts w:ascii="Consolas" w:hAnsi="Consolas"/>
+          <w:color w:val="333333"/>
+          <w:lang w:val="en-US"/>
+        </w:rPr>
+        <w:t>/</w:t>
+      </w:r>
+      <w:proofErr w:type="spellStart"/>
+      <w:r>
+        <w:rPr>
+          <w:rFonts w:ascii="Consolas" w:hAnsi="Consolas"/>
+          <w:color w:val="333333"/>
+          <w:lang w:val="en-US"/>
+        </w:rPr>
+        <w:t>ssd</w:t>
+      </w:r>
+      <w:proofErr w:type="spellEnd"/>
+    </w:p>
+    <w:p>
+      <w:pPr>
+        <w:pStyle w:val="Listenabsatz"/>
+        <w:numPr>
+          <w:ilvl w:val="0"/>
+          <w:numId w:val="5"/>
+        </w:numPr>
+        <w:rPr>
+          <w:lang w:val="en-US"/>
+        </w:rPr>
+      </w:pPr>
+      <w:r>
+        <w:rPr>
+          <w:lang w:val="en-US"/>
+        </w:rPr>
+        <w:lastRenderedPageBreak/>
         <w:t xml:space="preserve">Use </w:t>
       </w:r>
       <w:proofErr w:type="spellStart"/>
@@ -1401,7 +1558,6 @@
         <w:rPr>
           <w:lang w:val="en-US"/>
         </w:rPr>
-        <w:lastRenderedPageBreak/>
         <w:t>In this case, the device I want to mount is /dev/sda1. Now mount the device to /</w:t>
       </w:r>
       <w:proofErr w:type="spellStart"/>
@@ -1722,7 +1878,33 @@
         <w:rPr>
           <w:lang w:val="en-US"/>
         </w:rPr>
-        <w:t xml:space="preserve"> from above: (adjust according to your setup)</w:t>
+        <w:t xml:space="preserve"> from above: (adjust according to your setup</w:t>
+      </w:r>
+      <w:r>
+        <w:rPr>
+          <w:lang w:val="en-US"/>
+        </w:rPr>
+        <w:t xml:space="preserve">: </w:t>
+      </w:r>
+      <w:proofErr w:type="spellStart"/>
+      <w:r>
+        <w:rPr>
+          <w:lang w:val="en-US"/>
+        </w:rPr>
+        <w:t>uuid</w:t>
+      </w:r>
+      <w:proofErr w:type="spellEnd"/>
+      <w:r>
+        <w:rPr>
+          <w:lang w:val="en-US"/>
+        </w:rPr>
+        <w:t xml:space="preserve"> and file system</w:t>
+      </w:r>
+      <w:r>
+        <w:rPr>
+          <w:lang w:val="en-US"/>
+        </w:rPr>
+        <w:t>)</w:t>
       </w:r>
     </w:p>
     <w:p>
@@ -2097,35 +2279,77 @@
         <w:t xml:space="preserve">$ </w:t>
       </w:r>
       <w:proofErr w:type="spellStart"/>
+      <w:r>
+        <w:rPr>
+          <w:rFonts w:ascii="Consolas" w:hAnsi="Consolas"/>
+          <w:color w:val="333333"/>
+          <w:lang w:val="en-US"/>
+        </w:rPr>
+        <w:t>ssh-keygen</w:t>
+      </w:r>
+      <w:proofErr w:type="spellEnd"/>
+    </w:p>
+    <w:p>
+      <w:pPr>
+        <w:pStyle w:val="Listenabsatz"/>
+        <w:numPr>
+          <w:ilvl w:val="0"/>
+          <w:numId w:val="5"/>
+        </w:numPr>
+        <w:rPr>
+          <w:lang w:val="en-US"/>
+        </w:rPr>
+      </w:pPr>
+      <w:r>
+        <w:rPr>
+          <w:lang w:val="en-US"/>
+        </w:rPr>
+        <w:t xml:space="preserve">Output the public </w:t>
+      </w:r>
+      <w:proofErr w:type="spellStart"/>
       <w:proofErr w:type="gramStart"/>
       <w:r>
         <w:rPr>
-          <w:rFonts w:ascii="Consolas" w:hAnsi="Consolas"/>
-          <w:color w:val="333333"/>
-          <w:lang w:val="en-US"/>
-        </w:rPr>
-        <w:t>mkdir</w:t>
+          <w:lang w:val="en-US"/>
+        </w:rPr>
+        <w:t>ssh</w:t>
       </w:r>
       <w:proofErr w:type="spellEnd"/>
       <w:proofErr w:type="gramEnd"/>
       <w:r>
         <w:rPr>
-          <w:rFonts w:ascii="Consolas" w:hAnsi="Consolas"/>
-          <w:color w:val="333333"/>
-          <w:lang w:val="en-US"/>
-        </w:rPr>
-        <w:t xml:space="preserve"> ~/.</w:t>
-      </w:r>
-      <w:proofErr w:type="spellStart"/>
-      <w:r>
-        <w:rPr>
-          <w:rFonts w:ascii="Consolas" w:hAnsi="Consolas"/>
-          <w:color w:val="333333"/>
-          <w:lang w:val="en-US"/>
-        </w:rPr>
-        <w:t>ssh</w:t>
-      </w:r>
-      <w:proofErr w:type="spellEnd"/>
+          <w:lang w:val="en-US"/>
+        </w:rPr>
+        <w:t xml:space="preserve"> key onto the screen. The public key is not a secret. It will be used to grant your raspberry pi rights to clone the </w:t>
+      </w:r>
+      <w:proofErr w:type="spellStart"/>
+      <w:r>
+        <w:rPr>
+          <w:lang w:val="en-US"/>
+        </w:rPr>
+        <w:t>SunshadeCorp</w:t>
+      </w:r>
+      <w:proofErr w:type="spellEnd"/>
+      <w:r>
+        <w:rPr>
+          <w:lang w:val="en-US"/>
+        </w:rPr>
+        <w:t xml:space="preserve"> </w:t>
+      </w:r>
+      <w:proofErr w:type="spellStart"/>
+      <w:r>
+        <w:rPr>
+          <w:lang w:val="en-US"/>
+        </w:rPr>
+        <w:t>git</w:t>
+      </w:r>
+      <w:proofErr w:type="spellEnd"/>
+      <w:r>
+        <w:rPr>
+          <w:lang w:val="en-US"/>
+        </w:rPr>
+        <w:t xml:space="preserve"> repositories.</w:t>
+      </w:r>
     </w:p>
     <w:p>
       <w:pPr>
@@ -2154,7 +2378,6 @@
         </w:rPr>
         <w:t xml:space="preserve">$ </w:t>
       </w:r>
-      <w:proofErr w:type="spellStart"/>
       <w:proofErr w:type="gramStart"/>
       <w:r>
         <w:rPr>
@@ -2162,10 +2385,35 @@
           <w:color w:val="333333"/>
           <w:lang w:val="en-US"/>
         </w:rPr>
-        <w:t>ssh-keygen</w:t>
-      </w:r>
-      <w:proofErr w:type="spellEnd"/>
+        <w:t>cat</w:t>
+      </w:r>
       <w:proofErr w:type="gramEnd"/>
+      <w:r>
+        <w:rPr>
+          <w:rFonts w:ascii="Consolas" w:hAnsi="Consolas"/>
+          <w:color w:val="333333"/>
+          <w:lang w:val="en-US"/>
+        </w:rPr>
+        <w:t xml:space="preserve"> ~/.</w:t>
+      </w:r>
+      <w:proofErr w:type="spellStart"/>
+      <w:r>
+        <w:rPr>
+          <w:rFonts w:ascii="Consolas" w:hAnsi="Consolas"/>
+          <w:color w:val="333333"/>
+          <w:lang w:val="en-US"/>
+        </w:rPr>
+        <w:t>ssh</w:t>
+      </w:r>
+      <w:proofErr w:type="spellEnd"/>
+      <w:r>
+        <w:rPr>
+          <w:rFonts w:ascii="Consolas" w:hAnsi="Consolas"/>
+          <w:color w:val="333333"/>
+          <w:lang w:val="en-US"/>
+        </w:rPr>
+        <w:t>/id_rsa.pub</w:t>
+      </w:r>
     </w:p>
     <w:p>
       <w:pPr>
@@ -2182,7 +2430,7 @@
         <w:rPr>
           <w:lang w:val="en-US"/>
         </w:rPr>
-        <w:t xml:space="preserve">Output the public </w:t>
+        <w:t xml:space="preserve">In your web browser, visit the </w:t>
       </w:r>
       <w:proofErr w:type="spellStart"/>
       <w:proofErr w:type="gramStart"/>
@@ -2198,7 +2446,34 @@
         <w:rPr>
           <w:lang w:val="en-US"/>
         </w:rPr>
-        <w:t xml:space="preserve"> key onto the screen. The public key is not a secret. It will be used to grant your raspberry pi rights to clone the </w:t>
+        <w:t xml:space="preserve"> key configuration page of your github account. </w:t>
+      </w:r>
+      <w:hyperlink r:id="rId10" w:history="1">
+        <w:r>
+          <w:rPr>
+            <w:rStyle w:val="Hyperlink"/>
+            <w:lang w:val="en-US"/>
+          </w:rPr>
+          <w:t>https://github.com/settings/keys</w:t>
+        </w:r>
+      </w:hyperlink>
+    </w:p>
+    <w:p>
+      <w:pPr>
+        <w:pStyle w:val="Listenabsatz"/>
+        <w:numPr>
+          <w:ilvl w:val="0"/>
+          <w:numId w:val="5"/>
+        </w:numPr>
+        <w:rPr>
+          <w:lang w:val="en-US"/>
+        </w:rPr>
+      </w:pPr>
+      <w:r>
+        <w:rPr>
+          <w:lang w:val="en-US"/>
+        </w:rPr>
+        <w:t xml:space="preserve">Click “New SSH key”. Choose a name for this key. Paste the output of the cat command into the key field and save. Your raspberry pi is now able to access the </w:t>
       </w:r>
       <w:proofErr w:type="spellStart"/>
       <w:r>
@@ -2212,21 +2487,124 @@
         <w:rPr>
           <w:lang w:val="en-US"/>
         </w:rPr>
-        <w:t xml:space="preserve"> </w:t>
-      </w:r>
-      <w:proofErr w:type="spellStart"/>
-      <w:r>
-        <w:rPr>
-          <w:lang w:val="en-US"/>
-        </w:rPr>
-        <w:t>git</w:t>
-      </w:r>
-      <w:proofErr w:type="spellEnd"/>
-      <w:r>
-        <w:rPr>
-          <w:lang w:val="en-US"/>
-        </w:rPr>
         <w:t xml:space="preserve"> repositories.</w:t>
+      </w:r>
+    </w:p>
+    <w:p>
+      <w:pPr>
+        <w:pStyle w:val="Listenabsatz"/>
+        <w:ind w:left="360"/>
+        <w:rPr>
+          <w:lang w:val="en-US"/>
+        </w:rPr>
+      </w:pPr>
+    </w:p>
+    <w:p>
+      <w:pPr>
+        <w:pStyle w:val="Listenabsatz"/>
+        <w:ind w:left="360"/>
+        <w:jc w:val="center"/>
+        <w:rPr>
+          <w:lang w:val="en-US"/>
+        </w:rPr>
+      </w:pPr>
+      <w:r>
+        <w:rPr>
+          <w:lang w:val="en-US"/>
+        </w:rPr>
+        <w:lastRenderedPageBreak/>
+        <w:drawing>
+          <wp:inline distT="0" distB="0" distL="0" distR="0" wp14:anchorId="3EADFB7D" wp14:editId="46A304A1">
+            <wp:extent cx="5760720" cy="2626995"/>
+            <wp:effectExtent l="0" t="0" r="0" b="1905"/>
+            <wp:docPr id="4" name="Grafik 4"/>
+            <wp:cNvGraphicFramePr>
+              <a:graphicFrameLocks xmlns:a="http://schemas.openxmlformats.org/drawingml/2006/main" noChangeAspect="1"/>
+            </wp:cNvGraphicFramePr>
+            <a:graphic xmlns:a="http://schemas.openxmlformats.org/drawingml/2006/main">
+              <a:graphicData uri="http://schemas.openxmlformats.org/drawingml/2006/picture">
+                <pic:pic xmlns:pic="http://schemas.openxmlformats.org/drawingml/2006/picture">
+                  <pic:nvPicPr>
+                    <pic:cNvPr id="1" name=""/>
+                    <pic:cNvPicPr/>
+                  </pic:nvPicPr>
+                  <pic:blipFill>
+                    <a:blip r:embed="rId11"/>
+                    <a:stretch>
+                      <a:fillRect/>
+                    </a:stretch>
+                  </pic:blipFill>
+                  <pic:spPr>
+                    <a:xfrm>
+                      <a:off x="0" y="0"/>
+                      <a:ext cx="5760720" cy="2626995"/>
+                    </a:xfrm>
+                    <a:prstGeom prst="rect">
+                      <a:avLst/>
+                    </a:prstGeom>
+                  </pic:spPr>
+                </pic:pic>
+              </a:graphicData>
+            </a:graphic>
+          </wp:inline>
+        </w:drawing>
+      </w:r>
+    </w:p>
+    <w:p>
+      <w:pPr>
+        <w:pStyle w:val="berschrift1"/>
+        <w:numPr>
+          <w:ilvl w:val="0"/>
+          <w:numId w:val="4"/>
+        </w:numPr>
+        <w:rPr>
+          <w:lang w:val="en-US"/>
+        </w:rPr>
+      </w:pPr>
+      <w:r>
+        <w:rPr>
+          <w:lang w:val="en-US"/>
+        </w:rPr>
+        <w:t xml:space="preserve">Install </w:t>
+      </w:r>
+      <w:proofErr w:type="spellStart"/>
+      <w:r>
+        <w:rPr>
+          <w:lang w:val="en-US"/>
+        </w:rPr>
+        <w:t>EasyBMS</w:t>
+      </w:r>
+      <w:proofErr w:type="spellEnd"/>
+      <w:r>
+        <w:rPr>
+          <w:lang w:val="en-US"/>
+        </w:rPr>
+        <w:t>-master</w:t>
+      </w:r>
+    </w:p>
+    <w:p>
+      <w:pPr>
+        <w:rPr>
+          <w:lang w:val="en-US"/>
+        </w:rPr>
+      </w:pPr>
+    </w:p>
+    <w:p>
+      <w:pPr>
+        <w:pStyle w:val="Listenabsatz"/>
+        <w:numPr>
+          <w:ilvl w:val="0"/>
+          <w:numId w:val="6"/>
+        </w:numPr>
+        <w:rPr>
+          <w:lang w:val="en-US"/>
+        </w:rPr>
+      </w:pPr>
+      <w:r>
+        <w:rPr>
+          <w:lang w:val="en-US"/>
+        </w:rPr>
+        <w:t>Make sure you are acting as root user.</w:t>
       </w:r>
     </w:p>
     <w:p>
@@ -2256,6 +2634,7 @@
         </w:rPr>
         <w:t xml:space="preserve">$ </w:t>
       </w:r>
+      <w:proofErr w:type="spellStart"/>
       <w:proofErr w:type="gramStart"/>
       <w:r>
         <w:rPr>
@@ -2263,8 +2642,9 @@
           <w:color w:val="333333"/>
           <w:lang w:val="en-US"/>
         </w:rPr>
-        <w:t>cat</w:t>
-      </w:r>
+        <w:t>sudo</w:t>
+      </w:r>
+      <w:proofErr w:type="spellEnd"/>
       <w:proofErr w:type="gramEnd"/>
       <w:r>
         <w:rPr>
@@ -2272,158 +2652,34 @@
           <w:color w:val="333333"/>
           <w:lang w:val="en-US"/>
         </w:rPr>
-        <w:t xml:space="preserve"> ~/.</w:t>
-      </w:r>
-      <w:proofErr w:type="spellStart"/>
-      <w:r>
-        <w:rPr>
-          <w:rFonts w:ascii="Consolas" w:hAnsi="Consolas"/>
-          <w:color w:val="333333"/>
-          <w:lang w:val="en-US"/>
-        </w:rPr>
-        <w:t>ssh</w:t>
-      </w:r>
-      <w:proofErr w:type="spellEnd"/>
-      <w:r>
-        <w:rPr>
-          <w:rFonts w:ascii="Consolas" w:hAnsi="Consolas"/>
-          <w:color w:val="333333"/>
-          <w:lang w:val="en-US"/>
-        </w:rPr>
-        <w:t>/id_rsa.pub</w:t>
-      </w:r>
-    </w:p>
-    <w:p>
-      <w:pPr>
-        <w:pStyle w:val="Listenabsatz"/>
-        <w:numPr>
-          <w:ilvl w:val="0"/>
-          <w:numId w:val="5"/>
-        </w:numPr>
-        <w:rPr>
-          <w:lang w:val="en-US"/>
-        </w:rPr>
-      </w:pPr>
-      <w:r>
-        <w:rPr>
-          <w:lang w:val="en-US"/>
-        </w:rPr>
-        <w:t xml:space="preserve">In your web browser, visit the </w:t>
-      </w:r>
-      <w:proofErr w:type="spellStart"/>
-      <w:proofErr w:type="gramStart"/>
-      <w:r>
-        <w:rPr>
-          <w:lang w:val="en-US"/>
-        </w:rPr>
-        <w:t>ssh</w:t>
-      </w:r>
-      <w:proofErr w:type="spellEnd"/>
-      <w:proofErr w:type="gramEnd"/>
-      <w:r>
-        <w:rPr>
-          <w:lang w:val="en-US"/>
-        </w:rPr>
-        <w:t xml:space="preserve"> key configuration page of your github account. </w:t>
-      </w:r>
-      <w:hyperlink r:id="rId10" w:history="1">
-        <w:r>
-          <w:rPr>
-            <w:rStyle w:val="Hyperlink"/>
-            <w:lang w:val="en-US"/>
-          </w:rPr>
-          <w:t>https://github.com/settings/keys</w:t>
-        </w:r>
-      </w:hyperlink>
-    </w:p>
-    <w:p>
-      <w:pPr>
-        <w:pStyle w:val="Listenabsatz"/>
-        <w:numPr>
-          <w:ilvl w:val="0"/>
-          <w:numId w:val="5"/>
-        </w:numPr>
-        <w:rPr>
-          <w:lang w:val="en-US"/>
-        </w:rPr>
-      </w:pPr>
-      <w:r>
-        <w:rPr>
-          <w:lang w:val="en-US"/>
-        </w:rPr>
-        <w:t xml:space="preserve">Click “New SSH key”. Choose a name for this key. Paste the output of the cat command into the key field and save. Your raspberry pi is now able to access the </w:t>
-      </w:r>
-      <w:proofErr w:type="spellStart"/>
-      <w:r>
-        <w:rPr>
-          <w:lang w:val="en-US"/>
-        </w:rPr>
-        <w:t>SunshadeCorp</w:t>
-      </w:r>
-      <w:proofErr w:type="spellEnd"/>
-      <w:r>
-        <w:rPr>
-          <w:lang w:val="en-US"/>
-        </w:rPr>
-        <w:t xml:space="preserve"> repositories.</w:t>
-      </w:r>
-    </w:p>
-    <w:p>
-      <w:pPr>
-        <w:pStyle w:val="Listenabsatz"/>
-        <w:ind w:left="360"/>
-        <w:rPr>
-          <w:lang w:val="en-US"/>
-        </w:rPr>
-      </w:pPr>
-    </w:p>
-    <w:p>
-      <w:pPr>
-        <w:pStyle w:val="Listenabsatz"/>
-        <w:ind w:left="360"/>
-        <w:rPr>
-          <w:lang w:val="en-US"/>
-        </w:rPr>
-      </w:pPr>
-    </w:p>
-    <w:p>
-      <w:pPr>
-        <w:pStyle w:val="berschrift1"/>
-        <w:numPr>
-          <w:ilvl w:val="0"/>
-          <w:numId w:val="4"/>
-        </w:numPr>
-        <w:rPr>
-          <w:lang w:val="en-US"/>
-        </w:rPr>
-      </w:pPr>
-      <w:r>
-        <w:rPr>
-          <w:lang w:val="en-US"/>
-        </w:rPr>
-        <w:t xml:space="preserve">Install </w:t>
-      </w:r>
-      <w:proofErr w:type="spellStart"/>
-      <w:r>
-        <w:rPr>
-          <w:lang w:val="en-US"/>
-        </w:rPr>
-        <w:t>EasyBMS</w:t>
-      </w:r>
-      <w:proofErr w:type="spellEnd"/>
-      <w:r>
-        <w:rPr>
-          <w:lang w:val="en-US"/>
-        </w:rPr>
-        <w:t>-master</w:t>
-      </w:r>
-    </w:p>
-    <w:p>
-      <w:pPr>
-        <w:rPr>
-          <w:lang w:val="en-US"/>
-        </w:rPr>
-      </w:pPr>
+        <w:t xml:space="preserve"> </w:t>
+      </w:r>
+      <w:proofErr w:type="spellStart"/>
+      <w:r>
+        <w:rPr>
+          <w:rFonts w:ascii="Consolas" w:hAnsi="Consolas"/>
+          <w:color w:val="333333"/>
+          <w:lang w:val="en-US"/>
+        </w:rPr>
+        <w:t>su</w:t>
+      </w:r>
+      <w:proofErr w:type="spellEnd"/>
+      <w:r>
+        <w:rPr>
+          <w:rFonts w:ascii="Consolas" w:hAnsi="Consolas"/>
+          <w:color w:val="333333"/>
+          <w:lang w:val="en-US"/>
+        </w:rPr>
+        <w:t xml:space="preserve"> </w:t>
+      </w:r>
+      <w:r>
+        <w:rPr>
+          <w:rFonts w:ascii="Consolas" w:hAnsi="Consolas"/>
+          <w:color w:val="333333"/>
+          <w:lang w:val="en-US"/>
+        </w:rPr>
+        <w:t>root</w:t>
+      </w:r>
     </w:p>
     <w:p>
       <w:pPr>
@@ -2440,7 +2696,35 @@
         <w:rPr>
           <w:lang w:val="en-US"/>
         </w:rPr>
-        <w:t>Make sure you are acting as root user.</w:t>
+        <w:t>Clone the control-pi-</w:t>
+      </w:r>
+      <w:proofErr w:type="spellStart"/>
+      <w:r>
+        <w:rPr>
+          <w:lang w:val="en-US"/>
+        </w:rPr>
+        <w:t>docker</w:t>
+      </w:r>
+      <w:proofErr w:type="spellEnd"/>
+      <w:r>
+        <w:rPr>
+          <w:lang w:val="en-US"/>
+        </w:rPr>
+        <w:t xml:space="preserve"> repository to the /</w:t>
+      </w:r>
+      <w:proofErr w:type="spellStart"/>
+      <w:r>
+        <w:rPr>
+          <w:lang w:val="en-US"/>
+        </w:rPr>
+        <w:t>docker</w:t>
+      </w:r>
+      <w:proofErr w:type="spellEnd"/>
+      <w:r>
+        <w:rPr>
+          <w:lang w:val="en-US"/>
+        </w:rPr>
+        <w:t xml:space="preserve"> directory.</w:t>
       </w:r>
     </w:p>
     <w:p>
@@ -2478,7 +2762,7 @@
           <w:color w:val="333333"/>
           <w:lang w:val="en-US"/>
         </w:rPr>
-        <w:t>sudo</w:t>
+        <w:t>git</w:t>
       </w:r>
       <w:proofErr w:type="spellEnd"/>
       <w:proofErr w:type="gramEnd"/>
@@ -2488,81 +2772,54 @@
           <w:color w:val="333333"/>
           <w:lang w:val="en-US"/>
         </w:rPr>
-        <w:t xml:space="preserve"> </w:t>
-      </w:r>
-      <w:proofErr w:type="spellStart"/>
-      <w:r>
-        <w:rPr>
-          <w:rFonts w:ascii="Consolas" w:hAnsi="Consolas"/>
-          <w:color w:val="333333"/>
-          <w:lang w:val="en-US"/>
-        </w:rPr>
-        <w:t>su</w:t>
-      </w:r>
-      <w:proofErr w:type="spellEnd"/>
-      <w:r>
-        <w:rPr>
-          <w:rFonts w:ascii="Consolas" w:hAnsi="Consolas"/>
-          <w:color w:val="333333"/>
-          <w:lang w:val="en-US"/>
-        </w:rPr>
-        <w:t xml:space="preserve"> </w:t>
-      </w:r>
-      <w:r>
-        <w:rPr>
-          <w:rFonts w:ascii="Consolas" w:hAnsi="Consolas"/>
-          <w:color w:val="333333"/>
-          <w:lang w:val="en-US"/>
-        </w:rPr>
-        <w:t>root</w:t>
-      </w:r>
-    </w:p>
-    <w:p>
-      <w:pPr>
-        <w:pStyle w:val="Listenabsatz"/>
-        <w:numPr>
-          <w:ilvl w:val="0"/>
-          <w:numId w:val="6"/>
-        </w:numPr>
-        <w:rPr>
-          <w:lang w:val="en-US"/>
-        </w:rPr>
-      </w:pPr>
-      <w:r>
-        <w:rPr>
-          <w:lang w:val="en-US"/>
-        </w:rPr>
-        <w:lastRenderedPageBreak/>
-        <w:t>Clone the control-pi-</w:t>
-      </w:r>
-      <w:proofErr w:type="spellStart"/>
-      <w:r>
-        <w:rPr>
+        <w:t xml:space="preserve"> clone </w:t>
+      </w:r>
+      <w:proofErr w:type="spellStart"/>
+      <w:r>
+        <w:rPr>
+          <w:rFonts w:ascii="Consolas" w:hAnsi="Consolas"/>
+          <w:color w:val="333333"/>
+          <w:lang w:val="en-US"/>
+        </w:rPr>
+        <w:t>git@github.com:SunshadeCorp</w:t>
+      </w:r>
+      <w:proofErr w:type="spellEnd"/>
+      <w:r>
+        <w:rPr>
+          <w:rFonts w:ascii="Consolas" w:hAnsi="Consolas"/>
+          <w:color w:val="333333"/>
+          <w:lang w:val="en-US"/>
+        </w:rPr>
+        <w:t>/control-pi-</w:t>
+      </w:r>
+      <w:proofErr w:type="spellStart"/>
+      <w:r>
+        <w:rPr>
+          <w:rFonts w:ascii="Consolas" w:hAnsi="Consolas"/>
+          <w:color w:val="333333"/>
+          <w:lang w:val="en-US"/>
+        </w:rPr>
+        <w:t>docker.git</w:t>
+      </w:r>
+      <w:proofErr w:type="spellEnd"/>
+      <w:r>
+        <w:rPr>
+          <w:rFonts w:ascii="Consolas" w:hAnsi="Consolas"/>
+          <w:color w:val="333333"/>
+          <w:lang w:val="en-US"/>
+        </w:rPr>
+        <w:t xml:space="preserve"> /</w:t>
+      </w:r>
+      <w:proofErr w:type="spellStart"/>
+      <w:r>
+        <w:rPr>
+          <w:rFonts w:ascii="Consolas" w:hAnsi="Consolas"/>
+          <w:color w:val="333333"/>
           <w:lang w:val="en-US"/>
         </w:rPr>
         <w:t>docker</w:t>
       </w:r>
       <w:proofErr w:type="spellEnd"/>
-      <w:r>
-        <w:rPr>
-          <w:lang w:val="en-US"/>
-        </w:rPr>
-        <w:t xml:space="preserve"> repository to the /</w:t>
-      </w:r>
-      <w:proofErr w:type="spellStart"/>
-      <w:r>
-        <w:rPr>
-          <w:lang w:val="en-US"/>
-        </w:rPr>
-        <w:t>docker</w:t>
-      </w:r>
-      <w:proofErr w:type="spellEnd"/>
-      <w:r>
-        <w:rPr>
-          <w:lang w:val="en-US"/>
-        </w:rPr>
-        <w:t xml:space="preserve"> directory.</w:t>
-      </w:r>
     </w:p>
     <w:p>
       <w:pPr>
@@ -2591,7 +2848,6 @@
         </w:rPr>
         <w:t xml:space="preserve">$ </w:t>
       </w:r>
-      <w:proofErr w:type="spellStart"/>
       <w:proofErr w:type="gramStart"/>
       <w:r>
         <w:rPr>
@@ -2599,64 +2855,73 @@
           <w:color w:val="333333"/>
           <w:lang w:val="en-US"/>
         </w:rPr>
+        <w:t>cd</w:t>
+      </w:r>
+      <w:proofErr w:type="gramEnd"/>
+      <w:r>
+        <w:rPr>
+          <w:rFonts w:ascii="Consolas" w:hAnsi="Consolas"/>
+          <w:color w:val="333333"/>
+          <w:lang w:val="en-US"/>
+        </w:rPr>
+        <w:t xml:space="preserve"> /</w:t>
+      </w:r>
+      <w:proofErr w:type="spellStart"/>
+      <w:r>
+        <w:rPr>
+          <w:rFonts w:ascii="Consolas" w:hAnsi="Consolas"/>
+          <w:color w:val="333333"/>
+          <w:lang w:val="en-US"/>
+        </w:rPr>
+        <w:t>docker</w:t>
+      </w:r>
+      <w:proofErr w:type="spellEnd"/>
+    </w:p>
+    <w:p>
+      <w:pPr>
+        <w:pStyle w:val="Listenabsatz"/>
+        <w:numPr>
+          <w:ilvl w:val="0"/>
+          <w:numId w:val="6"/>
+        </w:numPr>
+        <w:rPr>
+          <w:lang w:val="en-US"/>
+        </w:rPr>
+      </w:pPr>
+      <w:r>
+        <w:rPr>
+          <w:lang w:val="en-US"/>
+        </w:rPr>
+        <w:t xml:space="preserve">If there is a specific branch you want to use, then get the branch using </w:t>
+      </w:r>
+      <w:proofErr w:type="spellStart"/>
+      <w:r>
+        <w:rPr>
+          <w:lang w:val="en-US"/>
+        </w:rPr>
         <w:t>git</w:t>
       </w:r>
       <w:proofErr w:type="spellEnd"/>
-      <w:proofErr w:type="gramEnd"/>
-      <w:r>
-        <w:rPr>
-          <w:rFonts w:ascii="Consolas" w:hAnsi="Consolas"/>
-          <w:color w:val="333333"/>
-          <w:lang w:val="en-US"/>
-        </w:rPr>
-        <w:t xml:space="preserve"> clone </w:t>
-      </w:r>
-      <w:proofErr w:type="spellStart"/>
-      <w:r>
-        <w:rPr>
-          <w:rFonts w:ascii="Consolas" w:hAnsi="Consolas"/>
-          <w:color w:val="333333"/>
-          <w:lang w:val="en-US"/>
-        </w:rPr>
-        <w:t>git@github.com:SunshadeCorp</w:t>
-      </w:r>
-      <w:proofErr w:type="spellEnd"/>
-      <w:r>
-        <w:rPr>
-          <w:rFonts w:ascii="Consolas" w:hAnsi="Consolas"/>
-          <w:color w:val="333333"/>
-          <w:lang w:val="en-US"/>
-        </w:rPr>
-        <w:t>/control-pi-</w:t>
-      </w:r>
-      <w:proofErr w:type="spellStart"/>
-      <w:r>
-        <w:rPr>
-          <w:rFonts w:ascii="Consolas" w:hAnsi="Consolas"/>
-          <w:color w:val="333333"/>
-          <w:lang w:val="en-US"/>
-        </w:rPr>
-        <w:t>docker.git</w:t>
-      </w:r>
-      <w:proofErr w:type="spellEnd"/>
-      <w:r>
-        <w:rPr>
-          <w:rFonts w:ascii="Consolas" w:hAnsi="Consolas"/>
-          <w:color w:val="333333"/>
-          <w:lang w:val="en-US"/>
-        </w:rPr>
-        <w:t xml:space="preserve"> /</w:t>
-      </w:r>
-      <w:proofErr w:type="spellStart"/>
-      <w:r>
-        <w:rPr>
-          <w:rFonts w:ascii="Consolas" w:hAnsi="Consolas"/>
-          <w:color w:val="333333"/>
-          <w:lang w:val="en-US"/>
-        </w:rPr>
-        <w:t>docker</w:t>
-      </w:r>
-      <w:proofErr w:type="spellEnd"/>
+      <w:r>
+        <w:rPr>
+          <w:lang w:val="en-US"/>
+        </w:rPr>
+        <w:t xml:space="preserve"> checkout. In this case, the branch I want to use is called </w:t>
+      </w:r>
+      <w:proofErr w:type="spellStart"/>
+      <w:r>
+        <w:rPr>
+          <w:lang w:val="en-US"/>
+        </w:rPr>
+        <w:t>pv-hornbostel</w:t>
+      </w:r>
+      <w:proofErr w:type="spellEnd"/>
+      <w:r>
+        <w:rPr>
+          <w:lang w:val="en-US"/>
+        </w:rPr>
+        <w:t>.</w:t>
+      </w:r>
     </w:p>
     <w:p>
       <w:pPr>
@@ -2685,6 +2950,7 @@
         </w:rPr>
         <w:t xml:space="preserve">$ </w:t>
       </w:r>
+      <w:proofErr w:type="spellStart"/>
       <w:proofErr w:type="gramStart"/>
       <w:r>
         <w:rPr>
@@ -2692,8 +2958,9 @@
           <w:color w:val="333333"/>
           <w:lang w:val="en-US"/>
         </w:rPr>
-        <w:t>cd</w:t>
-      </w:r>
+        <w:t>git</w:t>
+      </w:r>
+      <w:proofErr w:type="spellEnd"/>
       <w:proofErr w:type="gramEnd"/>
       <w:r>
         <w:rPr>
@@ -2701,16 +2968,16 @@
           <w:color w:val="333333"/>
           <w:lang w:val="en-US"/>
         </w:rPr>
-        <w:t xml:space="preserve"> /</w:t>
-      </w:r>
-      <w:proofErr w:type="spellStart"/>
-      <w:r>
-        <w:rPr>
-          <w:rFonts w:ascii="Consolas" w:hAnsi="Consolas"/>
-          <w:color w:val="333333"/>
-          <w:lang w:val="en-US"/>
-        </w:rPr>
-        <w:t>docker</w:t>
+        <w:t xml:space="preserve"> checkout </w:t>
+      </w:r>
+      <w:proofErr w:type="spellStart"/>
+      <w:r>
+        <w:rPr>
+          <w:rFonts w:ascii="Consolas" w:hAnsi="Consolas"/>
+          <w:color w:val="333333"/>
+          <w:lang w:val="en-US"/>
+        </w:rPr>
+        <w:t>pv-hornbostel</w:t>
       </w:r>
       <w:proofErr w:type="spellEnd"/>
     </w:p>
@@ -2729,35 +2996,99 @@
         <w:rPr>
           <w:lang w:val="en-US"/>
         </w:rPr>
-        <w:t xml:space="preserve">If there is a specific branch you want to use, then get the branch using </w:t>
-      </w:r>
-      <w:proofErr w:type="spellStart"/>
-      <w:r>
-        <w:rPr>
-          <w:lang w:val="en-US"/>
-        </w:rPr>
-        <w:t>git</w:t>
-      </w:r>
-      <w:proofErr w:type="spellEnd"/>
-      <w:r>
-        <w:rPr>
-          <w:lang w:val="en-US"/>
-        </w:rPr>
-        <w:t xml:space="preserve"> checkout. In this case, the branch I want to use is called </w:t>
-      </w:r>
-      <w:proofErr w:type="spellStart"/>
-      <w:r>
-        <w:rPr>
-          <w:lang w:val="en-US"/>
-        </w:rPr>
-        <w:t>pv-hornbostel</w:t>
-      </w:r>
-      <w:proofErr w:type="spellEnd"/>
+        <w:t>Execute the install script. The install script downloads and install</w:t>
+      </w:r>
+      <w:r>
+        <w:rPr>
+          <w:lang w:val="en-US"/>
+        </w:rPr>
+        <w:t>s</w:t>
+      </w:r>
+      <w:r>
+        <w:rPr>
+          <w:lang w:val="en-US"/>
+        </w:rPr>
+        <w:t xml:space="preserve"> </w:t>
+      </w:r>
+      <w:proofErr w:type="spellStart"/>
+      <w:r>
+        <w:rPr>
+          <w:lang w:val="en-US"/>
+        </w:rPr>
+        <w:t>docker</w:t>
+      </w:r>
+      <w:proofErr w:type="spellEnd"/>
+      <w:r>
+        <w:rPr>
+          <w:lang w:val="en-US"/>
+        </w:rPr>
+        <w:t xml:space="preserve"> and </w:t>
+      </w:r>
+      <w:proofErr w:type="spellStart"/>
+      <w:r>
+        <w:rPr>
+          <w:lang w:val="en-US"/>
+        </w:rPr>
+        <w:t>docker</w:t>
+      </w:r>
+      <w:proofErr w:type="spellEnd"/>
+      <w:r>
+        <w:rPr>
+          <w:lang w:val="en-US"/>
+        </w:rPr>
+        <w:t xml:space="preserve">-compose. Also it clones the rest of the </w:t>
+      </w:r>
+      <w:proofErr w:type="spellStart"/>
+      <w:r>
+        <w:rPr>
+          <w:lang w:val="en-US"/>
+        </w:rPr>
+        <w:t>SunshadeCorp</w:t>
+      </w:r>
+      <w:proofErr w:type="spellEnd"/>
+      <w:r>
+        <w:rPr>
+          <w:lang w:val="en-US"/>
+        </w:rPr>
+        <w:t xml:space="preserve"> repositories into its appropriate directories</w:t>
+      </w:r>
       <w:r>
         <w:rPr>
           <w:lang w:val="en-US"/>
         </w:rPr>
         <w:t>.</w:t>
+      </w:r>
+      <w:r>
+        <w:rPr>
+          <w:lang w:val="en-US"/>
+        </w:rPr>
+        <w:t xml:space="preserve"> The script will ask you to choose the log username and password for the </w:t>
+      </w:r>
+      <w:proofErr w:type="spellStart"/>
+      <w:r>
+        <w:rPr>
+          <w:lang w:val="en-US"/>
+        </w:rPr>
+        <w:t>mqtt</w:t>
+      </w:r>
+      <w:proofErr w:type="spellEnd"/>
+      <w:r>
+        <w:rPr>
+          <w:lang w:val="en-US"/>
+        </w:rPr>
+        <w:t xml:space="preserve"> connections in your system. Remember </w:t>
+      </w:r>
+      <w:r>
+        <w:rPr>
+          <w:lang w:val="en-US"/>
+        </w:rPr>
+        <w:t>these</w:t>
+      </w:r>
+      <w:r>
+        <w:rPr>
+          <w:lang w:val="en-US"/>
+        </w:rPr>
+        <w:t xml:space="preserve"> because the BMS slaves have to use the same credentials.</w:t>
       </w:r>
     </w:p>
     <w:p>
@@ -2785,38 +3116,8 @@
           <w:color w:val="333333"/>
           <w:lang w:val="en-US"/>
         </w:rPr>
-        <w:t xml:space="preserve">$ </w:t>
-      </w:r>
-      <w:proofErr w:type="spellStart"/>
-      <w:proofErr w:type="gramStart"/>
-      <w:r>
-        <w:rPr>
-          <w:rFonts w:ascii="Consolas" w:hAnsi="Consolas"/>
-          <w:color w:val="333333"/>
-          <w:lang w:val="en-US"/>
-        </w:rPr>
-        <w:t>git</w:t>
-      </w:r>
-      <w:proofErr w:type="spellEnd"/>
-      <w:proofErr w:type="gramEnd"/>
-      <w:r>
-        <w:rPr>
-          <w:rFonts w:ascii="Consolas" w:hAnsi="Consolas"/>
-          <w:color w:val="333333"/>
-          <w:lang w:val="en-US"/>
-        </w:rPr>
-        <w:t xml:space="preserve"> checkout </w:t>
-      </w:r>
-      <w:proofErr w:type="spellStart"/>
-      <w:r>
-        <w:rPr>
-          <w:rFonts w:ascii="Consolas" w:hAnsi="Consolas"/>
-          <w:color w:val="333333"/>
-          <w:lang w:val="en-US"/>
-        </w:rPr>
-        <w:t>pv-hornbostel</w:t>
-      </w:r>
-      <w:proofErr w:type="spellEnd"/>
+        <w:t>$ ./install.sh</w:t>
+      </w:r>
     </w:p>
     <w:p>
       <w:pPr>
@@ -2833,49 +3134,37 @@
         <w:rPr>
           <w:lang w:val="en-US"/>
         </w:rPr>
-        <w:t xml:space="preserve">Execute the install script. The install script downloads and install </w:t>
-      </w:r>
-      <w:proofErr w:type="spellStart"/>
-      <w:r>
-        <w:rPr>
-          <w:lang w:val="en-US"/>
-        </w:rPr>
-        <w:t>docker</w:t>
-      </w:r>
-      <w:proofErr w:type="spellEnd"/>
-      <w:r>
-        <w:rPr>
-          <w:lang w:val="en-US"/>
-        </w:rPr>
-        <w:t xml:space="preserve"> and </w:t>
-      </w:r>
-      <w:proofErr w:type="spellStart"/>
-      <w:r>
-        <w:rPr>
-          <w:lang w:val="en-US"/>
-        </w:rPr>
-        <w:t>docker</w:t>
-      </w:r>
-      <w:proofErr w:type="spellEnd"/>
-      <w:r>
-        <w:rPr>
-          <w:lang w:val="en-US"/>
-        </w:rPr>
-        <w:t xml:space="preserve">-compose. Also it clones the rest of the </w:t>
-      </w:r>
-      <w:proofErr w:type="spellStart"/>
-      <w:r>
-        <w:rPr>
-          <w:lang w:val="en-US"/>
-        </w:rPr>
-        <w:t>SunshadeCorp</w:t>
-      </w:r>
-      <w:proofErr w:type="spellEnd"/>
-      <w:r>
-        <w:rPr>
-          <w:lang w:val="en-US"/>
-        </w:rPr>
-        <w:t xml:space="preserve"> repositories into its appropriate directories</w:t>
+        <w:t>If you want to use a specific branch in any of the sub repositories, then now go check these branches out inside the build directory.</w:t>
+      </w:r>
+    </w:p>
+    <w:p>
+      <w:pPr>
+        <w:pStyle w:val="Listenabsatz"/>
+        <w:numPr>
+          <w:ilvl w:val="0"/>
+          <w:numId w:val="6"/>
+        </w:numPr>
+        <w:rPr>
+          <w:lang w:val="en-US"/>
+        </w:rPr>
+      </w:pPr>
+      <w:r>
+        <w:rPr>
+          <w:lang w:val="en-US"/>
+        </w:rPr>
+        <w:t xml:space="preserve">Edit the slave mapping for the </w:t>
+      </w:r>
+      <w:r>
+        <w:rPr>
+          <w:lang w:val="en-US"/>
+        </w:rPr>
+        <w:t>BMS</w:t>
+      </w:r>
+      <w:r>
+        <w:rPr>
+          <w:lang w:val="en-US"/>
+        </w:rPr>
+        <w:t xml:space="preserve"> master according to your configuration</w:t>
       </w:r>
     </w:p>
     <w:p>
@@ -2903,61 +3192,31 @@
           <w:color w:val="333333"/>
           <w:lang w:val="en-US"/>
         </w:rPr>
-        <w:t>$ ./install.sh</w:t>
-      </w:r>
-    </w:p>
-    <w:p>
-      <w:pPr>
-        <w:pStyle w:val="Listenabsatz"/>
-        <w:numPr>
-          <w:ilvl w:val="0"/>
-          <w:numId w:val="6"/>
-        </w:numPr>
-        <w:rPr>
-          <w:lang w:val="en-US"/>
-        </w:rPr>
-      </w:pPr>
-      <w:r>
-        <w:rPr>
-          <w:lang w:val="en-US"/>
-        </w:rPr>
-        <w:t>If you want to use a specific branch in any of the sub repositories, then now go check these branches out inside the build directory.</w:t>
-      </w:r>
-    </w:p>
-    <w:p>
-      <w:pPr>
-        <w:pStyle w:val="Listenabsatz"/>
-        <w:numPr>
-          <w:ilvl w:val="0"/>
-          <w:numId w:val="6"/>
-        </w:numPr>
-        <w:rPr>
-          <w:lang w:val="en-US"/>
-        </w:rPr>
-      </w:pPr>
-      <w:r>
-        <w:rPr>
-          <w:lang w:val="en-US"/>
-        </w:rPr>
-        <w:t xml:space="preserve">You can now start the </w:t>
-      </w:r>
-      <w:proofErr w:type="spellStart"/>
-      <w:r>
-        <w:rPr>
-          <w:lang w:val="en-US"/>
-        </w:rPr>
-        <w:t>EasyBMS</w:t>
-      </w:r>
-      <w:proofErr w:type="spellEnd"/>
-      <w:r>
-        <w:rPr>
-          <w:lang w:val="en-US"/>
-        </w:rPr>
-        <w:t xml:space="preserve">-master and its services with </w:t>
-      </w:r>
-      <w:proofErr w:type="spellStart"/>
-      <w:r>
-        <w:rPr>
+        <w:t xml:space="preserve">$ </w:t>
+      </w:r>
+      <w:proofErr w:type="gramStart"/>
+      <w:r>
+        <w:rPr>
+          <w:rFonts w:ascii="Consolas" w:hAnsi="Consolas"/>
+          <w:color w:val="333333"/>
+          <w:lang w:val="en-US"/>
+        </w:rPr>
+        <w:t>cd</w:t>
+      </w:r>
+      <w:proofErr w:type="gramEnd"/>
+      <w:r>
+        <w:rPr>
+          <w:rFonts w:ascii="Consolas" w:hAnsi="Consolas"/>
+          <w:color w:val="333333"/>
+          <w:lang w:val="en-US"/>
+        </w:rPr>
+        <w:t xml:space="preserve"> /</w:t>
+      </w:r>
+      <w:proofErr w:type="spellStart"/>
+      <w:r>
+        <w:rPr>
+          <w:rFonts w:ascii="Consolas" w:hAnsi="Consolas"/>
+          <w:color w:val="333333"/>
           <w:lang w:val="en-US"/>
         </w:rPr>
         <w:t>docker</w:t>
@@ -2965,41 +3224,29 @@
       <w:proofErr w:type="spellEnd"/>
       <w:r>
         <w:rPr>
-          <w:lang w:val="en-US"/>
-        </w:rPr>
-        <w:t>-compose</w:t>
-      </w:r>
-      <w:r>
-        <w:rPr>
-          <w:lang w:val="en-US"/>
-        </w:rPr>
-        <w:t xml:space="preserve">. The first startup will take much longer because the containers are being downloaded or built. </w:t>
-      </w:r>
-      <w:r>
-        <w:rPr>
-          <w:lang w:val="en-US"/>
-        </w:rPr>
-        <w:t xml:space="preserve">This might take a while. </w:t>
-      </w:r>
-      <w:r>
-        <w:rPr>
-          <w:lang w:val="en-US"/>
-        </w:rPr>
-        <w:t xml:space="preserve">Remove the –d flag if you want to see the </w:t>
-      </w:r>
-      <w:proofErr w:type="spellStart"/>
-      <w:r>
-        <w:rPr>
-          <w:lang w:val="en-US"/>
-        </w:rPr>
-        <w:t>docker</w:t>
-      </w:r>
-      <w:proofErr w:type="spellEnd"/>
-      <w:r>
-        <w:rPr>
-          <w:lang w:val="en-US"/>
-        </w:rPr>
-        <w:t xml:space="preserve">-compose log as the services are starting up. </w:t>
+          <w:rFonts w:ascii="Consolas" w:hAnsi="Consolas"/>
+          <w:color w:val="333333"/>
+          <w:lang w:val="en-US"/>
+        </w:rPr>
+        <w:t>/build/</w:t>
+      </w:r>
+      <w:proofErr w:type="spellStart"/>
+      <w:r>
+        <w:rPr>
+          <w:rFonts w:ascii="Consolas" w:hAnsi="Consolas"/>
+          <w:color w:val="333333"/>
+          <w:lang w:val="en-US"/>
+        </w:rPr>
+        <w:t>easybms</w:t>
+      </w:r>
+      <w:proofErr w:type="spellEnd"/>
+      <w:r>
+        <w:rPr>
+          <w:rFonts w:ascii="Consolas" w:hAnsi="Consolas"/>
+          <w:color w:val="333333"/>
+          <w:lang w:val="en-US"/>
+        </w:rPr>
+        <w:t>-master</w:t>
       </w:r>
     </w:p>
     <w:p>
@@ -3027,8 +3274,20 @@
           <w:color w:val="333333"/>
           <w:lang w:val="en-US"/>
         </w:rPr>
-        <w:t>$</w:t>
-      </w:r>
+        <w:t xml:space="preserve">$ </w:t>
+      </w:r>
+      <w:proofErr w:type="spellStart"/>
+      <w:proofErr w:type="gramStart"/>
+      <w:r>
+        <w:rPr>
+          <w:rFonts w:ascii="Consolas" w:hAnsi="Consolas"/>
+          <w:color w:val="333333"/>
+          <w:lang w:val="en-US"/>
+        </w:rPr>
+        <w:t>cp</w:t>
+      </w:r>
+      <w:proofErr w:type="spellEnd"/>
+      <w:proofErr w:type="gramEnd"/>
       <w:r>
         <w:rPr>
           <w:rFonts w:ascii="Consolas" w:hAnsi="Consolas"/>
@@ -3037,6 +3296,63 @@
         </w:rPr>
         <w:t xml:space="preserve"> </w:t>
       </w:r>
+      <w:proofErr w:type="spellStart"/>
+      <w:r>
+        <w:rPr>
+          <w:rFonts w:ascii="Consolas" w:hAnsi="Consolas"/>
+          <w:color w:val="333333"/>
+          <w:lang w:val="en-US"/>
+        </w:rPr>
+        <w:t>slave_mapping.example.yaml</w:t>
+      </w:r>
+      <w:proofErr w:type="spellEnd"/>
+      <w:r>
+        <w:rPr>
+          <w:rFonts w:ascii="Consolas" w:hAnsi="Consolas"/>
+          <w:color w:val="333333"/>
+          <w:lang w:val="en-US"/>
+        </w:rPr>
+        <w:t xml:space="preserve"> </w:t>
+      </w:r>
+      <w:proofErr w:type="spellStart"/>
+      <w:r>
+        <w:rPr>
+          <w:rFonts w:ascii="Consolas" w:hAnsi="Consolas"/>
+          <w:color w:val="333333"/>
+          <w:lang w:val="en-US"/>
+        </w:rPr>
+        <w:t>slave_mapping.yaml</w:t>
+      </w:r>
+      <w:proofErr w:type="spellEnd"/>
+    </w:p>
+    <w:p>
+      <w:pPr>
+        <w:pStyle w:val="HTMLVorformatiert"/>
+        <w:pBdr>
+          <w:top w:val="single" w:sz="6" w:space="7" w:color="CCCCCC"/>
+          <w:left w:val="single" w:sz="6" w:space="7" w:color="CCCCCC"/>
+          <w:bottom w:val="single" w:sz="6" w:space="7" w:color="CCCCCC"/>
+          <w:right w:val="single" w:sz="6" w:space="7" w:color="CCCCCC"/>
+        </w:pBdr>
+        <w:shd w:val="clear" w:color="auto" w:fill="F5F5F5"/>
+        <w:wordWrap w:val="0"/>
+        <w:spacing w:after="150"/>
+        <w:ind w:left="360"/>
+        <w:rPr>
+          <w:rFonts w:ascii="Consolas" w:hAnsi="Consolas"/>
+          <w:color w:val="333333"/>
+          <w:lang w:val="en-US"/>
+        </w:rPr>
+      </w:pPr>
+      <w:r>
+        <w:rPr>
+          <w:rFonts w:ascii="Consolas" w:hAnsi="Consolas"/>
+          <w:color w:val="333333"/>
+          <w:lang w:val="en-US"/>
+        </w:rPr>
+        <w:t xml:space="preserve">$ </w:t>
+      </w:r>
+      <w:proofErr w:type="spellStart"/>
       <w:proofErr w:type="gramStart"/>
       <w:r>
         <w:rPr>
@@ -3044,8 +3360,9 @@
           <w:color w:val="333333"/>
           <w:lang w:val="en-US"/>
         </w:rPr>
-        <w:t>cd</w:t>
-      </w:r>
+        <w:t>nano</w:t>
+      </w:r>
+      <w:proofErr w:type="spellEnd"/>
       <w:proofErr w:type="gramEnd"/>
       <w:r>
         <w:rPr>
@@ -3053,13 +3370,74 @@
           <w:color w:val="333333"/>
           <w:lang w:val="en-US"/>
         </w:rPr>
-        <w:t xml:space="preserve"> /</w:t>
-      </w:r>
-      <w:proofErr w:type="spellStart"/>
-      <w:r>
-        <w:rPr>
-          <w:rFonts w:ascii="Consolas" w:hAnsi="Consolas"/>
-          <w:color w:val="333333"/>
+        <w:t xml:space="preserve"> </w:t>
+      </w:r>
+      <w:proofErr w:type="spellStart"/>
+      <w:r>
+        <w:rPr>
+          <w:rFonts w:ascii="Consolas" w:hAnsi="Consolas"/>
+          <w:color w:val="333333"/>
+          <w:lang w:val="en-US"/>
+        </w:rPr>
+        <w:t>slave_mapping.yaml</w:t>
+      </w:r>
+      <w:proofErr w:type="spellEnd"/>
+    </w:p>
+    <w:p>
+      <w:pPr>
+        <w:pStyle w:val="Listenabsatz"/>
+        <w:numPr>
+          <w:ilvl w:val="1"/>
+          <w:numId w:val="6"/>
+        </w:numPr>
+        <w:rPr>
+          <w:color w:val="FF0000"/>
+          <w:lang w:val="en-US"/>
+        </w:rPr>
+      </w:pPr>
+      <w:r>
+        <w:rPr>
+          <w:color w:val="FF0000"/>
+          <w:lang w:val="en-US"/>
+        </w:rPr>
+        <w:t>TODO: Explain this in its own chapter</w:t>
+      </w:r>
+    </w:p>
+    <w:p>
+      <w:pPr>
+        <w:pStyle w:val="Listenabsatz"/>
+        <w:numPr>
+          <w:ilvl w:val="0"/>
+          <w:numId w:val="6"/>
+        </w:numPr>
+        <w:rPr>
+          <w:lang w:val="en-US"/>
+        </w:rPr>
+      </w:pPr>
+      <w:r>
+        <w:rPr>
+          <w:lang w:val="en-US"/>
+        </w:rPr>
+        <w:lastRenderedPageBreak/>
+        <w:t xml:space="preserve">You can now start the </w:t>
+      </w:r>
+      <w:proofErr w:type="spellStart"/>
+      <w:r>
+        <w:rPr>
+          <w:lang w:val="en-US"/>
+        </w:rPr>
+        <w:t>EasyBMS</w:t>
+      </w:r>
+      <w:proofErr w:type="spellEnd"/>
+      <w:r>
+        <w:rPr>
+          <w:lang w:val="en-US"/>
+        </w:rPr>
+        <w:t xml:space="preserve">-master and its services with </w:t>
+      </w:r>
+      <w:proofErr w:type="spellStart"/>
+      <w:r>
+        <w:rPr>
           <w:lang w:val="en-US"/>
         </w:rPr>
         <w:t>docker</w:t>
@@ -3067,46 +3445,177 @@
       <w:proofErr w:type="spellEnd"/>
       <w:r>
         <w:rPr>
-          <w:rFonts w:ascii="Consolas" w:hAnsi="Consolas"/>
-          <w:color w:val="333333"/>
-          <w:lang w:val="en-US"/>
-        </w:rPr>
-        <w:t xml:space="preserve"> &amp;&amp; </w:t>
-      </w:r>
-      <w:proofErr w:type="spellStart"/>
-      <w:r>
-        <w:rPr>
-          <w:rFonts w:ascii="Consolas" w:hAnsi="Consolas"/>
-          <w:color w:val="333333"/>
-          <w:lang w:val="en-US"/>
-        </w:rPr>
-        <w:t>docker</w:t>
-      </w:r>
-      <w:proofErr w:type="spellEnd"/>
-      <w:r>
-        <w:rPr>
-          <w:rFonts w:ascii="Consolas" w:hAnsi="Consolas"/>
-          <w:color w:val="333333"/>
-          <w:lang w:val="en-US"/>
-        </w:rPr>
-        <w:t>-compose up -d</w:t>
+          <w:lang w:val="en-US"/>
+        </w:rPr>
+        <w:t>-compose</w:t>
+      </w:r>
+      <w:r>
+        <w:rPr>
+          <w:lang w:val="en-US"/>
+        </w:rPr>
+        <w:t>. The first startup will take much longer because the co</w:t>
+      </w:r>
+      <w:r>
+        <w:rPr>
+          <w:lang w:val="en-US"/>
+        </w:rPr>
+        <w:t>ntainers are being downloaded and</w:t>
       </w:r>
       <w:bookmarkStart w:id="0" w:name="_GoBack"/>
       <w:bookmarkEnd w:id="0"/>
-    </w:p>
-    <w:p>
-      <w:pPr>
-        <w:rPr>
-          <w:lang w:val="en-US"/>
-        </w:rPr>
-      </w:pPr>
-    </w:p>
-    <w:p>
-      <w:pPr>
-        <w:rPr>
-          <w:lang w:val="en-US"/>
-        </w:rPr>
-      </w:pPr>
+      <w:r>
+        <w:rPr>
+          <w:lang w:val="en-US"/>
+        </w:rPr>
+        <w:t xml:space="preserve"> built. </w:t>
+      </w:r>
+      <w:r>
+        <w:rPr>
+          <w:lang w:val="en-US"/>
+        </w:rPr>
+        <w:t xml:space="preserve">This might take a while. </w:t>
+      </w:r>
+      <w:r>
+        <w:rPr>
+          <w:lang w:val="en-US"/>
+        </w:rPr>
+        <w:t xml:space="preserve">Remove the –d flag if you want to see the </w:t>
+      </w:r>
+      <w:proofErr w:type="spellStart"/>
+      <w:r>
+        <w:rPr>
+          <w:lang w:val="en-US"/>
+        </w:rPr>
+        <w:t>docker</w:t>
+      </w:r>
+      <w:proofErr w:type="spellEnd"/>
+      <w:r>
+        <w:rPr>
+          <w:lang w:val="en-US"/>
+        </w:rPr>
+        <w:t xml:space="preserve">-compose log as the services are starting up. </w:t>
+      </w:r>
+    </w:p>
+    <w:p>
+      <w:pPr>
+        <w:pStyle w:val="HTMLVorformatiert"/>
+        <w:pBdr>
+          <w:top w:val="single" w:sz="6" w:space="7" w:color="CCCCCC"/>
+          <w:left w:val="single" w:sz="6" w:space="7" w:color="CCCCCC"/>
+          <w:bottom w:val="single" w:sz="6" w:space="7" w:color="CCCCCC"/>
+          <w:right w:val="single" w:sz="6" w:space="7" w:color="CCCCCC"/>
+        </w:pBdr>
+        <w:shd w:val="clear" w:color="auto" w:fill="F5F5F5"/>
+        <w:wordWrap w:val="0"/>
+        <w:spacing w:after="150"/>
+        <w:ind w:left="360"/>
+        <w:rPr>
+          <w:rFonts w:ascii="Consolas" w:hAnsi="Consolas"/>
+          <w:color w:val="333333"/>
+          <w:lang w:val="en-US"/>
+        </w:rPr>
+      </w:pPr>
+      <w:r>
+        <w:rPr>
+          <w:rFonts w:ascii="Consolas" w:hAnsi="Consolas"/>
+          <w:color w:val="333333"/>
+          <w:lang w:val="en-US"/>
+        </w:rPr>
+        <w:t xml:space="preserve">$ </w:t>
+      </w:r>
+      <w:proofErr w:type="gramStart"/>
+      <w:r>
+        <w:rPr>
+          <w:rFonts w:ascii="Consolas" w:hAnsi="Consolas"/>
+          <w:color w:val="333333"/>
+          <w:lang w:val="en-US"/>
+        </w:rPr>
+        <w:t>cd</w:t>
+      </w:r>
+      <w:proofErr w:type="gramEnd"/>
+      <w:r>
+        <w:rPr>
+          <w:rFonts w:ascii="Consolas" w:hAnsi="Consolas"/>
+          <w:color w:val="333333"/>
+          <w:lang w:val="en-US"/>
+        </w:rPr>
+        <w:t xml:space="preserve"> /</w:t>
+      </w:r>
+      <w:proofErr w:type="spellStart"/>
+      <w:r>
+        <w:rPr>
+          <w:rFonts w:ascii="Consolas" w:hAnsi="Consolas"/>
+          <w:color w:val="333333"/>
+          <w:lang w:val="en-US"/>
+        </w:rPr>
+        <w:t>docker</w:t>
+      </w:r>
+      <w:proofErr w:type="spellEnd"/>
+      <w:r>
+        <w:rPr>
+          <w:rFonts w:ascii="Consolas" w:hAnsi="Consolas"/>
+          <w:color w:val="333333"/>
+          <w:lang w:val="en-US"/>
+        </w:rPr>
+        <w:t xml:space="preserve"> &amp;&amp; </w:t>
+      </w:r>
+      <w:proofErr w:type="spellStart"/>
+      <w:r>
+        <w:rPr>
+          <w:rFonts w:ascii="Consolas" w:hAnsi="Consolas"/>
+          <w:color w:val="333333"/>
+          <w:lang w:val="en-US"/>
+        </w:rPr>
+        <w:t>docker</w:t>
+      </w:r>
+      <w:proofErr w:type="spellEnd"/>
+      <w:r>
+        <w:rPr>
+          <w:rFonts w:ascii="Consolas" w:hAnsi="Consolas"/>
+          <w:color w:val="333333"/>
+          <w:lang w:val="en-US"/>
+        </w:rPr>
+        <w:t>-compose up -d</w:t>
+      </w:r>
+    </w:p>
+    <w:p>
+      <w:pPr>
+        <w:rPr>
+          <w:lang w:val="en-US"/>
+        </w:rPr>
+      </w:pPr>
+    </w:p>
+    <w:p>
+      <w:pPr>
+        <w:pStyle w:val="berschrift1"/>
+        <w:numPr>
+          <w:ilvl w:val="0"/>
+          <w:numId w:val="4"/>
+        </w:numPr>
+        <w:rPr>
+          <w:lang w:val="en-US"/>
+        </w:rPr>
+      </w:pPr>
+      <w:r>
+        <w:rPr>
+          <w:lang w:val="en-US"/>
+        </w:rPr>
+        <w:t xml:space="preserve">Configure </w:t>
+      </w:r>
+      <w:proofErr w:type="spellStart"/>
+      <w:r>
+        <w:rPr>
+          <w:lang w:val="en-US"/>
+        </w:rPr>
+        <w:t>EasyBMS</w:t>
+      </w:r>
+      <w:proofErr w:type="spellEnd"/>
+      <w:r>
+        <w:rPr>
+          <w:lang w:val="en-US"/>
+        </w:rPr>
+        <w:t>-master</w:t>
+      </w:r>
     </w:p>
     <w:p>
       <w:pPr>
@@ -3289,7 +3798,7 @@
   <w:abstractNum w:abstractNumId="0" w15:restartNumberingAfterBreak="0">
     <w:nsid w:val="14943638"/>
     <w:multiLevelType w:val="hybridMultilevel"/>
-    <w:tmpl w:val="4572B142"/>
+    <w:tmpl w:val="ACD4CB44"/>
     <w:lvl w:ilvl="0" w:tplc="0407000F">
       <w:start w:val="1"/>
       <w:numFmt w:val="decimal"/>
@@ -3706,7 +4215,7 @@
         <w:rFonts w:ascii="Symbol" w:hAnsi="Symbol" w:hint="default"/>
       </w:rPr>
     </w:lvl>
-    <w:lvl w:ilvl="1" w:tplc="04070003" w:tentative="1">
+    <w:lvl w:ilvl="1" w:tplc="04070003">
       <w:start w:val="1"/>
       <w:numFmt w:val="bullet"/>
       <w:lvlText w:val="o"/>

</xml_diff>

<commit_message>
manual: mount as exfat
</commit_message>
<xml_diff>
--- a/installation-manual.docx
+++ b/installation-manual.docx
@@ -984,15 +984,7 @@
           <w:color w:val="333333"/>
           <w:lang w:val="en-US"/>
         </w:rPr>
-        <w:t>$</w:t>
-      </w:r>
-      <w:r>
-        <w:rPr>
-          <w:rFonts w:ascii="Consolas" w:hAnsi="Consolas"/>
-          <w:color w:val="333333"/>
-          <w:lang w:val="en-US"/>
-        </w:rPr>
-        <w:t xml:space="preserve"> </w:t>
+        <w:t xml:space="preserve">$ </w:t>
       </w:r>
       <w:proofErr w:type="spellStart"/>
       <w:proofErr w:type="gramStart"/>
@@ -1012,15 +1004,7 @@
           <w:color w:val="333333"/>
           <w:lang w:val="en-US"/>
         </w:rPr>
-        <w:t xml:space="preserve"> reboot</w:t>
-      </w:r>
-      <w:r>
-        <w:rPr>
-          <w:rFonts w:ascii="Consolas" w:hAnsi="Consolas"/>
-          <w:color w:val="333333"/>
-          <w:lang w:val="en-US"/>
-        </w:rPr>
-        <w:t xml:space="preserve"> </w:t>
+        <w:t xml:space="preserve"> reboot </w:t>
       </w:r>
     </w:p>
     <w:p>
@@ -1631,7 +1615,15 @@
           <w:color w:val="333333"/>
           <w:lang w:val="en-US"/>
         </w:rPr>
-        <w:t>vfat</w:t>
+        <w:t>ex</w:t>
+      </w:r>
+      <w:r>
+        <w:rPr>
+          <w:rFonts w:ascii="Consolas" w:hAnsi="Consolas"/>
+          <w:color w:val="333333"/>
+          <w:lang w:val="en-US"/>
+        </w:rPr>
+        <w:t>fat</w:t>
       </w:r>
       <w:proofErr w:type="spellEnd"/>
       <w:r>
@@ -1932,7 +1924,25 @@
           <w:color w:val="333333"/>
           <w:lang w:val="en-US"/>
         </w:rPr>
-        <w:t>UUID=64B9-2277 /</w:t>
+        <w:t>UUID=</w:t>
+      </w:r>
+      <w:bookmarkStart w:id="0" w:name="_GoBack"/>
+      <w:bookmarkEnd w:id="0"/>
+      <w:r>
+        <w:rPr>
+          <w:rFonts w:ascii="Consolas" w:hAnsi="Consolas"/>
+          <w:color w:val="333333"/>
+          <w:lang w:val="en-US"/>
+        </w:rPr>
+        <w:t xml:space="preserve">96F2-953A </w:t>
+      </w:r>
+      <w:r>
+        <w:rPr>
+          <w:rFonts w:ascii="Consolas" w:hAnsi="Consolas"/>
+          <w:color w:val="333333"/>
+          <w:lang w:val="en-US"/>
+        </w:rPr>
+        <w:t>/</w:t>
       </w:r>
       <w:proofErr w:type="spellStart"/>
       <w:r>
@@ -1986,25 +1996,7 @@
           <w:color w:val="333333"/>
           <w:lang w:val="en-US"/>
         </w:rPr>
-        <w:t xml:space="preserve"> utf8</w:t>
-      </w:r>
-      <w:proofErr w:type="gramStart"/>
-      <w:r>
-        <w:rPr>
-          <w:rFonts w:ascii="Consolas" w:hAnsi="Consolas"/>
-          <w:color w:val="333333"/>
-          <w:lang w:val="en-US"/>
-        </w:rPr>
-        <w:t>,uid</w:t>
-      </w:r>
-      <w:proofErr w:type="gramEnd"/>
-      <w:r>
-        <w:rPr>
-          <w:rFonts w:ascii="Consolas" w:hAnsi="Consolas"/>
-          <w:color w:val="333333"/>
-          <w:lang w:val="en-US"/>
-        </w:rPr>
-        <w:t>=</w:t>
+        <w:t xml:space="preserve"> utf8,uid=</w:t>
       </w:r>
       <w:proofErr w:type="spellStart"/>
       <w:r>
@@ -2510,7 +2502,8 @@
       </w:pPr>
       <w:r>
         <w:rPr>
-          <w:lang w:val="en-US"/>
+          <w:noProof/>
+          <w:lang w:eastAsia="de-DE"/>
         </w:rPr>
         <w:lastRenderedPageBreak/>
         <w:drawing>
@@ -3461,8 +3454,6 @@
         </w:rPr>
         <w:t>ntainers are being downloaded and</w:t>
       </w:r>
-      <w:bookmarkStart w:id="0" w:name="_GoBack"/>
-      <w:bookmarkEnd w:id="0"/>
       <w:r>
         <w:rPr>
           <w:lang w:val="en-US"/>
@@ -4971,6 +4962,18 @@
       <w:lang w:eastAsia="de-DE"/>
     </w:rPr>
   </w:style>
+  <w:style w:type="character" w:styleId="BesuchterHyperlink">
+    <w:name w:val="FollowedHyperlink"/>
+    <w:basedOn w:val="Absatz-Standardschriftart"/>
+    <w:uiPriority w:val="99"/>
+    <w:semiHidden/>
+    <w:unhideWhenUsed/>
+    <w:rsid w:val="00B26B8C"/>
+    <w:rPr>
+      <w:color w:val="954F72" w:themeColor="followedHyperlink"/>
+      <w:u w:val="single"/>
+    </w:rPr>
+  </w:style>
 </w:styles>
 </file>
 

</xml_diff>

<commit_message>
use exfat in manual
</commit_message>
<xml_diff>
--- a/installation-manual.docx
+++ b/installation-manual.docx
@@ -1480,21 +1480,25 @@
       <w:pPr>
         <w:pStyle w:val="Listenabsatz"/>
         <w:ind w:left="0"/>
-        <w:jc w:val="center"/>
-        <w:rPr>
-          <w:lang w:val="en-US"/>
-        </w:rPr>
-      </w:pPr>
-      <w:r>
-        <w:rPr>
-          <w:noProof/>
-          <w:lang w:eastAsia="de-DE"/>
+        <w:rPr>
+          <w:lang w:val="en-US"/>
+        </w:rPr>
+      </w:pPr>
+      <w:r>
+        <w:rPr>
+          <w:lang w:val="en-US"/>
+        </w:rPr>
+        <w:t xml:space="preserve"> </w:t>
+      </w:r>
+      <w:r>
+        <w:rPr>
+          <w:lang w:val="en-US"/>
         </w:rPr>
         <w:drawing>
-          <wp:inline distT="0" distB="0" distL="0" distR="0" wp14:anchorId="7D2CEEB6" wp14:editId="1773D2E9">
-            <wp:extent cx="6022975" cy="495940"/>
-            <wp:effectExtent l="0" t="0" r="0" b="0"/>
-            <wp:docPr id="3" name="Grafik 3"/>
+          <wp:inline distT="0" distB="0" distL="0" distR="0" wp14:anchorId="5BA5EF05" wp14:editId="10C10375">
+            <wp:extent cx="5996940" cy="690785"/>
+            <wp:effectExtent l="0" t="0" r="3810" b="0"/>
+            <wp:docPr id="6" name="Grafik 6"/>
             <wp:cNvGraphicFramePr>
               <a:graphicFrameLocks xmlns:a="http://schemas.openxmlformats.org/drawingml/2006/main" noChangeAspect="1"/>
             </wp:cNvGraphicFramePr>
@@ -1514,7 +1518,7 @@
                   <pic:spPr>
                     <a:xfrm>
                       <a:off x="0" y="0"/>
-                      <a:ext cx="6409346" cy="527754"/>
+                      <a:ext cx="6083561" cy="700763"/>
                     </a:xfrm>
                     <a:prstGeom prst="rect">
                       <a:avLst/>
@@ -1526,6 +1530,15 @@
           </wp:inline>
         </w:drawing>
       </w:r>
+    </w:p>
+    <w:p>
+      <w:pPr>
+        <w:pStyle w:val="Listenabsatz"/>
+        <w:ind w:left="360"/>
+        <w:rPr>
+          <w:lang w:val="en-US"/>
+        </w:rPr>
+      </w:pPr>
     </w:p>
     <w:p>
       <w:pPr>
@@ -1632,7 +1645,17 @@
           <w:color w:val="333333"/>
           <w:lang w:val="en-US"/>
         </w:rPr>
-        <w:t xml:space="preserve"> -o utf8</w:t>
+        <w:t xml:space="preserve"> -</w:t>
+      </w:r>
+      <w:bookmarkStart w:id="0" w:name="_GoBack"/>
+      <w:bookmarkEnd w:id="0"/>
+      <w:r>
+        <w:rPr>
+          <w:rFonts w:ascii="Consolas" w:hAnsi="Consolas"/>
+          <w:color w:val="333333"/>
+          <w:lang w:val="en-US"/>
+        </w:rPr>
+        <w:t>o utf8</w:t>
       </w:r>
       <w:proofErr w:type="gramStart"/>
       <w:r>
@@ -1926,8 +1949,6 @@
         </w:rPr>
         <w:t>UUID=</w:t>
       </w:r>
-      <w:bookmarkStart w:id="0" w:name="_GoBack"/>
-      <w:bookmarkEnd w:id="0"/>
       <w:r>
         <w:rPr>
           <w:rFonts w:ascii="Consolas" w:hAnsi="Consolas"/>
@@ -1987,16 +2008,42 @@
           <w:color w:val="333333"/>
           <w:lang w:val="en-US"/>
         </w:rPr>
-        <w:t>vfat</w:t>
-      </w:r>
-      <w:proofErr w:type="spellEnd"/>
-      <w:r>
-        <w:rPr>
-          <w:rFonts w:ascii="Consolas" w:hAnsi="Consolas"/>
-          <w:color w:val="333333"/>
-          <w:lang w:val="en-US"/>
-        </w:rPr>
-        <w:t xml:space="preserve"> utf8,uid=</w:t>
+        <w:t>ex</w:t>
+      </w:r>
+      <w:r>
+        <w:rPr>
+          <w:rFonts w:ascii="Consolas" w:hAnsi="Consolas"/>
+          <w:color w:val="333333"/>
+          <w:lang w:val="en-US"/>
+        </w:rPr>
+        <w:t>fat</w:t>
+      </w:r>
+      <w:proofErr w:type="spellEnd"/>
+      <w:r>
+        <w:rPr>
+          <w:rFonts w:ascii="Consolas" w:hAnsi="Consolas"/>
+          <w:color w:val="333333"/>
+          <w:lang w:val="en-US"/>
+        </w:rPr>
+        <w:t xml:space="preserve"> utf8</w:t>
+      </w:r>
+      <w:proofErr w:type="gramStart"/>
+      <w:r>
+        <w:rPr>
+          <w:rFonts w:ascii="Consolas" w:hAnsi="Consolas"/>
+          <w:color w:val="333333"/>
+          <w:lang w:val="en-US"/>
+        </w:rPr>
+        <w:t>,uid</w:t>
+      </w:r>
+      <w:proofErr w:type="gramEnd"/>
+      <w:r>
+        <w:rPr>
+          <w:rFonts w:ascii="Consolas" w:hAnsi="Consolas"/>
+          <w:color w:val="333333"/>
+          <w:lang w:val="en-US"/>
+        </w:rPr>
+        <w:t>=</w:t>
       </w:r>
       <w:proofErr w:type="spellStart"/>
       <w:r>
@@ -2505,7 +2552,6 @@
           <w:noProof/>
           <w:lang w:eastAsia="de-DE"/>
         </w:rPr>
-        <w:lastRenderedPageBreak/>
         <w:drawing>
           <wp:inline distT="0" distB="0" distL="0" distR="0" wp14:anchorId="3EADFB7D" wp14:editId="46A304A1">
             <wp:extent cx="5760720" cy="2626995"/>
@@ -3393,6 +3439,7 @@
           <w:color w:val="FF0000"/>
           <w:lang w:val="en-US"/>
         </w:rPr>
+        <w:lastRenderedPageBreak/>
         <w:t>TODO: Explain this in its own chapter</w:t>
       </w:r>
     </w:p>
@@ -3411,7 +3458,6 @@
         <w:rPr>
           <w:lang w:val="en-US"/>
         </w:rPr>
-        <w:lastRenderedPageBreak/>
         <w:t xml:space="preserve">You can now start the </w:t>
       </w:r>
       <w:proofErr w:type="spellStart"/>

</xml_diff>

<commit_message>
manual: slave mapping file created in install script
</commit_message>
<xml_diff>
--- a/installation-manual.docx
+++ b/installation-manual.docx
@@ -1645,17 +1645,7 @@
           <w:color w:val="333333"/>
           <w:lang w:val="en-US"/>
         </w:rPr>
-        <w:t xml:space="preserve"> -</w:t>
-      </w:r>
-      <w:bookmarkStart w:id="0" w:name="_GoBack"/>
-      <w:bookmarkEnd w:id="0"/>
-      <w:r>
-        <w:rPr>
-          <w:rFonts w:ascii="Consolas" w:hAnsi="Consolas"/>
-          <w:color w:val="333333"/>
-          <w:lang w:val="en-US"/>
-        </w:rPr>
-        <w:t>o utf8</w:t>
+        <w:t xml:space="preserve"> -o utf8</w:t>
       </w:r>
       <w:proofErr w:type="gramStart"/>
       <w:r>
@@ -2592,6 +2582,15 @@
     <w:p>
       <w:pPr>
         <w:pStyle w:val="berschrift1"/>
+        <w:ind w:left="360"/>
+        <w:rPr>
+          <w:lang w:val="en-US"/>
+        </w:rPr>
+      </w:pPr>
+    </w:p>
+    <w:p>
+      <w:pPr>
+        <w:pStyle w:val="berschrift1"/>
         <w:numPr>
           <w:ilvl w:val="0"/>
           <w:numId w:val="4"/>
@@ -3225,6 +3224,8 @@
           <w:lang w:val="en-US"/>
         </w:rPr>
       </w:pPr>
+      <w:bookmarkStart w:id="0" w:name="_GoBack"/>
+      <w:bookmarkEnd w:id="0"/>
       <w:r>
         <w:rPr>
           <w:rFonts w:ascii="Consolas" w:hAnsi="Consolas"/>
@@ -3233,166 +3234,7 @@
         </w:rPr>
         <w:t xml:space="preserve">$ </w:t>
       </w:r>
-      <w:proofErr w:type="gramStart"/>
-      <w:r>
-        <w:rPr>
-          <w:rFonts w:ascii="Consolas" w:hAnsi="Consolas"/>
-          <w:color w:val="333333"/>
-          <w:lang w:val="en-US"/>
-        </w:rPr>
-        <w:t>cd</w:t>
-      </w:r>
-      <w:proofErr w:type="gramEnd"/>
-      <w:r>
-        <w:rPr>
-          <w:rFonts w:ascii="Consolas" w:hAnsi="Consolas"/>
-          <w:color w:val="333333"/>
-          <w:lang w:val="en-US"/>
-        </w:rPr>
-        <w:t xml:space="preserve"> /</w:t>
-      </w:r>
-      <w:proofErr w:type="spellStart"/>
-      <w:r>
-        <w:rPr>
-          <w:rFonts w:ascii="Consolas" w:hAnsi="Consolas"/>
-          <w:color w:val="333333"/>
-          <w:lang w:val="en-US"/>
-        </w:rPr>
-        <w:t>docker</w:t>
-      </w:r>
-      <w:proofErr w:type="spellEnd"/>
-      <w:r>
-        <w:rPr>
-          <w:rFonts w:ascii="Consolas" w:hAnsi="Consolas"/>
-          <w:color w:val="333333"/>
-          <w:lang w:val="en-US"/>
-        </w:rPr>
-        <w:t>/build/</w:t>
-      </w:r>
-      <w:proofErr w:type="spellStart"/>
-      <w:r>
-        <w:rPr>
-          <w:rFonts w:ascii="Consolas" w:hAnsi="Consolas"/>
-          <w:color w:val="333333"/>
-          <w:lang w:val="en-US"/>
-        </w:rPr>
-        <w:t>easybms</w:t>
-      </w:r>
-      <w:proofErr w:type="spellEnd"/>
-      <w:r>
-        <w:rPr>
-          <w:rFonts w:ascii="Consolas" w:hAnsi="Consolas"/>
-          <w:color w:val="333333"/>
-          <w:lang w:val="en-US"/>
-        </w:rPr>
-        <w:t>-master</w:t>
-      </w:r>
-    </w:p>
-    <w:p>
-      <w:pPr>
-        <w:pStyle w:val="HTMLVorformatiert"/>
-        <w:pBdr>
-          <w:top w:val="single" w:sz="6" w:space="7" w:color="CCCCCC"/>
-          <w:left w:val="single" w:sz="6" w:space="7" w:color="CCCCCC"/>
-          <w:bottom w:val="single" w:sz="6" w:space="7" w:color="CCCCCC"/>
-          <w:right w:val="single" w:sz="6" w:space="7" w:color="CCCCCC"/>
-        </w:pBdr>
-        <w:shd w:val="clear" w:color="auto" w:fill="F5F5F5"/>
-        <w:wordWrap w:val="0"/>
-        <w:spacing w:after="150"/>
-        <w:ind w:left="360"/>
-        <w:rPr>
-          <w:rFonts w:ascii="Consolas" w:hAnsi="Consolas"/>
-          <w:color w:val="333333"/>
-          <w:lang w:val="en-US"/>
-        </w:rPr>
-      </w:pPr>
-      <w:r>
-        <w:rPr>
-          <w:rFonts w:ascii="Consolas" w:hAnsi="Consolas"/>
-          <w:color w:val="333333"/>
-          <w:lang w:val="en-US"/>
-        </w:rPr>
-        <w:t xml:space="preserve">$ </w:t>
-      </w:r>
-      <w:proofErr w:type="spellStart"/>
-      <w:proofErr w:type="gramStart"/>
-      <w:r>
-        <w:rPr>
-          <w:rFonts w:ascii="Consolas" w:hAnsi="Consolas"/>
-          <w:color w:val="333333"/>
-          <w:lang w:val="en-US"/>
-        </w:rPr>
-        <w:t>cp</w:t>
-      </w:r>
-      <w:proofErr w:type="spellEnd"/>
-      <w:proofErr w:type="gramEnd"/>
-      <w:r>
-        <w:rPr>
-          <w:rFonts w:ascii="Consolas" w:hAnsi="Consolas"/>
-          <w:color w:val="333333"/>
-          <w:lang w:val="en-US"/>
-        </w:rPr>
-        <w:t xml:space="preserve"> </w:t>
-      </w:r>
-      <w:proofErr w:type="spellStart"/>
-      <w:r>
-        <w:rPr>
-          <w:rFonts w:ascii="Consolas" w:hAnsi="Consolas"/>
-          <w:color w:val="333333"/>
-          <w:lang w:val="en-US"/>
-        </w:rPr>
-        <w:t>slave_mapping.example.yaml</w:t>
-      </w:r>
-      <w:proofErr w:type="spellEnd"/>
-      <w:r>
-        <w:rPr>
-          <w:rFonts w:ascii="Consolas" w:hAnsi="Consolas"/>
-          <w:color w:val="333333"/>
-          <w:lang w:val="en-US"/>
-        </w:rPr>
-        <w:t xml:space="preserve"> </w:t>
-      </w:r>
-      <w:proofErr w:type="spellStart"/>
-      <w:r>
-        <w:rPr>
-          <w:rFonts w:ascii="Consolas" w:hAnsi="Consolas"/>
-          <w:color w:val="333333"/>
-          <w:lang w:val="en-US"/>
-        </w:rPr>
-        <w:t>slave_mapping.yaml</w:t>
-      </w:r>
-      <w:proofErr w:type="spellEnd"/>
-    </w:p>
-    <w:p>
-      <w:pPr>
-        <w:pStyle w:val="HTMLVorformatiert"/>
-        <w:pBdr>
-          <w:top w:val="single" w:sz="6" w:space="7" w:color="CCCCCC"/>
-          <w:left w:val="single" w:sz="6" w:space="7" w:color="CCCCCC"/>
-          <w:bottom w:val="single" w:sz="6" w:space="7" w:color="CCCCCC"/>
-          <w:right w:val="single" w:sz="6" w:space="7" w:color="CCCCCC"/>
-        </w:pBdr>
-        <w:shd w:val="clear" w:color="auto" w:fill="F5F5F5"/>
-        <w:wordWrap w:val="0"/>
-        <w:spacing w:after="150"/>
-        <w:ind w:left="360"/>
-        <w:rPr>
-          <w:rFonts w:ascii="Consolas" w:hAnsi="Consolas"/>
-          <w:color w:val="333333"/>
-          <w:lang w:val="en-US"/>
-        </w:rPr>
-      </w:pPr>
-      <w:r>
-        <w:rPr>
-          <w:rFonts w:ascii="Consolas" w:hAnsi="Consolas"/>
-          <w:color w:val="333333"/>
-          <w:lang w:val="en-US"/>
-        </w:rPr>
-        <w:t xml:space="preserve">$ </w:t>
-      </w:r>
-      <w:proofErr w:type="spellStart"/>
-      <w:proofErr w:type="gramStart"/>
+      <w:proofErr w:type="spellStart"/>
       <w:r>
         <w:rPr>
           <w:rFonts w:ascii="Consolas" w:hAnsi="Consolas"/>
@@ -3402,7 +3244,6 @@
         <w:t>nano</w:t>
       </w:r>
       <w:proofErr w:type="spellEnd"/>
-      <w:proofErr w:type="gramEnd"/>
       <w:r>
         <w:rPr>
           <w:rFonts w:ascii="Consolas" w:hAnsi="Consolas"/>

</xml_diff>

<commit_message>
split home asisstant telegram configuration into its own file to make it easier to comment it out
</commit_message>
<xml_diff>
--- a/installation-manual.docx
+++ b/installation-manual.docx
@@ -17,7 +17,13 @@
         <w:rPr>
           <w:lang w:val="en-US"/>
         </w:rPr>
-        <w:t>Wiring</w:t>
+        <w:t>Prerequisites</w:t>
+      </w:r>
+      <w:r>
+        <w:rPr>
+          <w:lang w:val="en-US"/>
+        </w:rPr>
+        <w:t xml:space="preserve"> and Wiring</w:t>
       </w:r>
     </w:p>
     <w:p>
@@ -3178,6 +3184,75 @@
     </w:p>
     <w:p>
       <w:pPr>
+        <w:rPr>
+          <w:lang w:val="en-US"/>
+        </w:rPr>
+      </w:pPr>
+    </w:p>
+    <w:p>
+      <w:pPr>
+        <w:pStyle w:val="berschrift1"/>
+        <w:numPr>
+          <w:ilvl w:val="0"/>
+          <w:numId w:val="4"/>
+        </w:numPr>
+        <w:rPr>
+          <w:lang w:val="en-US"/>
+        </w:rPr>
+      </w:pPr>
+      <w:r>
+        <w:rPr>
+          <w:lang w:val="en-US"/>
+        </w:rPr>
+        <w:lastRenderedPageBreak/>
+        <w:t xml:space="preserve">Configure </w:t>
+      </w:r>
+      <w:proofErr w:type="spellStart"/>
+      <w:r>
+        <w:rPr>
+          <w:lang w:val="en-US"/>
+        </w:rPr>
+        <w:t>EasyBMS</w:t>
+      </w:r>
+      <w:proofErr w:type="spellEnd"/>
+      <w:r>
+        <w:rPr>
+          <w:lang w:val="en-US"/>
+        </w:rPr>
+        <w:t>-master</w:t>
+      </w:r>
+    </w:p>
+    <w:p>
+      <w:pPr>
+        <w:rPr>
+          <w:lang w:val="en-US"/>
+        </w:rPr>
+      </w:pPr>
+    </w:p>
+    <w:p>
+      <w:pPr>
+        <w:rPr>
+          <w:color w:val="FF0000"/>
+          <w:lang w:val="en-US"/>
+        </w:rPr>
+      </w:pPr>
+      <w:r>
+        <w:rPr>
+          <w:color w:val="FF0000"/>
+          <w:lang w:val="en-US"/>
+        </w:rPr>
+        <w:t xml:space="preserve">TODO: Explain this </w:t>
+      </w:r>
+      <w:r>
+        <w:rPr>
+          <w:color w:val="FF0000"/>
+          <w:lang w:val="en-US"/>
+        </w:rPr>
+        <w:t>in detail</w:t>
+      </w:r>
+    </w:p>
+    <w:p>
+      <w:pPr>
         <w:pStyle w:val="Listenabsatz"/>
         <w:numPr>
           <w:ilvl w:val="0"/>
@@ -3191,25 +3266,7 @@
         <w:rPr>
           <w:lang w:val="en-US"/>
         </w:rPr>
-        <w:t xml:space="preserve">Edit the slave mapping for the </w:t>
-      </w:r>
-      <w:r>
-        <w:rPr>
-          <w:lang w:val="en-US"/>
-        </w:rPr>
-        <w:t>BMS</w:t>
-      </w:r>
-      <w:r>
-        <w:rPr>
-          <w:lang w:val="en-US"/>
-        </w:rPr>
-        <w:t xml:space="preserve"> master according to your configuration</w:t>
-      </w:r>
-      <w:r>
-        <w:rPr>
-          <w:lang w:val="en-US"/>
-        </w:rPr>
-        <w:t>.</w:t>
+        <w:t>Edit the slave mapping for the BMS master according to your configuration.</w:t>
       </w:r>
     </w:p>
     <w:p>
@@ -3240,6 +3297,7 @@
         <w:t xml:space="preserve">$ </w:t>
       </w:r>
       <w:proofErr w:type="spellStart"/>
+      <w:proofErr w:type="gramStart"/>
       <w:r>
         <w:rPr>
           <w:rFonts w:ascii="Consolas" w:hAnsi="Consolas"/>
@@ -3249,21 +3307,14 @@
         <w:t>nano</w:t>
       </w:r>
       <w:proofErr w:type="spellEnd"/>
-      <w:r>
-        <w:rPr>
-          <w:rFonts w:ascii="Consolas" w:hAnsi="Consolas"/>
-          <w:color w:val="333333"/>
-          <w:lang w:val="en-US"/>
-        </w:rPr>
-        <w:t xml:space="preserve"> </w:t>
-      </w:r>
-      <w:r>
-        <w:rPr>
-          <w:rFonts w:ascii="Consolas" w:hAnsi="Consolas"/>
-          <w:color w:val="333333"/>
-          <w:lang w:val="en-US"/>
-        </w:rPr>
-        <w:t>/</w:t>
+      <w:proofErr w:type="gramEnd"/>
+      <w:r>
+        <w:rPr>
+          <w:rFonts w:ascii="Consolas" w:hAnsi="Consolas"/>
+          <w:color w:val="333333"/>
+          <w:lang w:val="en-US"/>
+        </w:rPr>
+        <w:t xml:space="preserve"> /</w:t>
       </w:r>
       <w:proofErr w:type="spellStart"/>
       <w:r>
@@ -3314,31 +3365,42 @@
     </w:p>
     <w:p>
       <w:pPr>
-        <w:pStyle w:val="Listenabsatz"/>
-        <w:numPr>
-          <w:ilvl w:val="1"/>
-          <w:numId w:val="6"/>
-        </w:numPr>
-        <w:rPr>
-          <w:color w:val="FF0000"/>
-          <w:lang w:val="en-US"/>
-        </w:rPr>
-      </w:pPr>
-      <w:r>
-        <w:rPr>
-          <w:color w:val="FF0000"/>
-          <w:lang w:val="en-US"/>
-        </w:rPr>
-        <w:lastRenderedPageBreak/>
-        <w:t>TODO: Explain this in its own chapter</w:t>
-      </w:r>
-    </w:p>
-    <w:p>
-      <w:pPr>
-        <w:pStyle w:val="Listenabsatz"/>
+        <w:rPr>
+          <w:lang w:val="en-US"/>
+        </w:rPr>
+      </w:pPr>
+    </w:p>
+    <w:p>
+      <w:pPr>
+        <w:pStyle w:val="berschrift1"/>
         <w:numPr>
           <w:ilvl w:val="0"/>
-          <w:numId w:val="6"/>
+          <w:numId w:val="4"/>
+        </w:numPr>
+        <w:rPr>
+          <w:lang w:val="en-US"/>
+        </w:rPr>
+      </w:pPr>
+      <w:r>
+        <w:rPr>
+          <w:lang w:val="en-US"/>
+        </w:rPr>
+        <w:t>Startup</w:t>
+      </w:r>
+    </w:p>
+    <w:p>
+      <w:pPr>
+        <w:rPr>
+          <w:lang w:val="en-US"/>
+        </w:rPr>
+      </w:pPr>
+    </w:p>
+    <w:p>
+      <w:pPr>
+        <w:pStyle w:val="Listenabsatz"/>
+        <w:numPr>
+          <w:ilvl w:val="0"/>
+          <w:numId w:val="8"/>
         </w:numPr>
         <w:rPr>
           <w:lang w:val="en-US"/>
@@ -3376,37 +3438,7 @@
         <w:rPr>
           <w:lang w:val="en-US"/>
         </w:rPr>
-        <w:t>-compose</w:t>
-      </w:r>
-      <w:r>
-        <w:rPr>
-          <w:lang w:val="en-US"/>
-        </w:rPr>
-        <w:t>. The first startup will take much longer because the co</w:t>
-      </w:r>
-      <w:r>
-        <w:rPr>
-          <w:lang w:val="en-US"/>
-        </w:rPr>
-        <w:t>ntainers are being downloaded and</w:t>
-      </w:r>
-      <w:r>
-        <w:rPr>
-          <w:lang w:val="en-US"/>
-        </w:rPr>
-        <w:t xml:space="preserve"> built. </w:t>
-      </w:r>
-      <w:r>
-        <w:rPr>
-          <w:lang w:val="en-US"/>
-        </w:rPr>
-        <w:t xml:space="preserve">This might take a while. </w:t>
-      </w:r>
-      <w:r>
-        <w:rPr>
-          <w:lang w:val="en-US"/>
-        </w:rPr>
-        <w:t xml:space="preserve">Remove the –d flag if you want to see the </w:t>
+        <w:t xml:space="preserve">-compose. The first startup will take much longer because the containers are being downloaded and built. This might take a while. Remove the –d flag if you want to see the </w:t>
       </w:r>
       <w:proofErr w:type="spellStart"/>
       <w:r>
@@ -3527,22 +3559,23 @@
         <w:rPr>
           <w:lang w:val="en-US"/>
         </w:rPr>
-        <w:t xml:space="preserve">Configure </w:t>
-      </w:r>
-      <w:proofErr w:type="spellStart"/>
-      <w:r>
-        <w:rPr>
-          <w:lang w:val="en-US"/>
-        </w:rPr>
-        <w:t>EasyBMS</w:t>
-      </w:r>
-      <w:proofErr w:type="spellEnd"/>
-      <w:r>
-        <w:rPr>
-          <w:lang w:val="en-US"/>
-        </w:rPr>
-        <w:t>-master</w:t>
-      </w:r>
+        <w:t xml:space="preserve">Optional: </w:t>
+      </w:r>
+      <w:r>
+        <w:rPr>
+          <w:lang w:val="en-US"/>
+        </w:rPr>
+        <w:t>Set Up Remote Access via VPN</w:t>
+      </w:r>
+    </w:p>
+    <w:p>
+      <w:pPr>
+        <w:rPr>
+          <w:lang w:val="en-US"/>
+        </w:rPr>
+      </w:pPr>
+      <w:bookmarkStart w:id="0" w:name="_GoBack"/>
+      <w:bookmarkEnd w:id="0"/>
     </w:p>
     <w:p>
       <w:pPr>
@@ -3559,8 +3592,15 @@
         <w:rPr>
           <w:lang w:val="en-US"/>
         </w:rPr>
-        <w:t>Set Up Remote Access via VPN</w:t>
-      </w:r>
+        <w:t>Optional: Set Up a Telegram Bot</w:t>
+      </w:r>
+    </w:p>
+    <w:p>
+      <w:pPr>
+        <w:rPr>
+          <w:lang w:val="en-US"/>
+        </w:rPr>
+      </w:pPr>
     </w:p>
     <w:p>
       <w:pPr>
@@ -3716,8 +3756,6 @@
         </w:rPr>
         <w:t xml:space="preserve"> on Raspberry P</w:t>
       </w:r>
-      <w:bookmarkStart w:id="0" w:name="_GoBack"/>
-      <w:bookmarkEnd w:id="0"/>
       <w:r>
         <w:rPr>
           <w:lang w:val="en-US"/>
@@ -3906,7 +3944,7 @@
   <w:abstractNum w:abstractNumId="0" w15:restartNumberingAfterBreak="0">
     <w:nsid w:val="14943638"/>
     <w:multiLevelType w:val="hybridMultilevel"/>
-    <w:tmpl w:val="6F905C84"/>
+    <w:tmpl w:val="1388C3B8"/>
     <w:lvl w:ilvl="0" w:tplc="0407000F">
       <w:start w:val="1"/>
       <w:numFmt w:val="decimal"/>
@@ -3919,7 +3957,7 @@
         <w:rFonts w:hint="default"/>
       </w:rPr>
     </w:lvl>
-    <w:lvl w:ilvl="1" w:tplc="04070019" w:tentative="1">
+    <w:lvl w:ilvl="1" w:tplc="04070019">
       <w:start w:val="1"/>
       <w:numFmt w:val="lowerLetter"/>
       <w:lvlText w:val="%2."/>
@@ -4534,6 +4572,119 @@
     </w:lvl>
   </w:abstractNum>
   <w:abstractNum w:abstractNumId="6" w15:restartNumberingAfterBreak="0">
+    <w:nsid w:val="7C8A1083"/>
+    <w:multiLevelType w:val="hybridMultilevel"/>
+    <w:tmpl w:val="6BC01B60"/>
+    <w:lvl w:ilvl="0" w:tplc="04070001">
+      <w:start w:val="1"/>
+      <w:numFmt w:val="bullet"/>
+      <w:lvlText w:val=""/>
+      <w:lvlJc w:val="left"/>
+      <w:pPr>
+        <w:ind w:left="360" w:hanging="360"/>
+      </w:pPr>
+      <w:rPr>
+        <w:rFonts w:ascii="Symbol" w:hAnsi="Symbol" w:hint="default"/>
+      </w:rPr>
+    </w:lvl>
+    <w:lvl w:ilvl="1" w:tplc="04070003" w:tentative="1">
+      <w:start w:val="1"/>
+      <w:numFmt w:val="bullet"/>
+      <w:lvlText w:val="o"/>
+      <w:lvlJc w:val="left"/>
+      <w:pPr>
+        <w:ind w:left="1080" w:hanging="360"/>
+      </w:pPr>
+      <w:rPr>
+        <w:rFonts w:ascii="Courier New" w:hAnsi="Courier New" w:cs="Courier New" w:hint="default"/>
+      </w:rPr>
+    </w:lvl>
+    <w:lvl w:ilvl="2" w:tplc="04070005" w:tentative="1">
+      <w:start w:val="1"/>
+      <w:numFmt w:val="bullet"/>
+      <w:lvlText w:val=""/>
+      <w:lvlJc w:val="left"/>
+      <w:pPr>
+        <w:ind w:left="1800" w:hanging="360"/>
+      </w:pPr>
+      <w:rPr>
+        <w:rFonts w:ascii="Wingdings" w:hAnsi="Wingdings" w:hint="default"/>
+      </w:rPr>
+    </w:lvl>
+    <w:lvl w:ilvl="3" w:tplc="04070001" w:tentative="1">
+      <w:start w:val="1"/>
+      <w:numFmt w:val="bullet"/>
+      <w:lvlText w:val=""/>
+      <w:lvlJc w:val="left"/>
+      <w:pPr>
+        <w:ind w:left="2520" w:hanging="360"/>
+      </w:pPr>
+      <w:rPr>
+        <w:rFonts w:ascii="Symbol" w:hAnsi="Symbol" w:hint="default"/>
+      </w:rPr>
+    </w:lvl>
+    <w:lvl w:ilvl="4" w:tplc="04070003" w:tentative="1">
+      <w:start w:val="1"/>
+      <w:numFmt w:val="bullet"/>
+      <w:lvlText w:val="o"/>
+      <w:lvlJc w:val="left"/>
+      <w:pPr>
+        <w:ind w:left="3240" w:hanging="360"/>
+      </w:pPr>
+      <w:rPr>
+        <w:rFonts w:ascii="Courier New" w:hAnsi="Courier New" w:cs="Courier New" w:hint="default"/>
+      </w:rPr>
+    </w:lvl>
+    <w:lvl w:ilvl="5" w:tplc="04070005" w:tentative="1">
+      <w:start w:val="1"/>
+      <w:numFmt w:val="bullet"/>
+      <w:lvlText w:val=""/>
+      <w:lvlJc w:val="left"/>
+      <w:pPr>
+        <w:ind w:left="3960" w:hanging="360"/>
+      </w:pPr>
+      <w:rPr>
+        <w:rFonts w:ascii="Wingdings" w:hAnsi="Wingdings" w:hint="default"/>
+      </w:rPr>
+    </w:lvl>
+    <w:lvl w:ilvl="6" w:tplc="04070001" w:tentative="1">
+      <w:start w:val="1"/>
+      <w:numFmt w:val="bullet"/>
+      <w:lvlText w:val=""/>
+      <w:lvlJc w:val="left"/>
+      <w:pPr>
+        <w:ind w:left="4680" w:hanging="360"/>
+      </w:pPr>
+      <w:rPr>
+        <w:rFonts w:ascii="Symbol" w:hAnsi="Symbol" w:hint="default"/>
+      </w:rPr>
+    </w:lvl>
+    <w:lvl w:ilvl="7" w:tplc="04070003" w:tentative="1">
+      <w:start w:val="1"/>
+      <w:numFmt w:val="bullet"/>
+      <w:lvlText w:val="o"/>
+      <w:lvlJc w:val="left"/>
+      <w:pPr>
+        <w:ind w:left="5400" w:hanging="360"/>
+      </w:pPr>
+      <w:rPr>
+        <w:rFonts w:ascii="Courier New" w:hAnsi="Courier New" w:cs="Courier New" w:hint="default"/>
+      </w:rPr>
+    </w:lvl>
+    <w:lvl w:ilvl="8" w:tplc="04070005" w:tentative="1">
+      <w:start w:val="1"/>
+      <w:numFmt w:val="bullet"/>
+      <w:lvlText w:val=""/>
+      <w:lvlJc w:val="left"/>
+      <w:pPr>
+        <w:ind w:left="6120" w:hanging="360"/>
+      </w:pPr>
+      <w:rPr>
+        <w:rFonts w:ascii="Wingdings" w:hAnsi="Wingdings" w:hint="default"/>
+      </w:rPr>
+    </w:lvl>
+  </w:abstractNum>
+  <w:abstractNum w:abstractNumId="7" w15:restartNumberingAfterBreak="0">
     <w:nsid w:val="7CFC1396"/>
     <w:multiLevelType w:val="hybridMultilevel"/>
     <w:tmpl w:val="44C49B82"/>
@@ -4653,7 +4804,7 @@
     <w:abstractNumId w:val="3"/>
   </w:num>
   <w:num w:numId="3">
-    <w:abstractNumId w:val="6"/>
+    <w:abstractNumId w:val="7"/>
   </w:num>
   <w:num w:numId="4">
     <w:abstractNumId w:val="0"/>
@@ -4666,6 +4817,9 @@
   </w:num>
   <w:num w:numId="7">
     <w:abstractNumId w:val="1"/>
+  </w:num>
+  <w:num w:numId="8">
+    <w:abstractNumId w:val="6"/>
   </w:num>
 </w:numbering>
 </file>

</xml_diff>

<commit_message>
installation manual: create ext4 partition
</commit_message>
<xml_diff>
--- a/installation-manual.docx
+++ b/installation-manual.docx
@@ -28,6 +28,207 @@
     </w:p>
     <w:p>
       <w:pPr>
+        <w:rPr>
+          <w:lang w:val="en-US"/>
+        </w:rPr>
+      </w:pPr>
+    </w:p>
+    <w:p>
+      <w:pPr>
+        <w:pStyle w:val="Listenabsatz"/>
+        <w:numPr>
+          <w:ilvl w:val="0"/>
+          <w:numId w:val="9"/>
+        </w:numPr>
+        <w:rPr>
+          <w:lang w:val="en-US"/>
+        </w:rPr>
+      </w:pPr>
+      <w:r>
+        <w:rPr>
+          <w:lang w:val="en-US"/>
+        </w:rPr>
+        <w:t>Make sure your Raspberry Pi is correctly wired and the jumpers on the GPIO shield are correctly set. Wrong jumper positions can destroy your Raspberry Pi, just like wrong wiring.</w:t>
+      </w:r>
+    </w:p>
+    <w:p>
+      <w:pPr>
+        <w:jc w:val="center"/>
+        <w:rPr>
+          <w:lang w:val="en-US"/>
+        </w:rPr>
+      </w:pPr>
+      <w:r>
+        <w:rPr>
+          <w:noProof/>
+          <w:lang w:eastAsia="de-DE"/>
+        </w:rPr>
+        <w:drawing>
+          <wp:inline distT="0" distB="0" distL="0" distR="0">
+            <wp:extent cx="4114800" cy="5183504"/>
+            <wp:effectExtent l="0" t="0" r="0" b="0"/>
+            <wp:docPr id="3" name="Grafik 3"/>
+            <wp:cNvGraphicFramePr>
+              <a:graphicFrameLocks xmlns:a="http://schemas.openxmlformats.org/drawingml/2006/main" noChangeAspect="1"/>
+            </wp:cNvGraphicFramePr>
+            <a:graphic xmlns:a="http://schemas.openxmlformats.org/drawingml/2006/main">
+              <a:graphicData uri="http://schemas.openxmlformats.org/drawingml/2006/picture">
+                <pic:pic xmlns:pic="http://schemas.openxmlformats.org/drawingml/2006/picture">
+                  <pic:nvPicPr>
+                    <pic:cNvPr id="0" name="Picture 1"/>
+                    <pic:cNvPicPr>
+                      <a:picLocks noChangeAspect="1" noChangeArrowheads="1"/>
+                    </pic:cNvPicPr>
+                  </pic:nvPicPr>
+                  <pic:blipFill>
+                    <a:blip r:embed="rId5">
+                      <a:extLst>
+                        <a:ext uri="{28A0092B-C50C-407E-A947-70E740481C1C}">
+                          <a14:useLocalDpi xmlns:a14="http://schemas.microsoft.com/office/drawing/2010/main" val="0"/>
+                        </a:ext>
+                      </a:extLst>
+                    </a:blip>
+                    <a:srcRect/>
+                    <a:stretch>
+                      <a:fillRect/>
+                    </a:stretch>
+                  </pic:blipFill>
+                  <pic:spPr bwMode="auto">
+                    <a:xfrm>
+                      <a:off x="0" y="0"/>
+                      <a:ext cx="4150733" cy="5228770"/>
+                    </a:xfrm>
+                    <a:prstGeom prst="rect">
+                      <a:avLst/>
+                    </a:prstGeom>
+                    <a:noFill/>
+                    <a:ln>
+                      <a:noFill/>
+                    </a:ln>
+                  </pic:spPr>
+                </pic:pic>
+              </a:graphicData>
+            </a:graphic>
+          </wp:inline>
+        </w:drawing>
+      </w:r>
+    </w:p>
+    <w:p>
+      <w:pPr>
+        <w:pStyle w:val="Listenabsatz"/>
+        <w:numPr>
+          <w:ilvl w:val="0"/>
+          <w:numId w:val="9"/>
+        </w:numPr>
+        <w:rPr>
+          <w:lang w:val="en-US"/>
+        </w:rPr>
+      </w:pPr>
+      <w:r>
+        <w:rPr>
+          <w:lang w:val="en-US"/>
+        </w:rPr>
+        <w:t>Explanation</w:t>
+      </w:r>
+    </w:p>
+    <w:p>
+      <w:pPr>
+        <w:pStyle w:val="Listenabsatz"/>
+        <w:numPr>
+          <w:ilvl w:val="1"/>
+          <w:numId w:val="9"/>
+        </w:numPr>
+        <w:rPr>
+          <w:lang w:val="en-US"/>
+        </w:rPr>
+      </w:pPr>
+      <w:r>
+        <w:rPr>
+          <w:lang w:val="en-US"/>
+        </w:rPr>
+        <w:t>GND: Common g</w:t>
+      </w:r>
+      <w:r>
+        <w:rPr>
+          <w:lang w:val="en-US"/>
+        </w:rPr>
+        <w:t>round of 12v and 5v power supplies</w:t>
+      </w:r>
+    </w:p>
+    <w:p>
+      <w:pPr>
+        <w:pStyle w:val="Listenabsatz"/>
+        <w:numPr>
+          <w:ilvl w:val="1"/>
+          <w:numId w:val="9"/>
+        </w:numPr>
+        <w:rPr>
+          <w:lang w:val="en-US"/>
+        </w:rPr>
+      </w:pPr>
+      <w:r>
+        <w:rPr>
+          <w:lang w:val="en-US"/>
+        </w:rPr>
+        <w:t>12v+: This is the 12v signal from the emergency button. It is not used for power supply, but to detect whether the emergency button has been pressed.</w:t>
+      </w:r>
+    </w:p>
+    <w:p>
+      <w:pPr>
+        <w:pStyle w:val="Listenabsatz"/>
+        <w:numPr>
+          <w:ilvl w:val="1"/>
+          <w:numId w:val="9"/>
+        </w:numPr>
+        <w:rPr>
+          <w:lang w:val="en-US"/>
+        </w:rPr>
+      </w:pPr>
+      <w:r>
+        <w:rPr>
+          <w:lang w:val="en-US"/>
+        </w:rPr>
+        <w:t>Relay Control: These signals control go to the Economizer board to control the relays.</w:t>
+      </w:r>
+    </w:p>
+    <w:p>
+      <w:pPr>
+        <w:pStyle w:val="Listenabsatz"/>
+        <w:numPr>
+          <w:ilvl w:val="1"/>
+          <w:numId w:val="9"/>
+        </w:numPr>
+        <w:rPr>
+          <w:lang w:val="en-US"/>
+        </w:rPr>
+      </w:pPr>
+      <w:r>
+        <w:rPr>
+          <w:lang w:val="en-US"/>
+        </w:rPr>
+        <w:t>5v+: This is used as power supply for the Raspberry Pi.</w:t>
+      </w:r>
+    </w:p>
+    <w:p>
+      <w:pPr>
+        <w:pStyle w:val="Listenabsatz"/>
+        <w:numPr>
+          <w:ilvl w:val="1"/>
+          <w:numId w:val="9"/>
+        </w:numPr>
+        <w:rPr>
+          <w:lang w:val="en-US"/>
+        </w:rPr>
+      </w:pPr>
+      <w:r>
+        <w:rPr>
+          <w:lang w:val="en-US"/>
+        </w:rPr>
+        <w:t xml:space="preserve">Make sure all the jumper positions are correct. Notice that the last the jumper is positioned to the left. </w:t>
+      </w:r>
+    </w:p>
+    <w:p>
+      <w:pPr>
         <w:pStyle w:val="berschrift1"/>
         <w:numPr>
           <w:ilvl w:val="0"/>
@@ -74,7 +275,7 @@
         </w:rPr>
         <w:t xml:space="preserve">i imager from </w:t>
       </w:r>
-      <w:hyperlink r:id="rId5" w:history="1">
+      <w:hyperlink r:id="rId6" w:history="1">
         <w:r>
           <w:rPr>
             <w:rStyle w:val="Hyperlink"/>
@@ -123,6 +324,7 @@
         <w:rPr>
           <w:lang w:val="en-US"/>
         </w:rPr>
+        <w:lastRenderedPageBreak/>
         <w:t>Insert the Micro SD Card into the computer</w:t>
       </w:r>
       <w:r>
@@ -227,193 +429,6 @@
             <wp:extent cx="3520440" cy="2472869"/>
             <wp:effectExtent l="0" t="0" r="3810" b="3810"/>
             <wp:docPr id="1" name="Grafik 1"/>
-            <wp:cNvGraphicFramePr>
-              <a:graphicFrameLocks xmlns:a="http://schemas.openxmlformats.org/drawingml/2006/main" noChangeAspect="1"/>
-            </wp:cNvGraphicFramePr>
-            <a:graphic xmlns:a="http://schemas.openxmlformats.org/drawingml/2006/main">
-              <a:graphicData uri="http://schemas.openxmlformats.org/drawingml/2006/picture">
-                <pic:pic xmlns:pic="http://schemas.openxmlformats.org/drawingml/2006/picture">
-                  <pic:nvPicPr>
-                    <pic:cNvPr id="1" name=""/>
-                    <pic:cNvPicPr/>
-                  </pic:nvPicPr>
-                  <pic:blipFill>
-                    <a:blip r:embed="rId6"/>
-                    <a:stretch>
-                      <a:fillRect/>
-                    </a:stretch>
-                  </pic:blipFill>
-                  <pic:spPr>
-                    <a:xfrm>
-                      <a:off x="0" y="0"/>
-                      <a:ext cx="3581847" cy="2516003"/>
-                    </a:xfrm>
-                    <a:prstGeom prst="rect">
-                      <a:avLst/>
-                    </a:prstGeom>
-                  </pic:spPr>
-                </pic:pic>
-              </a:graphicData>
-            </a:graphic>
-          </wp:inline>
-        </w:drawing>
-      </w:r>
-    </w:p>
-    <w:p>
-      <w:pPr>
-        <w:pStyle w:val="Listenabsatz"/>
-        <w:numPr>
-          <w:ilvl w:val="0"/>
-          <w:numId w:val="2"/>
-        </w:numPr>
-        <w:rPr>
-          <w:lang w:val="en-US"/>
-        </w:rPr>
-      </w:pPr>
-      <w:r>
-        <w:rPr>
-          <w:lang w:val="en-US"/>
-        </w:rPr>
-        <w:t>Choose OS: Raspberry Pi OS (32-bit)</w:t>
-      </w:r>
-      <w:r>
-        <w:rPr>
-          <w:lang w:val="en-US"/>
-        </w:rPr>
-        <w:t>.</w:t>
-      </w:r>
-    </w:p>
-    <w:p>
-      <w:pPr>
-        <w:pStyle w:val="Listenabsatz"/>
-        <w:numPr>
-          <w:ilvl w:val="1"/>
-          <w:numId w:val="2"/>
-        </w:numPr>
-        <w:rPr>
-          <w:lang w:val="en-US"/>
-        </w:rPr>
-      </w:pPr>
-      <w:r>
-        <w:rPr>
-          <w:lang w:val="en-US"/>
-        </w:rPr>
-        <w:t xml:space="preserve">Note: </w:t>
-      </w:r>
-      <w:proofErr w:type="spellStart"/>
-      <w:r>
-        <w:rPr>
-          <w:lang w:val="en-US"/>
-        </w:rPr>
-        <w:t>Debian</w:t>
-      </w:r>
-      <w:proofErr w:type="spellEnd"/>
-      <w:r>
-        <w:rPr>
-          <w:lang w:val="en-US"/>
-        </w:rPr>
-        <w:t xml:space="preserve"> Bullseye 2021-10-30 was the default image at time of writing.</w:t>
-      </w:r>
-    </w:p>
-    <w:p>
-      <w:pPr>
-        <w:pStyle w:val="Listenabsatz"/>
-        <w:numPr>
-          <w:ilvl w:val="0"/>
-          <w:numId w:val="2"/>
-        </w:numPr>
-        <w:rPr>
-          <w:lang w:val="en-US"/>
-        </w:rPr>
-      </w:pPr>
-      <w:r>
-        <w:rPr>
-          <w:lang w:val="en-US"/>
-        </w:rPr>
-        <w:t xml:space="preserve">Select SD card: Choose your </w:t>
-      </w:r>
-      <w:r>
-        <w:rPr>
-          <w:lang w:val="en-US"/>
-        </w:rPr>
-        <w:t>SD card volume.</w:t>
-      </w:r>
-    </w:p>
-    <w:p>
-      <w:pPr>
-        <w:pStyle w:val="Listenabsatz"/>
-        <w:numPr>
-          <w:ilvl w:val="0"/>
-          <w:numId w:val="2"/>
-        </w:numPr>
-        <w:rPr>
-          <w:lang w:val="en-US"/>
-        </w:rPr>
-      </w:pPr>
-      <w:r>
-        <w:rPr>
-          <w:lang w:val="en-US"/>
-        </w:rPr>
-        <w:t xml:space="preserve">Press </w:t>
-      </w:r>
-      <w:proofErr w:type="spellStart"/>
-      <w:r>
-        <w:rPr>
-          <w:lang w:val="en-US"/>
-        </w:rPr>
-        <w:t>Ctrl+Shift+X</w:t>
-      </w:r>
-      <w:proofErr w:type="spellEnd"/>
-    </w:p>
-    <w:p>
-      <w:pPr>
-        <w:pStyle w:val="Listenabsatz"/>
-        <w:numPr>
-          <w:ilvl w:val="0"/>
-          <w:numId w:val="2"/>
-        </w:numPr>
-        <w:rPr>
-          <w:lang w:val="en-US"/>
-        </w:rPr>
-      </w:pPr>
-      <w:r>
-        <w:rPr>
-          <w:lang w:val="en-US"/>
-        </w:rPr>
-        <w:t xml:space="preserve">A popup comes up, </w:t>
-      </w:r>
-      <w:r>
-        <w:rPr>
-          <w:lang w:val="en-US"/>
-        </w:rPr>
-        <w:t>allowing you to change some options for your raspberry pi</w:t>
-      </w:r>
-      <w:r>
-        <w:rPr>
-          <w:lang w:val="en-US"/>
-        </w:rPr>
-        <w:t xml:space="preserve">. </w:t>
-      </w:r>
-    </w:p>
-    <w:p>
-      <w:pPr>
-        <w:pStyle w:val="Listenabsatz"/>
-        <w:ind w:left="0"/>
-        <w:jc w:val="center"/>
-        <w:rPr>
-          <w:lang w:val="en-US"/>
-        </w:rPr>
-      </w:pPr>
-      <w:r>
-        <w:rPr>
-          <w:noProof/>
-          <w:lang w:eastAsia="de-DE"/>
-        </w:rPr>
-        <w:drawing>
-          <wp:inline distT="0" distB="0" distL="0" distR="0" wp14:anchorId="6FDF3048" wp14:editId="679E4AC9">
-            <wp:extent cx="3595697" cy="2417359"/>
-            <wp:effectExtent l="0" t="0" r="5080" b="2540"/>
-            <wp:docPr id="2" name="Grafik 2"/>
             <wp:cNvGraphicFramePr>
               <a:graphicFrameLocks xmlns:a="http://schemas.openxmlformats.org/drawingml/2006/main" noChangeAspect="1"/>
             </wp:cNvGraphicFramePr>
@@ -433,6 +448,193 @@
                   <pic:spPr>
                     <a:xfrm>
                       <a:off x="0" y="0"/>
+                      <a:ext cx="3581847" cy="2516003"/>
+                    </a:xfrm>
+                    <a:prstGeom prst="rect">
+                      <a:avLst/>
+                    </a:prstGeom>
+                  </pic:spPr>
+                </pic:pic>
+              </a:graphicData>
+            </a:graphic>
+          </wp:inline>
+        </w:drawing>
+      </w:r>
+    </w:p>
+    <w:p>
+      <w:pPr>
+        <w:pStyle w:val="Listenabsatz"/>
+        <w:numPr>
+          <w:ilvl w:val="0"/>
+          <w:numId w:val="2"/>
+        </w:numPr>
+        <w:rPr>
+          <w:lang w:val="en-US"/>
+        </w:rPr>
+      </w:pPr>
+      <w:r>
+        <w:rPr>
+          <w:lang w:val="en-US"/>
+        </w:rPr>
+        <w:t>Choose OS: Raspberry Pi OS (32-bit)</w:t>
+      </w:r>
+      <w:r>
+        <w:rPr>
+          <w:lang w:val="en-US"/>
+        </w:rPr>
+        <w:t>.</w:t>
+      </w:r>
+    </w:p>
+    <w:p>
+      <w:pPr>
+        <w:pStyle w:val="Listenabsatz"/>
+        <w:numPr>
+          <w:ilvl w:val="1"/>
+          <w:numId w:val="2"/>
+        </w:numPr>
+        <w:rPr>
+          <w:lang w:val="en-US"/>
+        </w:rPr>
+      </w:pPr>
+      <w:r>
+        <w:rPr>
+          <w:lang w:val="en-US"/>
+        </w:rPr>
+        <w:t xml:space="preserve">Note: </w:t>
+      </w:r>
+      <w:proofErr w:type="spellStart"/>
+      <w:r>
+        <w:rPr>
+          <w:lang w:val="en-US"/>
+        </w:rPr>
+        <w:t>Debian</w:t>
+      </w:r>
+      <w:proofErr w:type="spellEnd"/>
+      <w:r>
+        <w:rPr>
+          <w:lang w:val="en-US"/>
+        </w:rPr>
+        <w:t xml:space="preserve"> Bullseye 2021-10-30 was the default image at time of writing.</w:t>
+      </w:r>
+    </w:p>
+    <w:p>
+      <w:pPr>
+        <w:pStyle w:val="Listenabsatz"/>
+        <w:numPr>
+          <w:ilvl w:val="0"/>
+          <w:numId w:val="2"/>
+        </w:numPr>
+        <w:rPr>
+          <w:lang w:val="en-US"/>
+        </w:rPr>
+      </w:pPr>
+      <w:r>
+        <w:rPr>
+          <w:lang w:val="en-US"/>
+        </w:rPr>
+        <w:t xml:space="preserve">Select SD card: Choose your </w:t>
+      </w:r>
+      <w:r>
+        <w:rPr>
+          <w:lang w:val="en-US"/>
+        </w:rPr>
+        <w:t>SD card volume.</w:t>
+      </w:r>
+    </w:p>
+    <w:p>
+      <w:pPr>
+        <w:pStyle w:val="Listenabsatz"/>
+        <w:numPr>
+          <w:ilvl w:val="0"/>
+          <w:numId w:val="2"/>
+        </w:numPr>
+        <w:rPr>
+          <w:lang w:val="en-US"/>
+        </w:rPr>
+      </w:pPr>
+      <w:r>
+        <w:rPr>
+          <w:lang w:val="en-US"/>
+        </w:rPr>
+        <w:t xml:space="preserve">Press </w:t>
+      </w:r>
+      <w:proofErr w:type="spellStart"/>
+      <w:r>
+        <w:rPr>
+          <w:lang w:val="en-US"/>
+        </w:rPr>
+        <w:t>Ctrl+Shift+X</w:t>
+      </w:r>
+      <w:proofErr w:type="spellEnd"/>
+    </w:p>
+    <w:p>
+      <w:pPr>
+        <w:pStyle w:val="Listenabsatz"/>
+        <w:numPr>
+          <w:ilvl w:val="0"/>
+          <w:numId w:val="2"/>
+        </w:numPr>
+        <w:rPr>
+          <w:lang w:val="en-US"/>
+        </w:rPr>
+      </w:pPr>
+      <w:r>
+        <w:rPr>
+          <w:lang w:val="en-US"/>
+        </w:rPr>
+        <w:t xml:space="preserve">A popup comes up, </w:t>
+      </w:r>
+      <w:r>
+        <w:rPr>
+          <w:lang w:val="en-US"/>
+        </w:rPr>
+        <w:t>allowing you to change some options for your raspberry pi</w:t>
+      </w:r>
+      <w:r>
+        <w:rPr>
+          <w:lang w:val="en-US"/>
+        </w:rPr>
+        <w:t xml:space="preserve">. </w:t>
+      </w:r>
+    </w:p>
+    <w:p>
+      <w:pPr>
+        <w:pStyle w:val="Listenabsatz"/>
+        <w:ind w:left="0"/>
+        <w:jc w:val="center"/>
+        <w:rPr>
+          <w:lang w:val="en-US"/>
+        </w:rPr>
+      </w:pPr>
+      <w:r>
+        <w:rPr>
+          <w:noProof/>
+          <w:lang w:eastAsia="de-DE"/>
+        </w:rPr>
+        <w:drawing>
+          <wp:inline distT="0" distB="0" distL="0" distR="0" wp14:anchorId="6FDF3048" wp14:editId="679E4AC9">
+            <wp:extent cx="3595697" cy="2417359"/>
+            <wp:effectExtent l="0" t="0" r="5080" b="2540"/>
+            <wp:docPr id="2" name="Grafik 2"/>
+            <wp:cNvGraphicFramePr>
+              <a:graphicFrameLocks xmlns:a="http://schemas.openxmlformats.org/drawingml/2006/main" noChangeAspect="1"/>
+            </wp:cNvGraphicFramePr>
+            <a:graphic xmlns:a="http://schemas.openxmlformats.org/drawingml/2006/main">
+              <a:graphicData uri="http://schemas.openxmlformats.org/drawingml/2006/picture">
+                <pic:pic xmlns:pic="http://schemas.openxmlformats.org/drawingml/2006/picture">
+                  <pic:nvPicPr>
+                    <pic:cNvPr id="1" name=""/>
+                    <pic:cNvPicPr/>
+                  </pic:nvPicPr>
+                  <pic:blipFill>
+                    <a:blip r:embed="rId8"/>
+                    <a:stretch>
+                      <a:fillRect/>
+                    </a:stretch>
+                  </pic:blipFill>
+                  <pic:spPr>
+                    <a:xfrm>
+                      <a:off x="0" y="0"/>
                       <a:ext cx="3661429" cy="2461550"/>
                     </a:xfrm>
                     <a:prstGeom prst="rect">
@@ -535,7 +737,6 @@
         <w:rPr>
           <w:lang w:val="en-US"/>
         </w:rPr>
-        <w:lastRenderedPageBreak/>
         <w:t xml:space="preserve">Choose your authentication method. </w:t>
       </w:r>
       <w:r>
@@ -1086,6 +1287,30 @@
         <w:rPr>
           <w:lang w:val="en-US"/>
         </w:rPr>
+        <w:t xml:space="preserve">Insert your USB </w:t>
+      </w:r>
+      <w:r>
+        <w:rPr>
+          <w:lang w:val="en-US"/>
+        </w:rPr>
+        <w:t>storage device. We are going to do a clean reformat and install an ext4 partition so any existing data is going to be lost.</w:t>
+      </w:r>
+    </w:p>
+    <w:p>
+      <w:pPr>
+        <w:pStyle w:val="Listenabsatz"/>
+        <w:numPr>
+          <w:ilvl w:val="0"/>
+          <w:numId w:val="5"/>
+        </w:numPr>
+        <w:rPr>
+          <w:lang w:val="en-US"/>
+        </w:rPr>
+      </w:pPr>
+      <w:r>
+        <w:rPr>
+          <w:lang w:val="en-US"/>
+        </w:rPr>
         <w:t>Switch to root user.</w:t>
       </w:r>
     </w:p>
@@ -1288,42 +1513,16 @@
         <w:rPr>
           <w:lang w:val="en-US"/>
         </w:rPr>
-        <w:t>Now we create the d</w:t>
-      </w:r>
-      <w:r>
-        <w:rPr>
-          <w:lang w:val="en-US"/>
-        </w:rPr>
-        <w:t>irectory to mount the device to. Use the /</w:t>
-      </w:r>
-      <w:proofErr w:type="spellStart"/>
-      <w:r>
-        <w:rPr>
-          <w:lang w:val="en-US"/>
-        </w:rPr>
-        <w:t>mnt</w:t>
-      </w:r>
-      <w:proofErr w:type="spellEnd"/>
-      <w:r>
-        <w:rPr>
-          <w:lang w:val="en-US"/>
-        </w:rPr>
-        <w:t>/</w:t>
-      </w:r>
-      <w:proofErr w:type="spellStart"/>
-      <w:r>
-        <w:rPr>
-          <w:lang w:val="en-US"/>
-        </w:rPr>
-        <w:t>ssd</w:t>
-      </w:r>
-      <w:proofErr w:type="spellEnd"/>
-      <w:r>
-        <w:rPr>
-          <w:lang w:val="en-US"/>
-        </w:rPr>
-        <w:t xml:space="preserve"> directory for this:</w:t>
-      </w:r>
+        <w:t xml:space="preserve">Format your USB device and create an ext4 partition using </w:t>
+      </w:r>
+      <w:proofErr w:type="spellStart"/>
+      <w:r>
+        <w:rPr>
+          <w:lang w:val="en-US"/>
+        </w:rPr>
+        <w:t>fdisk</w:t>
+      </w:r>
+      <w:proofErr w:type="spellEnd"/>
     </w:p>
     <w:p>
       <w:pPr>
@@ -1360,7 +1559,7 @@
           <w:color w:val="333333"/>
           <w:lang w:val="en-US"/>
         </w:rPr>
-        <w:t>mkdir</w:t>
+        <w:t>fdisk</w:t>
       </w:r>
       <w:proofErr w:type="spellEnd"/>
       <w:proofErr w:type="gramEnd"/>
@@ -1370,36 +1569,329 @@
           <w:color w:val="333333"/>
           <w:lang w:val="en-US"/>
         </w:rPr>
-        <w:t xml:space="preserve"> /</w:t>
-      </w:r>
-      <w:proofErr w:type="spellStart"/>
-      <w:r>
-        <w:rPr>
-          <w:rFonts w:ascii="Consolas" w:hAnsi="Consolas"/>
-          <w:color w:val="333333"/>
-          <w:lang w:val="en-US"/>
-        </w:rPr>
-        <w:t>mnt</w:t>
-      </w:r>
-      <w:proofErr w:type="spellEnd"/>
-      <w:r>
-        <w:rPr>
-          <w:rFonts w:ascii="Consolas" w:hAnsi="Consolas"/>
-          <w:color w:val="333333"/>
-          <w:lang w:val="en-US"/>
-        </w:rPr>
-        <w:t>/</w:t>
-      </w:r>
-      <w:proofErr w:type="spellStart"/>
-      <w:r>
-        <w:rPr>
-          <w:rFonts w:ascii="Consolas" w:hAnsi="Consolas"/>
-          <w:color w:val="333333"/>
-          <w:lang w:val="en-US"/>
-        </w:rPr>
-        <w:t>ssd</w:t>
-      </w:r>
-      <w:proofErr w:type="spellEnd"/>
+        <w:t xml:space="preserve"> /dev/</w:t>
+      </w:r>
+      <w:proofErr w:type="spellStart"/>
+      <w:r>
+        <w:rPr>
+          <w:rFonts w:ascii="Consolas" w:hAnsi="Consolas"/>
+          <w:color w:val="333333"/>
+          <w:lang w:val="en-US"/>
+        </w:rPr>
+        <w:t>sda</w:t>
+      </w:r>
+      <w:proofErr w:type="spellEnd"/>
+    </w:p>
+    <w:p>
+      <w:pPr>
+        <w:pStyle w:val="HTMLVorformatiert"/>
+        <w:pBdr>
+          <w:top w:val="single" w:sz="6" w:space="7" w:color="CCCCCC"/>
+          <w:left w:val="single" w:sz="6" w:space="7" w:color="CCCCCC"/>
+          <w:bottom w:val="single" w:sz="6" w:space="7" w:color="CCCCCC"/>
+          <w:right w:val="single" w:sz="6" w:space="7" w:color="CCCCCC"/>
+        </w:pBdr>
+        <w:shd w:val="clear" w:color="auto" w:fill="F5F5F5"/>
+        <w:wordWrap w:val="0"/>
+        <w:spacing w:after="150"/>
+        <w:ind w:left="360"/>
+        <w:rPr>
+          <w:rFonts w:ascii="Consolas" w:hAnsi="Consolas"/>
+          <w:color w:val="333333"/>
+          <w:lang w:val="en-US"/>
+        </w:rPr>
+      </w:pPr>
+      <w:proofErr w:type="gramStart"/>
+      <w:r>
+        <w:rPr>
+          <w:rFonts w:ascii="Consolas" w:hAnsi="Consolas"/>
+          <w:color w:val="333333"/>
+          <w:lang w:val="en-US"/>
+        </w:rPr>
+        <w:t>new</w:t>
+      </w:r>
+      <w:proofErr w:type="gramEnd"/>
+      <w:r>
+        <w:rPr>
+          <w:rFonts w:ascii="Consolas" w:hAnsi="Consolas"/>
+          <w:color w:val="333333"/>
+          <w:lang w:val="en-US"/>
+        </w:rPr>
+        <w:t xml:space="preserve"> partition table:</w:t>
+      </w:r>
+    </w:p>
+    <w:p>
+      <w:pPr>
+        <w:pStyle w:val="HTMLVorformatiert"/>
+        <w:pBdr>
+          <w:top w:val="single" w:sz="6" w:space="7" w:color="CCCCCC"/>
+          <w:left w:val="single" w:sz="6" w:space="7" w:color="CCCCCC"/>
+          <w:bottom w:val="single" w:sz="6" w:space="7" w:color="CCCCCC"/>
+          <w:right w:val="single" w:sz="6" w:space="7" w:color="CCCCCC"/>
+        </w:pBdr>
+        <w:shd w:val="clear" w:color="auto" w:fill="F5F5F5"/>
+        <w:wordWrap w:val="0"/>
+        <w:spacing w:after="150"/>
+        <w:ind w:left="360"/>
+        <w:rPr>
+          <w:rFonts w:ascii="Consolas" w:hAnsi="Consolas"/>
+          <w:color w:val="333333"/>
+          <w:lang w:val="en-US"/>
+        </w:rPr>
+      </w:pPr>
+      <w:proofErr w:type="gramStart"/>
+      <w:r>
+        <w:rPr>
+          <w:rFonts w:ascii="Consolas" w:hAnsi="Consolas"/>
+          <w:color w:val="333333"/>
+          <w:lang w:val="en-US"/>
+        </w:rPr>
+        <w:t>g</w:t>
+      </w:r>
+      <w:proofErr w:type="gramEnd"/>
+    </w:p>
+    <w:p>
+      <w:pPr>
+        <w:pStyle w:val="HTMLVorformatiert"/>
+        <w:pBdr>
+          <w:top w:val="single" w:sz="6" w:space="7" w:color="CCCCCC"/>
+          <w:left w:val="single" w:sz="6" w:space="7" w:color="CCCCCC"/>
+          <w:bottom w:val="single" w:sz="6" w:space="7" w:color="CCCCCC"/>
+          <w:right w:val="single" w:sz="6" w:space="7" w:color="CCCCCC"/>
+        </w:pBdr>
+        <w:shd w:val="clear" w:color="auto" w:fill="F5F5F5"/>
+        <w:wordWrap w:val="0"/>
+        <w:spacing w:after="150"/>
+        <w:ind w:left="360"/>
+        <w:rPr>
+          <w:rFonts w:ascii="Consolas" w:hAnsi="Consolas"/>
+          <w:color w:val="333333"/>
+          <w:lang w:val="en-US"/>
+        </w:rPr>
+      </w:pPr>
+      <w:proofErr w:type="gramStart"/>
+      <w:r>
+        <w:rPr>
+          <w:rFonts w:ascii="Consolas" w:hAnsi="Consolas"/>
+          <w:color w:val="333333"/>
+          <w:lang w:val="en-US"/>
+        </w:rPr>
+        <w:t>new</w:t>
+      </w:r>
+      <w:proofErr w:type="gramEnd"/>
+      <w:r>
+        <w:rPr>
+          <w:rFonts w:ascii="Consolas" w:hAnsi="Consolas"/>
+          <w:color w:val="333333"/>
+          <w:lang w:val="en-US"/>
+        </w:rPr>
+        <w:t xml:space="preserve"> partition:</w:t>
+      </w:r>
+    </w:p>
+    <w:p>
+      <w:pPr>
+        <w:pStyle w:val="HTMLVorformatiert"/>
+        <w:pBdr>
+          <w:top w:val="single" w:sz="6" w:space="7" w:color="CCCCCC"/>
+          <w:left w:val="single" w:sz="6" w:space="7" w:color="CCCCCC"/>
+          <w:bottom w:val="single" w:sz="6" w:space="7" w:color="CCCCCC"/>
+          <w:right w:val="single" w:sz="6" w:space="7" w:color="CCCCCC"/>
+        </w:pBdr>
+        <w:shd w:val="clear" w:color="auto" w:fill="F5F5F5"/>
+        <w:wordWrap w:val="0"/>
+        <w:spacing w:after="150"/>
+        <w:ind w:left="360"/>
+        <w:rPr>
+          <w:rFonts w:ascii="Consolas" w:hAnsi="Consolas"/>
+          <w:color w:val="333333"/>
+          <w:lang w:val="en-US"/>
+        </w:rPr>
+      </w:pPr>
+      <w:proofErr w:type="gramStart"/>
+      <w:r>
+        <w:rPr>
+          <w:rFonts w:ascii="Consolas" w:hAnsi="Consolas"/>
+          <w:color w:val="333333"/>
+          <w:lang w:val="en-US"/>
+        </w:rPr>
+        <w:t>n</w:t>
+      </w:r>
+      <w:proofErr w:type="gramEnd"/>
+    </w:p>
+    <w:p>
+      <w:pPr>
+        <w:pStyle w:val="HTMLVorformatiert"/>
+        <w:pBdr>
+          <w:top w:val="single" w:sz="6" w:space="7" w:color="CCCCCC"/>
+          <w:left w:val="single" w:sz="6" w:space="7" w:color="CCCCCC"/>
+          <w:bottom w:val="single" w:sz="6" w:space="7" w:color="CCCCCC"/>
+          <w:right w:val="single" w:sz="6" w:space="7" w:color="CCCCCC"/>
+        </w:pBdr>
+        <w:shd w:val="clear" w:color="auto" w:fill="F5F5F5"/>
+        <w:wordWrap w:val="0"/>
+        <w:spacing w:after="150"/>
+        <w:ind w:left="360"/>
+        <w:rPr>
+          <w:rFonts w:ascii="Consolas" w:hAnsi="Consolas"/>
+          <w:color w:val="333333"/>
+          <w:lang w:val="en-US"/>
+        </w:rPr>
+      </w:pPr>
+      <w:proofErr w:type="gramStart"/>
+      <w:r>
+        <w:rPr>
+          <w:rFonts w:ascii="Consolas" w:hAnsi="Consolas"/>
+          <w:color w:val="333333"/>
+          <w:lang w:val="en-US"/>
+        </w:rPr>
+        <w:t>print</w:t>
+      </w:r>
+      <w:proofErr w:type="gramEnd"/>
+      <w:r>
+        <w:rPr>
+          <w:rFonts w:ascii="Consolas" w:hAnsi="Consolas"/>
+          <w:color w:val="333333"/>
+          <w:lang w:val="en-US"/>
+        </w:rPr>
+        <w:t xml:space="preserve"> table:</w:t>
+      </w:r>
+    </w:p>
+    <w:p>
+      <w:pPr>
+        <w:pStyle w:val="HTMLVorformatiert"/>
+        <w:pBdr>
+          <w:top w:val="single" w:sz="6" w:space="7" w:color="CCCCCC"/>
+          <w:left w:val="single" w:sz="6" w:space="7" w:color="CCCCCC"/>
+          <w:bottom w:val="single" w:sz="6" w:space="7" w:color="CCCCCC"/>
+          <w:right w:val="single" w:sz="6" w:space="7" w:color="CCCCCC"/>
+        </w:pBdr>
+        <w:shd w:val="clear" w:color="auto" w:fill="F5F5F5"/>
+        <w:wordWrap w:val="0"/>
+        <w:spacing w:after="150"/>
+        <w:ind w:left="360"/>
+        <w:rPr>
+          <w:rFonts w:ascii="Consolas" w:hAnsi="Consolas"/>
+          <w:color w:val="333333"/>
+          <w:lang w:val="en-US"/>
+        </w:rPr>
+      </w:pPr>
+      <w:proofErr w:type="gramStart"/>
+      <w:r>
+        <w:rPr>
+          <w:rFonts w:ascii="Consolas" w:hAnsi="Consolas"/>
+          <w:color w:val="333333"/>
+          <w:lang w:val="en-US"/>
+        </w:rPr>
+        <w:t>p</w:t>
+      </w:r>
+      <w:proofErr w:type="gramEnd"/>
+    </w:p>
+    <w:p>
+      <w:pPr>
+        <w:pStyle w:val="HTMLVorformatiert"/>
+        <w:pBdr>
+          <w:top w:val="single" w:sz="6" w:space="7" w:color="CCCCCC"/>
+          <w:left w:val="single" w:sz="6" w:space="7" w:color="CCCCCC"/>
+          <w:bottom w:val="single" w:sz="6" w:space="7" w:color="CCCCCC"/>
+          <w:right w:val="single" w:sz="6" w:space="7" w:color="CCCCCC"/>
+        </w:pBdr>
+        <w:shd w:val="clear" w:color="auto" w:fill="F5F5F5"/>
+        <w:wordWrap w:val="0"/>
+        <w:spacing w:after="150"/>
+        <w:ind w:left="360"/>
+        <w:rPr>
+          <w:rFonts w:ascii="Consolas" w:hAnsi="Consolas"/>
+          <w:color w:val="333333"/>
+          <w:lang w:val="en-US"/>
+        </w:rPr>
+      </w:pPr>
+      <w:proofErr w:type="gramStart"/>
+      <w:r>
+        <w:rPr>
+          <w:rFonts w:ascii="Consolas" w:hAnsi="Consolas"/>
+          <w:color w:val="333333"/>
+          <w:lang w:val="en-US"/>
+        </w:rPr>
+        <w:lastRenderedPageBreak/>
+        <w:t>write</w:t>
+      </w:r>
+      <w:proofErr w:type="gramEnd"/>
+      <w:r>
+        <w:rPr>
+          <w:rFonts w:ascii="Consolas" w:hAnsi="Consolas"/>
+          <w:color w:val="333333"/>
+          <w:lang w:val="en-US"/>
+        </w:rPr>
+        <w:t>:</w:t>
+      </w:r>
+    </w:p>
+    <w:p>
+      <w:pPr>
+        <w:pStyle w:val="HTMLVorformatiert"/>
+        <w:pBdr>
+          <w:top w:val="single" w:sz="6" w:space="7" w:color="CCCCCC"/>
+          <w:left w:val="single" w:sz="6" w:space="7" w:color="CCCCCC"/>
+          <w:bottom w:val="single" w:sz="6" w:space="7" w:color="CCCCCC"/>
+          <w:right w:val="single" w:sz="6" w:space="7" w:color="CCCCCC"/>
+        </w:pBdr>
+        <w:shd w:val="clear" w:color="auto" w:fill="F5F5F5"/>
+        <w:wordWrap w:val="0"/>
+        <w:spacing w:after="150"/>
+        <w:ind w:left="360"/>
+        <w:rPr>
+          <w:rFonts w:ascii="Consolas" w:hAnsi="Consolas"/>
+          <w:color w:val="333333"/>
+          <w:lang w:val="en-US"/>
+        </w:rPr>
+      </w:pPr>
+      <w:proofErr w:type="gramStart"/>
+      <w:r>
+        <w:rPr>
+          <w:rFonts w:ascii="Consolas" w:hAnsi="Consolas"/>
+          <w:color w:val="333333"/>
+          <w:lang w:val="en-US"/>
+        </w:rPr>
+        <w:t>w</w:t>
+      </w:r>
+      <w:proofErr w:type="gramEnd"/>
+    </w:p>
+    <w:p>
+      <w:pPr>
+        <w:pStyle w:val="HTMLVorformatiert"/>
+        <w:pBdr>
+          <w:top w:val="single" w:sz="6" w:space="7" w:color="CCCCCC"/>
+          <w:left w:val="single" w:sz="6" w:space="7" w:color="CCCCCC"/>
+          <w:bottom w:val="single" w:sz="6" w:space="7" w:color="CCCCCC"/>
+          <w:right w:val="single" w:sz="6" w:space="7" w:color="CCCCCC"/>
+        </w:pBdr>
+        <w:shd w:val="clear" w:color="auto" w:fill="F5F5F5"/>
+        <w:wordWrap w:val="0"/>
+        <w:spacing w:after="150"/>
+        <w:ind w:left="360"/>
+        <w:rPr>
+          <w:rFonts w:ascii="Consolas" w:hAnsi="Consolas"/>
+          <w:color w:val="333333"/>
+          <w:lang w:val="en-US"/>
+        </w:rPr>
+      </w:pPr>
+      <w:r>
+        <w:rPr>
+          <w:rFonts w:ascii="Consolas" w:hAnsi="Consolas"/>
+          <w:color w:val="333333"/>
+          <w:lang w:val="en-US"/>
+        </w:rPr>
+        <w:t xml:space="preserve">$ </w:t>
+      </w:r>
+      <w:r>
+        <w:rPr>
+          <w:rFonts w:ascii="Consolas" w:hAnsi="Consolas"/>
+          <w:color w:val="333333"/>
+          <w:lang w:val="en-US"/>
+        </w:rPr>
+        <w:t>mkfs.ext4 /dev/sda1</w:t>
+      </w:r>
+      <w:bookmarkStart w:id="0" w:name="_GoBack"/>
+      <w:bookmarkEnd w:id="0"/>
     </w:p>
     <w:p>
       <w:pPr>
@@ -1416,7 +1908,134 @@
         <w:rPr>
           <w:lang w:val="en-US"/>
         </w:rPr>
-        <w:lastRenderedPageBreak/>
+        <w:t>Now we create the d</w:t>
+      </w:r>
+      <w:r>
+        <w:rPr>
+          <w:lang w:val="en-US"/>
+        </w:rPr>
+        <w:t>irectory to mount the device to. Use the /</w:t>
+      </w:r>
+      <w:proofErr w:type="spellStart"/>
+      <w:r>
+        <w:rPr>
+          <w:lang w:val="en-US"/>
+        </w:rPr>
+        <w:t>mnt</w:t>
+      </w:r>
+      <w:proofErr w:type="spellEnd"/>
+      <w:r>
+        <w:rPr>
+          <w:lang w:val="en-US"/>
+        </w:rPr>
+        <w:t>/</w:t>
+      </w:r>
+      <w:proofErr w:type="spellStart"/>
+      <w:r>
+        <w:rPr>
+          <w:lang w:val="en-US"/>
+        </w:rPr>
+        <w:t>ssd</w:t>
+      </w:r>
+      <w:proofErr w:type="spellEnd"/>
+      <w:r>
+        <w:rPr>
+          <w:lang w:val="en-US"/>
+        </w:rPr>
+        <w:t xml:space="preserve"> directory for this:</w:t>
+      </w:r>
+    </w:p>
+    <w:p>
+      <w:pPr>
+        <w:pStyle w:val="HTMLVorformatiert"/>
+        <w:pBdr>
+          <w:top w:val="single" w:sz="6" w:space="7" w:color="CCCCCC"/>
+          <w:left w:val="single" w:sz="6" w:space="7" w:color="CCCCCC"/>
+          <w:bottom w:val="single" w:sz="6" w:space="7" w:color="CCCCCC"/>
+          <w:right w:val="single" w:sz="6" w:space="7" w:color="CCCCCC"/>
+        </w:pBdr>
+        <w:shd w:val="clear" w:color="auto" w:fill="F5F5F5"/>
+        <w:wordWrap w:val="0"/>
+        <w:spacing w:after="150"/>
+        <w:ind w:left="360"/>
+        <w:rPr>
+          <w:rFonts w:ascii="Consolas" w:hAnsi="Consolas"/>
+          <w:color w:val="333333"/>
+          <w:lang w:val="en-US"/>
+        </w:rPr>
+      </w:pPr>
+      <w:r>
+        <w:rPr>
+          <w:rFonts w:ascii="Consolas" w:hAnsi="Consolas"/>
+          <w:color w:val="333333"/>
+          <w:lang w:val="en-US"/>
+        </w:rPr>
+        <w:t xml:space="preserve">$ </w:t>
+      </w:r>
+      <w:proofErr w:type="spellStart"/>
+      <w:proofErr w:type="gramStart"/>
+      <w:r>
+        <w:rPr>
+          <w:rFonts w:ascii="Consolas" w:hAnsi="Consolas"/>
+          <w:color w:val="333333"/>
+          <w:lang w:val="en-US"/>
+        </w:rPr>
+        <w:t>mkdir</w:t>
+      </w:r>
+      <w:proofErr w:type="spellEnd"/>
+      <w:proofErr w:type="gramEnd"/>
+      <w:r>
+        <w:rPr>
+          <w:rFonts w:ascii="Consolas" w:hAnsi="Consolas"/>
+          <w:color w:val="333333"/>
+          <w:lang w:val="en-US"/>
+        </w:rPr>
+        <w:t xml:space="preserve"> /</w:t>
+      </w:r>
+      <w:proofErr w:type="spellStart"/>
+      <w:r>
+        <w:rPr>
+          <w:rFonts w:ascii="Consolas" w:hAnsi="Consolas"/>
+          <w:color w:val="333333"/>
+          <w:lang w:val="en-US"/>
+        </w:rPr>
+        <w:t>mnt</w:t>
+      </w:r>
+      <w:proofErr w:type="spellEnd"/>
+      <w:r>
+        <w:rPr>
+          <w:rFonts w:ascii="Consolas" w:hAnsi="Consolas"/>
+          <w:color w:val="333333"/>
+          <w:lang w:val="en-US"/>
+        </w:rPr>
+        <w:t>/</w:t>
+      </w:r>
+      <w:proofErr w:type="spellStart"/>
+      <w:r>
+        <w:rPr>
+          <w:rFonts w:ascii="Consolas" w:hAnsi="Consolas"/>
+          <w:color w:val="333333"/>
+          <w:lang w:val="en-US"/>
+        </w:rPr>
+        <w:t>ssd</w:t>
+      </w:r>
+      <w:proofErr w:type="spellEnd"/>
+    </w:p>
+    <w:p>
+      <w:pPr>
+        <w:pStyle w:val="Listenabsatz"/>
+        <w:numPr>
+          <w:ilvl w:val="0"/>
+          <w:numId w:val="5"/>
+        </w:numPr>
+        <w:rPr>
+          <w:lang w:val="en-US"/>
+        </w:rPr>
+      </w:pPr>
+      <w:r>
+        <w:rPr>
+          <w:lang w:val="en-US"/>
+        </w:rPr>
         <w:t xml:space="preserve">Use </w:t>
       </w:r>
       <w:proofErr w:type="spellStart"/>
@@ -1517,7 +2136,7 @@
                     <pic:cNvPicPr/>
                   </pic:nvPicPr>
                   <pic:blipFill>
-                    <a:blip r:embed="rId8"/>
+                    <a:blip r:embed="rId9"/>
                     <a:stretch>
                       <a:fillRect/>
                     </a:stretch>
@@ -1562,7 +2181,13 @@
         <w:rPr>
           <w:lang w:val="en-US"/>
         </w:rPr>
-        <w:t>In this case, the device I want to mount is /dev/sda1. Now mount the device to /</w:t>
+        <w:t>In this case, the device I want to mount is /dev/sda1. No</w:t>
+      </w:r>
+      <w:r>
+        <w:rPr>
+          <w:lang w:val="en-US"/>
+        </w:rPr>
+        <w:t>w we mount the device to /</w:t>
       </w:r>
       <w:proofErr w:type="spellStart"/>
       <w:r>
@@ -1590,7 +2215,27 @@
         <w:rPr>
           <w:lang w:val="en-US"/>
         </w:rPr>
-        <w:t>. Adjust the following command to fit your setup.</w:t>
+        <w:t xml:space="preserve">. </w:t>
+      </w:r>
+      <w:r>
+        <w:rPr>
+          <w:lang w:val="en-US"/>
+        </w:rPr>
+        <w:t xml:space="preserve">Create an entry in </w:t>
+      </w:r>
+      <w:proofErr w:type="spellStart"/>
+      <w:r>
+        <w:rPr>
+          <w:lang w:val="en-US"/>
+        </w:rPr>
+        <w:t>fstab</w:t>
+      </w:r>
+      <w:proofErr w:type="spellEnd"/>
+      <w:r>
+        <w:rPr>
+          <w:lang w:val="en-US"/>
+        </w:rPr>
+        <w:t xml:space="preserve"> to automatically mount the device on boot.</w:t>
       </w:r>
     </w:p>
     <w:p>
@@ -1620,40 +2265,7 @@
         </w:rPr>
         <w:t xml:space="preserve">$ </w:t>
       </w:r>
-      <w:r>
-        <w:rPr>
-          <w:rFonts w:ascii="Consolas" w:hAnsi="Consolas"/>
-          <w:color w:val="333333"/>
-          <w:lang w:val="en-US"/>
-        </w:rPr>
-        <w:t xml:space="preserve">mount -t </w:t>
-      </w:r>
-      <w:proofErr w:type="spellStart"/>
-      <w:r>
-        <w:rPr>
-          <w:rFonts w:ascii="Consolas" w:hAnsi="Consolas"/>
-          <w:color w:val="333333"/>
-          <w:lang w:val="en-US"/>
-        </w:rPr>
-        <w:t>ex</w:t>
-      </w:r>
-      <w:r>
-        <w:rPr>
-          <w:rFonts w:ascii="Consolas" w:hAnsi="Consolas"/>
-          <w:color w:val="333333"/>
-          <w:lang w:val="en-US"/>
-        </w:rPr>
-        <w:t>fat</w:t>
-      </w:r>
-      <w:proofErr w:type="spellEnd"/>
-      <w:r>
-        <w:rPr>
-          <w:rFonts w:ascii="Consolas" w:hAnsi="Consolas"/>
-          <w:color w:val="333333"/>
-          <w:lang w:val="en-US"/>
-        </w:rPr>
-        <w:t xml:space="preserve"> -o utf8</w:t>
-      </w:r>
+      <w:proofErr w:type="spellStart"/>
       <w:proofErr w:type="gramStart"/>
       <w:r>
         <w:rPr>
@@ -1661,8 +2273,9 @@
           <w:color w:val="333333"/>
           <w:lang w:val="en-US"/>
         </w:rPr>
-        <w:t>,uid</w:t>
-      </w:r>
+        <w:t>nano</w:t>
+      </w:r>
+      <w:proofErr w:type="spellEnd"/>
       <w:proofErr w:type="gramEnd"/>
       <w:r>
         <w:rPr>
@@ -1670,70 +2283,8 @@
           <w:color w:val="333333"/>
           <w:lang w:val="en-US"/>
         </w:rPr>
-        <w:t>=</w:t>
-      </w:r>
-      <w:proofErr w:type="spellStart"/>
-      <w:r>
-        <w:rPr>
-          <w:rFonts w:ascii="Consolas" w:hAnsi="Consolas"/>
-          <w:color w:val="333333"/>
-          <w:lang w:val="en-US"/>
-        </w:rPr>
-        <w:t>root,gid</w:t>
-      </w:r>
-      <w:proofErr w:type="spellEnd"/>
-      <w:r>
-        <w:rPr>
-          <w:rFonts w:ascii="Consolas" w:hAnsi="Consolas"/>
-          <w:color w:val="333333"/>
-          <w:lang w:val="en-US"/>
-        </w:rPr>
-        <w:t>=</w:t>
-      </w:r>
-      <w:proofErr w:type="spellStart"/>
-      <w:r>
-        <w:rPr>
-          <w:rFonts w:ascii="Consolas" w:hAnsi="Consolas"/>
-          <w:color w:val="333333"/>
-          <w:lang w:val="en-US"/>
-        </w:rPr>
-        <w:t>root</w:t>
-      </w:r>
-      <w:r>
-        <w:rPr>
-          <w:rFonts w:ascii="Consolas" w:hAnsi="Consolas"/>
-          <w:color w:val="333333"/>
-          <w:lang w:val="en-US"/>
-        </w:rPr>
-        <w:t>,noatime</w:t>
-      </w:r>
-      <w:proofErr w:type="spellEnd"/>
-      <w:r>
-        <w:rPr>
-          <w:rFonts w:ascii="Consolas" w:hAnsi="Consolas"/>
-          <w:color w:val="333333"/>
-          <w:lang w:val="en-US"/>
-        </w:rPr>
-        <w:t xml:space="preserve"> /dev/sda</w:t>
-      </w:r>
-      <w:r>
-        <w:rPr>
-          <w:rFonts w:ascii="Consolas" w:hAnsi="Consolas"/>
-          <w:color w:val="333333"/>
-          <w:lang w:val="en-US"/>
-        </w:rPr>
-        <w:t>1 /</w:t>
-      </w:r>
-      <w:proofErr w:type="spellStart"/>
-      <w:r>
-        <w:rPr>
-          <w:rFonts w:ascii="Consolas" w:hAnsi="Consolas"/>
-          <w:color w:val="333333"/>
-          <w:lang w:val="en-US"/>
-        </w:rPr>
-        <w:t>mnt</w:t>
-      </w:r>
-      <w:proofErr w:type="spellEnd"/>
+        <w:t xml:space="preserve"> </w:t>
+      </w:r>
       <w:r>
         <w:rPr>
           <w:rFonts w:ascii="Consolas" w:hAnsi="Consolas"/>
@@ -1749,7 +2300,25 @@
           <w:color w:val="333333"/>
           <w:lang w:val="en-US"/>
         </w:rPr>
-        <w:t>ssd</w:t>
+        <w:t>etc</w:t>
+      </w:r>
+      <w:proofErr w:type="spellEnd"/>
+      <w:r>
+        <w:rPr>
+          <w:rFonts w:ascii="Consolas" w:hAnsi="Consolas"/>
+          <w:color w:val="333333"/>
+          <w:lang w:val="en-US"/>
+        </w:rPr>
+        <w:t>/</w:t>
+      </w:r>
+      <w:proofErr w:type="spellStart"/>
+      <w:r>
+        <w:rPr>
+          <w:rFonts w:ascii="Consolas" w:hAnsi="Consolas"/>
+          <w:color w:val="333333"/>
+          <w:lang w:val="en-US"/>
+        </w:rPr>
+        <w:t>fstab</w:t>
       </w:r>
       <w:proofErr w:type="spellEnd"/>
     </w:p>
@@ -1768,21 +2337,33 @@
         <w:rPr>
           <w:lang w:val="en-US"/>
         </w:rPr>
-        <w:t xml:space="preserve">Create an entry in </w:t>
-      </w:r>
-      <w:proofErr w:type="spellStart"/>
-      <w:r>
-        <w:rPr>
-          <w:lang w:val="en-US"/>
-        </w:rPr>
-        <w:t>fstab</w:t>
-      </w:r>
-      <w:proofErr w:type="spellEnd"/>
-      <w:r>
-        <w:rPr>
-          <w:lang w:val="en-US"/>
-        </w:rPr>
-        <w:t xml:space="preserve"> to automatically mount the device on boot.</w:t>
+        <w:t xml:space="preserve">Add the following line with the </w:t>
+      </w:r>
+      <w:proofErr w:type="spellStart"/>
+      <w:r>
+        <w:rPr>
+          <w:lang w:val="en-US"/>
+        </w:rPr>
+        <w:t>uuid</w:t>
+      </w:r>
+      <w:proofErr w:type="spellEnd"/>
+      <w:r>
+        <w:rPr>
+          <w:lang w:val="en-US"/>
+        </w:rPr>
+        <w:t xml:space="preserve"> from above: (adjust </w:t>
+      </w:r>
+      <w:r>
+        <w:rPr>
+          <w:lang w:val="en-US"/>
+        </w:rPr>
+        <w:t xml:space="preserve">UUID </w:t>
+      </w:r>
+      <w:r>
+        <w:rPr>
+          <w:lang w:val="en-US"/>
+        </w:rPr>
+        <w:t>according to your setup)</w:t>
       </w:r>
     </w:p>
     <w:p>
@@ -1810,9 +2391,77 @@
           <w:color w:val="333333"/>
           <w:lang w:val="en-US"/>
         </w:rPr>
-        <w:t xml:space="preserve">$ </w:t>
-      </w:r>
-      <w:proofErr w:type="spellStart"/>
+        <w:t>UUID=</w:t>
+      </w:r>
+      <w:r>
+        <w:rPr>
+          <w:rFonts w:ascii="Consolas" w:hAnsi="Consolas"/>
+          <w:color w:val="333333"/>
+          <w:lang w:val="en-US"/>
+        </w:rPr>
+        <w:t xml:space="preserve">96F2-953A </w:t>
+      </w:r>
+      <w:r>
+        <w:rPr>
+          <w:rFonts w:ascii="Consolas" w:hAnsi="Consolas"/>
+          <w:color w:val="333333"/>
+          <w:lang w:val="en-US"/>
+        </w:rPr>
+        <w:t>/</w:t>
+      </w:r>
+      <w:proofErr w:type="spellStart"/>
+      <w:r>
+        <w:rPr>
+          <w:rFonts w:ascii="Consolas" w:hAnsi="Consolas"/>
+          <w:color w:val="333333"/>
+          <w:lang w:val="en-US"/>
+        </w:rPr>
+        <w:t>mnt</w:t>
+      </w:r>
+      <w:proofErr w:type="spellEnd"/>
+      <w:r>
+        <w:rPr>
+          <w:rFonts w:ascii="Consolas" w:hAnsi="Consolas"/>
+          <w:color w:val="333333"/>
+          <w:lang w:val="en-US"/>
+        </w:rPr>
+        <w:t>/</w:t>
+      </w:r>
+      <w:proofErr w:type="spellStart"/>
+      <w:r>
+        <w:rPr>
+          <w:rFonts w:ascii="Consolas" w:hAnsi="Consolas"/>
+          <w:color w:val="333333"/>
+          <w:lang w:val="en-US"/>
+        </w:rPr>
+        <w:t>ssd</w:t>
+      </w:r>
+      <w:proofErr w:type="spellEnd"/>
+      <w:r>
+        <w:rPr>
+          <w:rFonts w:ascii="Consolas" w:hAnsi="Consolas"/>
+          <w:color w:val="333333"/>
+          <w:lang w:val="en-US"/>
+        </w:rPr>
+        <w:t xml:space="preserve"> ex</w:t>
+      </w:r>
+      <w:r>
+        <w:rPr>
+          <w:rFonts w:ascii="Consolas" w:hAnsi="Consolas"/>
+          <w:color w:val="333333"/>
+          <w:lang w:val="en-US"/>
+        </w:rPr>
+        <w:t xml:space="preserve">t4 </w:t>
+      </w:r>
+      <w:proofErr w:type="spellStart"/>
+      <w:r>
+        <w:rPr>
+          <w:rFonts w:ascii="Consolas" w:hAnsi="Consolas"/>
+          <w:color w:val="333333"/>
+          <w:lang w:val="en-US"/>
+        </w:rPr>
+        <w:t>defaults</w:t>
+      </w:r>
       <w:proofErr w:type="gramStart"/>
       <w:r>
         <w:rPr>
@@ -1820,7 +2469,7 @@
           <w:color w:val="333333"/>
           <w:lang w:val="en-US"/>
         </w:rPr>
-        <w:t>nano</w:t>
+        <w:t>,nofail</w:t>
       </w:r>
       <w:proofErr w:type="spellEnd"/>
       <w:proofErr w:type="gramEnd"/>
@@ -1830,36 +2479,8 @@
           <w:color w:val="333333"/>
           <w:lang w:val="en-US"/>
         </w:rPr>
-        <w:t xml:space="preserve"> -w /</w:t>
-      </w:r>
-      <w:proofErr w:type="spellStart"/>
-      <w:r>
-        <w:rPr>
-          <w:rFonts w:ascii="Consolas" w:hAnsi="Consolas"/>
-          <w:color w:val="333333"/>
-          <w:lang w:val="en-US"/>
-        </w:rPr>
-        <w:t>etc</w:t>
-      </w:r>
-      <w:proofErr w:type="spellEnd"/>
-      <w:r>
-        <w:rPr>
-          <w:rFonts w:ascii="Consolas" w:hAnsi="Consolas"/>
-          <w:color w:val="333333"/>
-          <w:lang w:val="en-US"/>
-        </w:rPr>
-        <w:t>/</w:t>
-      </w:r>
-      <w:proofErr w:type="spellStart"/>
-      <w:r>
-        <w:rPr>
-          <w:rFonts w:ascii="Consolas" w:hAnsi="Consolas"/>
-          <w:color w:val="333333"/>
-          <w:lang w:val="en-US"/>
-        </w:rPr>
-        <w:t>fstab</w:t>
-      </w:r>
-      <w:proofErr w:type="spellEnd"/>
+        <w:t xml:space="preserve"> 0 0</w:t>
+      </w:r>
     </w:p>
     <w:p>
       <w:pPr>
@@ -1876,47 +2497,7 @@
         <w:rPr>
           <w:lang w:val="en-US"/>
         </w:rPr>
-        <w:t xml:space="preserve">Add the following line with the </w:t>
-      </w:r>
-      <w:proofErr w:type="spellStart"/>
-      <w:r>
-        <w:rPr>
-          <w:lang w:val="en-US"/>
-        </w:rPr>
-        <w:t>uuid</w:t>
-      </w:r>
-      <w:proofErr w:type="spellEnd"/>
-      <w:r>
-        <w:rPr>
-          <w:lang w:val="en-US"/>
-        </w:rPr>
-        <w:t xml:space="preserve"> from above: (adjust according to your setup</w:t>
-      </w:r>
-      <w:r>
-        <w:rPr>
-          <w:lang w:val="en-US"/>
-        </w:rPr>
-        <w:t xml:space="preserve">: </w:t>
-      </w:r>
-      <w:proofErr w:type="spellStart"/>
-      <w:r>
-        <w:rPr>
-          <w:lang w:val="en-US"/>
-        </w:rPr>
-        <w:t>uuid</w:t>
-      </w:r>
-      <w:proofErr w:type="spellEnd"/>
-      <w:r>
-        <w:rPr>
-          <w:lang w:val="en-US"/>
-        </w:rPr>
-        <w:t xml:space="preserve"> and file system</w:t>
-      </w:r>
-      <w:r>
-        <w:rPr>
-          <w:lang w:val="en-US"/>
-        </w:rPr>
-        <w:t>)</w:t>
+        <w:t>Now mount the device using the mount command</w:t>
       </w:r>
     </w:p>
     <w:p>
@@ -1944,148 +2525,70 @@
           <w:color w:val="333333"/>
           <w:lang w:val="en-US"/>
         </w:rPr>
-        <w:t>UUID=</w:t>
-      </w:r>
-      <w:r>
-        <w:rPr>
-          <w:rFonts w:ascii="Consolas" w:hAnsi="Consolas"/>
-          <w:color w:val="333333"/>
-          <w:lang w:val="en-US"/>
-        </w:rPr>
-        <w:t xml:space="preserve">96F2-953A </w:t>
-      </w:r>
-      <w:r>
-        <w:rPr>
-          <w:rFonts w:ascii="Consolas" w:hAnsi="Consolas"/>
-          <w:color w:val="333333"/>
-          <w:lang w:val="en-US"/>
-        </w:rPr>
-        <w:t>/</w:t>
-      </w:r>
-      <w:proofErr w:type="spellStart"/>
-      <w:r>
-        <w:rPr>
-          <w:rFonts w:ascii="Consolas" w:hAnsi="Consolas"/>
-          <w:color w:val="333333"/>
-          <w:lang w:val="en-US"/>
-        </w:rPr>
-        <w:t>mnt</w:t>
-      </w:r>
-      <w:proofErr w:type="spellEnd"/>
-      <w:r>
-        <w:rPr>
-          <w:rFonts w:ascii="Consolas" w:hAnsi="Consolas"/>
-          <w:color w:val="333333"/>
-          <w:lang w:val="en-US"/>
-        </w:rPr>
-        <w:t>/</w:t>
-      </w:r>
-      <w:proofErr w:type="spellStart"/>
-      <w:r>
-        <w:rPr>
-          <w:rFonts w:ascii="Consolas" w:hAnsi="Consolas"/>
-          <w:color w:val="333333"/>
-          <w:lang w:val="en-US"/>
-        </w:rPr>
-        <w:t>ssd</w:t>
-      </w:r>
-      <w:proofErr w:type="spellEnd"/>
-      <w:r>
-        <w:rPr>
-          <w:rFonts w:ascii="Consolas" w:hAnsi="Consolas"/>
-          <w:color w:val="333333"/>
-          <w:lang w:val="en-US"/>
-        </w:rPr>
-        <w:t xml:space="preserve">/ </w:t>
-      </w:r>
-      <w:proofErr w:type="spellStart"/>
-      <w:r>
-        <w:rPr>
-          <w:rFonts w:ascii="Consolas" w:hAnsi="Consolas"/>
-          <w:color w:val="333333"/>
-          <w:lang w:val="en-US"/>
-        </w:rPr>
-        <w:t>ex</w:t>
-      </w:r>
-      <w:r>
-        <w:rPr>
-          <w:rFonts w:ascii="Consolas" w:hAnsi="Consolas"/>
-          <w:color w:val="333333"/>
-          <w:lang w:val="en-US"/>
-        </w:rPr>
-        <w:t>fat</w:t>
-      </w:r>
-      <w:proofErr w:type="spellEnd"/>
-      <w:r>
-        <w:rPr>
-          <w:rFonts w:ascii="Consolas" w:hAnsi="Consolas"/>
-          <w:color w:val="333333"/>
-          <w:lang w:val="en-US"/>
-        </w:rPr>
-        <w:t xml:space="preserve"> utf8</w:t>
+        <w:t>$ mount –a</w:t>
+      </w:r>
+    </w:p>
+    <w:p>
+      <w:pPr>
+        <w:pStyle w:val="berschrift1"/>
+        <w:ind w:left="360"/>
+        <w:rPr>
+          <w:lang w:val="en-US"/>
+        </w:rPr>
+      </w:pPr>
+    </w:p>
+    <w:p>
+      <w:pPr>
+        <w:pStyle w:val="berschrift1"/>
+        <w:numPr>
+          <w:ilvl w:val="0"/>
+          <w:numId w:val="4"/>
+        </w:numPr>
+        <w:rPr>
+          <w:lang w:val="en-US"/>
+        </w:rPr>
+      </w:pPr>
+      <w:r>
+        <w:rPr>
+          <w:lang w:val="en-US"/>
+        </w:rPr>
+        <w:t xml:space="preserve">Set </w:t>
       </w:r>
       <w:proofErr w:type="gramStart"/>
       <w:r>
         <w:rPr>
-          <w:rFonts w:ascii="Consolas" w:hAnsi="Consolas"/>
-          <w:color w:val="333333"/>
-          <w:lang w:val="en-US"/>
-        </w:rPr>
-        <w:t>,uid</w:t>
+          <w:lang w:val="en-US"/>
+        </w:rPr>
+        <w:t>Up</w:t>
       </w:r>
       <w:proofErr w:type="gramEnd"/>
       <w:r>
         <w:rPr>
-          <w:rFonts w:ascii="Consolas" w:hAnsi="Consolas"/>
-          <w:color w:val="333333"/>
-          <w:lang w:val="en-US"/>
-        </w:rPr>
-        <w:t>=</w:t>
-      </w:r>
-      <w:proofErr w:type="spellStart"/>
-      <w:r>
-        <w:rPr>
-          <w:rFonts w:ascii="Consolas" w:hAnsi="Consolas"/>
-          <w:color w:val="333333"/>
-          <w:lang w:val="en-US"/>
-        </w:rPr>
-        <w:t>root,gid</w:t>
-      </w:r>
-      <w:proofErr w:type="spellEnd"/>
-      <w:r>
-        <w:rPr>
-          <w:rFonts w:ascii="Consolas" w:hAnsi="Consolas"/>
-          <w:color w:val="333333"/>
-          <w:lang w:val="en-US"/>
-        </w:rPr>
-        <w:t>=</w:t>
-      </w:r>
-      <w:proofErr w:type="spellStart"/>
-      <w:r>
-        <w:rPr>
-          <w:rFonts w:ascii="Consolas" w:hAnsi="Consolas"/>
-          <w:color w:val="333333"/>
-          <w:lang w:val="en-US"/>
-        </w:rPr>
-        <w:t>root</w:t>
-      </w:r>
-      <w:r>
-        <w:rPr>
-          <w:rFonts w:ascii="Consolas" w:hAnsi="Consolas"/>
-          <w:color w:val="333333"/>
-          <w:lang w:val="en-US"/>
-        </w:rPr>
-        <w:t>,noatime</w:t>
-      </w:r>
-      <w:proofErr w:type="spellEnd"/>
-      <w:r>
-        <w:rPr>
-          <w:rFonts w:ascii="Consolas" w:hAnsi="Consolas"/>
-          <w:color w:val="333333"/>
-          <w:lang w:val="en-US"/>
-        </w:rPr>
-        <w:t xml:space="preserve"> 0</w:t>
-      </w:r>
+          <w:lang w:val="en-US"/>
+        </w:rPr>
+        <w:t xml:space="preserve"> SSH keys and </w:t>
+      </w:r>
+      <w:proofErr w:type="spellStart"/>
+      <w:r>
+        <w:rPr>
+          <w:lang w:val="en-US"/>
+        </w:rPr>
+        <w:t>Git</w:t>
+      </w:r>
+      <w:proofErr w:type="spellEnd"/>
+      <w:r>
+        <w:rPr>
+          <w:lang w:val="en-US"/>
+        </w:rPr>
+        <w:t xml:space="preserve"> </w:t>
+      </w:r>
+    </w:p>
+    <w:p>
+      <w:pPr>
+        <w:rPr>
+          <w:lang w:val="en-US"/>
+        </w:rPr>
+      </w:pPr>
     </w:p>
     <w:p>
       <w:pPr>
@@ -2102,105 +2605,7 @@
         <w:rPr>
           <w:lang w:val="en-US"/>
         </w:rPr>
-        <w:t xml:space="preserve">More detailed information on mounting devices: </w:t>
-      </w:r>
-    </w:p>
-    <w:p>
-      <w:pPr>
-        <w:pStyle w:val="Listenabsatz"/>
-        <w:ind w:left="360"/>
-        <w:rPr>
-          <w:lang w:val="en-US"/>
-        </w:rPr>
-      </w:pPr>
-      <w:hyperlink r:id="rId9" w:history="1">
-        <w:r>
-          <w:rPr>
-            <w:rStyle w:val="Hyperlink"/>
-            <w:lang w:val="en-US"/>
-          </w:rPr>
-          <w:t>https://jankarres.de/2013/01/raspberry-pi-usb-stick-und-usb-festplatte-einbinden/</w:t>
-        </w:r>
-      </w:hyperlink>
-    </w:p>
-    <w:p>
-      <w:pPr>
-        <w:pStyle w:val="Listenabsatz"/>
-        <w:ind w:left="360"/>
-        <w:rPr>
-          <w:lang w:val="en-US"/>
-        </w:rPr>
-      </w:pPr>
-    </w:p>
-    <w:p>
-      <w:pPr>
-        <w:pStyle w:val="berschrift1"/>
-        <w:numPr>
-          <w:ilvl w:val="0"/>
-          <w:numId w:val="4"/>
-        </w:numPr>
-        <w:rPr>
-          <w:lang w:val="en-US"/>
-        </w:rPr>
-      </w:pPr>
-      <w:r>
-        <w:rPr>
-          <w:lang w:val="en-US"/>
-        </w:rPr>
-        <w:t xml:space="preserve">Set </w:t>
-      </w:r>
-      <w:proofErr w:type="gramStart"/>
-      <w:r>
-        <w:rPr>
-          <w:lang w:val="en-US"/>
-        </w:rPr>
-        <w:t>Up</w:t>
-      </w:r>
-      <w:proofErr w:type="gramEnd"/>
-      <w:r>
-        <w:rPr>
-          <w:lang w:val="en-US"/>
-        </w:rPr>
-        <w:t xml:space="preserve"> SSH keys and </w:t>
-      </w:r>
-      <w:proofErr w:type="spellStart"/>
-      <w:r>
-        <w:rPr>
-          <w:lang w:val="en-US"/>
-        </w:rPr>
-        <w:t>Git</w:t>
-      </w:r>
-      <w:proofErr w:type="spellEnd"/>
-      <w:r>
-        <w:rPr>
-          <w:lang w:val="en-US"/>
-        </w:rPr>
-        <w:t xml:space="preserve"> </w:t>
-      </w:r>
-    </w:p>
-    <w:p>
-      <w:pPr>
-        <w:rPr>
-          <w:lang w:val="en-US"/>
-        </w:rPr>
-      </w:pPr>
-    </w:p>
-    <w:p>
-      <w:pPr>
-        <w:pStyle w:val="Listenabsatz"/>
-        <w:numPr>
-          <w:ilvl w:val="0"/>
-          <w:numId w:val="5"/>
-        </w:numPr>
-        <w:rPr>
-          <w:lang w:val="en-US"/>
-        </w:rPr>
-      </w:pPr>
-      <w:r>
-        <w:rPr>
-          <w:lang w:val="en-US"/>
-        </w:rPr>
-        <w:t>Make sure you are acting as root user</w:t>
+        <w:t>Generate SSH keys for the root user. Leave the default location for the key and use a passphrase if you want. In this manual, a passphrase is not used.</w:t>
       </w:r>
     </w:p>
     <w:p>
@@ -2231,43 +2636,15 @@
         <w:t xml:space="preserve">$ </w:t>
       </w:r>
       <w:proofErr w:type="spellStart"/>
-      <w:proofErr w:type="gramStart"/>
-      <w:r>
-        <w:rPr>
-          <w:rFonts w:ascii="Consolas" w:hAnsi="Consolas"/>
-          <w:color w:val="333333"/>
-          <w:lang w:val="en-US"/>
-        </w:rPr>
-        <w:t>sudo</w:t>
-      </w:r>
-      <w:proofErr w:type="spellEnd"/>
-      <w:proofErr w:type="gramEnd"/>
-      <w:r>
-        <w:rPr>
-          <w:rFonts w:ascii="Consolas" w:hAnsi="Consolas"/>
-          <w:color w:val="333333"/>
-          <w:lang w:val="en-US"/>
-        </w:rPr>
-        <w:t xml:space="preserve"> </w:t>
-      </w:r>
-      <w:proofErr w:type="spellStart"/>
-      <w:r>
-        <w:rPr>
-          <w:rFonts w:ascii="Consolas" w:hAnsi="Consolas"/>
-          <w:color w:val="333333"/>
-          <w:lang w:val="en-US"/>
-        </w:rPr>
-        <w:t>su</w:t>
-      </w:r>
-      <w:proofErr w:type="spellEnd"/>
-      <w:r>
-        <w:rPr>
-          <w:rFonts w:ascii="Consolas" w:hAnsi="Consolas"/>
-          <w:color w:val="333333"/>
-          <w:lang w:val="en-US"/>
-        </w:rPr>
-        <w:t xml:space="preserve"> root</w:t>
-      </w:r>
+      <w:r>
+        <w:rPr>
+          <w:rFonts w:ascii="Consolas" w:hAnsi="Consolas"/>
+          <w:color w:val="333333"/>
+          <w:lang w:val="en-US"/>
+        </w:rPr>
+        <w:t>ssh-keygen</w:t>
+      </w:r>
+      <w:proofErr w:type="spellEnd"/>
     </w:p>
     <w:p>
       <w:pPr>
@@ -2284,7 +2661,51 @@
         <w:rPr>
           <w:lang w:val="en-US"/>
         </w:rPr>
-        <w:t>Generate SSH keys for the root user. Leave the default location for the key and use a passphrase if you want. In this manual, a passphrase is not used.</w:t>
+        <w:t xml:space="preserve">Output the public </w:t>
+      </w:r>
+      <w:proofErr w:type="spellStart"/>
+      <w:proofErr w:type="gramStart"/>
+      <w:r>
+        <w:rPr>
+          <w:lang w:val="en-US"/>
+        </w:rPr>
+        <w:t>ssh</w:t>
+      </w:r>
+      <w:proofErr w:type="spellEnd"/>
+      <w:proofErr w:type="gramEnd"/>
+      <w:r>
+        <w:rPr>
+          <w:lang w:val="en-US"/>
+        </w:rPr>
+        <w:t xml:space="preserve"> key onto the screen. The public key is not a secret. It will be used to grant your raspberry pi rights to clone the </w:t>
+      </w:r>
+      <w:proofErr w:type="spellStart"/>
+      <w:r>
+        <w:rPr>
+          <w:lang w:val="en-US"/>
+        </w:rPr>
+        <w:t>SunshadeCorp</w:t>
+      </w:r>
+      <w:proofErr w:type="spellEnd"/>
+      <w:r>
+        <w:rPr>
+          <w:lang w:val="en-US"/>
+        </w:rPr>
+        <w:t xml:space="preserve"> </w:t>
+      </w:r>
+      <w:proofErr w:type="spellStart"/>
+      <w:r>
+        <w:rPr>
+          <w:lang w:val="en-US"/>
+        </w:rPr>
+        <w:t>git</w:t>
+      </w:r>
+      <w:proofErr w:type="spellEnd"/>
+      <w:r>
+        <w:rPr>
+          <w:lang w:val="en-US"/>
+        </w:rPr>
+        <w:t xml:space="preserve"> repositories.</w:t>
       </w:r>
     </w:p>
     <w:p>
@@ -2314,16 +2735,42 @@
         </w:rPr>
         <w:t xml:space="preserve">$ </w:t>
       </w:r>
-      <w:proofErr w:type="spellStart"/>
-      <w:r>
-        <w:rPr>
-          <w:rFonts w:ascii="Consolas" w:hAnsi="Consolas"/>
-          <w:color w:val="333333"/>
-          <w:lang w:val="en-US"/>
-        </w:rPr>
-        <w:t>ssh-keygen</w:t>
-      </w:r>
-      <w:proofErr w:type="spellEnd"/>
+      <w:proofErr w:type="gramStart"/>
+      <w:r>
+        <w:rPr>
+          <w:rFonts w:ascii="Consolas" w:hAnsi="Consolas"/>
+          <w:color w:val="333333"/>
+          <w:lang w:val="en-US"/>
+        </w:rPr>
+        <w:t>cat</w:t>
+      </w:r>
+      <w:proofErr w:type="gramEnd"/>
+      <w:r>
+        <w:rPr>
+          <w:rFonts w:ascii="Consolas" w:hAnsi="Consolas"/>
+          <w:color w:val="333333"/>
+          <w:lang w:val="en-US"/>
+        </w:rPr>
+        <w:t xml:space="preserve"> ~/.</w:t>
+      </w:r>
+      <w:proofErr w:type="spellStart"/>
+      <w:r>
+        <w:rPr>
+          <w:rFonts w:ascii="Consolas" w:hAnsi="Consolas"/>
+          <w:color w:val="333333"/>
+          <w:lang w:val="en-US"/>
+        </w:rPr>
+        <w:t>ssh</w:t>
+      </w:r>
+      <w:proofErr w:type="spellEnd"/>
+      <w:r>
+        <w:rPr>
+          <w:rFonts w:ascii="Consolas" w:hAnsi="Consolas"/>
+          <w:color w:val="333333"/>
+          <w:lang w:val="en-US"/>
+        </w:rPr>
+        <w:t>/id_rsa.pub</w:t>
+      </w:r>
     </w:p>
     <w:p>
       <w:pPr>
@@ -2340,132 +2787,7 @@
         <w:rPr>
           <w:lang w:val="en-US"/>
         </w:rPr>
-        <w:t xml:space="preserve">Output the public </w:t>
-      </w:r>
-      <w:proofErr w:type="spellStart"/>
-      <w:proofErr w:type="gramStart"/>
-      <w:r>
-        <w:rPr>
-          <w:lang w:val="en-US"/>
-        </w:rPr>
-        <w:t>ssh</w:t>
-      </w:r>
-      <w:proofErr w:type="spellEnd"/>
-      <w:proofErr w:type="gramEnd"/>
-      <w:r>
-        <w:rPr>
-          <w:lang w:val="en-US"/>
-        </w:rPr>
-        <w:t xml:space="preserve"> key onto the screen. The public key is not a secret. It will be used to grant your raspberry pi rights to clone the </w:t>
-      </w:r>
-      <w:proofErr w:type="spellStart"/>
-      <w:r>
-        <w:rPr>
-          <w:lang w:val="en-US"/>
-        </w:rPr>
-        <w:t>SunshadeCorp</w:t>
-      </w:r>
-      <w:proofErr w:type="spellEnd"/>
-      <w:r>
-        <w:rPr>
-          <w:lang w:val="en-US"/>
-        </w:rPr>
-        <w:t xml:space="preserve"> </w:t>
-      </w:r>
-      <w:proofErr w:type="spellStart"/>
-      <w:r>
-        <w:rPr>
-          <w:lang w:val="en-US"/>
-        </w:rPr>
-        <w:t>git</w:t>
-      </w:r>
-      <w:proofErr w:type="spellEnd"/>
-      <w:r>
-        <w:rPr>
-          <w:lang w:val="en-US"/>
-        </w:rPr>
-        <w:t xml:space="preserve"> repositories.</w:t>
-      </w:r>
-    </w:p>
-    <w:p>
-      <w:pPr>
-        <w:pStyle w:val="HTMLVorformatiert"/>
-        <w:pBdr>
-          <w:top w:val="single" w:sz="6" w:space="7" w:color="CCCCCC"/>
-          <w:left w:val="single" w:sz="6" w:space="7" w:color="CCCCCC"/>
-          <w:bottom w:val="single" w:sz="6" w:space="7" w:color="CCCCCC"/>
-          <w:right w:val="single" w:sz="6" w:space="7" w:color="CCCCCC"/>
-        </w:pBdr>
-        <w:shd w:val="clear" w:color="auto" w:fill="F5F5F5"/>
-        <w:wordWrap w:val="0"/>
-        <w:spacing w:after="150"/>
-        <w:ind w:left="360"/>
-        <w:rPr>
-          <w:rFonts w:ascii="Consolas" w:hAnsi="Consolas"/>
-          <w:color w:val="333333"/>
-          <w:lang w:val="en-US"/>
-        </w:rPr>
-      </w:pPr>
-      <w:r>
-        <w:rPr>
-          <w:rFonts w:ascii="Consolas" w:hAnsi="Consolas"/>
-          <w:color w:val="333333"/>
-          <w:lang w:val="en-US"/>
-        </w:rPr>
-        <w:t xml:space="preserve">$ </w:t>
-      </w:r>
-      <w:proofErr w:type="gramStart"/>
-      <w:r>
-        <w:rPr>
-          <w:rFonts w:ascii="Consolas" w:hAnsi="Consolas"/>
-          <w:color w:val="333333"/>
-          <w:lang w:val="en-US"/>
-        </w:rPr>
-        <w:t>cat</w:t>
-      </w:r>
-      <w:proofErr w:type="gramEnd"/>
-      <w:r>
-        <w:rPr>
-          <w:rFonts w:ascii="Consolas" w:hAnsi="Consolas"/>
-          <w:color w:val="333333"/>
-          <w:lang w:val="en-US"/>
-        </w:rPr>
-        <w:t xml:space="preserve"> ~/.</w:t>
-      </w:r>
-      <w:proofErr w:type="spellStart"/>
-      <w:r>
-        <w:rPr>
-          <w:rFonts w:ascii="Consolas" w:hAnsi="Consolas"/>
-          <w:color w:val="333333"/>
-          <w:lang w:val="en-US"/>
-        </w:rPr>
-        <w:t>ssh</w:t>
-      </w:r>
-      <w:proofErr w:type="spellEnd"/>
-      <w:r>
-        <w:rPr>
-          <w:rFonts w:ascii="Consolas" w:hAnsi="Consolas"/>
-          <w:color w:val="333333"/>
-          <w:lang w:val="en-US"/>
-        </w:rPr>
-        <w:t>/id_rsa.pub</w:t>
-      </w:r>
-    </w:p>
-    <w:p>
-      <w:pPr>
-        <w:pStyle w:val="Listenabsatz"/>
-        <w:numPr>
-          <w:ilvl w:val="0"/>
-          <w:numId w:val="5"/>
-        </w:numPr>
-        <w:rPr>
-          <w:lang w:val="en-US"/>
-        </w:rPr>
-      </w:pPr>
-      <w:r>
-        <w:rPr>
-          <w:lang w:val="en-US"/>
-        </w:rPr>
+        <w:lastRenderedPageBreak/>
         <w:t xml:space="preserve">In your web browser, visit the </w:t>
       </w:r>
       <w:proofErr w:type="spellStart"/>
@@ -2951,16 +3273,14 @@
         <w:rPr>
           <w:lang w:val="en-US"/>
         </w:rPr>
-        <w:t xml:space="preserve"> checkout. In this case, the branch I want to use is called </w:t>
-      </w:r>
-      <w:proofErr w:type="spellStart"/>
-      <w:r>
-        <w:rPr>
-          <w:lang w:val="en-US"/>
-        </w:rPr>
-        <w:t>pv-hornbostel</w:t>
-      </w:r>
-      <w:proofErr w:type="spellEnd"/>
+        <w:t xml:space="preserve"> checkout. In this case, the branch I wan</w:t>
+      </w:r>
+      <w:r>
+        <w:rPr>
+          <w:lang w:val="en-US"/>
+        </w:rPr>
+        <w:t>t to use is called ‘install-script’</w:t>
+      </w:r>
       <w:r>
         <w:rPr>
           <w:lang w:val="en-US"/>
@@ -3013,18 +3333,8 @@
           <w:color w:val="333333"/>
           <w:lang w:val="en-US"/>
         </w:rPr>
-        <w:t xml:space="preserve"> checkout </w:t>
-      </w:r>
-      <w:proofErr w:type="spellStart"/>
-      <w:r>
-        <w:rPr>
-          <w:rFonts w:ascii="Consolas" w:hAnsi="Consolas"/>
-          <w:color w:val="333333"/>
-          <w:lang w:val="en-US"/>
-        </w:rPr>
-        <w:t>pv-hornbostel</w:t>
-      </w:r>
-      <w:proofErr w:type="spellEnd"/>
+        <w:t xml:space="preserve"> checkout install-script</w:t>
+      </w:r>
     </w:p>
     <w:p>
       <w:pPr>
@@ -3204,7 +3514,6 @@
         <w:rPr>
           <w:lang w:val="en-US"/>
         </w:rPr>
-        <w:lastRenderedPageBreak/>
         <w:t xml:space="preserve">Configure </w:t>
       </w:r>
       <w:proofErr w:type="spellStart"/>
@@ -3574,8 +3883,6 @@
           <w:lang w:val="en-US"/>
         </w:rPr>
       </w:pPr>
-      <w:bookmarkStart w:id="0" w:name="_GoBack"/>
-      <w:bookmarkEnd w:id="0"/>
     </w:p>
     <w:p>
       <w:pPr>
@@ -3704,6 +4011,7 @@
         <w:pStyle w:val="Listenabsatz"/>
         <w:ind w:left="360"/>
         <w:rPr>
+          <w:rStyle w:val="Hyperlink"/>
           <w:lang w:val="en-US"/>
         </w:rPr>
       </w:pPr>
@@ -3720,14 +4028,6 @@
     <w:p>
       <w:pPr>
         <w:pStyle w:val="Listenabsatz"/>
-        <w:rPr>
-          <w:lang w:val="en-US"/>
-        </w:rPr>
-      </w:pPr>
-    </w:p>
-    <w:p>
-      <w:pPr>
-        <w:pStyle w:val="Listenabsatz"/>
         <w:numPr>
           <w:ilvl w:val="0"/>
           <w:numId w:val="7"/>
@@ -3740,6 +4040,64 @@
         <w:rPr>
           <w:lang w:val="en-US"/>
         </w:rPr>
+        <w:t xml:space="preserve">Information on </w:t>
+      </w:r>
+      <w:proofErr w:type="spellStart"/>
+      <w:r>
+        <w:rPr>
+          <w:lang w:val="en-US"/>
+        </w:rPr>
+        <w:t>fstab</w:t>
+      </w:r>
+      <w:proofErr w:type="spellEnd"/>
+      <w:r>
+        <w:rPr>
+          <w:lang w:val="en-US"/>
+        </w:rPr>
+        <w:t xml:space="preserve"> and mount options</w:t>
+      </w:r>
+    </w:p>
+    <w:p>
+      <w:pPr>
+        <w:pStyle w:val="Listenabsatz"/>
+        <w:ind w:left="360"/>
+        <w:rPr>
+          <w:lang w:val="en-US"/>
+        </w:rPr>
+      </w:pPr>
+      <w:hyperlink r:id="rId14" w:history="1">
+        <w:r>
+          <w:rPr>
+            <w:rStyle w:val="Hyperlink"/>
+            <w:lang w:val="en-US"/>
+          </w:rPr>
+          <w:t>https://wiki.debian.org/fstab</w:t>
+        </w:r>
+      </w:hyperlink>
+    </w:p>
+    <w:p>
+      <w:pPr>
+        <w:pStyle w:val="Listenabsatz"/>
+        <w:rPr>
+          <w:lang w:val="en-US"/>
+        </w:rPr>
+      </w:pPr>
+    </w:p>
+    <w:p>
+      <w:pPr>
+        <w:pStyle w:val="Listenabsatz"/>
+        <w:numPr>
+          <w:ilvl w:val="0"/>
+          <w:numId w:val="7"/>
+        </w:numPr>
+        <w:rPr>
+          <w:lang w:val="en-US"/>
+        </w:rPr>
+      </w:pPr>
+      <w:r>
+        <w:rPr>
+          <w:lang w:val="en-US"/>
+        </w:rPr>
         <w:t xml:space="preserve">How to install </w:t>
       </w:r>
       <w:proofErr w:type="spellStart"/>
@@ -3768,10 +4126,12 @@
         <w:pStyle w:val="Listenabsatz"/>
         <w:ind w:left="360"/>
         <w:rPr>
-          <w:lang w:val="en-US"/>
-        </w:rPr>
-      </w:pPr>
-      <w:hyperlink r:id="rId14" w:history="1">
+          <w:color w:val="0563C1" w:themeColor="hyperlink"/>
+          <w:u w:val="single"/>
+          <w:lang w:val="en-US"/>
+        </w:rPr>
+      </w:pPr>
+      <w:hyperlink r:id="rId15" w:history="1">
         <w:r>
           <w:rPr>
             <w:rStyle w:val="Hyperlink"/>
@@ -3863,6 +4223,7 @@
           <w:color w:val="333333"/>
           <w:lang w:val="en-US"/>
         </w:rPr>
+        <w:lastRenderedPageBreak/>
         <w:t xml:space="preserve">$ </w:t>
       </w:r>
       <w:proofErr w:type="spellStart"/>
@@ -4033,7 +4394,7 @@
   <w:abstractNum w:abstractNumId="1" w15:restartNumberingAfterBreak="0">
     <w:nsid w:val="15755A8B"/>
     <w:multiLevelType w:val="hybridMultilevel"/>
-    <w:tmpl w:val="C6F41D6E"/>
+    <w:tmpl w:val="6DDABC10"/>
     <w:lvl w:ilvl="0" w:tplc="04070001">
       <w:start w:val="1"/>
       <w:numFmt w:val="bullet"/>
@@ -4257,6 +4618,119 @@
     </w:lvl>
   </w:abstractNum>
   <w:abstractNum w:abstractNumId="3" w15:restartNumberingAfterBreak="0">
+    <w:nsid w:val="51CD5EE1"/>
+    <w:multiLevelType w:val="hybridMultilevel"/>
+    <w:tmpl w:val="E7622026"/>
+    <w:lvl w:ilvl="0" w:tplc="04070001">
+      <w:start w:val="1"/>
+      <w:numFmt w:val="bullet"/>
+      <w:lvlText w:val=""/>
+      <w:lvlJc w:val="left"/>
+      <w:pPr>
+        <w:ind w:left="360" w:hanging="360"/>
+      </w:pPr>
+      <w:rPr>
+        <w:rFonts w:ascii="Symbol" w:hAnsi="Symbol" w:hint="default"/>
+      </w:rPr>
+    </w:lvl>
+    <w:lvl w:ilvl="1" w:tplc="04070003">
+      <w:start w:val="1"/>
+      <w:numFmt w:val="bullet"/>
+      <w:lvlText w:val="o"/>
+      <w:lvlJc w:val="left"/>
+      <w:pPr>
+        <w:ind w:left="1080" w:hanging="360"/>
+      </w:pPr>
+      <w:rPr>
+        <w:rFonts w:ascii="Courier New" w:hAnsi="Courier New" w:cs="Courier New" w:hint="default"/>
+      </w:rPr>
+    </w:lvl>
+    <w:lvl w:ilvl="2" w:tplc="04070005" w:tentative="1">
+      <w:start w:val="1"/>
+      <w:numFmt w:val="bullet"/>
+      <w:lvlText w:val=""/>
+      <w:lvlJc w:val="left"/>
+      <w:pPr>
+        <w:ind w:left="1800" w:hanging="360"/>
+      </w:pPr>
+      <w:rPr>
+        <w:rFonts w:ascii="Wingdings" w:hAnsi="Wingdings" w:hint="default"/>
+      </w:rPr>
+    </w:lvl>
+    <w:lvl w:ilvl="3" w:tplc="04070001" w:tentative="1">
+      <w:start w:val="1"/>
+      <w:numFmt w:val="bullet"/>
+      <w:lvlText w:val=""/>
+      <w:lvlJc w:val="left"/>
+      <w:pPr>
+        <w:ind w:left="2520" w:hanging="360"/>
+      </w:pPr>
+      <w:rPr>
+        <w:rFonts w:ascii="Symbol" w:hAnsi="Symbol" w:hint="default"/>
+      </w:rPr>
+    </w:lvl>
+    <w:lvl w:ilvl="4" w:tplc="04070003" w:tentative="1">
+      <w:start w:val="1"/>
+      <w:numFmt w:val="bullet"/>
+      <w:lvlText w:val="o"/>
+      <w:lvlJc w:val="left"/>
+      <w:pPr>
+        <w:ind w:left="3240" w:hanging="360"/>
+      </w:pPr>
+      <w:rPr>
+        <w:rFonts w:ascii="Courier New" w:hAnsi="Courier New" w:cs="Courier New" w:hint="default"/>
+      </w:rPr>
+    </w:lvl>
+    <w:lvl w:ilvl="5" w:tplc="04070005" w:tentative="1">
+      <w:start w:val="1"/>
+      <w:numFmt w:val="bullet"/>
+      <w:lvlText w:val=""/>
+      <w:lvlJc w:val="left"/>
+      <w:pPr>
+        <w:ind w:left="3960" w:hanging="360"/>
+      </w:pPr>
+      <w:rPr>
+        <w:rFonts w:ascii="Wingdings" w:hAnsi="Wingdings" w:hint="default"/>
+      </w:rPr>
+    </w:lvl>
+    <w:lvl w:ilvl="6" w:tplc="04070001" w:tentative="1">
+      <w:start w:val="1"/>
+      <w:numFmt w:val="bullet"/>
+      <w:lvlText w:val=""/>
+      <w:lvlJc w:val="left"/>
+      <w:pPr>
+        <w:ind w:left="4680" w:hanging="360"/>
+      </w:pPr>
+      <w:rPr>
+        <w:rFonts w:ascii="Symbol" w:hAnsi="Symbol" w:hint="default"/>
+      </w:rPr>
+    </w:lvl>
+    <w:lvl w:ilvl="7" w:tplc="04070003" w:tentative="1">
+      <w:start w:val="1"/>
+      <w:numFmt w:val="bullet"/>
+      <w:lvlText w:val="o"/>
+      <w:lvlJc w:val="left"/>
+      <w:pPr>
+        <w:ind w:left="5400" w:hanging="360"/>
+      </w:pPr>
+      <w:rPr>
+        <w:rFonts w:ascii="Courier New" w:hAnsi="Courier New" w:cs="Courier New" w:hint="default"/>
+      </w:rPr>
+    </w:lvl>
+    <w:lvl w:ilvl="8" w:tplc="04070005" w:tentative="1">
+      <w:start w:val="1"/>
+      <w:numFmt w:val="bullet"/>
+      <w:lvlText w:val=""/>
+      <w:lvlJc w:val="left"/>
+      <w:pPr>
+        <w:ind w:left="6120" w:hanging="360"/>
+      </w:pPr>
+      <w:rPr>
+        <w:rFonts w:ascii="Wingdings" w:hAnsi="Wingdings" w:hint="default"/>
+      </w:rPr>
+    </w:lvl>
+  </w:abstractNum>
+  <w:abstractNum w:abstractNumId="4" w15:restartNumberingAfterBreak="0">
     <w:nsid w:val="5648449E"/>
     <w:multiLevelType w:val="hybridMultilevel"/>
     <w:tmpl w:val="246003FC"/>
@@ -4369,7 +4843,7 @@
       </w:rPr>
     </w:lvl>
   </w:abstractNum>
-  <w:abstractNum w:abstractNumId="4" w15:restartNumberingAfterBreak="0">
+  <w:abstractNum w:abstractNumId="5" w15:restartNumberingAfterBreak="0">
     <w:nsid w:val="57D01891"/>
     <w:multiLevelType w:val="hybridMultilevel"/>
     <w:tmpl w:val="76C62E90"/>
@@ -4458,7 +4932,7 @@
       </w:pPr>
     </w:lvl>
   </w:abstractNum>
-  <w:abstractNum w:abstractNumId="5" w15:restartNumberingAfterBreak="0">
+  <w:abstractNum w:abstractNumId="6" w15:restartNumberingAfterBreak="0">
     <w:nsid w:val="69B51FD7"/>
     <w:multiLevelType w:val="hybridMultilevel"/>
     <w:tmpl w:val="CDFCC4EC"/>
@@ -4571,7 +5045,7 @@
       </w:rPr>
     </w:lvl>
   </w:abstractNum>
-  <w:abstractNum w:abstractNumId="6" w15:restartNumberingAfterBreak="0">
+  <w:abstractNum w:abstractNumId="7" w15:restartNumberingAfterBreak="0">
     <w:nsid w:val="7C8A1083"/>
     <w:multiLevelType w:val="hybridMultilevel"/>
     <w:tmpl w:val="6BC01B60"/>
@@ -4684,7 +5158,7 @@
       </w:rPr>
     </w:lvl>
   </w:abstractNum>
-  <w:abstractNum w:abstractNumId="7" w15:restartNumberingAfterBreak="0">
+  <w:abstractNum w:abstractNumId="8" w15:restartNumberingAfterBreak="0">
     <w:nsid w:val="7CFC1396"/>
     <w:multiLevelType w:val="hybridMultilevel"/>
     <w:tmpl w:val="44C49B82"/>
@@ -4798,13 +5272,13 @@
     </w:lvl>
   </w:abstractNum>
   <w:num w:numId="1">
+    <w:abstractNumId w:val="5"/>
+  </w:num>
+  <w:num w:numId="2">
     <w:abstractNumId w:val="4"/>
   </w:num>
-  <w:num w:numId="2">
-    <w:abstractNumId w:val="3"/>
-  </w:num>
   <w:num w:numId="3">
-    <w:abstractNumId w:val="7"/>
+    <w:abstractNumId w:val="8"/>
   </w:num>
   <w:num w:numId="4">
     <w:abstractNumId w:val="0"/>
@@ -4813,13 +5287,16 @@
     <w:abstractNumId w:val="2"/>
   </w:num>
   <w:num w:numId="6">
-    <w:abstractNumId w:val="5"/>
+    <w:abstractNumId w:val="6"/>
   </w:num>
   <w:num w:numId="7">
     <w:abstractNumId w:val="1"/>
   </w:num>
   <w:num w:numId="8">
-    <w:abstractNumId w:val="6"/>
+    <w:abstractNumId w:val="7"/>
+  </w:num>
+  <w:num w:numId="9">
+    <w:abstractNumId w:val="3"/>
   </w:num>
 </w:numbering>
 </file>

</xml_diff>

<commit_message>
Include mount script into manual
</commit_message>
<xml_diff>
--- a/installation-manual.docx
+++ b/installation-manual.docx
@@ -1,6 +1,6 @@
 
 <file path=word/document.xml><?xml version="1.0" encoding="utf-8"?>
-<w:document xmlns:wpc="http://schemas.microsoft.com/office/word/2010/wordprocessingCanvas" xmlns:mc="http://schemas.openxmlformats.org/markup-compatibility/2006" xmlns:o="urn:schemas-microsoft-com:office:office" xmlns:r="http://schemas.openxmlformats.org/officeDocument/2006/relationships" xmlns:m="http://schemas.openxmlformats.org/officeDocument/2006/math" xmlns:v="urn:schemas-microsoft-com:vml" xmlns:wp14="http://schemas.microsoft.com/office/word/2010/wordprocessingDrawing" xmlns:wp="http://schemas.openxmlformats.org/drawingml/2006/wordprocessingDrawing" xmlns:w10="urn:schemas-microsoft-com:office:word" xmlns:w="http://schemas.openxmlformats.org/wordprocessingml/2006/main" xmlns:w14="http://schemas.microsoft.com/office/word/2010/wordml" xmlns:w15="http://schemas.microsoft.com/office/word/2012/wordml" xmlns:wpg="http://schemas.microsoft.com/office/word/2010/wordprocessingGroup" xmlns:wpi="http://schemas.microsoft.com/office/word/2010/wordprocessingInk" xmlns:wne="http://schemas.microsoft.com/office/word/2006/wordml" xmlns:wps="http://schemas.microsoft.com/office/word/2010/wordprocessingShape" mc:Ignorable="w14 w15 wp14">
+<w:document xmlns:wpc="http://schemas.microsoft.com/office/word/2010/wordprocessingCanvas" xmlns:cx="http://schemas.microsoft.com/office/drawing/2014/chartex" xmlns:cx1="http://schemas.microsoft.com/office/drawing/2015/9/8/chartex" xmlns:cx2="http://schemas.microsoft.com/office/drawing/2015/10/21/chartex" xmlns:cx3="http://schemas.microsoft.com/office/drawing/2016/5/9/chartex" xmlns:cx4="http://schemas.microsoft.com/office/drawing/2016/5/10/chartex" xmlns:cx5="http://schemas.microsoft.com/office/drawing/2016/5/11/chartex" xmlns:cx6="http://schemas.microsoft.com/office/drawing/2016/5/12/chartex" xmlns:cx7="http://schemas.microsoft.com/office/drawing/2016/5/13/chartex" xmlns:cx8="http://schemas.microsoft.com/office/drawing/2016/5/14/chartex" xmlns:mc="http://schemas.openxmlformats.org/markup-compatibility/2006" xmlns:aink="http://schemas.microsoft.com/office/drawing/2016/ink" xmlns:am3d="http://schemas.microsoft.com/office/drawing/2017/model3d" xmlns:o="urn:schemas-microsoft-com:office:office" xmlns:r="http://schemas.openxmlformats.org/officeDocument/2006/relationships" xmlns:m="http://schemas.openxmlformats.org/officeDocument/2006/math" xmlns:v="urn:schemas-microsoft-com:vml" xmlns:wp14="http://schemas.microsoft.com/office/word/2010/wordprocessingDrawing" xmlns:wp="http://schemas.openxmlformats.org/drawingml/2006/wordprocessingDrawing" xmlns:w10="urn:schemas-microsoft-com:office:word" xmlns:w="http://schemas.openxmlformats.org/wordprocessingml/2006/main" xmlns:w14="http://schemas.microsoft.com/office/word/2010/wordml" xmlns:w15="http://schemas.microsoft.com/office/word/2012/wordml" xmlns:w16cex="http://schemas.microsoft.com/office/word/2018/wordml/cex" xmlns:w16cid="http://schemas.microsoft.com/office/word/2016/wordml/cid" xmlns:w16="http://schemas.microsoft.com/office/word/2018/wordml" xmlns:w16sdtdh="http://schemas.microsoft.com/office/word/2020/wordml/sdtdatahash" xmlns:w16se="http://schemas.microsoft.com/office/word/2015/wordml/symex" xmlns:wpg="http://schemas.microsoft.com/office/word/2010/wordprocessingGroup" xmlns:wpi="http://schemas.microsoft.com/office/word/2010/wordprocessingInk" xmlns:wne="http://schemas.microsoft.com/office/word/2006/wordml" xmlns:wps="http://schemas.microsoft.com/office/word/2010/wordprocessingShape" mc:Ignorable="w14 w15 w16se w16cid w16 w16cex w16sdtdh wp14">
   <w:body>
     <w:p>
       <w:pPr>
@@ -64,7 +64,7 @@
           <w:lang w:eastAsia="de-DE"/>
         </w:rPr>
         <w:drawing>
-          <wp:inline distT="0" distB="0" distL="0" distR="0">
+          <wp:inline distT="0" distB="0" distL="0" distR="0" wp14:anchorId="3A8E9002" wp14:editId="0A377DFD">
             <wp:extent cx="4114800" cy="5183504"/>
             <wp:effectExtent l="0" t="0" r="0" b="0"/>
             <wp:docPr id="3" name="Grafik 3"/>
@@ -306,7 +306,31 @@
         <w:rPr>
           <w:lang w:val="en-US"/>
         </w:rPr>
-        <w:t>Note: Raspberry Pi Imager v1.6.2 was used in this manual.</w:t>
+        <w:t>Note: Raspberry Pi Imager v1.</w:t>
+      </w:r>
+      <w:r>
+        <w:rPr>
+          <w:lang w:val="en-US"/>
+        </w:rPr>
+        <w:t>7</w:t>
+      </w:r>
+      <w:r>
+        <w:rPr>
+          <w:lang w:val="en-US"/>
+        </w:rPr>
+        <w:t>.</w:t>
+      </w:r>
+      <w:r>
+        <w:rPr>
+          <w:lang w:val="en-US"/>
+        </w:rPr>
+        <w:t>1</w:t>
+      </w:r>
+      <w:r>
+        <w:rPr>
+          <w:lang w:val="en-US"/>
+        </w:rPr>
+        <w:t xml:space="preserve"> was used in this manual.</w:t>
       </w:r>
     </w:p>
     <w:p>
@@ -422,12 +446,12 @@
       <w:r>
         <w:rPr>
           <w:noProof/>
-          <w:lang w:eastAsia="de-DE"/>
+          <w:lang w:val="en-US"/>
         </w:rPr>
         <w:drawing>
-          <wp:inline distT="0" distB="0" distL="0" distR="0" wp14:anchorId="251DEB37" wp14:editId="57BECD4F">
-            <wp:extent cx="3520440" cy="2472869"/>
-            <wp:effectExtent l="0" t="0" r="3810" b="3810"/>
+          <wp:inline distT="0" distB="0" distL="0" distR="0" wp14:anchorId="5B8E0BB9" wp14:editId="0362A202">
+            <wp:extent cx="4425950" cy="3010415"/>
+            <wp:effectExtent l="0" t="0" r="0" b="0"/>
             <wp:docPr id="1" name="Grafik 1"/>
             <wp:cNvGraphicFramePr>
               <a:graphicFrameLocks xmlns:a="http://schemas.openxmlformats.org/drawingml/2006/main" noChangeAspect="1"/>
@@ -448,7 +472,7 @@
                   <pic:spPr>
                     <a:xfrm>
                       <a:off x="0" y="0"/>
-                      <a:ext cx="3581847" cy="2516003"/>
+                      <a:ext cx="4430314" cy="3013384"/>
                     </a:xfrm>
                     <a:prstGeom prst="rect">
                       <a:avLst/>
@@ -502,19 +526,41 @@
         </w:rPr>
         <w:t xml:space="preserve">Note: </w:t>
       </w:r>
-      <w:proofErr w:type="spellStart"/>
-      <w:r>
-        <w:rPr>
-          <w:lang w:val="en-US"/>
-        </w:rPr>
-        <w:t>Debian</w:t>
-      </w:r>
-      <w:proofErr w:type="spellEnd"/>
-      <w:r>
-        <w:rPr>
-          <w:lang w:val="en-US"/>
-        </w:rPr>
-        <w:t xml:space="preserve"> Bullseye 2021-10-30 was the default image at time of writing.</w:t>
+      <w:r>
+        <w:rPr>
+          <w:lang w:val="en-US"/>
+        </w:rPr>
+        <w:t>Raspberry Pi OS Version</w:t>
+      </w:r>
+      <w:r>
+        <w:rPr>
+          <w:lang w:val="en-US"/>
+        </w:rPr>
+        <w:t xml:space="preserve"> 2021-</w:t>
+      </w:r>
+      <w:r>
+        <w:rPr>
+          <w:lang w:val="en-US"/>
+        </w:rPr>
+        <w:t>01</w:t>
+      </w:r>
+      <w:r>
+        <w:rPr>
+          <w:lang w:val="en-US"/>
+        </w:rPr>
+        <w:t>-</w:t>
+      </w:r>
+      <w:r>
+        <w:rPr>
+          <w:lang w:val="en-US"/>
+        </w:rPr>
+        <w:t>28</w:t>
+      </w:r>
+      <w:r>
+        <w:rPr>
+          <w:lang w:val="en-US"/>
+        </w:rPr>
+        <w:t xml:space="preserve"> was the default image at time of writing.</w:t>
       </w:r>
     </w:p>
     <w:p>
@@ -556,16 +602,8 @@
         <w:rPr>
           <w:lang w:val="en-US"/>
         </w:rPr>
-        <w:t xml:space="preserve">Press </w:t>
-      </w:r>
-      <w:proofErr w:type="spellStart"/>
-      <w:r>
-        <w:rPr>
-          <w:lang w:val="en-US"/>
-        </w:rPr>
-        <w:t>Ctrl+Shift+X</w:t>
-      </w:r>
-      <w:proofErr w:type="spellEnd"/>
+        <w:t>Click on the gear symbol to change some image settings.</w:t>
+      </w:r>
     </w:p>
     <w:p>
       <w:pPr>
@@ -612,7 +650,7 @@
           <w:lang w:eastAsia="de-DE"/>
         </w:rPr>
         <w:drawing>
-          <wp:inline distT="0" distB="0" distL="0" distR="0" wp14:anchorId="6FDF3048" wp14:editId="679E4AC9">
+          <wp:inline distT="0" distB="0" distL="0" distR="0" wp14:anchorId="29E9D882" wp14:editId="0B23BB9C">
             <wp:extent cx="3595697" cy="2417359"/>
             <wp:effectExtent l="0" t="0" r="5080" b="2540"/>
             <wp:docPr id="2" name="Grafik 2"/>
@@ -681,21 +719,7 @@
         <w:rPr>
           <w:lang w:val="en-US"/>
         </w:rPr>
-        <w:t>Choose a hostname for your pi. In this manual, the hostname “</w:t>
-      </w:r>
-      <w:proofErr w:type="spellStart"/>
-      <w:r>
-        <w:rPr>
-          <w:lang w:val="en-US"/>
-        </w:rPr>
-        <w:t>pv</w:t>
-      </w:r>
-      <w:proofErr w:type="spellEnd"/>
-      <w:r>
-        <w:rPr>
-          <w:lang w:val="en-US"/>
-        </w:rPr>
-        <w:t>-pi” is used.</w:t>
+        <w:t>Choose a hostname for your pi. In this manual, the hostname “pv-pi” is used.</w:t>
       </w:r>
     </w:p>
     <w:p>
@@ -785,13 +809,31 @@
         <w:rPr>
           <w:lang w:val="en-US"/>
         </w:rPr>
-        <w:t>Setup Wi-Fi</w:t>
-      </w:r>
-      <w:r>
-        <w:rPr>
-          <w:lang w:val="en-US"/>
-        </w:rPr>
-        <w:t>: Enter The SSID and the password for the Wi-Fi in your test-environment.</w:t>
+        <w:t xml:space="preserve">If you want, you can set up the Wi-Fi credentials for </w:t>
+      </w:r>
+      <w:r>
+        <w:rPr>
+          <w:lang w:val="en-US"/>
+        </w:rPr>
+        <w:t xml:space="preserve">a </w:t>
+      </w:r>
+      <w:r>
+        <w:rPr>
+          <w:lang w:val="en-US"/>
+        </w:rPr>
+        <w:t>development</w:t>
+      </w:r>
+      <w:r>
+        <w:rPr>
+          <w:lang w:val="en-US"/>
+        </w:rPr>
+        <w:t xml:space="preserve"> connection</w:t>
+      </w:r>
+      <w:r>
+        <w:rPr>
+          <w:lang w:val="en-US"/>
+        </w:rPr>
+        <w:t>. However, a wired ethernet connection is recommended and Wi-Fi will not work well inside the installation case.</w:t>
       </w:r>
     </w:p>
     <w:p>
@@ -810,6 +852,25 @@
           <w:lang w:val="en-US"/>
         </w:rPr>
         <w:t>Choose your appropriate country, language and keyboard settings.</w:t>
+      </w:r>
+    </w:p>
+    <w:p>
+      <w:pPr>
+        <w:pStyle w:val="Listenabsatz"/>
+        <w:numPr>
+          <w:ilvl w:val="0"/>
+          <w:numId w:val="2"/>
+        </w:numPr>
+        <w:rPr>
+          <w:lang w:val="en-US"/>
+        </w:rPr>
+      </w:pPr>
+      <w:r>
+        <w:rPr>
+          <w:lang w:val="en-US"/>
+        </w:rPr>
+        <w:lastRenderedPageBreak/>
+        <w:t>Skip Setup Dialog: Check.</w:t>
       </w:r>
     </w:p>
     <w:p>
@@ -1037,53 +1098,7 @@
           <w:szCs w:val="20"/>
           <w:lang w:val="en-US" w:eastAsia="de-DE"/>
         </w:rPr>
-        <w:t xml:space="preserve">$ </w:t>
-      </w:r>
-      <w:proofErr w:type="spellStart"/>
-      <w:proofErr w:type="gramStart"/>
-      <w:r>
-        <w:rPr>
-          <w:rFonts w:ascii="Consolas" w:eastAsia="Times New Roman" w:hAnsi="Consolas" w:cs="Courier New"/>
-          <w:color w:val="333333"/>
-          <w:sz w:val="20"/>
-          <w:szCs w:val="20"/>
-          <w:lang w:val="en-US" w:eastAsia="de-DE"/>
-        </w:rPr>
-        <w:t>sudo</w:t>
-      </w:r>
-      <w:proofErr w:type="spellEnd"/>
-      <w:proofErr w:type="gramEnd"/>
-      <w:r>
-        <w:rPr>
-          <w:rFonts w:ascii="Consolas" w:eastAsia="Times New Roman" w:hAnsi="Consolas" w:cs="Courier New"/>
-          <w:color w:val="333333"/>
-          <w:sz w:val="20"/>
-          <w:szCs w:val="20"/>
-          <w:lang w:val="en-US" w:eastAsia="de-DE"/>
-        </w:rPr>
-        <w:t xml:space="preserve"> </w:t>
-      </w:r>
-      <w:proofErr w:type="spellStart"/>
-      <w:r>
-        <w:rPr>
-          <w:rFonts w:ascii="Consolas" w:eastAsia="Times New Roman" w:hAnsi="Consolas" w:cs="Courier New"/>
-          <w:color w:val="333333"/>
-          <w:sz w:val="20"/>
-          <w:szCs w:val="20"/>
-          <w:lang w:val="en-US" w:eastAsia="de-DE"/>
-        </w:rPr>
-        <w:t>nano</w:t>
-      </w:r>
-      <w:proofErr w:type="spellEnd"/>
-      <w:r>
-        <w:rPr>
-          <w:rFonts w:ascii="Consolas" w:eastAsia="Times New Roman" w:hAnsi="Consolas" w:cs="Courier New"/>
-          <w:color w:val="333333"/>
-          <w:sz w:val="20"/>
-          <w:szCs w:val="20"/>
-          <w:lang w:val="en-US" w:eastAsia="de-DE"/>
-        </w:rPr>
-        <w:t xml:space="preserve"> /boot/config.txt</w:t>
+        <w:t>$ sudo nano /boot/config.txt</w:t>
       </w:r>
     </w:p>
     <w:p>
@@ -1123,23 +1138,13 @@
           <w:lang w:val="en-US"/>
         </w:rPr>
       </w:pPr>
-      <w:proofErr w:type="spellStart"/>
-      <w:r>
-        <w:rPr>
-          <w:rFonts w:ascii="Consolas" w:hAnsi="Consolas"/>
-          <w:color w:val="333333"/>
-          <w:lang w:val="en-US"/>
-        </w:rPr>
-        <w:t>hdmi_force_hotplug</w:t>
-      </w:r>
-      <w:proofErr w:type="spellEnd"/>
-      <w:r>
-        <w:rPr>
-          <w:rFonts w:ascii="Consolas" w:hAnsi="Consolas"/>
-          <w:color w:val="333333"/>
-          <w:lang w:val="en-US"/>
-        </w:rPr>
-        <w:t>=1</w:t>
+      <w:r>
+        <w:rPr>
+          <w:rFonts w:ascii="Consolas" w:hAnsi="Consolas"/>
+          <w:color w:val="333333"/>
+          <w:lang w:val="en-US"/>
+        </w:rPr>
+        <w:t>hdmi_force_hotplug=1</w:t>
       </w:r>
     </w:p>
     <w:p>
@@ -1191,27 +1196,7 @@
           <w:color w:val="333333"/>
           <w:lang w:val="en-US"/>
         </w:rPr>
-        <w:t xml:space="preserve">$ </w:t>
-      </w:r>
-      <w:proofErr w:type="spellStart"/>
-      <w:proofErr w:type="gramStart"/>
-      <w:r>
-        <w:rPr>
-          <w:rFonts w:ascii="Consolas" w:hAnsi="Consolas"/>
-          <w:color w:val="333333"/>
-          <w:lang w:val="en-US"/>
-        </w:rPr>
-        <w:t>sudo</w:t>
-      </w:r>
-      <w:proofErr w:type="spellEnd"/>
-      <w:proofErr w:type="gramEnd"/>
-      <w:r>
-        <w:rPr>
-          <w:rFonts w:ascii="Consolas" w:hAnsi="Consolas"/>
-          <w:color w:val="333333"/>
-          <w:lang w:val="en-US"/>
-        </w:rPr>
-        <w:t xml:space="preserve"> reboot </w:t>
+        <w:t xml:space="preserve">$ sudo reboot </w:t>
       </w:r>
     </w:p>
     <w:p>
@@ -1339,45 +1324,7 @@
           <w:color w:val="333333"/>
           <w:lang w:val="en-US"/>
         </w:rPr>
-        <w:t xml:space="preserve">$ </w:t>
-      </w:r>
-      <w:proofErr w:type="spellStart"/>
-      <w:proofErr w:type="gramStart"/>
-      <w:r>
-        <w:rPr>
-          <w:rFonts w:ascii="Consolas" w:hAnsi="Consolas"/>
-          <w:color w:val="333333"/>
-          <w:lang w:val="en-US"/>
-        </w:rPr>
-        <w:t>sudo</w:t>
-      </w:r>
-      <w:proofErr w:type="spellEnd"/>
-      <w:proofErr w:type="gramEnd"/>
-      <w:r>
-        <w:rPr>
-          <w:rFonts w:ascii="Consolas" w:hAnsi="Consolas"/>
-          <w:color w:val="333333"/>
-          <w:lang w:val="en-US"/>
-        </w:rPr>
-        <w:t xml:space="preserve"> </w:t>
-      </w:r>
-      <w:proofErr w:type="spellStart"/>
-      <w:r>
-        <w:rPr>
-          <w:rFonts w:ascii="Consolas" w:hAnsi="Consolas"/>
-          <w:color w:val="333333"/>
-          <w:lang w:val="en-US"/>
-        </w:rPr>
-        <w:t>su</w:t>
-      </w:r>
-      <w:proofErr w:type="spellEnd"/>
-      <w:r>
-        <w:rPr>
-          <w:rFonts w:ascii="Consolas" w:hAnsi="Consolas"/>
-          <w:color w:val="333333"/>
-          <w:lang w:val="en-US"/>
-        </w:rPr>
-        <w:t xml:space="preserve"> root</w:t>
+        <w:t>$ sudo su root</w:t>
       </w:r>
     </w:p>
     <w:p>
@@ -1395,7 +1342,44 @@
         <w:rPr>
           <w:lang w:val="en-US"/>
         </w:rPr>
-        <w:t>The control unit stores measurement data on a separate storage device, such as an SSD. To be able to use your storage device it needs to be mounted. First, install some filesystem drivers:</w:t>
+        <w:t xml:space="preserve">The control unit stores measurement data on a separate storage device, such as an SSD. To be able to use your storage device it needs to be mounted. First, </w:t>
+      </w:r>
+      <w:r>
+        <w:rPr>
+          <w:lang w:val="en-US"/>
+        </w:rPr>
+        <w:t>we need to create a partition on your device.</w:t>
+      </w:r>
+    </w:p>
+    <w:p>
+      <w:pPr>
+        <w:pStyle w:val="Listenabsatz"/>
+        <w:numPr>
+          <w:ilvl w:val="0"/>
+          <w:numId w:val="5"/>
+        </w:numPr>
+        <w:rPr>
+          <w:lang w:val="en-US"/>
+        </w:rPr>
+      </w:pPr>
+      <w:r>
+        <w:rPr>
+          <w:lang w:val="en-US"/>
+        </w:rPr>
+        <w:t>Format your USB device and create an ext4 partition using fdisk</w:t>
+      </w:r>
+      <w:r>
+        <w:rPr>
+          <w:lang w:val="en-US"/>
+        </w:rPr>
+        <w:t xml:space="preserve">. </w:t>
+      </w:r>
+      <w:r>
+        <w:rPr>
+          <w:color w:val="FF0000"/>
+          <w:lang w:val="en-US"/>
+        </w:rPr>
+        <w:t>TODO: Explain this in detail</w:t>
       </w:r>
     </w:p>
     <w:p>
@@ -1425,104 +1409,14 @@
         </w:rPr>
         <w:t xml:space="preserve">$ </w:t>
       </w:r>
-      <w:proofErr w:type="gramStart"/>
-      <w:r>
-        <w:rPr>
-          <w:rFonts w:ascii="Consolas" w:hAnsi="Consolas"/>
-          <w:color w:val="333333"/>
-          <w:lang w:val="en-US"/>
-        </w:rPr>
-        <w:t>apt-get</w:t>
-      </w:r>
-      <w:proofErr w:type="gramEnd"/>
-      <w:r>
-        <w:rPr>
-          <w:rFonts w:ascii="Consolas" w:hAnsi="Consolas"/>
-          <w:color w:val="333333"/>
-          <w:lang w:val="en-US"/>
-        </w:rPr>
-        <w:t xml:space="preserve"> -y install ntfs-3g </w:t>
-      </w:r>
-      <w:proofErr w:type="spellStart"/>
-      <w:r>
-        <w:rPr>
-          <w:rFonts w:ascii="Consolas" w:hAnsi="Consolas"/>
-          <w:color w:val="333333"/>
-          <w:lang w:val="en-US"/>
-        </w:rPr>
-        <w:t>hfsutils</w:t>
-      </w:r>
-      <w:proofErr w:type="spellEnd"/>
-      <w:r>
-        <w:rPr>
-          <w:rFonts w:ascii="Consolas" w:hAnsi="Consolas"/>
-          <w:color w:val="333333"/>
-          <w:lang w:val="en-US"/>
-        </w:rPr>
-        <w:t xml:space="preserve"> </w:t>
-      </w:r>
-      <w:proofErr w:type="spellStart"/>
-      <w:r>
-        <w:rPr>
-          <w:rFonts w:ascii="Consolas" w:hAnsi="Consolas"/>
-          <w:color w:val="333333"/>
-          <w:lang w:val="en-US"/>
-        </w:rPr>
-        <w:t>hfsprogs</w:t>
-      </w:r>
-      <w:proofErr w:type="spellEnd"/>
-      <w:r>
-        <w:rPr>
-          <w:rFonts w:ascii="Consolas" w:hAnsi="Consolas"/>
-          <w:color w:val="333333"/>
-          <w:lang w:val="en-US"/>
-        </w:rPr>
-        <w:t xml:space="preserve"> </w:t>
-      </w:r>
-      <w:proofErr w:type="spellStart"/>
-      <w:r>
-        <w:rPr>
-          <w:rFonts w:ascii="Consolas" w:hAnsi="Consolas"/>
-          <w:color w:val="333333"/>
-          <w:lang w:val="en-US"/>
-        </w:rPr>
-        <w:t>exfat</w:t>
-      </w:r>
-      <w:proofErr w:type="spellEnd"/>
-      <w:r>
-        <w:rPr>
-          <w:rFonts w:ascii="Consolas" w:hAnsi="Consolas"/>
-          <w:color w:val="333333"/>
-          <w:lang w:val="en-US"/>
-        </w:rPr>
-        <w:t>-fuse</w:t>
-      </w:r>
-    </w:p>
-    <w:p>
-      <w:pPr>
-        <w:pStyle w:val="Listenabsatz"/>
-        <w:numPr>
-          <w:ilvl w:val="0"/>
-          <w:numId w:val="5"/>
-        </w:numPr>
-        <w:rPr>
-          <w:lang w:val="en-US"/>
-        </w:rPr>
-      </w:pPr>
-      <w:r>
-        <w:rPr>
-          <w:lang w:val="en-US"/>
-        </w:rPr>
-        <w:t xml:space="preserve">Format your USB device and create an ext4 partition using </w:t>
-      </w:r>
-      <w:proofErr w:type="spellStart"/>
-      <w:r>
-        <w:rPr>
-          <w:lang w:val="en-US"/>
-        </w:rPr>
-        <w:t>fdisk</w:t>
-      </w:r>
-      <w:proofErr w:type="spellEnd"/>
+      <w:r>
+        <w:rPr>
+          <w:rFonts w:ascii="Consolas" w:hAnsi="Consolas"/>
+          <w:color w:val="333333"/>
+          <w:lang w:val="en-US"/>
+        </w:rPr>
+        <w:t>fdisk /dev/sda</w:t>
+      </w:r>
     </w:p>
     <w:p>
       <w:pPr>
@@ -1549,38 +1443,8 @@
           <w:color w:val="333333"/>
           <w:lang w:val="en-US"/>
         </w:rPr>
-        <w:t xml:space="preserve">$ </w:t>
-      </w:r>
-      <w:proofErr w:type="spellStart"/>
-      <w:proofErr w:type="gramStart"/>
-      <w:r>
-        <w:rPr>
-          <w:rFonts w:ascii="Consolas" w:hAnsi="Consolas"/>
-          <w:color w:val="333333"/>
-          <w:lang w:val="en-US"/>
-        </w:rPr>
-        <w:t>fdisk</w:t>
-      </w:r>
-      <w:proofErr w:type="spellEnd"/>
-      <w:proofErr w:type="gramEnd"/>
-      <w:r>
-        <w:rPr>
-          <w:rFonts w:ascii="Consolas" w:hAnsi="Consolas"/>
-          <w:color w:val="333333"/>
-          <w:lang w:val="en-US"/>
-        </w:rPr>
-        <w:t xml:space="preserve"> /dev/</w:t>
-      </w:r>
-      <w:proofErr w:type="spellStart"/>
-      <w:r>
-        <w:rPr>
-          <w:rFonts w:ascii="Consolas" w:hAnsi="Consolas"/>
-          <w:color w:val="333333"/>
-          <w:lang w:val="en-US"/>
-        </w:rPr>
-        <w:t>sda</w:t>
-      </w:r>
-      <w:proofErr w:type="spellEnd"/>
+        <w:t>new partition table:</w:t>
+      </w:r>
     </w:p>
     <w:p>
       <w:pPr>
@@ -1601,23 +1465,13 @@
           <w:lang w:val="en-US"/>
         </w:rPr>
       </w:pPr>
-      <w:proofErr w:type="gramStart"/>
-      <w:r>
-        <w:rPr>
-          <w:rFonts w:ascii="Consolas" w:hAnsi="Consolas"/>
-          <w:color w:val="333333"/>
-          <w:lang w:val="en-US"/>
-        </w:rPr>
-        <w:t>new</w:t>
-      </w:r>
-      <w:proofErr w:type="gramEnd"/>
-      <w:r>
-        <w:rPr>
-          <w:rFonts w:ascii="Consolas" w:hAnsi="Consolas"/>
-          <w:color w:val="333333"/>
-          <w:lang w:val="en-US"/>
-        </w:rPr>
-        <w:t xml:space="preserve"> partition table:</w:t>
+      <w:r>
+        <w:rPr>
+          <w:rFonts w:ascii="Consolas" w:hAnsi="Consolas"/>
+          <w:color w:val="333333"/>
+          <w:lang w:val="en-US"/>
+        </w:rPr>
+        <w:t>g</w:t>
       </w:r>
     </w:p>
     <w:p>
@@ -1639,16 +1493,14 @@
           <w:lang w:val="en-US"/>
         </w:rPr>
       </w:pPr>
-      <w:proofErr w:type="gramStart"/>
-      <w:r>
-        <w:rPr>
-          <w:rFonts w:ascii="Consolas" w:hAnsi="Consolas"/>
-          <w:color w:val="333333"/>
-          <w:lang w:val="en-US"/>
-        </w:rPr>
-        <w:t>g</w:t>
-      </w:r>
-      <w:proofErr w:type="gramEnd"/>
+      <w:r>
+        <w:rPr>
+          <w:rFonts w:ascii="Consolas" w:hAnsi="Consolas"/>
+          <w:color w:val="333333"/>
+          <w:lang w:val="en-US"/>
+        </w:rPr>
+        <w:t>new partition:</w:t>
+      </w:r>
     </w:p>
     <w:p>
       <w:pPr>
@@ -1669,23 +1521,14 @@
           <w:lang w:val="en-US"/>
         </w:rPr>
       </w:pPr>
-      <w:proofErr w:type="gramStart"/>
-      <w:r>
-        <w:rPr>
-          <w:rFonts w:ascii="Consolas" w:hAnsi="Consolas"/>
-          <w:color w:val="333333"/>
-          <w:lang w:val="en-US"/>
-        </w:rPr>
-        <w:t>new</w:t>
-      </w:r>
-      <w:proofErr w:type="gramEnd"/>
-      <w:r>
-        <w:rPr>
-          <w:rFonts w:ascii="Consolas" w:hAnsi="Consolas"/>
-          <w:color w:val="333333"/>
-          <w:lang w:val="en-US"/>
-        </w:rPr>
-        <w:t xml:space="preserve"> partition:</w:t>
+      <w:r>
+        <w:rPr>
+          <w:rFonts w:ascii="Consolas" w:hAnsi="Consolas"/>
+          <w:color w:val="333333"/>
+          <w:lang w:val="en-US"/>
+        </w:rPr>
+        <w:lastRenderedPageBreak/>
+        <w:t>n</w:t>
       </w:r>
     </w:p>
     <w:p>
@@ -1707,16 +1550,14 @@
           <w:lang w:val="en-US"/>
         </w:rPr>
       </w:pPr>
-      <w:proofErr w:type="gramStart"/>
-      <w:r>
-        <w:rPr>
-          <w:rFonts w:ascii="Consolas" w:hAnsi="Consolas"/>
-          <w:color w:val="333333"/>
-          <w:lang w:val="en-US"/>
-        </w:rPr>
-        <w:t>n</w:t>
-      </w:r>
-      <w:proofErr w:type="gramEnd"/>
+      <w:r>
+        <w:rPr>
+          <w:rFonts w:ascii="Consolas" w:hAnsi="Consolas"/>
+          <w:color w:val="333333"/>
+          <w:lang w:val="en-US"/>
+        </w:rPr>
+        <w:t>print table:</w:t>
+      </w:r>
     </w:p>
     <w:p>
       <w:pPr>
@@ -1737,23 +1578,13 @@
           <w:lang w:val="en-US"/>
         </w:rPr>
       </w:pPr>
-      <w:proofErr w:type="gramStart"/>
-      <w:r>
-        <w:rPr>
-          <w:rFonts w:ascii="Consolas" w:hAnsi="Consolas"/>
-          <w:color w:val="333333"/>
-          <w:lang w:val="en-US"/>
-        </w:rPr>
-        <w:t>print</w:t>
-      </w:r>
-      <w:proofErr w:type="gramEnd"/>
-      <w:r>
-        <w:rPr>
-          <w:rFonts w:ascii="Consolas" w:hAnsi="Consolas"/>
-          <w:color w:val="333333"/>
-          <w:lang w:val="en-US"/>
-        </w:rPr>
-        <w:t xml:space="preserve"> table:</w:t>
+      <w:r>
+        <w:rPr>
+          <w:rFonts w:ascii="Consolas" w:hAnsi="Consolas"/>
+          <w:color w:val="333333"/>
+          <w:lang w:val="en-US"/>
+        </w:rPr>
+        <w:t>p</w:t>
       </w:r>
     </w:p>
     <w:p>
@@ -1775,16 +1606,14 @@
           <w:lang w:val="en-US"/>
         </w:rPr>
       </w:pPr>
-      <w:proofErr w:type="gramStart"/>
-      <w:r>
-        <w:rPr>
-          <w:rFonts w:ascii="Consolas" w:hAnsi="Consolas"/>
-          <w:color w:val="333333"/>
-          <w:lang w:val="en-US"/>
-        </w:rPr>
-        <w:t>p</w:t>
-      </w:r>
-      <w:proofErr w:type="gramEnd"/>
+      <w:r>
+        <w:rPr>
+          <w:rFonts w:ascii="Consolas" w:hAnsi="Consolas"/>
+          <w:color w:val="333333"/>
+          <w:lang w:val="en-US"/>
+        </w:rPr>
+        <w:t>write:</w:t>
+      </w:r>
     </w:p>
     <w:p>
       <w:pPr>
@@ -1805,24 +1634,13 @@
           <w:lang w:val="en-US"/>
         </w:rPr>
       </w:pPr>
-      <w:proofErr w:type="gramStart"/>
-      <w:r>
-        <w:rPr>
-          <w:rFonts w:ascii="Consolas" w:hAnsi="Consolas"/>
-          <w:color w:val="333333"/>
-          <w:lang w:val="en-US"/>
-        </w:rPr>
-        <w:lastRenderedPageBreak/>
-        <w:t>write</w:t>
-      </w:r>
-      <w:proofErr w:type="gramEnd"/>
-      <w:r>
-        <w:rPr>
-          <w:rFonts w:ascii="Consolas" w:hAnsi="Consolas"/>
-          <w:color w:val="333333"/>
-          <w:lang w:val="en-US"/>
-        </w:rPr>
-        <w:t>:</w:t>
+      <w:r>
+        <w:rPr>
+          <w:rFonts w:ascii="Consolas" w:hAnsi="Consolas"/>
+          <w:color w:val="333333"/>
+          <w:lang w:val="en-US"/>
+        </w:rPr>
+        <w:t>w</w:t>
       </w:r>
     </w:p>
     <w:p>
@@ -1844,16 +1662,22 @@
           <w:lang w:val="en-US"/>
         </w:rPr>
       </w:pPr>
-      <w:proofErr w:type="gramStart"/>
-      <w:r>
-        <w:rPr>
-          <w:rFonts w:ascii="Consolas" w:hAnsi="Consolas"/>
-          <w:color w:val="333333"/>
-          <w:lang w:val="en-US"/>
-        </w:rPr>
-        <w:t>w</w:t>
-      </w:r>
-      <w:proofErr w:type="gramEnd"/>
+      <w:r>
+        <w:rPr>
+          <w:rFonts w:ascii="Consolas" w:hAnsi="Consolas"/>
+          <w:color w:val="333333"/>
+          <w:lang w:val="en-US"/>
+        </w:rPr>
+        <w:t xml:space="preserve">$ </w:t>
+      </w:r>
+      <w:r>
+        <w:rPr>
+          <w:rFonts w:ascii="Consolas" w:hAnsi="Consolas"/>
+          <w:color w:val="333333"/>
+          <w:lang w:val="en-US"/>
+        </w:rPr>
+        <w:t xml:space="preserve">umount /dev/sda1 </w:t>
+      </w:r>
     </w:p>
     <w:p>
       <w:pPr>
@@ -1890,8 +1714,6 @@
         </w:rPr>
         <w:t>mkfs.ext4 /dev/sda1</w:t>
       </w:r>
-      <w:bookmarkStart w:id="0" w:name="_GoBack"/>
-      <w:bookmarkEnd w:id="0"/>
     </w:p>
     <w:p>
       <w:pPr>
@@ -1914,35 +1736,7 @@
         <w:rPr>
           <w:lang w:val="en-US"/>
         </w:rPr>
-        <w:t>irectory to mount the device to. Use the /</w:t>
-      </w:r>
-      <w:proofErr w:type="spellStart"/>
-      <w:r>
-        <w:rPr>
-          <w:lang w:val="en-US"/>
-        </w:rPr>
-        <w:t>mnt</w:t>
-      </w:r>
-      <w:proofErr w:type="spellEnd"/>
-      <w:r>
-        <w:rPr>
-          <w:lang w:val="en-US"/>
-        </w:rPr>
-        <w:t>/</w:t>
-      </w:r>
-      <w:proofErr w:type="spellStart"/>
-      <w:r>
-        <w:rPr>
-          <w:lang w:val="en-US"/>
-        </w:rPr>
-        <w:t>ssd</w:t>
-      </w:r>
-      <w:proofErr w:type="spellEnd"/>
-      <w:r>
-        <w:rPr>
-          <w:lang w:val="en-US"/>
-        </w:rPr>
-        <w:t xml:space="preserve"> directory for this:</w:t>
+        <w:t>irectory to mount the device to. Use the /mnt/ssd directory for this:</w:t>
       </w:r>
     </w:p>
     <w:p>
@@ -1972,54 +1766,14 @@
         </w:rPr>
         <w:t xml:space="preserve">$ </w:t>
       </w:r>
-      <w:proofErr w:type="spellStart"/>
-      <w:proofErr w:type="gramStart"/>
-      <w:r>
-        <w:rPr>
-          <w:rFonts w:ascii="Consolas" w:hAnsi="Consolas"/>
-          <w:color w:val="333333"/>
-          <w:lang w:val="en-US"/>
-        </w:rPr>
-        <w:t>mkdir</w:t>
-      </w:r>
-      <w:proofErr w:type="spellEnd"/>
-      <w:proofErr w:type="gramEnd"/>
-      <w:r>
-        <w:rPr>
-          <w:rFonts w:ascii="Consolas" w:hAnsi="Consolas"/>
-          <w:color w:val="333333"/>
-          <w:lang w:val="en-US"/>
-        </w:rPr>
-        <w:t xml:space="preserve"> /</w:t>
-      </w:r>
-      <w:proofErr w:type="spellStart"/>
-      <w:r>
-        <w:rPr>
-          <w:rFonts w:ascii="Consolas" w:hAnsi="Consolas"/>
-          <w:color w:val="333333"/>
-          <w:lang w:val="en-US"/>
-        </w:rPr>
-        <w:t>mnt</w:t>
-      </w:r>
-      <w:proofErr w:type="spellEnd"/>
-      <w:r>
-        <w:rPr>
-          <w:rFonts w:ascii="Consolas" w:hAnsi="Consolas"/>
-          <w:color w:val="333333"/>
-          <w:lang w:val="en-US"/>
-        </w:rPr>
-        <w:t>/</w:t>
-      </w:r>
-      <w:proofErr w:type="spellStart"/>
-      <w:r>
-        <w:rPr>
-          <w:rFonts w:ascii="Consolas" w:hAnsi="Consolas"/>
-          <w:color w:val="333333"/>
-          <w:lang w:val="en-US"/>
-        </w:rPr>
-        <w:t>ssd</w:t>
-      </w:r>
-      <w:proofErr w:type="spellEnd"/>
+      <w:r>
+        <w:rPr>
+          <w:rFonts w:ascii="Consolas" w:hAnsi="Consolas"/>
+          <w:color w:val="333333"/>
+          <w:lang w:val="en-US"/>
+        </w:rPr>
+        <w:t>mkdir /mnt/ssd</w:t>
+      </w:r>
     </w:p>
     <w:p>
       <w:pPr>
@@ -2036,21 +1790,13 @@
         <w:rPr>
           <w:lang w:val="en-US"/>
         </w:rPr>
-        <w:t xml:space="preserve">Use </w:t>
-      </w:r>
-      <w:proofErr w:type="spellStart"/>
-      <w:r>
-        <w:rPr>
-          <w:lang w:val="en-US"/>
-        </w:rPr>
-        <w:t>blkid</w:t>
-      </w:r>
-      <w:proofErr w:type="spellEnd"/>
-      <w:r>
-        <w:rPr>
-          <w:lang w:val="en-US"/>
-        </w:rPr>
-        <w:t xml:space="preserve"> to find the device id and path you want to mount.</w:t>
+        <w:t xml:space="preserve">Use the mount script to </w:t>
+      </w:r>
+      <w:r>
+        <w:rPr>
+          <w:lang w:val="en-US"/>
+        </w:rPr>
+        <w:t>mount the device.</w:t>
       </w:r>
     </w:p>
     <w:p>
@@ -2080,87 +1826,35 @@
         </w:rPr>
         <w:t xml:space="preserve">$ </w:t>
       </w:r>
-      <w:proofErr w:type="spellStart"/>
-      <w:proofErr w:type="gramStart"/>
-      <w:r>
-        <w:rPr>
-          <w:rFonts w:ascii="Consolas" w:hAnsi="Consolas"/>
-          <w:color w:val="333333"/>
-          <w:lang w:val="en-US"/>
-        </w:rPr>
-        <w:t>blkid</w:t>
-      </w:r>
-      <w:proofErr w:type="spellEnd"/>
-      <w:proofErr w:type="gramEnd"/>
-      <w:r>
-        <w:rPr>
-          <w:rFonts w:ascii="Consolas" w:hAnsi="Consolas"/>
-          <w:color w:val="333333"/>
-          <w:lang w:val="en-US"/>
-        </w:rPr>
-        <w:t xml:space="preserve"> -o list -w /dev/null</w:t>
-      </w:r>
-    </w:p>
-    <w:p>
-      <w:pPr>
-        <w:pStyle w:val="Listenabsatz"/>
-        <w:ind w:left="0"/>
-        <w:rPr>
-          <w:lang w:val="en-US"/>
-        </w:rPr>
-      </w:pPr>
-      <w:r>
-        <w:rPr>
-          <w:lang w:val="en-US"/>
-        </w:rPr>
-        <w:t xml:space="preserve"> </w:t>
-      </w:r>
-      <w:r>
-        <w:rPr>
-          <w:noProof/>
-          <w:lang w:eastAsia="de-DE"/>
-        </w:rPr>
-        <w:drawing>
-          <wp:inline distT="0" distB="0" distL="0" distR="0" wp14:anchorId="5BA5EF05" wp14:editId="10C10375">
-            <wp:extent cx="5996940" cy="690785"/>
-            <wp:effectExtent l="0" t="0" r="3810" b="0"/>
-            <wp:docPr id="6" name="Grafik 6"/>
-            <wp:cNvGraphicFramePr>
-              <a:graphicFrameLocks xmlns:a="http://schemas.openxmlformats.org/drawingml/2006/main" noChangeAspect="1"/>
-            </wp:cNvGraphicFramePr>
-            <a:graphic xmlns:a="http://schemas.openxmlformats.org/drawingml/2006/main">
-              <a:graphicData uri="http://schemas.openxmlformats.org/drawingml/2006/picture">
-                <pic:pic xmlns:pic="http://schemas.openxmlformats.org/drawingml/2006/picture">
-                  <pic:nvPicPr>
-                    <pic:cNvPr id="1" name=""/>
-                    <pic:cNvPicPr/>
-                  </pic:nvPicPr>
-                  <pic:blipFill>
-                    <a:blip r:embed="rId9"/>
-                    <a:stretch>
-                      <a:fillRect/>
-                    </a:stretch>
-                  </pic:blipFill>
-                  <pic:spPr>
-                    <a:xfrm>
-                      <a:off x="0" y="0"/>
-                      <a:ext cx="6083561" cy="700763"/>
-                    </a:xfrm>
-                    <a:prstGeom prst="rect">
-                      <a:avLst/>
-                    </a:prstGeom>
-                  </pic:spPr>
-                </pic:pic>
-              </a:graphicData>
-            </a:graphic>
-          </wp:inline>
-        </w:drawing>
-      </w:r>
-    </w:p>
-    <w:p>
-      <w:pPr>
-        <w:pStyle w:val="Listenabsatz"/>
-        <w:ind w:left="360"/>
+      <w:r>
+        <w:rPr>
+          <w:rFonts w:ascii="Consolas" w:hAnsi="Consolas"/>
+          <w:color w:val="333333"/>
+          <w:lang w:val="en-US"/>
+        </w:rPr>
+        <w:t>./mount-tool.sh</w:t>
+      </w:r>
+    </w:p>
+    <w:p>
+      <w:pPr>
+        <w:pStyle w:val="berschrift1"/>
+        <w:numPr>
+          <w:ilvl w:val="0"/>
+          <w:numId w:val="4"/>
+        </w:numPr>
+        <w:rPr>
+          <w:lang w:val="en-US"/>
+        </w:rPr>
+      </w:pPr>
+      <w:r>
+        <w:rPr>
+          <w:lang w:val="en-US"/>
+        </w:rPr>
+        <w:t xml:space="preserve">Set Up SSH keys and Git </w:t>
+      </w:r>
+    </w:p>
+    <w:p>
+      <w:pPr>
         <w:rPr>
           <w:lang w:val="en-US"/>
         </w:rPr>
@@ -2181,61 +1875,7 @@
         <w:rPr>
           <w:lang w:val="en-US"/>
         </w:rPr>
-        <w:t>In this case, the device I want to mount is /dev/sda1. No</w:t>
-      </w:r>
-      <w:r>
-        <w:rPr>
-          <w:lang w:val="en-US"/>
-        </w:rPr>
-        <w:t>w we mount the device to /</w:t>
-      </w:r>
-      <w:proofErr w:type="spellStart"/>
-      <w:r>
-        <w:rPr>
-          <w:lang w:val="en-US"/>
-        </w:rPr>
-        <w:t>mnt</w:t>
-      </w:r>
-      <w:proofErr w:type="spellEnd"/>
-      <w:r>
-        <w:rPr>
-          <w:lang w:val="en-US"/>
-        </w:rPr>
-        <w:t>/</w:t>
-      </w:r>
-      <w:proofErr w:type="spellStart"/>
-      <w:r>
-        <w:rPr>
-          <w:lang w:val="en-US"/>
-        </w:rPr>
-        <w:t>ssd</w:t>
-      </w:r>
-      <w:proofErr w:type="spellEnd"/>
-      <w:r>
-        <w:rPr>
-          <w:lang w:val="en-US"/>
-        </w:rPr>
-        <w:t xml:space="preserve">. </w:t>
-      </w:r>
-      <w:r>
-        <w:rPr>
-          <w:lang w:val="en-US"/>
-        </w:rPr>
-        <w:t xml:space="preserve">Create an entry in </w:t>
-      </w:r>
-      <w:proofErr w:type="spellStart"/>
-      <w:r>
-        <w:rPr>
-          <w:lang w:val="en-US"/>
-        </w:rPr>
-        <w:t>fstab</w:t>
-      </w:r>
-      <w:proofErr w:type="spellEnd"/>
-      <w:r>
-        <w:rPr>
-          <w:lang w:val="en-US"/>
-        </w:rPr>
-        <w:t xml:space="preserve"> to automatically mount the device on boot.</w:t>
+        <w:t>Generate SSH keys for the root user. Leave the default location for the key and use a passphrase if you want. In this manual, a passphrase is not used.</w:t>
       </w:r>
     </w:p>
     <w:p>
@@ -2265,105 +1905,13 @@
         </w:rPr>
         <w:t xml:space="preserve">$ </w:t>
       </w:r>
-      <w:proofErr w:type="spellStart"/>
-      <w:proofErr w:type="gramStart"/>
-      <w:r>
-        <w:rPr>
-          <w:rFonts w:ascii="Consolas" w:hAnsi="Consolas"/>
-          <w:color w:val="333333"/>
-          <w:lang w:val="en-US"/>
-        </w:rPr>
-        <w:t>nano</w:t>
-      </w:r>
-      <w:proofErr w:type="spellEnd"/>
-      <w:proofErr w:type="gramEnd"/>
-      <w:r>
-        <w:rPr>
-          <w:rFonts w:ascii="Consolas" w:hAnsi="Consolas"/>
-          <w:color w:val="333333"/>
-          <w:lang w:val="en-US"/>
-        </w:rPr>
-        <w:t xml:space="preserve"> </w:t>
-      </w:r>
-      <w:r>
-        <w:rPr>
-          <w:rFonts w:ascii="Consolas" w:hAnsi="Consolas"/>
-          <w:color w:val="333333"/>
-          <w:lang w:val="en-US"/>
-        </w:rPr>
-        <w:t>/</w:t>
-      </w:r>
-      <w:proofErr w:type="spellStart"/>
-      <w:r>
-        <w:rPr>
-          <w:rFonts w:ascii="Consolas" w:hAnsi="Consolas"/>
-          <w:color w:val="333333"/>
-          <w:lang w:val="en-US"/>
-        </w:rPr>
-        <w:t>etc</w:t>
-      </w:r>
-      <w:proofErr w:type="spellEnd"/>
-      <w:r>
-        <w:rPr>
-          <w:rFonts w:ascii="Consolas" w:hAnsi="Consolas"/>
-          <w:color w:val="333333"/>
-          <w:lang w:val="en-US"/>
-        </w:rPr>
-        <w:t>/</w:t>
-      </w:r>
-      <w:proofErr w:type="spellStart"/>
-      <w:r>
-        <w:rPr>
-          <w:rFonts w:ascii="Consolas" w:hAnsi="Consolas"/>
-          <w:color w:val="333333"/>
-          <w:lang w:val="en-US"/>
-        </w:rPr>
-        <w:t>fstab</w:t>
-      </w:r>
-      <w:proofErr w:type="spellEnd"/>
-    </w:p>
-    <w:p>
-      <w:pPr>
-        <w:pStyle w:val="Listenabsatz"/>
-        <w:numPr>
-          <w:ilvl w:val="0"/>
-          <w:numId w:val="5"/>
-        </w:numPr>
-        <w:rPr>
-          <w:lang w:val="en-US"/>
-        </w:rPr>
-      </w:pPr>
-      <w:r>
-        <w:rPr>
-          <w:lang w:val="en-US"/>
-        </w:rPr>
-        <w:t xml:space="preserve">Add the following line with the </w:t>
-      </w:r>
-      <w:proofErr w:type="spellStart"/>
-      <w:r>
-        <w:rPr>
-          <w:lang w:val="en-US"/>
-        </w:rPr>
-        <w:t>uuid</w:t>
-      </w:r>
-      <w:proofErr w:type="spellEnd"/>
-      <w:r>
-        <w:rPr>
-          <w:lang w:val="en-US"/>
-        </w:rPr>
-        <w:t xml:space="preserve"> from above: (adjust </w:t>
-      </w:r>
-      <w:r>
-        <w:rPr>
-          <w:lang w:val="en-US"/>
-        </w:rPr>
-        <w:t xml:space="preserve">UUID </w:t>
-      </w:r>
-      <w:r>
-        <w:rPr>
-          <w:lang w:val="en-US"/>
-        </w:rPr>
-        <w:t>according to your setup)</w:t>
+      <w:r>
+        <w:rPr>
+          <w:rFonts w:ascii="Consolas" w:hAnsi="Consolas"/>
+          <w:color w:val="333333"/>
+          <w:lang w:val="en-US"/>
+        </w:rPr>
+        <w:t>sudo su root</w:t>
       </w:r>
     </w:p>
     <w:p>
@@ -2391,95 +1939,15 @@
           <w:color w:val="333333"/>
           <w:lang w:val="en-US"/>
         </w:rPr>
-        <w:t>UUID=</w:t>
-      </w:r>
-      <w:r>
-        <w:rPr>
-          <w:rFonts w:ascii="Consolas" w:hAnsi="Consolas"/>
-          <w:color w:val="333333"/>
-          <w:lang w:val="en-US"/>
-        </w:rPr>
-        <w:t xml:space="preserve">96F2-953A </w:t>
-      </w:r>
-      <w:r>
-        <w:rPr>
-          <w:rFonts w:ascii="Consolas" w:hAnsi="Consolas"/>
-          <w:color w:val="333333"/>
-          <w:lang w:val="en-US"/>
-        </w:rPr>
-        <w:t>/</w:t>
-      </w:r>
-      <w:proofErr w:type="spellStart"/>
-      <w:r>
-        <w:rPr>
-          <w:rFonts w:ascii="Consolas" w:hAnsi="Consolas"/>
-          <w:color w:val="333333"/>
-          <w:lang w:val="en-US"/>
-        </w:rPr>
-        <w:t>mnt</w:t>
-      </w:r>
-      <w:proofErr w:type="spellEnd"/>
-      <w:r>
-        <w:rPr>
-          <w:rFonts w:ascii="Consolas" w:hAnsi="Consolas"/>
-          <w:color w:val="333333"/>
-          <w:lang w:val="en-US"/>
-        </w:rPr>
-        <w:t>/</w:t>
-      </w:r>
-      <w:proofErr w:type="spellStart"/>
-      <w:r>
-        <w:rPr>
-          <w:rFonts w:ascii="Consolas" w:hAnsi="Consolas"/>
-          <w:color w:val="333333"/>
-          <w:lang w:val="en-US"/>
-        </w:rPr>
-        <w:t>ssd</w:t>
-      </w:r>
-      <w:proofErr w:type="spellEnd"/>
-      <w:r>
-        <w:rPr>
-          <w:rFonts w:ascii="Consolas" w:hAnsi="Consolas"/>
-          <w:color w:val="333333"/>
-          <w:lang w:val="en-US"/>
-        </w:rPr>
-        <w:t xml:space="preserve"> ex</w:t>
-      </w:r>
-      <w:r>
-        <w:rPr>
-          <w:rFonts w:ascii="Consolas" w:hAnsi="Consolas"/>
-          <w:color w:val="333333"/>
-          <w:lang w:val="en-US"/>
-        </w:rPr>
-        <w:t xml:space="preserve">t4 </w:t>
-      </w:r>
-      <w:proofErr w:type="spellStart"/>
-      <w:r>
-        <w:rPr>
-          <w:rFonts w:ascii="Consolas" w:hAnsi="Consolas"/>
-          <w:color w:val="333333"/>
-          <w:lang w:val="en-US"/>
-        </w:rPr>
-        <w:t>defaults</w:t>
-      </w:r>
-      <w:proofErr w:type="gramStart"/>
-      <w:r>
-        <w:rPr>
-          <w:rFonts w:ascii="Consolas" w:hAnsi="Consolas"/>
-          <w:color w:val="333333"/>
-          <w:lang w:val="en-US"/>
-        </w:rPr>
-        <w:t>,nofail</w:t>
-      </w:r>
-      <w:proofErr w:type="spellEnd"/>
-      <w:proofErr w:type="gramEnd"/>
-      <w:r>
-        <w:rPr>
-          <w:rFonts w:ascii="Consolas" w:hAnsi="Consolas"/>
-          <w:color w:val="333333"/>
-          <w:lang w:val="en-US"/>
-        </w:rPr>
-        <w:t xml:space="preserve"> 0 0</w:t>
+        <w:t xml:space="preserve">$ </w:t>
+      </w:r>
+      <w:r>
+        <w:rPr>
+          <w:rFonts w:ascii="Consolas" w:hAnsi="Consolas"/>
+          <w:color w:val="333333"/>
+          <w:lang w:val="en-US"/>
+        </w:rPr>
+        <w:t>ssh-keygen</w:t>
       </w:r>
     </w:p>
     <w:p>
@@ -2497,7 +1965,7 @@
         <w:rPr>
           <w:lang w:val="en-US"/>
         </w:rPr>
-        <w:t>Now mount the device using the mount command</w:t>
+        <w:t>Output the public ssh key onto the screen. The public key is not a secret. It will be used to grant your raspberry pi rights to clone the SunshadeCorp git repositories.</w:t>
       </w:r>
     </w:p>
     <w:p>
@@ -2525,70 +1993,15 @@
           <w:color w:val="333333"/>
           <w:lang w:val="en-US"/>
         </w:rPr>
-        <w:t>$ mount –a</w:t>
-      </w:r>
-    </w:p>
-    <w:p>
-      <w:pPr>
-        <w:pStyle w:val="berschrift1"/>
-        <w:ind w:left="360"/>
-        <w:rPr>
-          <w:lang w:val="en-US"/>
-        </w:rPr>
-      </w:pPr>
-    </w:p>
-    <w:p>
-      <w:pPr>
-        <w:pStyle w:val="berschrift1"/>
-        <w:numPr>
-          <w:ilvl w:val="0"/>
-          <w:numId w:val="4"/>
-        </w:numPr>
-        <w:rPr>
-          <w:lang w:val="en-US"/>
-        </w:rPr>
-      </w:pPr>
-      <w:r>
-        <w:rPr>
-          <w:lang w:val="en-US"/>
-        </w:rPr>
-        <w:t xml:space="preserve">Set </w:t>
-      </w:r>
-      <w:proofErr w:type="gramStart"/>
-      <w:r>
-        <w:rPr>
-          <w:lang w:val="en-US"/>
-        </w:rPr>
-        <w:t>Up</w:t>
-      </w:r>
-      <w:proofErr w:type="gramEnd"/>
-      <w:r>
-        <w:rPr>
-          <w:lang w:val="en-US"/>
-        </w:rPr>
-        <w:t xml:space="preserve"> SSH keys and </w:t>
-      </w:r>
-      <w:proofErr w:type="spellStart"/>
-      <w:r>
-        <w:rPr>
-          <w:lang w:val="en-US"/>
-        </w:rPr>
-        <w:t>Git</w:t>
-      </w:r>
-      <w:proofErr w:type="spellEnd"/>
-      <w:r>
-        <w:rPr>
-          <w:lang w:val="en-US"/>
-        </w:rPr>
-        <w:t xml:space="preserve"> </w:t>
-      </w:r>
-    </w:p>
-    <w:p>
-      <w:pPr>
-        <w:rPr>
-          <w:lang w:val="en-US"/>
-        </w:rPr>
-      </w:pPr>
+        <w:t xml:space="preserve">$ </w:t>
+      </w:r>
+      <w:r>
+        <w:rPr>
+          <w:rFonts w:ascii="Consolas" w:hAnsi="Consolas"/>
+          <w:color w:val="323232"/>
+        </w:rPr>
+        <w:t>cat ~/.ssh/id_rsa.pub</w:t>
+      </w:r>
     </w:p>
     <w:p>
       <w:pPr>
@@ -2605,208 +2018,9 @@
         <w:rPr>
           <w:lang w:val="en-US"/>
         </w:rPr>
-        <w:t>Generate SSH keys for the root user. Leave the default location for the key and use a passphrase if you want. In this manual, a passphrase is not used.</w:t>
-      </w:r>
-    </w:p>
-    <w:p>
-      <w:pPr>
-        <w:pStyle w:val="HTMLVorformatiert"/>
-        <w:pBdr>
-          <w:top w:val="single" w:sz="6" w:space="7" w:color="CCCCCC"/>
-          <w:left w:val="single" w:sz="6" w:space="7" w:color="CCCCCC"/>
-          <w:bottom w:val="single" w:sz="6" w:space="7" w:color="CCCCCC"/>
-          <w:right w:val="single" w:sz="6" w:space="7" w:color="CCCCCC"/>
-        </w:pBdr>
-        <w:shd w:val="clear" w:color="auto" w:fill="F5F5F5"/>
-        <w:wordWrap w:val="0"/>
-        <w:spacing w:after="150"/>
-        <w:ind w:left="360"/>
-        <w:rPr>
-          <w:rFonts w:ascii="Consolas" w:hAnsi="Consolas"/>
-          <w:color w:val="333333"/>
-          <w:lang w:val="en-US"/>
-        </w:rPr>
-      </w:pPr>
-      <w:r>
-        <w:rPr>
-          <w:rFonts w:ascii="Consolas" w:hAnsi="Consolas"/>
-          <w:color w:val="333333"/>
-          <w:lang w:val="en-US"/>
-        </w:rPr>
-        <w:t xml:space="preserve">$ </w:t>
-      </w:r>
-      <w:proofErr w:type="spellStart"/>
-      <w:r>
-        <w:rPr>
-          <w:rFonts w:ascii="Consolas" w:hAnsi="Consolas"/>
-          <w:color w:val="333333"/>
-          <w:lang w:val="en-US"/>
-        </w:rPr>
-        <w:t>ssh-keygen</w:t>
-      </w:r>
-      <w:proofErr w:type="spellEnd"/>
-    </w:p>
-    <w:p>
-      <w:pPr>
-        <w:pStyle w:val="Listenabsatz"/>
-        <w:numPr>
-          <w:ilvl w:val="0"/>
-          <w:numId w:val="5"/>
-        </w:numPr>
-        <w:rPr>
-          <w:lang w:val="en-US"/>
-        </w:rPr>
-      </w:pPr>
-      <w:r>
-        <w:rPr>
-          <w:lang w:val="en-US"/>
-        </w:rPr>
-        <w:t xml:space="preserve">Output the public </w:t>
-      </w:r>
-      <w:proofErr w:type="spellStart"/>
-      <w:proofErr w:type="gramStart"/>
-      <w:r>
-        <w:rPr>
-          <w:lang w:val="en-US"/>
-        </w:rPr>
-        <w:t>ssh</w:t>
-      </w:r>
-      <w:proofErr w:type="spellEnd"/>
-      <w:proofErr w:type="gramEnd"/>
-      <w:r>
-        <w:rPr>
-          <w:lang w:val="en-US"/>
-        </w:rPr>
-        <w:t xml:space="preserve"> key onto the screen. The public key is not a secret. It will be used to grant your raspberry pi rights to clone the </w:t>
-      </w:r>
-      <w:proofErr w:type="spellStart"/>
-      <w:r>
-        <w:rPr>
-          <w:lang w:val="en-US"/>
-        </w:rPr>
-        <w:t>SunshadeCorp</w:t>
-      </w:r>
-      <w:proofErr w:type="spellEnd"/>
-      <w:r>
-        <w:rPr>
-          <w:lang w:val="en-US"/>
-        </w:rPr>
-        <w:t xml:space="preserve"> </w:t>
-      </w:r>
-      <w:proofErr w:type="spellStart"/>
-      <w:r>
-        <w:rPr>
-          <w:lang w:val="en-US"/>
-        </w:rPr>
-        <w:t>git</w:t>
-      </w:r>
-      <w:proofErr w:type="spellEnd"/>
-      <w:r>
-        <w:rPr>
-          <w:lang w:val="en-US"/>
-        </w:rPr>
-        <w:t xml:space="preserve"> repositories.</w:t>
-      </w:r>
-    </w:p>
-    <w:p>
-      <w:pPr>
-        <w:pStyle w:val="HTMLVorformatiert"/>
-        <w:pBdr>
-          <w:top w:val="single" w:sz="6" w:space="7" w:color="CCCCCC"/>
-          <w:left w:val="single" w:sz="6" w:space="7" w:color="CCCCCC"/>
-          <w:bottom w:val="single" w:sz="6" w:space="7" w:color="CCCCCC"/>
-          <w:right w:val="single" w:sz="6" w:space="7" w:color="CCCCCC"/>
-        </w:pBdr>
-        <w:shd w:val="clear" w:color="auto" w:fill="F5F5F5"/>
-        <w:wordWrap w:val="0"/>
-        <w:spacing w:after="150"/>
-        <w:ind w:left="360"/>
-        <w:rPr>
-          <w:rFonts w:ascii="Consolas" w:hAnsi="Consolas"/>
-          <w:color w:val="333333"/>
-          <w:lang w:val="en-US"/>
-        </w:rPr>
-      </w:pPr>
-      <w:r>
-        <w:rPr>
-          <w:rFonts w:ascii="Consolas" w:hAnsi="Consolas"/>
-          <w:color w:val="333333"/>
-          <w:lang w:val="en-US"/>
-        </w:rPr>
-        <w:t xml:space="preserve">$ </w:t>
-      </w:r>
-      <w:proofErr w:type="gramStart"/>
-      <w:r>
-        <w:rPr>
-          <w:rFonts w:ascii="Consolas" w:hAnsi="Consolas"/>
-          <w:color w:val="333333"/>
-          <w:lang w:val="en-US"/>
-        </w:rPr>
-        <w:t>cat</w:t>
-      </w:r>
-      <w:proofErr w:type="gramEnd"/>
-      <w:r>
-        <w:rPr>
-          <w:rFonts w:ascii="Consolas" w:hAnsi="Consolas"/>
-          <w:color w:val="333333"/>
-          <w:lang w:val="en-US"/>
-        </w:rPr>
-        <w:t xml:space="preserve"> ~/.</w:t>
-      </w:r>
-      <w:proofErr w:type="spellStart"/>
-      <w:r>
-        <w:rPr>
-          <w:rFonts w:ascii="Consolas" w:hAnsi="Consolas"/>
-          <w:color w:val="333333"/>
-          <w:lang w:val="en-US"/>
-        </w:rPr>
-        <w:t>ssh</w:t>
-      </w:r>
-      <w:proofErr w:type="spellEnd"/>
-      <w:r>
-        <w:rPr>
-          <w:rFonts w:ascii="Consolas" w:hAnsi="Consolas"/>
-          <w:color w:val="333333"/>
-          <w:lang w:val="en-US"/>
-        </w:rPr>
-        <w:t>/id_rsa.pub</w:t>
-      </w:r>
-    </w:p>
-    <w:p>
-      <w:pPr>
-        <w:pStyle w:val="Listenabsatz"/>
-        <w:numPr>
-          <w:ilvl w:val="0"/>
-          <w:numId w:val="5"/>
-        </w:numPr>
-        <w:rPr>
-          <w:lang w:val="en-US"/>
-        </w:rPr>
-      </w:pPr>
-      <w:r>
-        <w:rPr>
-          <w:lang w:val="en-US"/>
-        </w:rPr>
-        <w:lastRenderedPageBreak/>
-        <w:t xml:space="preserve">In your web browser, visit the </w:t>
-      </w:r>
-      <w:proofErr w:type="spellStart"/>
-      <w:proofErr w:type="gramStart"/>
-      <w:r>
-        <w:rPr>
-          <w:lang w:val="en-US"/>
-        </w:rPr>
-        <w:t>ssh</w:t>
-      </w:r>
-      <w:proofErr w:type="spellEnd"/>
-      <w:proofErr w:type="gramEnd"/>
-      <w:r>
-        <w:rPr>
-          <w:lang w:val="en-US"/>
-        </w:rPr>
-        <w:t xml:space="preserve"> key configuration page of your github account. </w:t>
-      </w:r>
-      <w:hyperlink r:id="rId10" w:history="1">
+        <w:t xml:space="preserve">In your web browser, visit the ssh key configuration page of your github account. </w:t>
+      </w:r>
+      <w:hyperlink r:id="rId9" w:history="1">
         <w:r>
           <w:rPr>
             <w:rStyle w:val="Hyperlink"/>
@@ -2831,21 +2045,7 @@
         <w:rPr>
           <w:lang w:val="en-US"/>
         </w:rPr>
-        <w:t xml:space="preserve">Click “New SSH key”. Choose a name for this key. Paste the output of the cat command into the key field and save. Your raspberry pi is now able to access the </w:t>
-      </w:r>
-      <w:proofErr w:type="spellStart"/>
-      <w:r>
-        <w:rPr>
-          <w:lang w:val="en-US"/>
-        </w:rPr>
-        <w:t>SunshadeCorp</w:t>
-      </w:r>
-      <w:proofErr w:type="spellEnd"/>
-      <w:r>
-        <w:rPr>
-          <w:lang w:val="en-US"/>
-        </w:rPr>
-        <w:t xml:space="preserve"> repositories.</w:t>
+        <w:t>Click “New SSH key”. Choose a name for this key. Paste the output of the cat command into the key field and save. Your raspberry pi is now able to access the SunshadeCorp repositories.</w:t>
       </w:r>
     </w:p>
     <w:p>
@@ -2871,8 +2071,9 @@
           <w:noProof/>
           <w:lang w:eastAsia="de-DE"/>
         </w:rPr>
+        <w:lastRenderedPageBreak/>
         <w:drawing>
-          <wp:inline distT="0" distB="0" distL="0" distR="0" wp14:anchorId="3EADFB7D" wp14:editId="46A304A1">
+          <wp:inline distT="0" distB="0" distL="0" distR="0" wp14:anchorId="56A385B0" wp14:editId="5A4C8BAD">
             <wp:extent cx="5760720" cy="2626995"/>
             <wp:effectExtent l="0" t="0" r="0" b="1905"/>
             <wp:docPr id="4" name="Grafik 4"/>
@@ -2887,7 +2088,7 @@
                     <pic:cNvPicPr/>
                   </pic:nvPicPr>
                   <pic:blipFill>
-                    <a:blip r:embed="rId11"/>
+                    <a:blip r:embed="rId10"/>
                     <a:stretch>
                       <a:fillRect/>
                     </a:stretch>
@@ -2932,21 +2133,7 @@
         <w:rPr>
           <w:lang w:val="en-US"/>
         </w:rPr>
-        <w:t xml:space="preserve">Install </w:t>
-      </w:r>
-      <w:proofErr w:type="spellStart"/>
-      <w:r>
-        <w:rPr>
-          <w:lang w:val="en-US"/>
-        </w:rPr>
-        <w:t>EasyBMS</w:t>
-      </w:r>
-      <w:proofErr w:type="spellEnd"/>
-      <w:r>
-        <w:rPr>
-          <w:lang w:val="en-US"/>
-        </w:rPr>
-        <w:t>-master</w:t>
+        <w:t>Install EasyBMS-master</w:t>
       </w:r>
     </w:p>
     <w:p>
@@ -3001,43 +2188,13 @@
         </w:rPr>
         <w:t xml:space="preserve">$ </w:t>
       </w:r>
-      <w:proofErr w:type="spellStart"/>
-      <w:proofErr w:type="gramStart"/>
-      <w:r>
-        <w:rPr>
-          <w:rFonts w:ascii="Consolas" w:hAnsi="Consolas"/>
-          <w:color w:val="333333"/>
-          <w:lang w:val="en-US"/>
-        </w:rPr>
-        <w:t>sudo</w:t>
-      </w:r>
-      <w:proofErr w:type="spellEnd"/>
-      <w:proofErr w:type="gramEnd"/>
-      <w:r>
-        <w:rPr>
-          <w:rFonts w:ascii="Consolas" w:hAnsi="Consolas"/>
-          <w:color w:val="333333"/>
-          <w:lang w:val="en-US"/>
-        </w:rPr>
-        <w:t xml:space="preserve"> </w:t>
-      </w:r>
-      <w:proofErr w:type="spellStart"/>
-      <w:r>
-        <w:rPr>
-          <w:rFonts w:ascii="Consolas" w:hAnsi="Consolas"/>
-          <w:color w:val="333333"/>
-          <w:lang w:val="en-US"/>
-        </w:rPr>
-        <w:t>su</w:t>
-      </w:r>
-      <w:proofErr w:type="spellEnd"/>
-      <w:r>
-        <w:rPr>
-          <w:rFonts w:ascii="Consolas" w:hAnsi="Consolas"/>
-          <w:color w:val="333333"/>
-          <w:lang w:val="en-US"/>
-        </w:rPr>
-        <w:t xml:space="preserve"> </w:t>
+      <w:r>
+        <w:rPr>
+          <w:rFonts w:ascii="Consolas" w:hAnsi="Consolas"/>
+          <w:color w:val="333333"/>
+          <w:lang w:val="en-US"/>
+        </w:rPr>
+        <w:t xml:space="preserve">sudo su </w:t>
       </w:r>
       <w:r>
         <w:rPr>
@@ -3063,35 +2220,7 @@
         <w:rPr>
           <w:lang w:val="en-US"/>
         </w:rPr>
-        <w:t>Clone the control-pi-</w:t>
-      </w:r>
-      <w:proofErr w:type="spellStart"/>
-      <w:r>
-        <w:rPr>
-          <w:lang w:val="en-US"/>
-        </w:rPr>
-        <w:t>docker</w:t>
-      </w:r>
-      <w:proofErr w:type="spellEnd"/>
-      <w:r>
-        <w:rPr>
-          <w:lang w:val="en-US"/>
-        </w:rPr>
-        <w:t xml:space="preserve"> repository to the /</w:t>
-      </w:r>
-      <w:proofErr w:type="spellStart"/>
-      <w:r>
-        <w:rPr>
-          <w:lang w:val="en-US"/>
-        </w:rPr>
-        <w:t>docker</w:t>
-      </w:r>
-      <w:proofErr w:type="spellEnd"/>
-      <w:r>
-        <w:rPr>
-          <w:lang w:val="en-US"/>
-        </w:rPr>
-        <w:t xml:space="preserve"> directory.</w:t>
+        <w:t>Clone the control-pi-docker repository to the /docker directory.</w:t>
       </w:r>
     </w:p>
     <w:p>
@@ -3119,74 +2248,8 @@
           <w:color w:val="333333"/>
           <w:lang w:val="en-US"/>
         </w:rPr>
-        <w:t xml:space="preserve">$ </w:t>
-      </w:r>
-      <w:proofErr w:type="spellStart"/>
-      <w:proofErr w:type="gramStart"/>
-      <w:r>
-        <w:rPr>
-          <w:rFonts w:ascii="Consolas" w:hAnsi="Consolas"/>
-          <w:color w:val="333333"/>
-          <w:lang w:val="en-US"/>
-        </w:rPr>
-        <w:t>git</w:t>
-      </w:r>
-      <w:proofErr w:type="spellEnd"/>
-      <w:proofErr w:type="gramEnd"/>
-      <w:r>
-        <w:rPr>
-          <w:rFonts w:ascii="Consolas" w:hAnsi="Consolas"/>
-          <w:color w:val="333333"/>
-          <w:lang w:val="en-US"/>
-        </w:rPr>
-        <w:t xml:space="preserve"> clone </w:t>
-      </w:r>
-      <w:proofErr w:type="spellStart"/>
-      <w:r>
-        <w:rPr>
-          <w:rFonts w:ascii="Consolas" w:hAnsi="Consolas"/>
-          <w:color w:val="333333"/>
-          <w:lang w:val="en-US"/>
-        </w:rPr>
-        <w:t>git@github.com:SunshadeCorp</w:t>
-      </w:r>
-      <w:proofErr w:type="spellEnd"/>
-      <w:r>
-        <w:rPr>
-          <w:rFonts w:ascii="Consolas" w:hAnsi="Consolas"/>
-          <w:color w:val="333333"/>
-          <w:lang w:val="en-US"/>
-        </w:rPr>
-        <w:t>/control-pi-</w:t>
-      </w:r>
-      <w:proofErr w:type="spellStart"/>
-      <w:r>
-        <w:rPr>
-          <w:rFonts w:ascii="Consolas" w:hAnsi="Consolas"/>
-          <w:color w:val="333333"/>
-          <w:lang w:val="en-US"/>
-        </w:rPr>
-        <w:t>docker.git</w:t>
-      </w:r>
-      <w:proofErr w:type="spellEnd"/>
-      <w:r>
-        <w:rPr>
-          <w:rFonts w:ascii="Consolas" w:hAnsi="Consolas"/>
-          <w:color w:val="333333"/>
-          <w:lang w:val="en-US"/>
-        </w:rPr>
-        <w:t xml:space="preserve"> /</w:t>
-      </w:r>
-      <w:proofErr w:type="spellStart"/>
-      <w:r>
-        <w:rPr>
-          <w:rFonts w:ascii="Consolas" w:hAnsi="Consolas"/>
-          <w:color w:val="333333"/>
-          <w:lang w:val="en-US"/>
-        </w:rPr>
-        <w:t>docker</w:t>
-      </w:r>
-      <w:proofErr w:type="spellEnd"/>
+        <w:t>$ git clone git@github.com:SunshadeCorp/control-pi-docker.git /docker</w:t>
+      </w:r>
     </w:p>
     <w:p>
       <w:pPr>
@@ -3213,36 +2276,8 @@
           <w:color w:val="333333"/>
           <w:lang w:val="en-US"/>
         </w:rPr>
-        <w:t xml:space="preserve">$ </w:t>
-      </w:r>
-      <w:proofErr w:type="gramStart"/>
-      <w:r>
-        <w:rPr>
-          <w:rFonts w:ascii="Consolas" w:hAnsi="Consolas"/>
-          <w:color w:val="333333"/>
-          <w:lang w:val="en-US"/>
-        </w:rPr>
-        <w:t>cd</w:t>
-      </w:r>
-      <w:proofErr w:type="gramEnd"/>
-      <w:r>
-        <w:rPr>
-          <w:rFonts w:ascii="Consolas" w:hAnsi="Consolas"/>
-          <w:color w:val="333333"/>
-          <w:lang w:val="en-US"/>
-        </w:rPr>
-        <w:t xml:space="preserve"> /</w:t>
-      </w:r>
-      <w:proofErr w:type="spellStart"/>
-      <w:r>
-        <w:rPr>
-          <w:rFonts w:ascii="Consolas" w:hAnsi="Consolas"/>
-          <w:color w:val="333333"/>
-          <w:lang w:val="en-US"/>
-        </w:rPr>
-        <w:t>docker</w:t>
-      </w:r>
-      <w:proofErr w:type="spellEnd"/>
+        <w:t>$ cd /docker</w:t>
+      </w:r>
     </w:p>
     <w:p>
       <w:pPr>
@@ -3259,21 +2294,7 @@
         <w:rPr>
           <w:lang w:val="en-US"/>
         </w:rPr>
-        <w:t xml:space="preserve">If there is a specific branch you want to use, then get the branch using </w:t>
-      </w:r>
-      <w:proofErr w:type="spellStart"/>
-      <w:r>
-        <w:rPr>
-          <w:lang w:val="en-US"/>
-        </w:rPr>
-        <w:t>git</w:t>
-      </w:r>
-      <w:proofErr w:type="spellEnd"/>
-      <w:r>
-        <w:rPr>
-          <w:lang w:val="en-US"/>
-        </w:rPr>
-        <w:t xml:space="preserve"> checkout. In this case, the branch I wan</w:t>
+        <w:t>If there is a specific branch you want to use, then get the branch using git checkout. In this case, the branch I wan</w:t>
       </w:r>
       <w:r>
         <w:rPr>
@@ -3313,27 +2334,7 @@
           <w:color w:val="333333"/>
           <w:lang w:val="en-US"/>
         </w:rPr>
-        <w:t xml:space="preserve">$ </w:t>
-      </w:r>
-      <w:proofErr w:type="spellStart"/>
-      <w:proofErr w:type="gramStart"/>
-      <w:r>
-        <w:rPr>
-          <w:rFonts w:ascii="Consolas" w:hAnsi="Consolas"/>
-          <w:color w:val="333333"/>
-          <w:lang w:val="en-US"/>
-        </w:rPr>
-        <w:t>git</w:t>
-      </w:r>
-      <w:proofErr w:type="spellEnd"/>
-      <w:proofErr w:type="gramEnd"/>
-      <w:r>
-        <w:rPr>
-          <w:rFonts w:ascii="Consolas" w:hAnsi="Consolas"/>
-          <w:color w:val="333333"/>
-          <w:lang w:val="en-US"/>
-        </w:rPr>
-        <w:t xml:space="preserve"> checkout install-script</w:t>
+        <w:t>$ git checkout install-script</w:t>
       </w:r>
     </w:p>
     <w:p>
@@ -3363,49 +2364,7 @@
         <w:rPr>
           <w:lang w:val="en-US"/>
         </w:rPr>
-        <w:t xml:space="preserve"> </w:t>
-      </w:r>
-      <w:proofErr w:type="spellStart"/>
-      <w:r>
-        <w:rPr>
-          <w:lang w:val="en-US"/>
-        </w:rPr>
-        <w:t>docker</w:t>
-      </w:r>
-      <w:proofErr w:type="spellEnd"/>
-      <w:r>
-        <w:rPr>
-          <w:lang w:val="en-US"/>
-        </w:rPr>
-        <w:t xml:space="preserve"> and </w:t>
-      </w:r>
-      <w:proofErr w:type="spellStart"/>
-      <w:r>
-        <w:rPr>
-          <w:lang w:val="en-US"/>
-        </w:rPr>
-        <w:t>docker</w:t>
-      </w:r>
-      <w:proofErr w:type="spellEnd"/>
-      <w:r>
-        <w:rPr>
-          <w:lang w:val="en-US"/>
-        </w:rPr>
-        <w:t xml:space="preserve">-compose. Also it clones the rest of the </w:t>
-      </w:r>
-      <w:proofErr w:type="spellStart"/>
-      <w:r>
-        <w:rPr>
-          <w:lang w:val="en-US"/>
-        </w:rPr>
-        <w:t>SunshadeCorp</w:t>
-      </w:r>
-      <w:proofErr w:type="spellEnd"/>
-      <w:r>
-        <w:rPr>
-          <w:lang w:val="en-US"/>
-        </w:rPr>
-        <w:t xml:space="preserve"> repositories into its appropriate directories</w:t>
+        <w:t xml:space="preserve"> docker and docker-compose. Also it clones the rest of the SunshadeCorp repositories into its appropriate directories</w:t>
       </w:r>
       <w:r>
         <w:rPr>
@@ -3417,21 +2376,7 @@
         <w:rPr>
           <w:lang w:val="en-US"/>
         </w:rPr>
-        <w:t xml:space="preserve"> The script will ask you to choose the log username and password for the </w:t>
-      </w:r>
-      <w:proofErr w:type="spellStart"/>
-      <w:r>
-        <w:rPr>
-          <w:lang w:val="en-US"/>
-        </w:rPr>
-        <w:t>mqtt</w:t>
-      </w:r>
-      <w:proofErr w:type="spellEnd"/>
-      <w:r>
-        <w:rPr>
-          <w:lang w:val="en-US"/>
-        </w:rPr>
-        <w:t xml:space="preserve"> connections in your system. Remember </w:t>
+        <w:t xml:space="preserve"> The script will ask you to choose the log username and password for the mqtt connections in your system. Remember </w:t>
       </w:r>
       <w:r>
         <w:rPr>
@@ -3516,19 +2461,11 @@
         </w:rPr>
         <w:t xml:space="preserve">Configure </w:t>
       </w:r>
-      <w:proofErr w:type="spellStart"/>
-      <w:r>
-        <w:rPr>
-          <w:lang w:val="en-US"/>
-        </w:rPr>
-        <w:t>EasyBMS</w:t>
-      </w:r>
-      <w:proofErr w:type="spellEnd"/>
-      <w:r>
-        <w:rPr>
-          <w:lang w:val="en-US"/>
-        </w:rPr>
-        <w:t>-master</w:t>
+      <w:r>
+        <w:rPr>
+          <w:lang w:val="en-US"/>
+        </w:rPr>
+        <w:t>EasyBMS-master</w:t>
       </w:r>
     </w:p>
     <w:p>
@@ -3550,6 +2487,7 @@
           <w:color w:val="FF0000"/>
           <w:lang w:val="en-US"/>
         </w:rPr>
+        <w:lastRenderedPageBreak/>
         <w:t xml:space="preserve">TODO: Explain this </w:t>
       </w:r>
       <w:r>
@@ -3603,74 +2541,8 @@
           <w:color w:val="333333"/>
           <w:lang w:val="en-US"/>
         </w:rPr>
-        <w:t xml:space="preserve">$ </w:t>
-      </w:r>
-      <w:proofErr w:type="spellStart"/>
-      <w:proofErr w:type="gramStart"/>
-      <w:r>
-        <w:rPr>
-          <w:rFonts w:ascii="Consolas" w:hAnsi="Consolas"/>
-          <w:color w:val="333333"/>
-          <w:lang w:val="en-US"/>
-        </w:rPr>
-        <w:t>nano</w:t>
-      </w:r>
-      <w:proofErr w:type="spellEnd"/>
-      <w:proofErr w:type="gramEnd"/>
-      <w:r>
-        <w:rPr>
-          <w:rFonts w:ascii="Consolas" w:hAnsi="Consolas"/>
-          <w:color w:val="333333"/>
-          <w:lang w:val="en-US"/>
-        </w:rPr>
-        <w:t xml:space="preserve"> /</w:t>
-      </w:r>
-      <w:proofErr w:type="spellStart"/>
-      <w:r>
-        <w:rPr>
-          <w:rFonts w:ascii="Consolas" w:hAnsi="Consolas"/>
-          <w:color w:val="333333"/>
-          <w:lang w:val="en-US"/>
-        </w:rPr>
-        <w:t>docker</w:t>
-      </w:r>
-      <w:proofErr w:type="spellEnd"/>
-      <w:r>
-        <w:rPr>
-          <w:rFonts w:ascii="Consolas" w:hAnsi="Consolas"/>
-          <w:color w:val="333333"/>
-          <w:lang w:val="en-US"/>
-        </w:rPr>
-        <w:t>/build/</w:t>
-      </w:r>
-      <w:proofErr w:type="spellStart"/>
-      <w:r>
-        <w:rPr>
-          <w:rFonts w:ascii="Consolas" w:hAnsi="Consolas"/>
-          <w:color w:val="333333"/>
-          <w:lang w:val="en-US"/>
-        </w:rPr>
-        <w:t>easybms</w:t>
-      </w:r>
-      <w:proofErr w:type="spellEnd"/>
-      <w:r>
-        <w:rPr>
-          <w:rFonts w:ascii="Consolas" w:hAnsi="Consolas"/>
-          <w:color w:val="333333"/>
-          <w:lang w:val="en-US"/>
-        </w:rPr>
-        <w:t>-master/</w:t>
-      </w:r>
-      <w:proofErr w:type="spellStart"/>
-      <w:r>
-        <w:rPr>
-          <w:rFonts w:ascii="Consolas" w:hAnsi="Consolas"/>
-          <w:color w:val="333333"/>
-          <w:lang w:val="en-US"/>
-        </w:rPr>
-        <w:t>slave_mapping.yaml</w:t>
-      </w:r>
-      <w:proofErr w:type="spellEnd"/>
+        <w:t>$ nano /docker/build/easybms-master/slave_mapping.yaml</w:t>
+      </w:r>
     </w:p>
     <w:p>
       <w:pPr>
@@ -3719,49 +2591,7 @@
         <w:rPr>
           <w:lang w:val="en-US"/>
         </w:rPr>
-        <w:t xml:space="preserve">You can now start the </w:t>
-      </w:r>
-      <w:proofErr w:type="spellStart"/>
-      <w:r>
-        <w:rPr>
-          <w:lang w:val="en-US"/>
-        </w:rPr>
-        <w:t>EasyBMS</w:t>
-      </w:r>
-      <w:proofErr w:type="spellEnd"/>
-      <w:r>
-        <w:rPr>
-          <w:lang w:val="en-US"/>
-        </w:rPr>
-        <w:t xml:space="preserve">-master and its services with </w:t>
-      </w:r>
-      <w:proofErr w:type="spellStart"/>
-      <w:r>
-        <w:rPr>
-          <w:lang w:val="en-US"/>
-        </w:rPr>
-        <w:t>docker</w:t>
-      </w:r>
-      <w:proofErr w:type="spellEnd"/>
-      <w:r>
-        <w:rPr>
-          <w:lang w:val="en-US"/>
-        </w:rPr>
-        <w:t xml:space="preserve">-compose. The first startup will take much longer because the containers are being downloaded and built. This might take a while. Remove the –d flag if you want to see the </w:t>
-      </w:r>
-      <w:proofErr w:type="spellStart"/>
-      <w:r>
-        <w:rPr>
-          <w:lang w:val="en-US"/>
-        </w:rPr>
-        <w:t>docker</w:t>
-      </w:r>
-      <w:proofErr w:type="spellEnd"/>
-      <w:r>
-        <w:rPr>
-          <w:lang w:val="en-US"/>
-        </w:rPr>
-        <w:t xml:space="preserve">-compose log as the services are starting up. </w:t>
+        <w:t xml:space="preserve">You can now start the EasyBMS-master and its services with docker-compose. The first startup will take much longer because the containers are being downloaded and built. This might take a while. Remove the –d flag if you want to see the docker-compose log as the services are starting up. </w:t>
       </w:r>
     </w:p>
     <w:p>
@@ -3789,61 +2619,15 @@
           <w:color w:val="333333"/>
           <w:lang w:val="en-US"/>
         </w:rPr>
-        <w:t xml:space="preserve">$ </w:t>
-      </w:r>
-      <w:proofErr w:type="gramStart"/>
-      <w:r>
-        <w:rPr>
-          <w:rFonts w:ascii="Consolas" w:hAnsi="Consolas"/>
-          <w:color w:val="333333"/>
-          <w:lang w:val="en-US"/>
-        </w:rPr>
-        <w:t>cd</w:t>
-      </w:r>
-      <w:proofErr w:type="gramEnd"/>
-      <w:r>
-        <w:rPr>
-          <w:rFonts w:ascii="Consolas" w:hAnsi="Consolas"/>
-          <w:color w:val="333333"/>
-          <w:lang w:val="en-US"/>
-        </w:rPr>
-        <w:t xml:space="preserve"> /</w:t>
-      </w:r>
-      <w:proofErr w:type="spellStart"/>
-      <w:r>
-        <w:rPr>
-          <w:rFonts w:ascii="Consolas" w:hAnsi="Consolas"/>
-          <w:color w:val="333333"/>
-          <w:lang w:val="en-US"/>
-        </w:rPr>
-        <w:t>docker</w:t>
-      </w:r>
-      <w:proofErr w:type="spellEnd"/>
-      <w:r>
-        <w:rPr>
-          <w:rFonts w:ascii="Consolas" w:hAnsi="Consolas"/>
-          <w:color w:val="333333"/>
-          <w:lang w:val="en-US"/>
-        </w:rPr>
-        <w:t xml:space="preserve"> &amp;&amp; </w:t>
-      </w:r>
-      <w:proofErr w:type="spellStart"/>
-      <w:r>
-        <w:rPr>
-          <w:rFonts w:ascii="Consolas" w:hAnsi="Consolas"/>
-          <w:color w:val="333333"/>
-          <w:lang w:val="en-US"/>
-        </w:rPr>
-        <w:t>docker</w:t>
-      </w:r>
-      <w:proofErr w:type="spellEnd"/>
-      <w:r>
-        <w:rPr>
-          <w:rFonts w:ascii="Consolas" w:hAnsi="Consolas"/>
-          <w:color w:val="333333"/>
-          <w:lang w:val="en-US"/>
-        </w:rPr>
-        <w:t>-compose up -d</w:t>
+        <w:t>$ cd /docker</w:t>
+      </w:r>
+      <w:r>
+        <w:rPr>
+          <w:rFonts w:ascii="Consolas" w:hAnsi="Consolas"/>
+          <w:color w:val="333333"/>
+          <w:lang w:val="en-US"/>
+        </w:rPr>
+        <w:t xml:space="preserve"> &amp;&amp; docker-compose up -d</w:t>
       </w:r>
     </w:p>
     <w:p>
@@ -3952,7 +2736,7 @@
           <w:lang w:val="en-US"/>
         </w:rPr>
       </w:pPr>
-      <w:hyperlink r:id="rId12" w:history="1">
+      <w:hyperlink r:id="rId11" w:history="1">
         <w:r>
           <w:rPr>
             <w:rStyle w:val="Hyperlink"/>
@@ -3983,21 +2767,7 @@
         <w:rPr>
           <w:lang w:val="en-US"/>
         </w:rPr>
-        <w:t xml:space="preserve">a </w:t>
-      </w:r>
-      <w:proofErr w:type="spellStart"/>
-      <w:r>
-        <w:rPr>
-          <w:lang w:val="en-US"/>
-        </w:rPr>
-        <w:t>usb</w:t>
-      </w:r>
-      <w:proofErr w:type="spellEnd"/>
-      <w:r>
-        <w:rPr>
-          <w:lang w:val="en-US"/>
-        </w:rPr>
-        <w:t xml:space="preserve"> stick or an SSD on Raspberry P</w:t>
+        <w:t>a usb stick or an SSD on Raspberry P</w:t>
       </w:r>
       <w:r>
         <w:rPr>
@@ -4015,7 +2785,7 @@
           <w:lang w:val="en-US"/>
         </w:rPr>
       </w:pPr>
-      <w:hyperlink r:id="rId13" w:history="1">
+      <w:hyperlink r:id="rId12" w:history="1">
         <w:r>
           <w:rPr>
             <w:rStyle w:val="Hyperlink"/>
@@ -4040,21 +2810,7 @@
         <w:rPr>
           <w:lang w:val="en-US"/>
         </w:rPr>
-        <w:t xml:space="preserve">Information on </w:t>
-      </w:r>
-      <w:proofErr w:type="spellStart"/>
-      <w:r>
-        <w:rPr>
-          <w:lang w:val="en-US"/>
-        </w:rPr>
-        <w:t>fstab</w:t>
-      </w:r>
-      <w:proofErr w:type="spellEnd"/>
-      <w:r>
-        <w:rPr>
-          <w:lang w:val="en-US"/>
-        </w:rPr>
-        <w:t xml:space="preserve"> and mount options</w:t>
+        <w:t>Information on fstab and mount options</w:t>
       </w:r>
     </w:p>
     <w:p>
@@ -4065,7 +2821,7 @@
           <w:lang w:val="en-US"/>
         </w:rPr>
       </w:pPr>
-      <w:hyperlink r:id="rId14" w:history="1">
+      <w:hyperlink r:id="rId13" w:history="1">
         <w:r>
           <w:rPr>
             <w:rStyle w:val="Hyperlink"/>
@@ -4098,21 +2854,7 @@
         <w:rPr>
           <w:lang w:val="en-US"/>
         </w:rPr>
-        <w:t xml:space="preserve">How to install </w:t>
-      </w:r>
-      <w:proofErr w:type="spellStart"/>
-      <w:r>
-        <w:rPr>
-          <w:lang w:val="en-US"/>
-        </w:rPr>
-        <w:t>docker</w:t>
-      </w:r>
-      <w:proofErr w:type="spellEnd"/>
-      <w:r>
-        <w:rPr>
-          <w:lang w:val="en-US"/>
-        </w:rPr>
-        <w:t xml:space="preserve"> on Raspberry P</w:t>
+        <w:t>How to install docker on Raspberry P</w:t>
       </w:r>
       <w:r>
         <w:rPr>
@@ -4131,7 +2873,7 @@
           <w:lang w:val="en-US"/>
         </w:rPr>
       </w:pPr>
-      <w:hyperlink r:id="rId15" w:history="1">
+      <w:hyperlink r:id="rId14" w:history="1">
         <w:r>
           <w:rPr>
             <w:rStyle w:val="Hyperlink"/>
@@ -4223,64 +2965,15 @@
           <w:color w:val="333333"/>
           <w:lang w:val="en-US"/>
         </w:rPr>
-        <w:lastRenderedPageBreak/>
         <w:t xml:space="preserve">$ </w:t>
       </w:r>
-      <w:proofErr w:type="spellStart"/>
-      <w:proofErr w:type="gramStart"/>
-      <w:r>
-        <w:rPr>
-          <w:rFonts w:ascii="Consolas" w:hAnsi="Consolas"/>
-          <w:color w:val="333333"/>
-          <w:lang w:val="en-US"/>
-        </w:rPr>
-        <w:t>git</w:t>
-      </w:r>
-      <w:proofErr w:type="spellEnd"/>
-      <w:proofErr w:type="gramEnd"/>
-      <w:r>
-        <w:rPr>
-          <w:rFonts w:ascii="Consolas" w:hAnsi="Consolas"/>
-          <w:color w:val="333333"/>
-          <w:lang w:val="en-US"/>
-        </w:rPr>
-        <w:t xml:space="preserve"> </w:t>
-      </w:r>
-      <w:proofErr w:type="spellStart"/>
-      <w:r>
-        <w:rPr>
-          <w:rFonts w:ascii="Consolas" w:hAnsi="Consolas"/>
-          <w:color w:val="333333"/>
-          <w:lang w:val="en-US"/>
-        </w:rPr>
-        <w:t>config</w:t>
-      </w:r>
-      <w:proofErr w:type="spellEnd"/>
-      <w:r>
-        <w:rPr>
-          <w:rFonts w:ascii="Consolas" w:hAnsi="Consolas"/>
-          <w:color w:val="333333"/>
-          <w:lang w:val="en-US"/>
-        </w:rPr>
-        <w:t xml:space="preserve"> </w:t>
-      </w:r>
-      <w:proofErr w:type="spellStart"/>
-      <w:r>
-        <w:rPr>
-          <w:rFonts w:ascii="Consolas" w:hAnsi="Consolas"/>
-          <w:color w:val="333333"/>
-          <w:lang w:val="en-US"/>
-        </w:rPr>
-        <w:t>pull.rebase</w:t>
-      </w:r>
-      <w:proofErr w:type="spellEnd"/>
-      <w:r>
-        <w:rPr>
-          <w:rFonts w:ascii="Consolas" w:hAnsi="Consolas"/>
-          <w:color w:val="333333"/>
-          <w:lang w:val="en-US"/>
-        </w:rPr>
-        <w:t xml:space="preserve"> false</w:t>
+      <w:r>
+        <w:rPr>
+          <w:rFonts w:ascii="Consolas" w:hAnsi="Consolas"/>
+          <w:color w:val="333333"/>
+          <w:lang w:val="en-US"/>
+        </w:rPr>
+        <w:t>git config pull.rebase false</w:t>
       </w:r>
     </w:p>
     <w:p>
@@ -4301,7 +2994,7 @@
 </file>
 
 <file path=word/numbering.xml><?xml version="1.0" encoding="utf-8"?>
-<w:numbering xmlns:wpc="http://schemas.microsoft.com/office/word/2010/wordprocessingCanvas" xmlns:mc="http://schemas.openxmlformats.org/markup-compatibility/2006" xmlns:o="urn:schemas-microsoft-com:office:office" xmlns:r="http://schemas.openxmlformats.org/officeDocument/2006/relationships" xmlns:m="http://schemas.openxmlformats.org/officeDocument/2006/math" xmlns:v="urn:schemas-microsoft-com:vml" xmlns:wp14="http://schemas.microsoft.com/office/word/2010/wordprocessingDrawing" xmlns:wp="http://schemas.openxmlformats.org/drawingml/2006/wordprocessingDrawing" xmlns:w10="urn:schemas-microsoft-com:office:word" xmlns:w="http://schemas.openxmlformats.org/wordprocessingml/2006/main" xmlns:w14="http://schemas.microsoft.com/office/word/2010/wordml" xmlns:w15="http://schemas.microsoft.com/office/word/2012/wordml" xmlns:wpg="http://schemas.microsoft.com/office/word/2010/wordprocessingGroup" xmlns:wpi="http://schemas.microsoft.com/office/word/2010/wordprocessingInk" xmlns:wne="http://schemas.microsoft.com/office/word/2006/wordml" xmlns:wps="http://schemas.microsoft.com/office/word/2010/wordprocessingShape" mc:Ignorable="w14 w15 wp14">
+<w:numbering xmlns:wpc="http://schemas.microsoft.com/office/word/2010/wordprocessingCanvas" xmlns:cx="http://schemas.microsoft.com/office/drawing/2014/chartex" xmlns:cx1="http://schemas.microsoft.com/office/drawing/2015/9/8/chartex" xmlns:cx2="http://schemas.microsoft.com/office/drawing/2015/10/21/chartex" xmlns:cx3="http://schemas.microsoft.com/office/drawing/2016/5/9/chartex" xmlns:cx4="http://schemas.microsoft.com/office/drawing/2016/5/10/chartex" xmlns:cx5="http://schemas.microsoft.com/office/drawing/2016/5/11/chartex" xmlns:cx6="http://schemas.microsoft.com/office/drawing/2016/5/12/chartex" xmlns:cx7="http://schemas.microsoft.com/office/drawing/2016/5/13/chartex" xmlns:cx8="http://schemas.microsoft.com/office/drawing/2016/5/14/chartex" xmlns:mc="http://schemas.openxmlformats.org/markup-compatibility/2006" xmlns:aink="http://schemas.microsoft.com/office/drawing/2016/ink" xmlns:am3d="http://schemas.microsoft.com/office/drawing/2017/model3d" xmlns:o="urn:schemas-microsoft-com:office:office" xmlns:r="http://schemas.openxmlformats.org/officeDocument/2006/relationships" xmlns:m="http://schemas.openxmlformats.org/officeDocument/2006/math" xmlns:v="urn:schemas-microsoft-com:vml" xmlns:wp14="http://schemas.microsoft.com/office/word/2010/wordprocessingDrawing" xmlns:wp="http://schemas.openxmlformats.org/drawingml/2006/wordprocessingDrawing" xmlns:w10="urn:schemas-microsoft-com:office:word" xmlns:w="http://schemas.openxmlformats.org/wordprocessingml/2006/main" xmlns:w14="http://schemas.microsoft.com/office/word/2010/wordml" xmlns:w15="http://schemas.microsoft.com/office/word/2012/wordml" xmlns:w16cex="http://schemas.microsoft.com/office/word/2018/wordml/cex" xmlns:w16cid="http://schemas.microsoft.com/office/word/2016/wordml/cid" xmlns:w16="http://schemas.microsoft.com/office/word/2018/wordml" xmlns:w16sdtdh="http://schemas.microsoft.com/office/word/2020/wordml/sdtdatahash" xmlns:w16se="http://schemas.microsoft.com/office/word/2015/wordml/symex" xmlns:wpg="http://schemas.microsoft.com/office/word/2010/wordprocessingGroup" xmlns:wpi="http://schemas.microsoft.com/office/word/2010/wordprocessingInk" xmlns:wne="http://schemas.microsoft.com/office/word/2006/wordml" xmlns:wps="http://schemas.microsoft.com/office/word/2010/wordprocessingShape" mc:Ignorable="w14 w15 w16se w16cid w16 w16cex w16sdtdh wp14">
   <w:abstractNum w:abstractNumId="0" w15:restartNumberingAfterBreak="0">
     <w:nsid w:val="14943638"/>
     <w:multiLevelType w:val="hybridMultilevel"/>
@@ -5302,7 +3995,7 @@
 </file>
 
 <file path=word/styles.xml><?xml version="1.0" encoding="utf-8"?>
-<w:styles xmlns:mc="http://schemas.openxmlformats.org/markup-compatibility/2006" xmlns:r="http://schemas.openxmlformats.org/officeDocument/2006/relationships" xmlns:w="http://schemas.openxmlformats.org/wordprocessingml/2006/main" xmlns:w14="http://schemas.microsoft.com/office/word/2010/wordml" xmlns:w15="http://schemas.microsoft.com/office/word/2012/wordml" mc:Ignorable="w14 w15">
+<w:styles xmlns:mc="http://schemas.openxmlformats.org/markup-compatibility/2006" xmlns:r="http://schemas.openxmlformats.org/officeDocument/2006/relationships" xmlns:w="http://schemas.openxmlformats.org/wordprocessingml/2006/main" xmlns:w14="http://schemas.microsoft.com/office/word/2010/wordml" xmlns:w15="http://schemas.microsoft.com/office/word/2012/wordml" xmlns:w16cex="http://schemas.microsoft.com/office/word/2018/wordml/cex" xmlns:w16cid="http://schemas.microsoft.com/office/word/2016/wordml/cid" xmlns:w16="http://schemas.microsoft.com/office/word/2018/wordml" xmlns:w16sdtdh="http://schemas.microsoft.com/office/word/2020/wordml/sdtdatahash" xmlns:w16se="http://schemas.microsoft.com/office/word/2015/wordml/symex" mc:Ignorable="w14 w15 w16se w16cid w16 w16cex w16sdtdh">
   <w:docDefaults>
     <w:rPrDefault>
       <w:rPr>
@@ -5318,7 +4011,7 @@
       </w:pPr>
     </w:pPrDefault>
   </w:docDefaults>
-  <w:latentStyles w:defLockedState="0" w:defUIPriority="99" w:defSemiHidden="0" w:defUnhideWhenUsed="0" w:defQFormat="0" w:count="371">
+  <w:latentStyles w:defLockedState="0" w:defUIPriority="99" w:defSemiHidden="0" w:defUnhideWhenUsed="0" w:defQFormat="0" w:count="376">
     <w:lsdException w:name="Normal" w:uiPriority="0" w:qFormat="1"/>
     <w:lsdException w:name="heading 1" w:uiPriority="9" w:qFormat="1"/>
     <w:lsdException w:name="heading 2" w:semiHidden="1" w:uiPriority="9" w:unhideWhenUsed="1" w:qFormat="1"/>
@@ -5690,6 +4383,11 @@
     <w:lsdException w:name="List Table 5 Dark Accent 6" w:uiPriority="50"/>
     <w:lsdException w:name="List Table 6 Colorful Accent 6" w:uiPriority="51"/>
     <w:lsdException w:name="List Table 7 Colorful Accent 6" w:uiPriority="52"/>
+    <w:lsdException w:name="Mention" w:semiHidden="1" w:unhideWhenUsed="1"/>
+    <w:lsdException w:name="Smart Hyperlink" w:semiHidden="1" w:unhideWhenUsed="1"/>
+    <w:lsdException w:name="Hashtag" w:semiHidden="1" w:unhideWhenUsed="1"/>
+    <w:lsdException w:name="Unresolved Mention" w:semiHidden="1" w:unhideWhenUsed="1"/>
+    <w:lsdException w:name="Smart Link" w:semiHidden="1" w:unhideWhenUsed="1"/>
   </w:latentStyles>
   <w:style w:type="paragraph" w:default="1" w:styleId="Standard">
     <w:name w:val="Normal"/>
@@ -5826,7 +4524,7 @@
       <w:lang w:eastAsia="de-DE"/>
     </w:rPr>
   </w:style>
-  <w:style w:type="character" w:styleId="BesuchterHyperlink">
+  <w:style w:type="character" w:styleId="BesuchterLink">
     <w:name w:val="FollowedHyperlink"/>
     <w:basedOn w:val="Absatz-Standardschriftart"/>
     <w:uiPriority w:val="99"/>

</xml_diff>

<commit_message>
Update manual on mounting script
</commit_message>
<xml_diff>
--- a/installation-manual.docx
+++ b/installation-manual.docx
@@ -1247,609 +1247,6 @@
         <w:rPr>
           <w:lang w:val="en-US"/>
         </w:rPr>
-        <w:t>Mount your Storage device</w:t>
-      </w:r>
-    </w:p>
-    <w:p>
-      <w:pPr>
-        <w:rPr>
-          <w:lang w:val="en-US"/>
-        </w:rPr>
-      </w:pPr>
-    </w:p>
-    <w:p>
-      <w:pPr>
-        <w:pStyle w:val="Listenabsatz"/>
-        <w:numPr>
-          <w:ilvl w:val="0"/>
-          <w:numId w:val="5"/>
-        </w:numPr>
-        <w:rPr>
-          <w:lang w:val="en-US"/>
-        </w:rPr>
-      </w:pPr>
-      <w:r>
-        <w:rPr>
-          <w:lang w:val="en-US"/>
-        </w:rPr>
-        <w:t xml:space="preserve">Insert your USB </w:t>
-      </w:r>
-      <w:r>
-        <w:rPr>
-          <w:lang w:val="en-US"/>
-        </w:rPr>
-        <w:t>storage device. We are going to do a clean reformat and install an ext4 partition so any existing data is going to be lost.</w:t>
-      </w:r>
-    </w:p>
-    <w:p>
-      <w:pPr>
-        <w:pStyle w:val="Listenabsatz"/>
-        <w:numPr>
-          <w:ilvl w:val="0"/>
-          <w:numId w:val="5"/>
-        </w:numPr>
-        <w:rPr>
-          <w:lang w:val="en-US"/>
-        </w:rPr>
-      </w:pPr>
-      <w:r>
-        <w:rPr>
-          <w:lang w:val="en-US"/>
-        </w:rPr>
-        <w:t>Switch to root user.</w:t>
-      </w:r>
-    </w:p>
-    <w:p>
-      <w:pPr>
-        <w:pStyle w:val="HTMLVorformatiert"/>
-        <w:pBdr>
-          <w:top w:val="single" w:sz="6" w:space="7" w:color="CCCCCC"/>
-          <w:left w:val="single" w:sz="6" w:space="7" w:color="CCCCCC"/>
-          <w:bottom w:val="single" w:sz="6" w:space="7" w:color="CCCCCC"/>
-          <w:right w:val="single" w:sz="6" w:space="7" w:color="CCCCCC"/>
-        </w:pBdr>
-        <w:shd w:val="clear" w:color="auto" w:fill="F5F5F5"/>
-        <w:wordWrap w:val="0"/>
-        <w:spacing w:after="150"/>
-        <w:ind w:left="360"/>
-        <w:rPr>
-          <w:rFonts w:ascii="Consolas" w:hAnsi="Consolas"/>
-          <w:color w:val="333333"/>
-          <w:lang w:val="en-US"/>
-        </w:rPr>
-      </w:pPr>
-      <w:r>
-        <w:rPr>
-          <w:rFonts w:ascii="Consolas" w:hAnsi="Consolas"/>
-          <w:color w:val="333333"/>
-          <w:lang w:val="en-US"/>
-        </w:rPr>
-        <w:t>$ sudo su root</w:t>
-      </w:r>
-    </w:p>
-    <w:p>
-      <w:pPr>
-        <w:pStyle w:val="Listenabsatz"/>
-        <w:numPr>
-          <w:ilvl w:val="0"/>
-          <w:numId w:val="5"/>
-        </w:numPr>
-        <w:rPr>
-          <w:lang w:val="en-US"/>
-        </w:rPr>
-      </w:pPr>
-      <w:r>
-        <w:rPr>
-          <w:lang w:val="en-US"/>
-        </w:rPr>
-        <w:t xml:space="preserve">The control unit stores measurement data on a separate storage device, such as an SSD. To be able to use your storage device it needs to be mounted. First, </w:t>
-      </w:r>
-      <w:r>
-        <w:rPr>
-          <w:lang w:val="en-US"/>
-        </w:rPr>
-        <w:t>we need to create a partition on your device.</w:t>
-      </w:r>
-    </w:p>
-    <w:p>
-      <w:pPr>
-        <w:pStyle w:val="Listenabsatz"/>
-        <w:numPr>
-          <w:ilvl w:val="0"/>
-          <w:numId w:val="5"/>
-        </w:numPr>
-        <w:rPr>
-          <w:lang w:val="en-US"/>
-        </w:rPr>
-      </w:pPr>
-      <w:r>
-        <w:rPr>
-          <w:lang w:val="en-US"/>
-        </w:rPr>
-        <w:t>Format your USB device and create an ext4 partition using fdisk</w:t>
-      </w:r>
-      <w:r>
-        <w:rPr>
-          <w:lang w:val="en-US"/>
-        </w:rPr>
-        <w:t xml:space="preserve">. </w:t>
-      </w:r>
-      <w:r>
-        <w:rPr>
-          <w:color w:val="FF0000"/>
-          <w:lang w:val="en-US"/>
-        </w:rPr>
-        <w:t>TODO: Explain this in detail</w:t>
-      </w:r>
-    </w:p>
-    <w:p>
-      <w:pPr>
-        <w:pStyle w:val="HTMLVorformatiert"/>
-        <w:pBdr>
-          <w:top w:val="single" w:sz="6" w:space="7" w:color="CCCCCC"/>
-          <w:left w:val="single" w:sz="6" w:space="7" w:color="CCCCCC"/>
-          <w:bottom w:val="single" w:sz="6" w:space="7" w:color="CCCCCC"/>
-          <w:right w:val="single" w:sz="6" w:space="7" w:color="CCCCCC"/>
-        </w:pBdr>
-        <w:shd w:val="clear" w:color="auto" w:fill="F5F5F5"/>
-        <w:wordWrap w:val="0"/>
-        <w:spacing w:after="150"/>
-        <w:ind w:left="360"/>
-        <w:rPr>
-          <w:rFonts w:ascii="Consolas" w:hAnsi="Consolas"/>
-          <w:color w:val="333333"/>
-          <w:lang w:val="en-US"/>
-        </w:rPr>
-      </w:pPr>
-      <w:r>
-        <w:rPr>
-          <w:rFonts w:ascii="Consolas" w:hAnsi="Consolas"/>
-          <w:color w:val="333333"/>
-          <w:lang w:val="en-US"/>
-        </w:rPr>
-        <w:t xml:space="preserve">$ </w:t>
-      </w:r>
-      <w:r>
-        <w:rPr>
-          <w:rFonts w:ascii="Consolas" w:hAnsi="Consolas"/>
-          <w:color w:val="333333"/>
-          <w:lang w:val="en-US"/>
-        </w:rPr>
-        <w:t>fdisk /dev/sda</w:t>
-      </w:r>
-    </w:p>
-    <w:p>
-      <w:pPr>
-        <w:pStyle w:val="HTMLVorformatiert"/>
-        <w:pBdr>
-          <w:top w:val="single" w:sz="6" w:space="7" w:color="CCCCCC"/>
-          <w:left w:val="single" w:sz="6" w:space="7" w:color="CCCCCC"/>
-          <w:bottom w:val="single" w:sz="6" w:space="7" w:color="CCCCCC"/>
-          <w:right w:val="single" w:sz="6" w:space="7" w:color="CCCCCC"/>
-        </w:pBdr>
-        <w:shd w:val="clear" w:color="auto" w:fill="F5F5F5"/>
-        <w:wordWrap w:val="0"/>
-        <w:spacing w:after="150"/>
-        <w:ind w:left="360"/>
-        <w:rPr>
-          <w:rFonts w:ascii="Consolas" w:hAnsi="Consolas"/>
-          <w:color w:val="333333"/>
-          <w:lang w:val="en-US"/>
-        </w:rPr>
-      </w:pPr>
-      <w:r>
-        <w:rPr>
-          <w:rFonts w:ascii="Consolas" w:hAnsi="Consolas"/>
-          <w:color w:val="333333"/>
-          <w:lang w:val="en-US"/>
-        </w:rPr>
-        <w:t>new partition table:</w:t>
-      </w:r>
-    </w:p>
-    <w:p>
-      <w:pPr>
-        <w:pStyle w:val="HTMLVorformatiert"/>
-        <w:pBdr>
-          <w:top w:val="single" w:sz="6" w:space="7" w:color="CCCCCC"/>
-          <w:left w:val="single" w:sz="6" w:space="7" w:color="CCCCCC"/>
-          <w:bottom w:val="single" w:sz="6" w:space="7" w:color="CCCCCC"/>
-          <w:right w:val="single" w:sz="6" w:space="7" w:color="CCCCCC"/>
-        </w:pBdr>
-        <w:shd w:val="clear" w:color="auto" w:fill="F5F5F5"/>
-        <w:wordWrap w:val="0"/>
-        <w:spacing w:after="150"/>
-        <w:ind w:left="360"/>
-        <w:rPr>
-          <w:rFonts w:ascii="Consolas" w:hAnsi="Consolas"/>
-          <w:color w:val="333333"/>
-          <w:lang w:val="en-US"/>
-        </w:rPr>
-      </w:pPr>
-      <w:r>
-        <w:rPr>
-          <w:rFonts w:ascii="Consolas" w:hAnsi="Consolas"/>
-          <w:color w:val="333333"/>
-          <w:lang w:val="en-US"/>
-        </w:rPr>
-        <w:t>g</w:t>
-      </w:r>
-    </w:p>
-    <w:p>
-      <w:pPr>
-        <w:pStyle w:val="HTMLVorformatiert"/>
-        <w:pBdr>
-          <w:top w:val="single" w:sz="6" w:space="7" w:color="CCCCCC"/>
-          <w:left w:val="single" w:sz="6" w:space="7" w:color="CCCCCC"/>
-          <w:bottom w:val="single" w:sz="6" w:space="7" w:color="CCCCCC"/>
-          <w:right w:val="single" w:sz="6" w:space="7" w:color="CCCCCC"/>
-        </w:pBdr>
-        <w:shd w:val="clear" w:color="auto" w:fill="F5F5F5"/>
-        <w:wordWrap w:val="0"/>
-        <w:spacing w:after="150"/>
-        <w:ind w:left="360"/>
-        <w:rPr>
-          <w:rFonts w:ascii="Consolas" w:hAnsi="Consolas"/>
-          <w:color w:val="333333"/>
-          <w:lang w:val="en-US"/>
-        </w:rPr>
-      </w:pPr>
-      <w:r>
-        <w:rPr>
-          <w:rFonts w:ascii="Consolas" w:hAnsi="Consolas"/>
-          <w:color w:val="333333"/>
-          <w:lang w:val="en-US"/>
-        </w:rPr>
-        <w:t>new partition:</w:t>
-      </w:r>
-    </w:p>
-    <w:p>
-      <w:pPr>
-        <w:pStyle w:val="HTMLVorformatiert"/>
-        <w:pBdr>
-          <w:top w:val="single" w:sz="6" w:space="7" w:color="CCCCCC"/>
-          <w:left w:val="single" w:sz="6" w:space="7" w:color="CCCCCC"/>
-          <w:bottom w:val="single" w:sz="6" w:space="7" w:color="CCCCCC"/>
-          <w:right w:val="single" w:sz="6" w:space="7" w:color="CCCCCC"/>
-        </w:pBdr>
-        <w:shd w:val="clear" w:color="auto" w:fill="F5F5F5"/>
-        <w:wordWrap w:val="0"/>
-        <w:spacing w:after="150"/>
-        <w:ind w:left="360"/>
-        <w:rPr>
-          <w:rFonts w:ascii="Consolas" w:hAnsi="Consolas"/>
-          <w:color w:val="333333"/>
-          <w:lang w:val="en-US"/>
-        </w:rPr>
-      </w:pPr>
-      <w:r>
-        <w:rPr>
-          <w:rFonts w:ascii="Consolas" w:hAnsi="Consolas"/>
-          <w:color w:val="333333"/>
-          <w:lang w:val="en-US"/>
-        </w:rPr>
-        <w:lastRenderedPageBreak/>
-        <w:t>n</w:t>
-      </w:r>
-    </w:p>
-    <w:p>
-      <w:pPr>
-        <w:pStyle w:val="HTMLVorformatiert"/>
-        <w:pBdr>
-          <w:top w:val="single" w:sz="6" w:space="7" w:color="CCCCCC"/>
-          <w:left w:val="single" w:sz="6" w:space="7" w:color="CCCCCC"/>
-          <w:bottom w:val="single" w:sz="6" w:space="7" w:color="CCCCCC"/>
-          <w:right w:val="single" w:sz="6" w:space="7" w:color="CCCCCC"/>
-        </w:pBdr>
-        <w:shd w:val="clear" w:color="auto" w:fill="F5F5F5"/>
-        <w:wordWrap w:val="0"/>
-        <w:spacing w:after="150"/>
-        <w:ind w:left="360"/>
-        <w:rPr>
-          <w:rFonts w:ascii="Consolas" w:hAnsi="Consolas"/>
-          <w:color w:val="333333"/>
-          <w:lang w:val="en-US"/>
-        </w:rPr>
-      </w:pPr>
-      <w:r>
-        <w:rPr>
-          <w:rFonts w:ascii="Consolas" w:hAnsi="Consolas"/>
-          <w:color w:val="333333"/>
-          <w:lang w:val="en-US"/>
-        </w:rPr>
-        <w:t>print table:</w:t>
-      </w:r>
-    </w:p>
-    <w:p>
-      <w:pPr>
-        <w:pStyle w:val="HTMLVorformatiert"/>
-        <w:pBdr>
-          <w:top w:val="single" w:sz="6" w:space="7" w:color="CCCCCC"/>
-          <w:left w:val="single" w:sz="6" w:space="7" w:color="CCCCCC"/>
-          <w:bottom w:val="single" w:sz="6" w:space="7" w:color="CCCCCC"/>
-          <w:right w:val="single" w:sz="6" w:space="7" w:color="CCCCCC"/>
-        </w:pBdr>
-        <w:shd w:val="clear" w:color="auto" w:fill="F5F5F5"/>
-        <w:wordWrap w:val="0"/>
-        <w:spacing w:after="150"/>
-        <w:ind w:left="360"/>
-        <w:rPr>
-          <w:rFonts w:ascii="Consolas" w:hAnsi="Consolas"/>
-          <w:color w:val="333333"/>
-          <w:lang w:val="en-US"/>
-        </w:rPr>
-      </w:pPr>
-      <w:r>
-        <w:rPr>
-          <w:rFonts w:ascii="Consolas" w:hAnsi="Consolas"/>
-          <w:color w:val="333333"/>
-          <w:lang w:val="en-US"/>
-        </w:rPr>
-        <w:t>p</w:t>
-      </w:r>
-    </w:p>
-    <w:p>
-      <w:pPr>
-        <w:pStyle w:val="HTMLVorformatiert"/>
-        <w:pBdr>
-          <w:top w:val="single" w:sz="6" w:space="7" w:color="CCCCCC"/>
-          <w:left w:val="single" w:sz="6" w:space="7" w:color="CCCCCC"/>
-          <w:bottom w:val="single" w:sz="6" w:space="7" w:color="CCCCCC"/>
-          <w:right w:val="single" w:sz="6" w:space="7" w:color="CCCCCC"/>
-        </w:pBdr>
-        <w:shd w:val="clear" w:color="auto" w:fill="F5F5F5"/>
-        <w:wordWrap w:val="0"/>
-        <w:spacing w:after="150"/>
-        <w:ind w:left="360"/>
-        <w:rPr>
-          <w:rFonts w:ascii="Consolas" w:hAnsi="Consolas"/>
-          <w:color w:val="333333"/>
-          <w:lang w:val="en-US"/>
-        </w:rPr>
-      </w:pPr>
-      <w:r>
-        <w:rPr>
-          <w:rFonts w:ascii="Consolas" w:hAnsi="Consolas"/>
-          <w:color w:val="333333"/>
-          <w:lang w:val="en-US"/>
-        </w:rPr>
-        <w:t>write:</w:t>
-      </w:r>
-    </w:p>
-    <w:p>
-      <w:pPr>
-        <w:pStyle w:val="HTMLVorformatiert"/>
-        <w:pBdr>
-          <w:top w:val="single" w:sz="6" w:space="7" w:color="CCCCCC"/>
-          <w:left w:val="single" w:sz="6" w:space="7" w:color="CCCCCC"/>
-          <w:bottom w:val="single" w:sz="6" w:space="7" w:color="CCCCCC"/>
-          <w:right w:val="single" w:sz="6" w:space="7" w:color="CCCCCC"/>
-        </w:pBdr>
-        <w:shd w:val="clear" w:color="auto" w:fill="F5F5F5"/>
-        <w:wordWrap w:val="0"/>
-        <w:spacing w:after="150"/>
-        <w:ind w:left="360"/>
-        <w:rPr>
-          <w:rFonts w:ascii="Consolas" w:hAnsi="Consolas"/>
-          <w:color w:val="333333"/>
-          <w:lang w:val="en-US"/>
-        </w:rPr>
-      </w:pPr>
-      <w:r>
-        <w:rPr>
-          <w:rFonts w:ascii="Consolas" w:hAnsi="Consolas"/>
-          <w:color w:val="333333"/>
-          <w:lang w:val="en-US"/>
-        </w:rPr>
-        <w:t>w</w:t>
-      </w:r>
-    </w:p>
-    <w:p>
-      <w:pPr>
-        <w:pStyle w:val="HTMLVorformatiert"/>
-        <w:pBdr>
-          <w:top w:val="single" w:sz="6" w:space="7" w:color="CCCCCC"/>
-          <w:left w:val="single" w:sz="6" w:space="7" w:color="CCCCCC"/>
-          <w:bottom w:val="single" w:sz="6" w:space="7" w:color="CCCCCC"/>
-          <w:right w:val="single" w:sz="6" w:space="7" w:color="CCCCCC"/>
-        </w:pBdr>
-        <w:shd w:val="clear" w:color="auto" w:fill="F5F5F5"/>
-        <w:wordWrap w:val="0"/>
-        <w:spacing w:after="150"/>
-        <w:ind w:left="360"/>
-        <w:rPr>
-          <w:rFonts w:ascii="Consolas" w:hAnsi="Consolas"/>
-          <w:color w:val="333333"/>
-          <w:lang w:val="en-US"/>
-        </w:rPr>
-      </w:pPr>
-      <w:r>
-        <w:rPr>
-          <w:rFonts w:ascii="Consolas" w:hAnsi="Consolas"/>
-          <w:color w:val="333333"/>
-          <w:lang w:val="en-US"/>
-        </w:rPr>
-        <w:t xml:space="preserve">$ </w:t>
-      </w:r>
-      <w:r>
-        <w:rPr>
-          <w:rFonts w:ascii="Consolas" w:hAnsi="Consolas"/>
-          <w:color w:val="333333"/>
-          <w:lang w:val="en-US"/>
-        </w:rPr>
-        <w:t xml:space="preserve">umount /dev/sda1 </w:t>
-      </w:r>
-    </w:p>
-    <w:p>
-      <w:pPr>
-        <w:pStyle w:val="HTMLVorformatiert"/>
-        <w:pBdr>
-          <w:top w:val="single" w:sz="6" w:space="7" w:color="CCCCCC"/>
-          <w:left w:val="single" w:sz="6" w:space="7" w:color="CCCCCC"/>
-          <w:bottom w:val="single" w:sz="6" w:space="7" w:color="CCCCCC"/>
-          <w:right w:val="single" w:sz="6" w:space="7" w:color="CCCCCC"/>
-        </w:pBdr>
-        <w:shd w:val="clear" w:color="auto" w:fill="F5F5F5"/>
-        <w:wordWrap w:val="0"/>
-        <w:spacing w:after="150"/>
-        <w:ind w:left="360"/>
-        <w:rPr>
-          <w:rFonts w:ascii="Consolas" w:hAnsi="Consolas"/>
-          <w:color w:val="333333"/>
-          <w:lang w:val="en-US"/>
-        </w:rPr>
-      </w:pPr>
-      <w:r>
-        <w:rPr>
-          <w:rFonts w:ascii="Consolas" w:hAnsi="Consolas"/>
-          <w:color w:val="333333"/>
-          <w:lang w:val="en-US"/>
-        </w:rPr>
-        <w:t xml:space="preserve">$ </w:t>
-      </w:r>
-      <w:r>
-        <w:rPr>
-          <w:rFonts w:ascii="Consolas" w:hAnsi="Consolas"/>
-          <w:color w:val="333333"/>
-          <w:lang w:val="en-US"/>
-        </w:rPr>
-        <w:t>mkfs.ext4 /dev/sda1</w:t>
-      </w:r>
-    </w:p>
-    <w:p>
-      <w:pPr>
-        <w:pStyle w:val="Listenabsatz"/>
-        <w:numPr>
-          <w:ilvl w:val="0"/>
-          <w:numId w:val="5"/>
-        </w:numPr>
-        <w:rPr>
-          <w:lang w:val="en-US"/>
-        </w:rPr>
-      </w:pPr>
-      <w:r>
-        <w:rPr>
-          <w:lang w:val="en-US"/>
-        </w:rPr>
-        <w:t>Now we create the d</w:t>
-      </w:r>
-      <w:r>
-        <w:rPr>
-          <w:lang w:val="en-US"/>
-        </w:rPr>
-        <w:t>irectory to mount the device to. Use the /mnt/ssd directory for this:</w:t>
-      </w:r>
-    </w:p>
-    <w:p>
-      <w:pPr>
-        <w:pStyle w:val="HTMLVorformatiert"/>
-        <w:pBdr>
-          <w:top w:val="single" w:sz="6" w:space="7" w:color="CCCCCC"/>
-          <w:left w:val="single" w:sz="6" w:space="7" w:color="CCCCCC"/>
-          <w:bottom w:val="single" w:sz="6" w:space="7" w:color="CCCCCC"/>
-          <w:right w:val="single" w:sz="6" w:space="7" w:color="CCCCCC"/>
-        </w:pBdr>
-        <w:shd w:val="clear" w:color="auto" w:fill="F5F5F5"/>
-        <w:wordWrap w:val="0"/>
-        <w:spacing w:after="150"/>
-        <w:ind w:left="360"/>
-        <w:rPr>
-          <w:rFonts w:ascii="Consolas" w:hAnsi="Consolas"/>
-          <w:color w:val="333333"/>
-          <w:lang w:val="en-US"/>
-        </w:rPr>
-      </w:pPr>
-      <w:r>
-        <w:rPr>
-          <w:rFonts w:ascii="Consolas" w:hAnsi="Consolas"/>
-          <w:color w:val="333333"/>
-          <w:lang w:val="en-US"/>
-        </w:rPr>
-        <w:t xml:space="preserve">$ </w:t>
-      </w:r>
-      <w:r>
-        <w:rPr>
-          <w:rFonts w:ascii="Consolas" w:hAnsi="Consolas"/>
-          <w:color w:val="333333"/>
-          <w:lang w:val="en-US"/>
-        </w:rPr>
-        <w:t>mkdir /mnt/ssd</w:t>
-      </w:r>
-    </w:p>
-    <w:p>
-      <w:pPr>
-        <w:pStyle w:val="Listenabsatz"/>
-        <w:numPr>
-          <w:ilvl w:val="0"/>
-          <w:numId w:val="5"/>
-        </w:numPr>
-        <w:rPr>
-          <w:lang w:val="en-US"/>
-        </w:rPr>
-      </w:pPr>
-      <w:r>
-        <w:rPr>
-          <w:lang w:val="en-US"/>
-        </w:rPr>
-        <w:t xml:space="preserve">Use the mount script to </w:t>
-      </w:r>
-      <w:r>
-        <w:rPr>
-          <w:lang w:val="en-US"/>
-        </w:rPr>
-        <w:t>mount the device.</w:t>
-      </w:r>
-    </w:p>
-    <w:p>
-      <w:pPr>
-        <w:pStyle w:val="HTMLVorformatiert"/>
-        <w:pBdr>
-          <w:top w:val="single" w:sz="6" w:space="7" w:color="CCCCCC"/>
-          <w:left w:val="single" w:sz="6" w:space="7" w:color="CCCCCC"/>
-          <w:bottom w:val="single" w:sz="6" w:space="7" w:color="CCCCCC"/>
-          <w:right w:val="single" w:sz="6" w:space="7" w:color="CCCCCC"/>
-        </w:pBdr>
-        <w:shd w:val="clear" w:color="auto" w:fill="F5F5F5"/>
-        <w:wordWrap w:val="0"/>
-        <w:spacing w:after="150"/>
-        <w:ind w:left="360"/>
-        <w:rPr>
-          <w:rFonts w:ascii="Consolas" w:hAnsi="Consolas"/>
-          <w:color w:val="333333"/>
-          <w:lang w:val="en-US"/>
-        </w:rPr>
-      </w:pPr>
-      <w:r>
-        <w:rPr>
-          <w:rFonts w:ascii="Consolas" w:hAnsi="Consolas"/>
-          <w:color w:val="333333"/>
-          <w:lang w:val="en-US"/>
-        </w:rPr>
-        <w:t xml:space="preserve">$ </w:t>
-      </w:r>
-      <w:r>
-        <w:rPr>
-          <w:rFonts w:ascii="Consolas" w:hAnsi="Consolas"/>
-          <w:color w:val="333333"/>
-          <w:lang w:val="en-US"/>
-        </w:rPr>
-        <w:t>./mount-tool.sh</w:t>
-      </w:r>
-    </w:p>
-    <w:p>
-      <w:pPr>
-        <w:pStyle w:val="berschrift1"/>
-        <w:numPr>
-          <w:ilvl w:val="0"/>
-          <w:numId w:val="4"/>
-        </w:numPr>
-        <w:rPr>
-          <w:lang w:val="en-US"/>
-        </w:rPr>
-      </w:pPr>
-      <w:r>
-        <w:rPr>
-          <w:lang w:val="en-US"/>
-        </w:rPr>
         <w:t xml:space="preserve">Set Up SSH keys and Git </w:t>
       </w:r>
     </w:p>
@@ -2133,32 +1530,56 @@
         <w:rPr>
           <w:lang w:val="en-US"/>
         </w:rPr>
-        <w:t>Install EasyBMS-master</w:t>
-      </w:r>
-    </w:p>
-    <w:p>
-      <w:pPr>
-        <w:rPr>
-          <w:lang w:val="en-US"/>
-        </w:rPr>
-      </w:pPr>
-    </w:p>
-    <w:p>
-      <w:pPr>
-        <w:pStyle w:val="Listenabsatz"/>
-        <w:numPr>
-          <w:ilvl w:val="0"/>
-          <w:numId w:val="6"/>
-        </w:numPr>
-        <w:rPr>
-          <w:lang w:val="en-US"/>
-        </w:rPr>
-      </w:pPr>
-      <w:r>
-        <w:rPr>
-          <w:lang w:val="en-US"/>
-        </w:rPr>
-        <w:t>Make sure you are acting as root user.</w:t>
+        <w:t>Create an etx4 Partition on your USB Storage Device</w:t>
+      </w:r>
+    </w:p>
+    <w:p>
+      <w:pPr>
+        <w:rPr>
+          <w:lang w:val="en-US"/>
+        </w:rPr>
+      </w:pPr>
+    </w:p>
+    <w:p>
+      <w:pPr>
+        <w:pStyle w:val="Listenabsatz"/>
+        <w:numPr>
+          <w:ilvl w:val="0"/>
+          <w:numId w:val="5"/>
+        </w:numPr>
+        <w:rPr>
+          <w:lang w:val="en-US"/>
+        </w:rPr>
+      </w:pPr>
+      <w:r>
+        <w:rPr>
+          <w:lang w:val="en-US"/>
+        </w:rPr>
+        <w:t>Insert your USB storage device. We are going to do a clean reformat and install an ext4 partition so any existing data is going to be lost.</w:t>
+      </w:r>
+      <w:r>
+        <w:rPr>
+          <w:lang w:val="en-US"/>
+        </w:rPr>
+        <w:t xml:space="preserve"> If you already have an ext4 partition at /dev/sda1, you can skip this step.</w:t>
+      </w:r>
+    </w:p>
+    <w:p>
+      <w:pPr>
+        <w:pStyle w:val="Listenabsatz"/>
+        <w:numPr>
+          <w:ilvl w:val="0"/>
+          <w:numId w:val="5"/>
+        </w:numPr>
+        <w:rPr>
+          <w:lang w:val="en-US"/>
+        </w:rPr>
+      </w:pPr>
+      <w:r>
+        <w:rPr>
+          <w:lang w:val="en-US"/>
+        </w:rPr>
+        <w:t>Switch to root user.</w:t>
       </w:r>
     </w:p>
     <w:p>
@@ -2186,41 +1607,50 @@
           <w:color w:val="333333"/>
           <w:lang w:val="en-US"/>
         </w:rPr>
-        <w:t xml:space="preserve">$ </w:t>
-      </w:r>
-      <w:r>
-        <w:rPr>
-          <w:rFonts w:ascii="Consolas" w:hAnsi="Consolas"/>
-          <w:color w:val="333333"/>
-          <w:lang w:val="en-US"/>
-        </w:rPr>
-        <w:t xml:space="preserve">sudo su </w:t>
-      </w:r>
-      <w:r>
-        <w:rPr>
-          <w:rFonts w:ascii="Consolas" w:hAnsi="Consolas"/>
-          <w:color w:val="333333"/>
-          <w:lang w:val="en-US"/>
-        </w:rPr>
-        <w:t>root</w:t>
-      </w:r>
-    </w:p>
-    <w:p>
-      <w:pPr>
-        <w:pStyle w:val="Listenabsatz"/>
-        <w:numPr>
-          <w:ilvl w:val="0"/>
-          <w:numId w:val="6"/>
-        </w:numPr>
-        <w:rPr>
-          <w:lang w:val="en-US"/>
-        </w:rPr>
-      </w:pPr>
-      <w:r>
-        <w:rPr>
-          <w:lang w:val="en-US"/>
-        </w:rPr>
-        <w:t>Clone the control-pi-docker repository to the /docker directory.</w:t>
+        <w:t>$ sudo su root</w:t>
+      </w:r>
+    </w:p>
+    <w:p>
+      <w:pPr>
+        <w:pStyle w:val="Listenabsatz"/>
+        <w:numPr>
+          <w:ilvl w:val="0"/>
+          <w:numId w:val="5"/>
+        </w:numPr>
+        <w:rPr>
+          <w:lang w:val="en-US"/>
+        </w:rPr>
+      </w:pPr>
+      <w:r>
+        <w:rPr>
+          <w:lang w:val="en-US"/>
+        </w:rPr>
+        <w:t>The control unit stores measurement data on a separate storage device, such as an SSD. To be able to use your storage device it needs to be mounted. First, we need to create a partition on your device.</w:t>
+      </w:r>
+    </w:p>
+    <w:p>
+      <w:pPr>
+        <w:pStyle w:val="Listenabsatz"/>
+        <w:numPr>
+          <w:ilvl w:val="0"/>
+          <w:numId w:val="5"/>
+        </w:numPr>
+        <w:rPr>
+          <w:lang w:val="en-US"/>
+        </w:rPr>
+      </w:pPr>
+      <w:r>
+        <w:rPr>
+          <w:lang w:val="en-US"/>
+        </w:rPr>
+        <w:t xml:space="preserve">Format your USB device and create an ext4 partition using fdisk. </w:t>
+      </w:r>
+      <w:r>
+        <w:rPr>
+          <w:color w:val="FF0000"/>
+          <w:lang w:val="en-US"/>
+        </w:rPr>
+        <w:t>TODO: Explain this in detail</w:t>
       </w:r>
     </w:p>
     <w:p>
@@ -2248,7 +1678,15 @@
           <w:color w:val="333333"/>
           <w:lang w:val="en-US"/>
         </w:rPr>
-        <w:t>$ git clone git@github.com:SunshadeCorp/control-pi-docker.git /docker</w:t>
+        <w:t xml:space="preserve">$ </w:t>
+      </w:r>
+      <w:r>
+        <w:rPr>
+          <w:rFonts w:ascii="Consolas" w:hAnsi="Consolas"/>
+          <w:color w:val="333333"/>
+          <w:lang w:val="en-US"/>
+        </w:rPr>
+        <w:t>fdisk /dev/sda</w:t>
       </w:r>
     </w:p>
     <w:p>
@@ -2276,37 +1714,7 @@
           <w:color w:val="333333"/>
           <w:lang w:val="en-US"/>
         </w:rPr>
-        <w:t>$ cd /docker</w:t>
-      </w:r>
-    </w:p>
-    <w:p>
-      <w:pPr>
-        <w:pStyle w:val="Listenabsatz"/>
-        <w:numPr>
-          <w:ilvl w:val="0"/>
-          <w:numId w:val="6"/>
-        </w:numPr>
-        <w:rPr>
-          <w:lang w:val="en-US"/>
-        </w:rPr>
-      </w:pPr>
-      <w:r>
-        <w:rPr>
-          <w:lang w:val="en-US"/>
-        </w:rPr>
-        <w:t>If there is a specific branch you want to use, then get the branch using git checkout. In this case, the branch I wan</w:t>
-      </w:r>
-      <w:r>
-        <w:rPr>
-          <w:lang w:val="en-US"/>
-        </w:rPr>
-        <w:t>t to use is called ‘install-script’</w:t>
-      </w:r>
-      <w:r>
-        <w:rPr>
-          <w:lang w:val="en-US"/>
-        </w:rPr>
-        <w:t>.</w:t>
+        <w:t>new partition table:</w:t>
       </w:r>
     </w:p>
     <w:p>
@@ -2334,61 +1742,7 @@
           <w:color w:val="333333"/>
           <w:lang w:val="en-US"/>
         </w:rPr>
-        <w:t>$ git checkout install-script</w:t>
-      </w:r>
-    </w:p>
-    <w:p>
-      <w:pPr>
-        <w:pStyle w:val="Listenabsatz"/>
-        <w:numPr>
-          <w:ilvl w:val="0"/>
-          <w:numId w:val="6"/>
-        </w:numPr>
-        <w:rPr>
-          <w:lang w:val="en-US"/>
-        </w:rPr>
-      </w:pPr>
-      <w:r>
-        <w:rPr>
-          <w:lang w:val="en-US"/>
-        </w:rPr>
-        <w:t>Execute the install script. The install script downloads and install</w:t>
-      </w:r>
-      <w:r>
-        <w:rPr>
-          <w:lang w:val="en-US"/>
-        </w:rPr>
-        <w:t>s</w:t>
-      </w:r>
-      <w:r>
-        <w:rPr>
-          <w:lang w:val="en-US"/>
-        </w:rPr>
-        <w:t xml:space="preserve"> docker and docker-compose. Also it clones the rest of the SunshadeCorp repositories into its appropriate directories</w:t>
-      </w:r>
-      <w:r>
-        <w:rPr>
-          <w:lang w:val="en-US"/>
-        </w:rPr>
-        <w:t>.</w:t>
-      </w:r>
-      <w:r>
-        <w:rPr>
-          <w:lang w:val="en-US"/>
-        </w:rPr>
-        <w:t xml:space="preserve"> The script will ask you to choose the log username and password for the mqtt connections in your system. Remember </w:t>
-      </w:r>
-      <w:r>
-        <w:rPr>
-          <w:lang w:val="en-US"/>
-        </w:rPr>
-        <w:t>these</w:t>
-      </w:r>
-      <w:r>
-        <w:rPr>
-          <w:lang w:val="en-US"/>
-        </w:rPr>
-        <w:t xml:space="preserve"> because the BMS slaves have to use the same credentials.</w:t>
+        <w:t>g</w:t>
       </w:r>
     </w:p>
     <w:p>
@@ -2416,6 +1770,530 @@
           <w:color w:val="333333"/>
           <w:lang w:val="en-US"/>
         </w:rPr>
+        <w:t>new partition:</w:t>
+      </w:r>
+    </w:p>
+    <w:p>
+      <w:pPr>
+        <w:pStyle w:val="HTMLVorformatiert"/>
+        <w:pBdr>
+          <w:top w:val="single" w:sz="6" w:space="7" w:color="CCCCCC"/>
+          <w:left w:val="single" w:sz="6" w:space="7" w:color="CCCCCC"/>
+          <w:bottom w:val="single" w:sz="6" w:space="7" w:color="CCCCCC"/>
+          <w:right w:val="single" w:sz="6" w:space="7" w:color="CCCCCC"/>
+        </w:pBdr>
+        <w:shd w:val="clear" w:color="auto" w:fill="F5F5F5"/>
+        <w:wordWrap w:val="0"/>
+        <w:spacing w:after="150"/>
+        <w:ind w:left="360"/>
+        <w:rPr>
+          <w:rFonts w:ascii="Consolas" w:hAnsi="Consolas"/>
+          <w:color w:val="333333"/>
+          <w:lang w:val="en-US"/>
+        </w:rPr>
+      </w:pPr>
+      <w:r>
+        <w:rPr>
+          <w:rFonts w:ascii="Consolas" w:hAnsi="Consolas"/>
+          <w:color w:val="333333"/>
+          <w:lang w:val="en-US"/>
+        </w:rPr>
+        <w:t>n</w:t>
+      </w:r>
+    </w:p>
+    <w:p>
+      <w:pPr>
+        <w:pStyle w:val="HTMLVorformatiert"/>
+        <w:pBdr>
+          <w:top w:val="single" w:sz="6" w:space="7" w:color="CCCCCC"/>
+          <w:left w:val="single" w:sz="6" w:space="7" w:color="CCCCCC"/>
+          <w:bottom w:val="single" w:sz="6" w:space="7" w:color="CCCCCC"/>
+          <w:right w:val="single" w:sz="6" w:space="7" w:color="CCCCCC"/>
+        </w:pBdr>
+        <w:shd w:val="clear" w:color="auto" w:fill="F5F5F5"/>
+        <w:wordWrap w:val="0"/>
+        <w:spacing w:after="150"/>
+        <w:ind w:left="360"/>
+        <w:rPr>
+          <w:rFonts w:ascii="Consolas" w:hAnsi="Consolas"/>
+          <w:color w:val="333333"/>
+          <w:lang w:val="en-US"/>
+        </w:rPr>
+      </w:pPr>
+      <w:r>
+        <w:rPr>
+          <w:rFonts w:ascii="Consolas" w:hAnsi="Consolas"/>
+          <w:color w:val="333333"/>
+          <w:lang w:val="en-US"/>
+        </w:rPr>
+        <w:t>print table:</w:t>
+      </w:r>
+    </w:p>
+    <w:p>
+      <w:pPr>
+        <w:pStyle w:val="HTMLVorformatiert"/>
+        <w:pBdr>
+          <w:top w:val="single" w:sz="6" w:space="7" w:color="CCCCCC"/>
+          <w:left w:val="single" w:sz="6" w:space="7" w:color="CCCCCC"/>
+          <w:bottom w:val="single" w:sz="6" w:space="7" w:color="CCCCCC"/>
+          <w:right w:val="single" w:sz="6" w:space="7" w:color="CCCCCC"/>
+        </w:pBdr>
+        <w:shd w:val="clear" w:color="auto" w:fill="F5F5F5"/>
+        <w:wordWrap w:val="0"/>
+        <w:spacing w:after="150"/>
+        <w:ind w:left="360"/>
+        <w:rPr>
+          <w:rFonts w:ascii="Consolas" w:hAnsi="Consolas"/>
+          <w:color w:val="333333"/>
+          <w:lang w:val="en-US"/>
+        </w:rPr>
+      </w:pPr>
+      <w:r>
+        <w:rPr>
+          <w:rFonts w:ascii="Consolas" w:hAnsi="Consolas"/>
+          <w:color w:val="333333"/>
+          <w:lang w:val="en-US"/>
+        </w:rPr>
+        <w:t>p</w:t>
+      </w:r>
+    </w:p>
+    <w:p>
+      <w:pPr>
+        <w:pStyle w:val="HTMLVorformatiert"/>
+        <w:pBdr>
+          <w:top w:val="single" w:sz="6" w:space="7" w:color="CCCCCC"/>
+          <w:left w:val="single" w:sz="6" w:space="7" w:color="CCCCCC"/>
+          <w:bottom w:val="single" w:sz="6" w:space="7" w:color="CCCCCC"/>
+          <w:right w:val="single" w:sz="6" w:space="7" w:color="CCCCCC"/>
+        </w:pBdr>
+        <w:shd w:val="clear" w:color="auto" w:fill="F5F5F5"/>
+        <w:wordWrap w:val="0"/>
+        <w:spacing w:after="150"/>
+        <w:ind w:left="360"/>
+        <w:rPr>
+          <w:rFonts w:ascii="Consolas" w:hAnsi="Consolas"/>
+          <w:color w:val="333333"/>
+          <w:lang w:val="en-US"/>
+        </w:rPr>
+      </w:pPr>
+      <w:r>
+        <w:rPr>
+          <w:rFonts w:ascii="Consolas" w:hAnsi="Consolas"/>
+          <w:color w:val="333333"/>
+          <w:lang w:val="en-US"/>
+        </w:rPr>
+        <w:t>write:</w:t>
+      </w:r>
+    </w:p>
+    <w:p>
+      <w:pPr>
+        <w:pStyle w:val="HTMLVorformatiert"/>
+        <w:pBdr>
+          <w:top w:val="single" w:sz="6" w:space="7" w:color="CCCCCC"/>
+          <w:left w:val="single" w:sz="6" w:space="7" w:color="CCCCCC"/>
+          <w:bottom w:val="single" w:sz="6" w:space="7" w:color="CCCCCC"/>
+          <w:right w:val="single" w:sz="6" w:space="7" w:color="CCCCCC"/>
+        </w:pBdr>
+        <w:shd w:val="clear" w:color="auto" w:fill="F5F5F5"/>
+        <w:wordWrap w:val="0"/>
+        <w:spacing w:after="150"/>
+        <w:ind w:left="360"/>
+        <w:rPr>
+          <w:rFonts w:ascii="Consolas" w:hAnsi="Consolas"/>
+          <w:color w:val="333333"/>
+          <w:lang w:val="en-US"/>
+        </w:rPr>
+      </w:pPr>
+      <w:r>
+        <w:rPr>
+          <w:rFonts w:ascii="Consolas" w:hAnsi="Consolas"/>
+          <w:color w:val="333333"/>
+          <w:lang w:val="en-US"/>
+        </w:rPr>
+        <w:t>w</w:t>
+      </w:r>
+    </w:p>
+    <w:p>
+      <w:pPr>
+        <w:pStyle w:val="HTMLVorformatiert"/>
+        <w:pBdr>
+          <w:top w:val="single" w:sz="6" w:space="7" w:color="CCCCCC"/>
+          <w:left w:val="single" w:sz="6" w:space="7" w:color="CCCCCC"/>
+          <w:bottom w:val="single" w:sz="6" w:space="7" w:color="CCCCCC"/>
+          <w:right w:val="single" w:sz="6" w:space="7" w:color="CCCCCC"/>
+        </w:pBdr>
+        <w:shd w:val="clear" w:color="auto" w:fill="F5F5F5"/>
+        <w:wordWrap w:val="0"/>
+        <w:spacing w:after="150"/>
+        <w:ind w:left="360"/>
+        <w:rPr>
+          <w:rFonts w:ascii="Consolas" w:hAnsi="Consolas"/>
+          <w:color w:val="333333"/>
+          <w:lang w:val="en-US"/>
+        </w:rPr>
+      </w:pPr>
+      <w:r>
+        <w:rPr>
+          <w:rFonts w:ascii="Consolas" w:hAnsi="Consolas"/>
+          <w:color w:val="333333"/>
+          <w:lang w:val="en-US"/>
+        </w:rPr>
+        <w:t xml:space="preserve">$ umount /dev/sda1 </w:t>
+      </w:r>
+    </w:p>
+    <w:p>
+      <w:pPr>
+        <w:pStyle w:val="HTMLVorformatiert"/>
+        <w:pBdr>
+          <w:top w:val="single" w:sz="6" w:space="7" w:color="CCCCCC"/>
+          <w:left w:val="single" w:sz="6" w:space="7" w:color="CCCCCC"/>
+          <w:bottom w:val="single" w:sz="6" w:space="7" w:color="CCCCCC"/>
+          <w:right w:val="single" w:sz="6" w:space="7" w:color="CCCCCC"/>
+        </w:pBdr>
+        <w:shd w:val="clear" w:color="auto" w:fill="F5F5F5"/>
+        <w:wordWrap w:val="0"/>
+        <w:spacing w:after="150"/>
+        <w:ind w:left="360"/>
+        <w:rPr>
+          <w:rFonts w:ascii="Consolas" w:hAnsi="Consolas"/>
+          <w:color w:val="333333"/>
+          <w:lang w:val="en-US"/>
+        </w:rPr>
+      </w:pPr>
+      <w:r>
+        <w:rPr>
+          <w:rFonts w:ascii="Consolas" w:hAnsi="Consolas"/>
+          <w:color w:val="333333"/>
+          <w:lang w:val="en-US"/>
+        </w:rPr>
+        <w:t xml:space="preserve">$ </w:t>
+      </w:r>
+      <w:r>
+        <w:rPr>
+          <w:rFonts w:ascii="Consolas" w:hAnsi="Consolas"/>
+          <w:color w:val="333333"/>
+          <w:lang w:val="en-US"/>
+        </w:rPr>
+        <w:t>mkfs.ext4 /dev/sda1</w:t>
+      </w:r>
+    </w:p>
+    <w:p>
+      <w:pPr>
+        <w:pStyle w:val="berschrift1"/>
+        <w:numPr>
+          <w:ilvl w:val="0"/>
+          <w:numId w:val="4"/>
+        </w:numPr>
+        <w:rPr>
+          <w:lang w:val="en-US"/>
+        </w:rPr>
+      </w:pPr>
+      <w:r>
+        <w:rPr>
+          <w:lang w:val="en-US"/>
+        </w:rPr>
+        <w:lastRenderedPageBreak/>
+        <w:t>Install EasyBMS-master</w:t>
+      </w:r>
+    </w:p>
+    <w:p>
+      <w:pPr>
+        <w:rPr>
+          <w:lang w:val="en-US"/>
+        </w:rPr>
+      </w:pPr>
+    </w:p>
+    <w:p>
+      <w:pPr>
+        <w:pStyle w:val="Listenabsatz"/>
+        <w:numPr>
+          <w:ilvl w:val="0"/>
+          <w:numId w:val="6"/>
+        </w:numPr>
+        <w:rPr>
+          <w:lang w:val="en-US"/>
+        </w:rPr>
+      </w:pPr>
+      <w:r>
+        <w:rPr>
+          <w:lang w:val="en-US"/>
+        </w:rPr>
+        <w:t>Make sure you are acting as root user.</w:t>
+      </w:r>
+    </w:p>
+    <w:p>
+      <w:pPr>
+        <w:pStyle w:val="HTMLVorformatiert"/>
+        <w:pBdr>
+          <w:top w:val="single" w:sz="6" w:space="7" w:color="CCCCCC"/>
+          <w:left w:val="single" w:sz="6" w:space="7" w:color="CCCCCC"/>
+          <w:bottom w:val="single" w:sz="6" w:space="7" w:color="CCCCCC"/>
+          <w:right w:val="single" w:sz="6" w:space="7" w:color="CCCCCC"/>
+        </w:pBdr>
+        <w:shd w:val="clear" w:color="auto" w:fill="F5F5F5"/>
+        <w:wordWrap w:val="0"/>
+        <w:spacing w:after="150"/>
+        <w:ind w:left="360"/>
+        <w:rPr>
+          <w:rFonts w:ascii="Consolas" w:hAnsi="Consolas"/>
+          <w:color w:val="333333"/>
+          <w:lang w:val="en-US"/>
+        </w:rPr>
+      </w:pPr>
+      <w:r>
+        <w:rPr>
+          <w:rFonts w:ascii="Consolas" w:hAnsi="Consolas"/>
+          <w:color w:val="333333"/>
+          <w:lang w:val="en-US"/>
+        </w:rPr>
+        <w:t xml:space="preserve">$ </w:t>
+      </w:r>
+      <w:r>
+        <w:rPr>
+          <w:rFonts w:ascii="Consolas" w:hAnsi="Consolas"/>
+          <w:color w:val="333333"/>
+          <w:lang w:val="en-US"/>
+        </w:rPr>
+        <w:t xml:space="preserve">sudo su </w:t>
+      </w:r>
+      <w:r>
+        <w:rPr>
+          <w:rFonts w:ascii="Consolas" w:hAnsi="Consolas"/>
+          <w:color w:val="333333"/>
+          <w:lang w:val="en-US"/>
+        </w:rPr>
+        <w:t>root</w:t>
+      </w:r>
+    </w:p>
+    <w:p>
+      <w:pPr>
+        <w:pStyle w:val="Listenabsatz"/>
+        <w:numPr>
+          <w:ilvl w:val="0"/>
+          <w:numId w:val="6"/>
+        </w:numPr>
+        <w:rPr>
+          <w:lang w:val="en-US"/>
+        </w:rPr>
+      </w:pPr>
+      <w:r>
+        <w:rPr>
+          <w:lang w:val="en-US"/>
+        </w:rPr>
+        <w:t>Clone the control-pi-docker repository to the /docker directory.</w:t>
+      </w:r>
+    </w:p>
+    <w:p>
+      <w:pPr>
+        <w:pStyle w:val="HTMLVorformatiert"/>
+        <w:pBdr>
+          <w:top w:val="single" w:sz="6" w:space="7" w:color="CCCCCC"/>
+          <w:left w:val="single" w:sz="6" w:space="7" w:color="CCCCCC"/>
+          <w:bottom w:val="single" w:sz="6" w:space="7" w:color="CCCCCC"/>
+          <w:right w:val="single" w:sz="6" w:space="7" w:color="CCCCCC"/>
+        </w:pBdr>
+        <w:shd w:val="clear" w:color="auto" w:fill="F5F5F5"/>
+        <w:wordWrap w:val="0"/>
+        <w:spacing w:after="150"/>
+        <w:ind w:left="360"/>
+        <w:rPr>
+          <w:rFonts w:ascii="Consolas" w:hAnsi="Consolas"/>
+          <w:color w:val="333333"/>
+          <w:lang w:val="en-US"/>
+        </w:rPr>
+      </w:pPr>
+      <w:r>
+        <w:rPr>
+          <w:rFonts w:ascii="Consolas" w:hAnsi="Consolas"/>
+          <w:color w:val="333333"/>
+          <w:lang w:val="en-US"/>
+        </w:rPr>
+        <w:t>$ git clone git@github.com:SunshadeCorp/control-pi-docker.git /docker</w:t>
+      </w:r>
+    </w:p>
+    <w:p>
+      <w:pPr>
+        <w:pStyle w:val="HTMLVorformatiert"/>
+        <w:pBdr>
+          <w:top w:val="single" w:sz="6" w:space="7" w:color="CCCCCC"/>
+          <w:left w:val="single" w:sz="6" w:space="7" w:color="CCCCCC"/>
+          <w:bottom w:val="single" w:sz="6" w:space="7" w:color="CCCCCC"/>
+          <w:right w:val="single" w:sz="6" w:space="7" w:color="CCCCCC"/>
+        </w:pBdr>
+        <w:shd w:val="clear" w:color="auto" w:fill="F5F5F5"/>
+        <w:wordWrap w:val="0"/>
+        <w:spacing w:after="150"/>
+        <w:ind w:left="360"/>
+        <w:rPr>
+          <w:rFonts w:ascii="Consolas" w:hAnsi="Consolas"/>
+          <w:color w:val="333333"/>
+          <w:lang w:val="en-US"/>
+        </w:rPr>
+      </w:pPr>
+      <w:r>
+        <w:rPr>
+          <w:rFonts w:ascii="Consolas" w:hAnsi="Consolas"/>
+          <w:color w:val="333333"/>
+          <w:lang w:val="en-US"/>
+        </w:rPr>
+        <w:t>$ cd /docker</w:t>
+      </w:r>
+    </w:p>
+    <w:p>
+      <w:pPr>
+        <w:pStyle w:val="Listenabsatz"/>
+        <w:numPr>
+          <w:ilvl w:val="0"/>
+          <w:numId w:val="6"/>
+        </w:numPr>
+        <w:rPr>
+          <w:lang w:val="en-US"/>
+        </w:rPr>
+      </w:pPr>
+      <w:r>
+        <w:rPr>
+          <w:lang w:val="en-US"/>
+        </w:rPr>
+        <w:t>If there is a specific branch you want to use, then get the branch using git checkout. In this case, the branch I wan</w:t>
+      </w:r>
+      <w:r>
+        <w:rPr>
+          <w:lang w:val="en-US"/>
+        </w:rPr>
+        <w:t>t to use is called ‘install-script’</w:t>
+      </w:r>
+      <w:r>
+        <w:rPr>
+          <w:lang w:val="en-US"/>
+        </w:rPr>
+        <w:t>.</w:t>
+      </w:r>
+    </w:p>
+    <w:p>
+      <w:pPr>
+        <w:pStyle w:val="HTMLVorformatiert"/>
+        <w:pBdr>
+          <w:top w:val="single" w:sz="6" w:space="7" w:color="CCCCCC"/>
+          <w:left w:val="single" w:sz="6" w:space="7" w:color="CCCCCC"/>
+          <w:bottom w:val="single" w:sz="6" w:space="7" w:color="CCCCCC"/>
+          <w:right w:val="single" w:sz="6" w:space="7" w:color="CCCCCC"/>
+        </w:pBdr>
+        <w:shd w:val="clear" w:color="auto" w:fill="F5F5F5"/>
+        <w:wordWrap w:val="0"/>
+        <w:spacing w:after="150"/>
+        <w:ind w:left="360"/>
+        <w:rPr>
+          <w:rFonts w:ascii="Consolas" w:hAnsi="Consolas"/>
+          <w:color w:val="333333"/>
+          <w:lang w:val="en-US"/>
+        </w:rPr>
+      </w:pPr>
+      <w:r>
+        <w:rPr>
+          <w:rFonts w:ascii="Consolas" w:hAnsi="Consolas"/>
+          <w:color w:val="333333"/>
+          <w:lang w:val="en-US"/>
+        </w:rPr>
+        <w:t>$ git checkout install-script</w:t>
+      </w:r>
+    </w:p>
+    <w:p>
+      <w:pPr>
+        <w:pStyle w:val="Listenabsatz"/>
+        <w:numPr>
+          <w:ilvl w:val="0"/>
+          <w:numId w:val="6"/>
+        </w:numPr>
+        <w:rPr>
+          <w:lang w:val="en-US"/>
+        </w:rPr>
+      </w:pPr>
+      <w:r>
+        <w:rPr>
+          <w:lang w:val="en-US"/>
+        </w:rPr>
+        <w:t>Execute the install script. The install script downloads and install</w:t>
+      </w:r>
+      <w:r>
+        <w:rPr>
+          <w:lang w:val="en-US"/>
+        </w:rPr>
+        <w:t>s</w:t>
+      </w:r>
+      <w:r>
+        <w:rPr>
+          <w:lang w:val="en-US"/>
+        </w:rPr>
+        <w:t xml:space="preserve"> docker and docker-compose. Also it clones the rest of the SunshadeCorp repositories into its appropriate directories</w:t>
+      </w:r>
+      <w:r>
+        <w:rPr>
+          <w:lang w:val="en-US"/>
+        </w:rPr>
+        <w:t>.</w:t>
+      </w:r>
+      <w:r>
+        <w:rPr>
+          <w:lang w:val="en-US"/>
+        </w:rPr>
+        <w:t xml:space="preserve"> The script will ask you to choose the log username and password for the </w:t>
+      </w:r>
+      <w:r>
+        <w:rPr>
+          <w:lang w:val="en-US"/>
+        </w:rPr>
+        <w:t>MQTT</w:t>
+      </w:r>
+      <w:r>
+        <w:rPr>
+          <w:lang w:val="en-US"/>
+        </w:rPr>
+        <w:t xml:space="preserve"> connections in your system. Remember </w:t>
+      </w:r>
+      <w:r>
+        <w:rPr>
+          <w:lang w:val="en-US"/>
+        </w:rPr>
+        <w:t>these</w:t>
+      </w:r>
+      <w:r>
+        <w:rPr>
+          <w:lang w:val="en-US"/>
+        </w:rPr>
+        <w:t>,</w:t>
+      </w:r>
+      <w:r>
+        <w:rPr>
+          <w:lang w:val="en-US"/>
+        </w:rPr>
+        <w:t xml:space="preserve"> because the BMS slaves have to use the same credentials.</w:t>
+      </w:r>
+    </w:p>
+    <w:p>
+      <w:pPr>
+        <w:pStyle w:val="HTMLVorformatiert"/>
+        <w:pBdr>
+          <w:top w:val="single" w:sz="6" w:space="7" w:color="CCCCCC"/>
+          <w:left w:val="single" w:sz="6" w:space="7" w:color="CCCCCC"/>
+          <w:bottom w:val="single" w:sz="6" w:space="7" w:color="CCCCCC"/>
+          <w:right w:val="single" w:sz="6" w:space="7" w:color="CCCCCC"/>
+        </w:pBdr>
+        <w:shd w:val="clear" w:color="auto" w:fill="F5F5F5"/>
+        <w:wordWrap w:val="0"/>
+        <w:spacing w:after="150"/>
+        <w:ind w:left="360"/>
+        <w:rPr>
+          <w:rFonts w:ascii="Consolas" w:hAnsi="Consolas"/>
+          <w:color w:val="333333"/>
+          <w:lang w:val="en-US"/>
+        </w:rPr>
+      </w:pPr>
+      <w:r>
+        <w:rPr>
+          <w:rFonts w:ascii="Consolas" w:hAnsi="Consolas"/>
+          <w:color w:val="333333"/>
+          <w:lang w:val="en-US"/>
+        </w:rPr>
         <w:t>$ ./install.sh</w:t>
       </w:r>
     </w:p>
@@ -2487,7 +2365,6 @@
           <w:color w:val="FF0000"/>
           <w:lang w:val="en-US"/>
         </w:rPr>
-        <w:lastRenderedPageBreak/>
         <w:t xml:space="preserve">TODO: Explain this </w:t>
       </w:r>
       <w:r>

</xml_diff>

<commit_message>
install script: let user choose mariadb passwords
</commit_message>
<xml_diff>
--- a/installation-manual.docx
+++ b/installation-manual.docx
@@ -719,7 +719,21 @@
         <w:rPr>
           <w:lang w:val="en-US"/>
         </w:rPr>
-        <w:t>Choose a hostname for your pi. In this manual, the hostname “pv-pi” is used.</w:t>
+        <w:t>Choose a hostname for your pi. In this manual, the hostname “</w:t>
+      </w:r>
+      <w:proofErr w:type="spellStart"/>
+      <w:r>
+        <w:rPr>
+          <w:lang w:val="en-US"/>
+        </w:rPr>
+        <w:t>pv</w:t>
+      </w:r>
+      <w:proofErr w:type="spellEnd"/>
+      <w:r>
+        <w:rPr>
+          <w:lang w:val="en-US"/>
+        </w:rPr>
+        <w:t>-pi” is used.</w:t>
       </w:r>
     </w:p>
     <w:p>
@@ -924,7 +938,21 @@
         <w:rPr>
           <w:lang w:val="en-US"/>
         </w:rPr>
-        <w:t xml:space="preserve">The Raspberry Pi image is now written to the micro SD card. </w:t>
+        <w:t xml:space="preserve">The Raspberry Pi image is now written to the </w:t>
+      </w:r>
+      <w:proofErr w:type="gramStart"/>
+      <w:r>
+        <w:rPr>
+          <w:lang w:val="en-US"/>
+        </w:rPr>
+        <w:t>micro SD</w:t>
+      </w:r>
+      <w:proofErr w:type="gramEnd"/>
+      <w:r>
+        <w:rPr>
+          <w:lang w:val="en-US"/>
+        </w:rPr>
+        <w:t xml:space="preserve"> card. </w:t>
       </w:r>
       <w:r>
         <w:rPr>
@@ -979,19 +1007,11 @@
         <w:rPr>
           <w:lang w:val="en-US"/>
         </w:rPr>
-        <w:t>First Boot and</w:t>
-      </w:r>
-      <w:r>
-        <w:rPr>
-          <w:lang w:val="en-US"/>
-        </w:rPr>
-        <w:t xml:space="preserve"> Force HDMI</w:t>
-      </w:r>
-    </w:p>
-    <w:p>
-      <w:pPr>
-        <w:pStyle w:val="Listenabsatz"/>
-        <w:ind w:left="360"/>
+        <w:t xml:space="preserve">Set Up SSH keys and Git </w:t>
+      </w:r>
+    </w:p>
+    <w:p>
+      <w:pPr>
         <w:rPr>
           <w:lang w:val="en-US"/>
         </w:rPr>
@@ -1012,111 +1032,7 @@
         <w:rPr>
           <w:lang w:val="en-US"/>
         </w:rPr>
-        <w:t>Insert the SD card into the Raspberry Pi and power up the Pi.</w:t>
-      </w:r>
-    </w:p>
-    <w:p>
-      <w:pPr>
-        <w:pStyle w:val="Listenabsatz"/>
-        <w:numPr>
-          <w:ilvl w:val="0"/>
-          <w:numId w:val="5"/>
-        </w:numPr>
-        <w:rPr>
-          <w:lang w:val="en-US"/>
-        </w:rPr>
-      </w:pPr>
-      <w:r>
-        <w:rPr>
-          <w:lang w:val="en-US"/>
-        </w:rPr>
-        <w:t>Open your SSH tool on PC and connect to your raspberry pi by using the hostname you previously defined. Enter your raspberry pi user credentials.</w:t>
-      </w:r>
-    </w:p>
-    <w:p>
-      <w:pPr>
-        <w:pStyle w:val="Listenabsatz"/>
-        <w:numPr>
-          <w:ilvl w:val="0"/>
-          <w:numId w:val="5"/>
-        </w:numPr>
-        <w:rPr>
-          <w:lang w:val="en-US"/>
-        </w:rPr>
-      </w:pPr>
-      <w:r>
-        <w:rPr>
-          <w:lang w:val="en-US"/>
-        </w:rPr>
-        <w:t>Open up the boot config.txt</w:t>
-      </w:r>
-    </w:p>
-    <w:p>
-      <w:pPr>
-        <w:pStyle w:val="Listenabsatz"/>
-        <w:pBdr>
-          <w:top w:val="single" w:sz="6" w:space="7" w:color="CCCCCC"/>
-          <w:left w:val="single" w:sz="6" w:space="7" w:color="CCCCCC"/>
-          <w:bottom w:val="single" w:sz="6" w:space="7" w:color="CCCCCC"/>
-          <w:right w:val="single" w:sz="6" w:space="7" w:color="CCCCCC"/>
-        </w:pBdr>
-        <w:shd w:val="clear" w:color="auto" w:fill="F5F5F5"/>
-        <w:tabs>
-          <w:tab w:val="left" w:pos="916"/>
-          <w:tab w:val="left" w:pos="1832"/>
-          <w:tab w:val="left" w:pos="2748"/>
-          <w:tab w:val="left" w:pos="3664"/>
-          <w:tab w:val="left" w:pos="4580"/>
-          <w:tab w:val="left" w:pos="5496"/>
-          <w:tab w:val="left" w:pos="6412"/>
-          <w:tab w:val="left" w:pos="7328"/>
-          <w:tab w:val="left" w:pos="8244"/>
-          <w:tab w:val="left" w:pos="9160"/>
-          <w:tab w:val="left" w:pos="10076"/>
-          <w:tab w:val="left" w:pos="10992"/>
-          <w:tab w:val="left" w:pos="11908"/>
-          <w:tab w:val="left" w:pos="12824"/>
-          <w:tab w:val="left" w:pos="13740"/>
-          <w:tab w:val="left" w:pos="14656"/>
-        </w:tabs>
-        <w:wordWrap w:val="0"/>
-        <w:spacing w:after="150" w:line="240" w:lineRule="auto"/>
-        <w:ind w:left="360"/>
-        <w:rPr>
-          <w:rFonts w:ascii="Consolas" w:eastAsia="Times New Roman" w:hAnsi="Consolas" w:cs="Courier New"/>
-          <w:color w:val="333333"/>
-          <w:sz w:val="20"/>
-          <w:szCs w:val="20"/>
-          <w:lang w:val="en-US" w:eastAsia="de-DE"/>
-        </w:rPr>
-      </w:pPr>
-      <w:r>
-        <w:rPr>
-          <w:rFonts w:ascii="Consolas" w:eastAsia="Times New Roman" w:hAnsi="Consolas" w:cs="Courier New"/>
-          <w:color w:val="333333"/>
-          <w:sz w:val="20"/>
-          <w:szCs w:val="20"/>
-          <w:lang w:val="en-US" w:eastAsia="de-DE"/>
-        </w:rPr>
-        <w:t>$ sudo nano /boot/config.txt</w:t>
-      </w:r>
-    </w:p>
-    <w:p>
-      <w:pPr>
-        <w:pStyle w:val="Listenabsatz"/>
-        <w:numPr>
-          <w:ilvl w:val="0"/>
-          <w:numId w:val="5"/>
-        </w:numPr>
-        <w:rPr>
-          <w:lang w:val="en-US"/>
-        </w:rPr>
-      </w:pPr>
-      <w:r>
-        <w:rPr>
-          <w:lang w:val="en-US"/>
-        </w:rPr>
-        <w:t>Uncomment the following line and then save the file:</w:t>
+        <w:t>Generate SSH keys for the root user. Leave the default location for the key and use a passphrase if you want. In this manual, a passphrase is not used.</w:t>
       </w:r>
     </w:p>
     <w:p>
@@ -1144,31 +1060,43 @@
           <w:color w:val="333333"/>
           <w:lang w:val="en-US"/>
         </w:rPr>
-        <w:t>hdmi_force_hotplug=1</w:t>
-      </w:r>
-    </w:p>
-    <w:p>
-      <w:pPr>
-        <w:pStyle w:val="Listenabsatz"/>
-        <w:numPr>
-          <w:ilvl w:val="0"/>
-          <w:numId w:val="5"/>
-        </w:numPr>
-        <w:rPr>
-          <w:lang w:val="en-US"/>
-        </w:rPr>
-      </w:pPr>
-      <w:r>
-        <w:rPr>
-          <w:lang w:val="en-US"/>
-        </w:rPr>
-        <w:t>Reboot the Raspberry Pi</w:t>
-      </w:r>
-      <w:r>
-        <w:rPr>
-          <w:lang w:val="en-US"/>
-        </w:rPr>
-        <w:t xml:space="preserve"> and connect the display.</w:t>
+        <w:t xml:space="preserve">$ </w:t>
+      </w:r>
+      <w:proofErr w:type="spellStart"/>
+      <w:r>
+        <w:rPr>
+          <w:rFonts w:ascii="Consolas" w:hAnsi="Consolas"/>
+          <w:color w:val="333333"/>
+          <w:lang w:val="en-US"/>
+        </w:rPr>
+        <w:t>sudo</w:t>
+      </w:r>
+      <w:proofErr w:type="spellEnd"/>
+      <w:r>
+        <w:rPr>
+          <w:rFonts w:ascii="Consolas" w:hAnsi="Consolas"/>
+          <w:color w:val="333333"/>
+          <w:lang w:val="en-US"/>
+        </w:rPr>
+        <w:t xml:space="preserve"> </w:t>
+      </w:r>
+      <w:proofErr w:type="spellStart"/>
+      <w:r>
+        <w:rPr>
+          <w:rFonts w:ascii="Consolas" w:hAnsi="Consolas"/>
+          <w:color w:val="333333"/>
+          <w:lang w:val="en-US"/>
+        </w:rPr>
+        <w:t>su</w:t>
+      </w:r>
+      <w:proofErr w:type="spellEnd"/>
+      <w:r>
+        <w:rPr>
+          <w:rFonts w:ascii="Consolas" w:hAnsi="Consolas"/>
+          <w:color w:val="333333"/>
+          <w:lang w:val="en-US"/>
+        </w:rPr>
+        <w:t xml:space="preserve"> root</w:t>
       </w:r>
     </w:p>
     <w:p>
@@ -1196,7 +1124,25 @@
           <w:color w:val="333333"/>
           <w:lang w:val="en-US"/>
         </w:rPr>
-        <w:t xml:space="preserve">$ sudo reboot </w:t>
+        <w:t xml:space="preserve">$ </w:t>
+      </w:r>
+      <w:proofErr w:type="spellStart"/>
+      <w:r>
+        <w:rPr>
+          <w:rFonts w:ascii="Consolas" w:hAnsi="Consolas"/>
+          <w:color w:val="333333"/>
+          <w:lang w:val="en-US"/>
+        </w:rPr>
+        <w:t>ssh</w:t>
+      </w:r>
+      <w:proofErr w:type="spellEnd"/>
+      <w:r>
+        <w:rPr>
+          <w:rFonts w:ascii="Consolas" w:hAnsi="Consolas"/>
+          <w:color w:val="333333"/>
+          <w:lang w:val="en-US"/>
+        </w:rPr>
+        <w:t>-keygen</w:t>
       </w:r>
     </w:p>
     <w:p>
@@ -1214,65 +1160,35 @@
         <w:rPr>
           <w:lang w:val="en-US"/>
         </w:rPr>
-        <w:t>You should now get a picture on your display.</w:t>
-      </w:r>
-      <w:r>
-        <w:rPr>
-          <w:lang w:val="en-US"/>
-        </w:rPr>
-        <w:t xml:space="preserve"> Enabling force HDMI averts a possible startup race between the raspberry pi and the display. Normally, the display would need to be powered on before the raspberry pi.</w:t>
-      </w:r>
-    </w:p>
-    <w:p>
-      <w:pPr>
-        <w:pStyle w:val="Listenabsatz"/>
-        <w:ind w:left="360"/>
-        <w:rPr>
-          <w:lang w:val="en-US"/>
-        </w:rPr>
-      </w:pPr>
-    </w:p>
-    <w:p>
-      <w:pPr>
-        <w:pStyle w:val="berschrift1"/>
-        <w:numPr>
-          <w:ilvl w:val="0"/>
-          <w:numId w:val="4"/>
-        </w:numPr>
-        <w:rPr>
-          <w:lang w:val="en-US"/>
-        </w:rPr>
-      </w:pPr>
-      <w:r>
-        <w:rPr>
-          <w:lang w:val="en-US"/>
-        </w:rPr>
-        <w:t xml:space="preserve">Set Up SSH keys and Git </w:t>
-      </w:r>
-    </w:p>
-    <w:p>
-      <w:pPr>
-        <w:rPr>
-          <w:lang w:val="en-US"/>
-        </w:rPr>
-      </w:pPr>
-    </w:p>
-    <w:p>
-      <w:pPr>
-        <w:pStyle w:val="Listenabsatz"/>
-        <w:numPr>
-          <w:ilvl w:val="0"/>
-          <w:numId w:val="5"/>
-        </w:numPr>
-        <w:rPr>
-          <w:lang w:val="en-US"/>
-        </w:rPr>
-      </w:pPr>
-      <w:r>
-        <w:rPr>
-          <w:lang w:val="en-US"/>
-        </w:rPr>
-        <w:t>Generate SSH keys for the root user. Leave the default location for the key and use a passphrase if you want. In this manual, a passphrase is not used.</w:t>
+        <w:t xml:space="preserve">Output the public </w:t>
+      </w:r>
+      <w:proofErr w:type="spellStart"/>
+      <w:r>
+        <w:rPr>
+          <w:lang w:val="en-US"/>
+        </w:rPr>
+        <w:t>ssh</w:t>
+      </w:r>
+      <w:proofErr w:type="spellEnd"/>
+      <w:r>
+        <w:rPr>
+          <w:lang w:val="en-US"/>
+        </w:rPr>
+        <w:t xml:space="preserve"> key onto the screen. The public key is not a secret. It will be used to grant your raspberry pi rights to clone the </w:t>
+      </w:r>
+      <w:proofErr w:type="spellStart"/>
+      <w:r>
+        <w:rPr>
+          <w:lang w:val="en-US"/>
+        </w:rPr>
+        <w:t>SunshadeCorp</w:t>
+      </w:r>
+      <w:proofErr w:type="spellEnd"/>
+      <w:r>
+        <w:rPr>
+          <w:lang w:val="en-US"/>
+        </w:rPr>
+        <w:t xml:space="preserve"> git repositories.</w:t>
       </w:r>
     </w:p>
     <w:p>
@@ -1302,49 +1218,37 @@
         </w:rPr>
         <w:t xml:space="preserve">$ </w:t>
       </w:r>
-      <w:r>
-        <w:rPr>
-          <w:rFonts w:ascii="Consolas" w:hAnsi="Consolas"/>
-          <w:color w:val="333333"/>
-          <w:lang w:val="en-US"/>
-        </w:rPr>
-        <w:t>sudo su root</w:t>
-      </w:r>
-    </w:p>
-    <w:p>
-      <w:pPr>
-        <w:pStyle w:val="HTMLVorformatiert"/>
-        <w:pBdr>
-          <w:top w:val="single" w:sz="6" w:space="7" w:color="CCCCCC"/>
-          <w:left w:val="single" w:sz="6" w:space="7" w:color="CCCCCC"/>
-          <w:bottom w:val="single" w:sz="6" w:space="7" w:color="CCCCCC"/>
-          <w:right w:val="single" w:sz="6" w:space="7" w:color="CCCCCC"/>
-        </w:pBdr>
-        <w:shd w:val="clear" w:color="auto" w:fill="F5F5F5"/>
-        <w:wordWrap w:val="0"/>
-        <w:spacing w:after="150"/>
-        <w:ind w:left="360"/>
-        <w:rPr>
-          <w:rFonts w:ascii="Consolas" w:hAnsi="Consolas"/>
-          <w:color w:val="333333"/>
-          <w:lang w:val="en-US"/>
-        </w:rPr>
-      </w:pPr>
-      <w:r>
-        <w:rPr>
-          <w:rFonts w:ascii="Consolas" w:hAnsi="Consolas"/>
-          <w:color w:val="333333"/>
-          <w:lang w:val="en-US"/>
-        </w:rPr>
-        <w:t xml:space="preserve">$ </w:t>
-      </w:r>
-      <w:r>
-        <w:rPr>
-          <w:rFonts w:ascii="Consolas" w:hAnsi="Consolas"/>
-          <w:color w:val="333333"/>
-          <w:lang w:val="en-US"/>
-        </w:rPr>
-        <w:t>ssh-keygen</w:t>
+      <w:proofErr w:type="spellStart"/>
+      <w:r>
+        <w:rPr>
+          <w:rFonts w:ascii="Consolas" w:hAnsi="Consolas"/>
+          <w:color w:val="323232"/>
+        </w:rPr>
+        <w:t>cat</w:t>
+      </w:r>
+      <w:proofErr w:type="spellEnd"/>
+      <w:r>
+        <w:rPr>
+          <w:rFonts w:ascii="Consolas" w:hAnsi="Consolas"/>
+          <w:color w:val="323232"/>
+        </w:rPr>
+        <w:t xml:space="preserve"> ~/.</w:t>
+      </w:r>
+      <w:proofErr w:type="spellStart"/>
+      <w:r>
+        <w:rPr>
+          <w:rFonts w:ascii="Consolas" w:hAnsi="Consolas"/>
+          <w:color w:val="323232"/>
+        </w:rPr>
+        <w:t>ssh</w:t>
+      </w:r>
+      <w:proofErr w:type="spellEnd"/>
+      <w:r>
+        <w:rPr>
+          <w:rFonts w:ascii="Consolas" w:hAnsi="Consolas"/>
+          <w:color w:val="323232"/>
+        </w:rPr>
+        <w:t>/id_rsa.pub</w:t>
       </w:r>
     </w:p>
     <w:p>
@@ -1362,60 +1266,21 @@
         <w:rPr>
           <w:lang w:val="en-US"/>
         </w:rPr>
-        <w:t>Output the public ssh key onto the screen. The public key is not a secret. It will be used to grant your raspberry pi rights to clone the SunshadeCorp git repositories.</w:t>
-      </w:r>
-    </w:p>
-    <w:p>
-      <w:pPr>
-        <w:pStyle w:val="HTMLVorformatiert"/>
-        <w:pBdr>
-          <w:top w:val="single" w:sz="6" w:space="7" w:color="CCCCCC"/>
-          <w:left w:val="single" w:sz="6" w:space="7" w:color="CCCCCC"/>
-          <w:bottom w:val="single" w:sz="6" w:space="7" w:color="CCCCCC"/>
-          <w:right w:val="single" w:sz="6" w:space="7" w:color="CCCCCC"/>
-        </w:pBdr>
-        <w:shd w:val="clear" w:color="auto" w:fill="F5F5F5"/>
-        <w:wordWrap w:val="0"/>
-        <w:spacing w:after="150"/>
-        <w:ind w:left="360"/>
-        <w:rPr>
-          <w:rFonts w:ascii="Consolas" w:hAnsi="Consolas"/>
-          <w:color w:val="333333"/>
-          <w:lang w:val="en-US"/>
-        </w:rPr>
-      </w:pPr>
-      <w:r>
-        <w:rPr>
-          <w:rFonts w:ascii="Consolas" w:hAnsi="Consolas"/>
-          <w:color w:val="333333"/>
-          <w:lang w:val="en-US"/>
-        </w:rPr>
-        <w:t xml:space="preserve">$ </w:t>
-      </w:r>
-      <w:r>
-        <w:rPr>
-          <w:rFonts w:ascii="Consolas" w:hAnsi="Consolas"/>
-          <w:color w:val="323232"/>
-        </w:rPr>
-        <w:t>cat ~/.ssh/id_rsa.pub</w:t>
-      </w:r>
-    </w:p>
-    <w:p>
-      <w:pPr>
-        <w:pStyle w:val="Listenabsatz"/>
-        <w:numPr>
-          <w:ilvl w:val="0"/>
-          <w:numId w:val="5"/>
-        </w:numPr>
-        <w:rPr>
-          <w:lang w:val="en-US"/>
-        </w:rPr>
-      </w:pPr>
-      <w:r>
-        <w:rPr>
-          <w:lang w:val="en-US"/>
-        </w:rPr>
-        <w:t xml:space="preserve">In your web browser, visit the ssh key configuration page of your github account. </w:t>
+        <w:t xml:space="preserve">In your web browser, visit the </w:t>
+      </w:r>
+      <w:proofErr w:type="spellStart"/>
+      <w:r>
+        <w:rPr>
+          <w:lang w:val="en-US"/>
+        </w:rPr>
+        <w:t>ssh</w:t>
+      </w:r>
+      <w:proofErr w:type="spellEnd"/>
+      <w:r>
+        <w:rPr>
+          <w:lang w:val="en-US"/>
+        </w:rPr>
+        <w:t xml:space="preserve"> key configuration page of your github account. </w:t>
       </w:r>
       <w:hyperlink r:id="rId9" w:history="1">
         <w:r>
@@ -1442,7 +1307,21 @@
         <w:rPr>
           <w:lang w:val="en-US"/>
         </w:rPr>
-        <w:t>Click “New SSH key”. Choose a name for this key. Paste the output of the cat command into the key field and save. Your raspberry pi is now able to access the SunshadeCorp repositories.</w:t>
+        <w:t xml:space="preserve">Click “New SSH key”. Choose a name for this key. Paste the output of the cat command into the key field and save. Your raspberry pi is now able to access the </w:t>
+      </w:r>
+      <w:proofErr w:type="spellStart"/>
+      <w:r>
+        <w:rPr>
+          <w:lang w:val="en-US"/>
+        </w:rPr>
+        <w:t>SunshadeCorp</w:t>
+      </w:r>
+      <w:proofErr w:type="spellEnd"/>
+      <w:r>
+        <w:rPr>
+          <w:lang w:val="en-US"/>
+        </w:rPr>
+        <w:t xml:space="preserve"> repositories.</w:t>
       </w:r>
     </w:p>
     <w:p>
@@ -1468,7 +1347,6 @@
           <w:noProof/>
           <w:lang w:eastAsia="de-DE"/>
         </w:rPr>
-        <w:lastRenderedPageBreak/>
         <w:drawing>
           <wp:inline distT="0" distB="0" distL="0" distR="0" wp14:anchorId="56A385B0" wp14:editId="5A4C8BAD">
             <wp:extent cx="5760720" cy="2626995"/>
@@ -1555,13 +1433,8 @@
         <w:rPr>
           <w:lang w:val="en-US"/>
         </w:rPr>
-        <w:t>Insert your USB storage device. We are going to do a clean reformat and install an ext4 partition so any existing data is going to be lost.</w:t>
-      </w:r>
-      <w:r>
-        <w:rPr>
-          <w:lang w:val="en-US"/>
-        </w:rPr>
-        <w:t xml:space="preserve"> If you already have an ext4 partition at /dev/sda1, you can skip this step.</w:t>
+        <w:lastRenderedPageBreak/>
+        <w:t>Insert your USB storage device. We are going to do a clean reformat and install an ext4 partition so any existing data is going to be lost. If you already have an ext4 partition at /dev/sda1, you can skip this step.</w:t>
       </w:r>
     </w:p>
     <w:p>
@@ -1607,7 +1480,43 @@
           <w:color w:val="333333"/>
           <w:lang w:val="en-US"/>
         </w:rPr>
-        <w:t>$ sudo su root</w:t>
+        <w:t xml:space="preserve">$ </w:t>
+      </w:r>
+      <w:proofErr w:type="spellStart"/>
+      <w:r>
+        <w:rPr>
+          <w:rFonts w:ascii="Consolas" w:hAnsi="Consolas"/>
+          <w:color w:val="333333"/>
+          <w:lang w:val="en-US"/>
+        </w:rPr>
+        <w:t>sudo</w:t>
+      </w:r>
+      <w:proofErr w:type="spellEnd"/>
+      <w:r>
+        <w:rPr>
+          <w:rFonts w:ascii="Consolas" w:hAnsi="Consolas"/>
+          <w:color w:val="333333"/>
+          <w:lang w:val="en-US"/>
+        </w:rPr>
+        <w:t xml:space="preserve"> </w:t>
+      </w:r>
+      <w:proofErr w:type="spellStart"/>
+      <w:r>
+        <w:rPr>
+          <w:rFonts w:ascii="Consolas" w:hAnsi="Consolas"/>
+          <w:color w:val="333333"/>
+          <w:lang w:val="en-US"/>
+        </w:rPr>
+        <w:t>su</w:t>
+      </w:r>
+      <w:proofErr w:type="spellEnd"/>
+      <w:r>
+        <w:rPr>
+          <w:rFonts w:ascii="Consolas" w:hAnsi="Consolas"/>
+          <w:color w:val="333333"/>
+          <w:lang w:val="en-US"/>
+        </w:rPr>
+        <w:t xml:space="preserve"> root</w:t>
       </w:r>
     </w:p>
     <w:p>
@@ -1643,7 +1552,21 @@
         <w:rPr>
           <w:lang w:val="en-US"/>
         </w:rPr>
-        <w:t xml:space="preserve">Format your USB device and create an ext4 partition using fdisk. </w:t>
+        <w:t xml:space="preserve">Format your USB device and create an ext4 partition using </w:t>
+      </w:r>
+      <w:proofErr w:type="spellStart"/>
+      <w:r>
+        <w:rPr>
+          <w:lang w:val="en-US"/>
+        </w:rPr>
+        <w:t>fdisk</w:t>
+      </w:r>
+      <w:proofErr w:type="spellEnd"/>
+      <w:r>
+        <w:rPr>
+          <w:lang w:val="en-US"/>
+        </w:rPr>
+        <w:t xml:space="preserve">. </w:t>
       </w:r>
       <w:r>
         <w:rPr>
@@ -1680,14 +1603,34 @@
         </w:rPr>
         <w:t xml:space="preserve">$ </w:t>
       </w:r>
-      <w:r>
-        <w:rPr>
-          <w:rFonts w:ascii="Consolas" w:hAnsi="Consolas"/>
-          <w:color w:val="333333"/>
-          <w:lang w:val="en-US"/>
-        </w:rPr>
-        <w:t>fdisk /dev/sda</w:t>
-      </w:r>
+      <w:proofErr w:type="spellStart"/>
+      <w:r>
+        <w:rPr>
+          <w:rFonts w:ascii="Consolas" w:hAnsi="Consolas"/>
+          <w:color w:val="333333"/>
+          <w:lang w:val="en-US"/>
+        </w:rPr>
+        <w:t>fdisk</w:t>
+      </w:r>
+      <w:proofErr w:type="spellEnd"/>
+      <w:r>
+        <w:rPr>
+          <w:rFonts w:ascii="Consolas" w:hAnsi="Consolas"/>
+          <w:color w:val="333333"/>
+          <w:lang w:val="en-US"/>
+        </w:rPr>
+        <w:t xml:space="preserve"> /dev/</w:t>
+      </w:r>
+      <w:proofErr w:type="spellStart"/>
+      <w:r>
+        <w:rPr>
+          <w:rFonts w:ascii="Consolas" w:hAnsi="Consolas"/>
+          <w:color w:val="333333"/>
+          <w:lang w:val="en-US"/>
+        </w:rPr>
+        <w:t>sda</w:t>
+      </w:r>
+      <w:proofErr w:type="spellEnd"/>
     </w:p>
     <w:p>
       <w:pPr>
@@ -1938,7 +1881,25 @@
           <w:color w:val="333333"/>
           <w:lang w:val="en-US"/>
         </w:rPr>
-        <w:t xml:space="preserve">$ umount /dev/sda1 </w:t>
+        <w:t xml:space="preserve">$ </w:t>
+      </w:r>
+      <w:proofErr w:type="spellStart"/>
+      <w:r>
+        <w:rPr>
+          <w:rFonts w:ascii="Consolas" w:hAnsi="Consolas"/>
+          <w:color w:val="333333"/>
+          <w:lang w:val="en-US"/>
+        </w:rPr>
+        <w:t>umount</w:t>
+      </w:r>
+      <w:proofErr w:type="spellEnd"/>
+      <w:r>
+        <w:rPr>
+          <w:rFonts w:ascii="Consolas" w:hAnsi="Consolas"/>
+          <w:color w:val="333333"/>
+          <w:lang w:val="en-US"/>
+        </w:rPr>
+        <w:t xml:space="preserve"> /dev/sda1 </w:t>
       </w:r>
     </w:p>
     <w:p>
@@ -1968,13 +1929,23 @@
         </w:rPr>
         <w:t xml:space="preserve">$ </w:t>
       </w:r>
-      <w:r>
-        <w:rPr>
-          <w:rFonts w:ascii="Consolas" w:hAnsi="Consolas"/>
-          <w:color w:val="333333"/>
-          <w:lang w:val="en-US"/>
-        </w:rPr>
-        <w:t>mkfs.ext4 /dev/sda1</w:t>
+      <w:proofErr w:type="gramStart"/>
+      <w:r>
+        <w:rPr>
+          <w:rFonts w:ascii="Consolas" w:hAnsi="Consolas"/>
+          <w:color w:val="333333"/>
+          <w:lang w:val="en-US"/>
+        </w:rPr>
+        <w:t>mkfs.ext</w:t>
+      </w:r>
+      <w:proofErr w:type="gramEnd"/>
+      <w:r>
+        <w:rPr>
+          <w:rFonts w:ascii="Consolas" w:hAnsi="Consolas"/>
+          <w:color w:val="333333"/>
+          <w:lang w:val="en-US"/>
+        </w:rPr>
+        <w:t>4 /dev/sda1</w:t>
       </w:r>
     </w:p>
     <w:p>
@@ -1992,8 +1963,21 @@
         <w:rPr>
           <w:lang w:val="en-US"/>
         </w:rPr>
-        <w:lastRenderedPageBreak/>
-        <w:t>Install EasyBMS-master</w:t>
+        <w:t xml:space="preserve">Install </w:t>
+      </w:r>
+      <w:proofErr w:type="spellStart"/>
+      <w:r>
+        <w:rPr>
+          <w:lang w:val="en-US"/>
+        </w:rPr>
+        <w:t>EasyBMS</w:t>
+      </w:r>
+      <w:proofErr w:type="spellEnd"/>
+      <w:r>
+        <w:rPr>
+          <w:lang w:val="en-US"/>
+        </w:rPr>
+        <w:t>-master</w:t>
       </w:r>
     </w:p>
     <w:p>
@@ -2048,13 +2032,41 @@
         </w:rPr>
         <w:t xml:space="preserve">$ </w:t>
       </w:r>
-      <w:r>
-        <w:rPr>
-          <w:rFonts w:ascii="Consolas" w:hAnsi="Consolas"/>
-          <w:color w:val="333333"/>
-          <w:lang w:val="en-US"/>
-        </w:rPr>
-        <w:t xml:space="preserve">sudo su </w:t>
+      <w:proofErr w:type="spellStart"/>
+      <w:r>
+        <w:rPr>
+          <w:rFonts w:ascii="Consolas" w:hAnsi="Consolas"/>
+          <w:color w:val="333333"/>
+          <w:lang w:val="en-US"/>
+        </w:rPr>
+        <w:t>sudo</w:t>
+      </w:r>
+      <w:proofErr w:type="spellEnd"/>
+      <w:r>
+        <w:rPr>
+          <w:rFonts w:ascii="Consolas" w:hAnsi="Consolas"/>
+          <w:color w:val="333333"/>
+          <w:lang w:val="en-US"/>
+        </w:rPr>
+        <w:t xml:space="preserve"> </w:t>
+      </w:r>
+      <w:proofErr w:type="spellStart"/>
+      <w:r>
+        <w:rPr>
+          <w:rFonts w:ascii="Consolas" w:hAnsi="Consolas"/>
+          <w:color w:val="333333"/>
+          <w:lang w:val="en-US"/>
+        </w:rPr>
+        <w:t>su</w:t>
+      </w:r>
+      <w:proofErr w:type="spellEnd"/>
+      <w:r>
+        <w:rPr>
+          <w:rFonts w:ascii="Consolas" w:hAnsi="Consolas"/>
+          <w:color w:val="333333"/>
+          <w:lang w:val="en-US"/>
+        </w:rPr>
+        <w:t xml:space="preserve"> </w:t>
       </w:r>
       <w:r>
         <w:rPr>
@@ -2108,7 +2120,45 @@
           <w:color w:val="333333"/>
           <w:lang w:val="en-US"/>
         </w:rPr>
-        <w:t>$ git clone git@github.com:SunshadeCorp/control-pi-docker.git /docker</w:t>
+        <w:t xml:space="preserve">$ git clone </w:t>
+      </w:r>
+      <w:proofErr w:type="spellStart"/>
+      <w:proofErr w:type="gramStart"/>
+      <w:r>
+        <w:rPr>
+          <w:rFonts w:ascii="Consolas" w:hAnsi="Consolas"/>
+          <w:color w:val="333333"/>
+          <w:lang w:val="en-US"/>
+        </w:rPr>
+        <w:t>git@github.com:SunshadeCorp</w:t>
+      </w:r>
+      <w:proofErr w:type="spellEnd"/>
+      <w:r>
+        <w:rPr>
+          <w:rFonts w:ascii="Consolas" w:hAnsi="Consolas"/>
+          <w:color w:val="333333"/>
+          <w:lang w:val="en-US"/>
+        </w:rPr>
+        <w:t>/control-pi-</w:t>
+      </w:r>
+      <w:proofErr w:type="spellStart"/>
+      <w:r>
+        <w:rPr>
+          <w:rFonts w:ascii="Consolas" w:hAnsi="Consolas"/>
+          <w:color w:val="333333"/>
+          <w:lang w:val="en-US"/>
+        </w:rPr>
+        <w:t>docker.git</w:t>
+      </w:r>
+      <w:proofErr w:type="spellEnd"/>
+      <w:proofErr w:type="gramEnd"/>
+      <w:r>
+        <w:rPr>
+          <w:rFonts w:ascii="Consolas" w:hAnsi="Consolas"/>
+          <w:color w:val="333333"/>
+          <w:lang w:val="en-US"/>
+        </w:rPr>
+        <w:t xml:space="preserve"> /docker</w:t>
       </w:r>
     </w:p>
     <w:p>
@@ -2224,7 +2274,35 @@
         <w:rPr>
           <w:lang w:val="en-US"/>
         </w:rPr>
-        <w:t xml:space="preserve"> docker and docker-compose. Also it clones the rest of the SunshadeCorp repositories into its appropriate directories</w:t>
+        <w:t xml:space="preserve"> docker and docker-compose. </w:t>
+      </w:r>
+      <w:proofErr w:type="gramStart"/>
+      <w:r>
+        <w:rPr>
+          <w:lang w:val="en-US"/>
+        </w:rPr>
+        <w:t>Also</w:t>
+      </w:r>
+      <w:proofErr w:type="gramEnd"/>
+      <w:r>
+        <w:rPr>
+          <w:lang w:val="en-US"/>
+        </w:rPr>
+        <w:t xml:space="preserve"> it clones the rest of the </w:t>
+      </w:r>
+      <w:proofErr w:type="spellStart"/>
+      <w:r>
+        <w:rPr>
+          <w:lang w:val="en-US"/>
+        </w:rPr>
+        <w:t>SunshadeCorp</w:t>
+      </w:r>
+      <w:proofErr w:type="spellEnd"/>
+      <w:r>
+        <w:rPr>
+          <w:lang w:val="en-US"/>
+        </w:rPr>
+        <w:t xml:space="preserve"> repositories into its appropriate directories</w:t>
       </w:r>
       <w:r>
         <w:rPr>
@@ -2294,6 +2372,7 @@
           <w:color w:val="333333"/>
           <w:lang w:val="en-US"/>
         </w:rPr>
+        <w:lastRenderedPageBreak/>
         <w:t>$ ./install.sh</w:t>
       </w:r>
     </w:p>
@@ -2339,11 +2418,19 @@
         </w:rPr>
         <w:t xml:space="preserve">Configure </w:t>
       </w:r>
-      <w:r>
-        <w:rPr>
-          <w:lang w:val="en-US"/>
-        </w:rPr>
-        <w:t>EasyBMS-master</w:t>
+      <w:proofErr w:type="spellStart"/>
+      <w:r>
+        <w:rPr>
+          <w:lang w:val="en-US"/>
+        </w:rPr>
+        <w:t>EasyBMS</w:t>
+      </w:r>
+      <w:proofErr w:type="spellEnd"/>
+      <w:r>
+        <w:rPr>
+          <w:lang w:val="en-US"/>
+        </w:rPr>
+        <w:t>-master</w:t>
       </w:r>
     </w:p>
     <w:p>
@@ -2418,8 +2505,36 @@
           <w:color w:val="333333"/>
           <w:lang w:val="en-US"/>
         </w:rPr>
-        <w:t>$ nano /docker/build/easybms-master/slave_mapping.yaml</w:t>
-      </w:r>
+        <w:t>$ nano /docker/build/</w:t>
+      </w:r>
+      <w:proofErr w:type="spellStart"/>
+      <w:r>
+        <w:rPr>
+          <w:rFonts w:ascii="Consolas" w:hAnsi="Consolas"/>
+          <w:color w:val="333333"/>
+          <w:lang w:val="en-US"/>
+        </w:rPr>
+        <w:t>easybms</w:t>
+      </w:r>
+      <w:proofErr w:type="spellEnd"/>
+      <w:r>
+        <w:rPr>
+          <w:rFonts w:ascii="Consolas" w:hAnsi="Consolas"/>
+          <w:color w:val="333333"/>
+          <w:lang w:val="en-US"/>
+        </w:rPr>
+        <w:t>-master/</w:t>
+      </w:r>
+      <w:proofErr w:type="spellStart"/>
+      <w:r>
+        <w:rPr>
+          <w:rFonts w:ascii="Consolas" w:hAnsi="Consolas"/>
+          <w:color w:val="333333"/>
+          <w:lang w:val="en-US"/>
+        </w:rPr>
+        <w:t>slave_mapping.yaml</w:t>
+      </w:r>
+      <w:proofErr w:type="spellEnd"/>
     </w:p>
     <w:p>
       <w:pPr>
@@ -2468,7 +2583,21 @@
         <w:rPr>
           <w:lang w:val="en-US"/>
         </w:rPr>
-        <w:t xml:space="preserve">You can now start the EasyBMS-master and its services with docker-compose. The first startup will take much longer because the containers are being downloaded and built. This might take a while. Remove the –d flag if you want to see the docker-compose log as the services are starting up. </w:t>
+        <w:t xml:space="preserve">You can now start the </w:t>
+      </w:r>
+      <w:proofErr w:type="spellStart"/>
+      <w:r>
+        <w:rPr>
+          <w:lang w:val="en-US"/>
+        </w:rPr>
+        <w:t>EasyBMS</w:t>
+      </w:r>
+      <w:proofErr w:type="spellEnd"/>
+      <w:r>
+        <w:rPr>
+          <w:lang w:val="en-US"/>
+        </w:rPr>
+        <w:t xml:space="preserve">-master and its services with docker-compose. The first startup will take much longer because the containers are being downloaded and built. This might take a while. Remove the –d flag if you want to see the docker-compose log as the services are starting up. </w:t>
       </w:r>
     </w:p>
     <w:p>
@@ -2644,7 +2773,21 @@
         <w:rPr>
           <w:lang w:val="en-US"/>
         </w:rPr>
-        <w:t>a usb stick or an SSD on Raspberry P</w:t>
+        <w:t xml:space="preserve">a </w:t>
+      </w:r>
+      <w:proofErr w:type="spellStart"/>
+      <w:r>
+        <w:rPr>
+          <w:lang w:val="en-US"/>
+        </w:rPr>
+        <w:t>usb</w:t>
+      </w:r>
+      <w:proofErr w:type="spellEnd"/>
+      <w:r>
+        <w:rPr>
+          <w:lang w:val="en-US"/>
+        </w:rPr>
+        <w:t xml:space="preserve"> stick or an SSD on Raspberry P</w:t>
       </w:r>
       <w:r>
         <w:rPr>
@@ -2687,7 +2830,21 @@
         <w:rPr>
           <w:lang w:val="en-US"/>
         </w:rPr>
-        <w:t>Information on fstab and mount options</w:t>
+        <w:t xml:space="preserve">Information on </w:t>
+      </w:r>
+      <w:proofErr w:type="spellStart"/>
+      <w:r>
+        <w:rPr>
+          <w:lang w:val="en-US"/>
+        </w:rPr>
+        <w:t>fstab</w:t>
+      </w:r>
+      <w:proofErr w:type="spellEnd"/>
+      <w:r>
+        <w:rPr>
+          <w:lang w:val="en-US"/>
+        </w:rPr>
+        <w:t xml:space="preserve"> and mount options</w:t>
       </w:r>
     </w:p>
     <w:p>
@@ -2775,6 +2932,7 @@
         <w:rPr>
           <w:lang w:val="en-US"/>
         </w:rPr>
+        <w:lastRenderedPageBreak/>
         <w:t>Notes</w:t>
       </w:r>
     </w:p>
@@ -2850,7 +3008,27 @@
           <w:color w:val="333333"/>
           <w:lang w:val="en-US"/>
         </w:rPr>
-        <w:t>git config pull.rebase false</w:t>
+        <w:t xml:space="preserve">git config </w:t>
+      </w:r>
+      <w:proofErr w:type="spellStart"/>
+      <w:proofErr w:type="gramStart"/>
+      <w:r>
+        <w:rPr>
+          <w:rFonts w:ascii="Consolas" w:hAnsi="Consolas"/>
+          <w:color w:val="333333"/>
+          <w:lang w:val="en-US"/>
+        </w:rPr>
+        <w:t>pull.rebase</w:t>
+      </w:r>
+      <w:proofErr w:type="spellEnd"/>
+      <w:proofErr w:type="gramEnd"/>
+      <w:r>
+        <w:rPr>
+          <w:rFonts w:ascii="Consolas" w:hAnsi="Consolas"/>
+          <w:color w:val="333333"/>
+          <w:lang w:val="en-US"/>
+        </w:rPr>
+        <w:t xml:space="preserve"> false</w:t>
       </w:r>
     </w:p>
     <w:p>

</xml_diff>

<commit_message>
integrate can install script into main install script
</commit_message>
<xml_diff>
--- a/installation-manual.docx
+++ b/installation-manual.docx
@@ -719,21 +719,7 @@
         <w:rPr>
           <w:lang w:val="en-US"/>
         </w:rPr>
-        <w:t>Choose a hostname for your pi. In this manual, the hostname “</w:t>
-      </w:r>
-      <w:proofErr w:type="spellStart"/>
-      <w:r>
-        <w:rPr>
-          <w:lang w:val="en-US"/>
-        </w:rPr>
-        <w:t>pv</w:t>
-      </w:r>
-      <w:proofErr w:type="spellEnd"/>
-      <w:r>
-        <w:rPr>
-          <w:lang w:val="en-US"/>
-        </w:rPr>
-        <w:t>-pi” is used.</w:t>
+        <w:t>Choose a hostname for your pi. In this manual, the hostname “pv-pi” is used.</w:t>
       </w:r>
     </w:p>
     <w:p>
@@ -938,21 +924,7 @@
         <w:rPr>
           <w:lang w:val="en-US"/>
         </w:rPr>
-        <w:t xml:space="preserve">The Raspberry Pi image is now written to the </w:t>
-      </w:r>
-      <w:proofErr w:type="gramStart"/>
-      <w:r>
-        <w:rPr>
-          <w:lang w:val="en-US"/>
-        </w:rPr>
-        <w:t>micro SD</w:t>
-      </w:r>
-      <w:proofErr w:type="gramEnd"/>
-      <w:r>
-        <w:rPr>
-          <w:lang w:val="en-US"/>
-        </w:rPr>
-        <w:t xml:space="preserve"> card. </w:t>
+        <w:t xml:space="preserve">The Raspberry Pi image is now written to the micro SD card. </w:t>
       </w:r>
       <w:r>
         <w:rPr>
@@ -1062,41 +1034,13 @@
         </w:rPr>
         <w:t xml:space="preserve">$ </w:t>
       </w:r>
-      <w:proofErr w:type="spellStart"/>
-      <w:r>
-        <w:rPr>
-          <w:rFonts w:ascii="Consolas" w:hAnsi="Consolas"/>
-          <w:color w:val="333333"/>
-          <w:lang w:val="en-US"/>
-        </w:rPr>
-        <w:t>sudo</w:t>
-      </w:r>
-      <w:proofErr w:type="spellEnd"/>
-      <w:r>
-        <w:rPr>
-          <w:rFonts w:ascii="Consolas" w:hAnsi="Consolas"/>
-          <w:color w:val="333333"/>
-          <w:lang w:val="en-US"/>
-        </w:rPr>
-        <w:t xml:space="preserve"> </w:t>
-      </w:r>
-      <w:proofErr w:type="spellStart"/>
-      <w:r>
-        <w:rPr>
-          <w:rFonts w:ascii="Consolas" w:hAnsi="Consolas"/>
-          <w:color w:val="333333"/>
-          <w:lang w:val="en-US"/>
-        </w:rPr>
-        <w:t>su</w:t>
-      </w:r>
-      <w:proofErr w:type="spellEnd"/>
-      <w:r>
-        <w:rPr>
-          <w:rFonts w:ascii="Consolas" w:hAnsi="Consolas"/>
-          <w:color w:val="333333"/>
-          <w:lang w:val="en-US"/>
-        </w:rPr>
-        <w:t xml:space="preserve"> root</w:t>
+      <w:r>
+        <w:rPr>
+          <w:rFonts w:ascii="Consolas" w:hAnsi="Consolas"/>
+          <w:color w:val="333333"/>
+          <w:lang w:val="en-US"/>
+        </w:rPr>
+        <w:t>sudo su root</w:t>
       </w:r>
     </w:p>
     <w:p>
@@ -1126,23 +1070,13 @@
         </w:rPr>
         <w:t xml:space="preserve">$ </w:t>
       </w:r>
-      <w:proofErr w:type="spellStart"/>
-      <w:r>
-        <w:rPr>
-          <w:rFonts w:ascii="Consolas" w:hAnsi="Consolas"/>
-          <w:color w:val="333333"/>
-          <w:lang w:val="en-US"/>
-        </w:rPr>
-        <w:t>ssh</w:t>
-      </w:r>
-      <w:proofErr w:type="spellEnd"/>
-      <w:r>
-        <w:rPr>
-          <w:rFonts w:ascii="Consolas" w:hAnsi="Consolas"/>
-          <w:color w:val="333333"/>
-          <w:lang w:val="en-US"/>
-        </w:rPr>
-        <w:t>-keygen</w:t>
+      <w:r>
+        <w:rPr>
+          <w:rFonts w:ascii="Consolas" w:hAnsi="Consolas"/>
+          <w:color w:val="333333"/>
+          <w:lang w:val="en-US"/>
+        </w:rPr>
+        <w:t>ssh-keygen</w:t>
       </w:r>
     </w:p>
     <w:p>
@@ -1160,35 +1094,7 @@
         <w:rPr>
           <w:lang w:val="en-US"/>
         </w:rPr>
-        <w:t xml:space="preserve">Output the public </w:t>
-      </w:r>
-      <w:proofErr w:type="spellStart"/>
-      <w:r>
-        <w:rPr>
-          <w:lang w:val="en-US"/>
-        </w:rPr>
-        <w:t>ssh</w:t>
-      </w:r>
-      <w:proofErr w:type="spellEnd"/>
-      <w:r>
-        <w:rPr>
-          <w:lang w:val="en-US"/>
-        </w:rPr>
-        <w:t xml:space="preserve"> key onto the screen. The public key is not a secret. It will be used to grant your raspberry pi rights to clone the </w:t>
-      </w:r>
-      <w:proofErr w:type="spellStart"/>
-      <w:r>
-        <w:rPr>
-          <w:lang w:val="en-US"/>
-        </w:rPr>
-        <w:t>SunshadeCorp</w:t>
-      </w:r>
-      <w:proofErr w:type="spellEnd"/>
-      <w:r>
-        <w:rPr>
-          <w:lang w:val="en-US"/>
-        </w:rPr>
-        <w:t xml:space="preserve"> git repositories.</w:t>
+        <w:t>Output the public ssh key onto the screen. The public key is not a secret. It will be used to grant your raspberry pi rights to clone the SunshadeCorp git repositories.</w:t>
       </w:r>
     </w:p>
     <w:p>
@@ -1218,37 +1124,12 @@
         </w:rPr>
         <w:t xml:space="preserve">$ </w:t>
       </w:r>
-      <w:proofErr w:type="spellStart"/>
       <w:r>
         <w:rPr>
           <w:rFonts w:ascii="Consolas" w:hAnsi="Consolas"/>
           <w:color w:val="323232"/>
         </w:rPr>
-        <w:t>cat</w:t>
-      </w:r>
-      <w:proofErr w:type="spellEnd"/>
-      <w:r>
-        <w:rPr>
-          <w:rFonts w:ascii="Consolas" w:hAnsi="Consolas"/>
-          <w:color w:val="323232"/>
-        </w:rPr>
-        <w:t xml:space="preserve"> ~/.</w:t>
-      </w:r>
-      <w:proofErr w:type="spellStart"/>
-      <w:r>
-        <w:rPr>
-          <w:rFonts w:ascii="Consolas" w:hAnsi="Consolas"/>
-          <w:color w:val="323232"/>
-        </w:rPr>
-        <w:t>ssh</w:t>
-      </w:r>
-      <w:proofErr w:type="spellEnd"/>
-      <w:r>
-        <w:rPr>
-          <w:rFonts w:ascii="Consolas" w:hAnsi="Consolas"/>
-          <w:color w:val="323232"/>
-        </w:rPr>
-        <w:t>/id_rsa.pub</w:t>
+        <w:t>cat ~/.ssh/id_rsa.pub</w:t>
       </w:r>
     </w:p>
     <w:p>
@@ -1266,21 +1147,7 @@
         <w:rPr>
           <w:lang w:val="en-US"/>
         </w:rPr>
-        <w:t xml:space="preserve">In your web browser, visit the </w:t>
-      </w:r>
-      <w:proofErr w:type="spellStart"/>
-      <w:r>
-        <w:rPr>
-          <w:lang w:val="en-US"/>
-        </w:rPr>
-        <w:t>ssh</w:t>
-      </w:r>
-      <w:proofErr w:type="spellEnd"/>
-      <w:r>
-        <w:rPr>
-          <w:lang w:val="en-US"/>
-        </w:rPr>
-        <w:t xml:space="preserve"> key configuration page of your github account. </w:t>
+        <w:t xml:space="preserve">In your web browser, visit the ssh key configuration page of your github account. </w:t>
       </w:r>
       <w:hyperlink r:id="rId9" w:history="1">
         <w:r>
@@ -1307,21 +1174,7 @@
         <w:rPr>
           <w:lang w:val="en-US"/>
         </w:rPr>
-        <w:t xml:space="preserve">Click “New SSH key”. Choose a name for this key. Paste the output of the cat command into the key field and save. Your raspberry pi is now able to access the </w:t>
-      </w:r>
-      <w:proofErr w:type="spellStart"/>
-      <w:r>
-        <w:rPr>
-          <w:lang w:val="en-US"/>
-        </w:rPr>
-        <w:t>SunshadeCorp</w:t>
-      </w:r>
-      <w:proofErr w:type="spellEnd"/>
-      <w:r>
-        <w:rPr>
-          <w:lang w:val="en-US"/>
-        </w:rPr>
-        <w:t xml:space="preserve"> repositories.</w:t>
+        <w:t>Click “New SSH key”. Choose a name for this key. Paste the output of the cat command into the key field and save. Your raspberry pi is now able to access the SunshadeCorp repositories.</w:t>
       </w:r>
     </w:p>
     <w:p>
@@ -1480,43 +1333,7 @@
           <w:color w:val="333333"/>
           <w:lang w:val="en-US"/>
         </w:rPr>
-        <w:t xml:space="preserve">$ </w:t>
-      </w:r>
-      <w:proofErr w:type="spellStart"/>
-      <w:r>
-        <w:rPr>
-          <w:rFonts w:ascii="Consolas" w:hAnsi="Consolas"/>
-          <w:color w:val="333333"/>
-          <w:lang w:val="en-US"/>
-        </w:rPr>
-        <w:t>sudo</w:t>
-      </w:r>
-      <w:proofErr w:type="spellEnd"/>
-      <w:r>
-        <w:rPr>
-          <w:rFonts w:ascii="Consolas" w:hAnsi="Consolas"/>
-          <w:color w:val="333333"/>
-          <w:lang w:val="en-US"/>
-        </w:rPr>
-        <w:t xml:space="preserve"> </w:t>
-      </w:r>
-      <w:proofErr w:type="spellStart"/>
-      <w:r>
-        <w:rPr>
-          <w:rFonts w:ascii="Consolas" w:hAnsi="Consolas"/>
-          <w:color w:val="333333"/>
-          <w:lang w:val="en-US"/>
-        </w:rPr>
-        <w:t>su</w:t>
-      </w:r>
-      <w:proofErr w:type="spellEnd"/>
-      <w:r>
-        <w:rPr>
-          <w:rFonts w:ascii="Consolas" w:hAnsi="Consolas"/>
-          <w:color w:val="333333"/>
-          <w:lang w:val="en-US"/>
-        </w:rPr>
-        <w:t xml:space="preserve"> root</w:t>
+        <w:t>$ sudo su root</w:t>
       </w:r>
     </w:p>
     <w:p>
@@ -1552,21 +1369,7 @@
         <w:rPr>
           <w:lang w:val="en-US"/>
         </w:rPr>
-        <w:t xml:space="preserve">Format your USB device and create an ext4 partition using </w:t>
-      </w:r>
-      <w:proofErr w:type="spellStart"/>
-      <w:r>
-        <w:rPr>
-          <w:lang w:val="en-US"/>
-        </w:rPr>
-        <w:t>fdisk</w:t>
-      </w:r>
-      <w:proofErr w:type="spellEnd"/>
-      <w:r>
-        <w:rPr>
-          <w:lang w:val="en-US"/>
-        </w:rPr>
-        <w:t xml:space="preserve">. </w:t>
+        <w:t xml:space="preserve">Format your USB device and create an ext4 partition using fdisk. </w:t>
       </w:r>
       <w:r>
         <w:rPr>
@@ -1603,34 +1406,14 @@
         </w:rPr>
         <w:t xml:space="preserve">$ </w:t>
       </w:r>
-      <w:proofErr w:type="spellStart"/>
-      <w:r>
-        <w:rPr>
-          <w:rFonts w:ascii="Consolas" w:hAnsi="Consolas"/>
-          <w:color w:val="333333"/>
-          <w:lang w:val="en-US"/>
-        </w:rPr>
-        <w:t>fdisk</w:t>
-      </w:r>
-      <w:proofErr w:type="spellEnd"/>
-      <w:r>
-        <w:rPr>
-          <w:rFonts w:ascii="Consolas" w:hAnsi="Consolas"/>
-          <w:color w:val="333333"/>
-          <w:lang w:val="en-US"/>
-        </w:rPr>
-        <w:t xml:space="preserve"> /dev/</w:t>
-      </w:r>
-      <w:proofErr w:type="spellStart"/>
-      <w:r>
-        <w:rPr>
-          <w:rFonts w:ascii="Consolas" w:hAnsi="Consolas"/>
-          <w:color w:val="333333"/>
-          <w:lang w:val="en-US"/>
-        </w:rPr>
-        <w:t>sda</w:t>
-      </w:r>
-      <w:proofErr w:type="spellEnd"/>
+      <w:r>
+        <w:rPr>
+          <w:rFonts w:ascii="Consolas" w:hAnsi="Consolas"/>
+          <w:color w:val="333333"/>
+          <w:lang w:val="en-US"/>
+        </w:rPr>
+        <w:t>fdisk /dev/sda</w:t>
+      </w:r>
     </w:p>
     <w:p>
       <w:pPr>
@@ -1881,25 +1664,7 @@
           <w:color w:val="333333"/>
           <w:lang w:val="en-US"/>
         </w:rPr>
-        <w:t xml:space="preserve">$ </w:t>
-      </w:r>
-      <w:proofErr w:type="spellStart"/>
-      <w:r>
-        <w:rPr>
-          <w:rFonts w:ascii="Consolas" w:hAnsi="Consolas"/>
-          <w:color w:val="333333"/>
-          <w:lang w:val="en-US"/>
-        </w:rPr>
-        <w:t>umount</w:t>
-      </w:r>
-      <w:proofErr w:type="spellEnd"/>
-      <w:r>
-        <w:rPr>
-          <w:rFonts w:ascii="Consolas" w:hAnsi="Consolas"/>
-          <w:color w:val="333333"/>
-          <w:lang w:val="en-US"/>
-        </w:rPr>
-        <w:t xml:space="preserve"> /dev/sda1 </w:t>
+        <w:t xml:space="preserve">$ umount /dev/sda1 </w:t>
       </w:r>
     </w:p>
     <w:p>
@@ -1929,23 +1694,13 @@
         </w:rPr>
         <w:t xml:space="preserve">$ </w:t>
       </w:r>
-      <w:proofErr w:type="gramStart"/>
-      <w:r>
-        <w:rPr>
-          <w:rFonts w:ascii="Consolas" w:hAnsi="Consolas"/>
-          <w:color w:val="333333"/>
-          <w:lang w:val="en-US"/>
-        </w:rPr>
-        <w:t>mkfs.ext</w:t>
-      </w:r>
-      <w:proofErr w:type="gramEnd"/>
-      <w:r>
-        <w:rPr>
-          <w:rFonts w:ascii="Consolas" w:hAnsi="Consolas"/>
-          <w:color w:val="333333"/>
-          <w:lang w:val="en-US"/>
-        </w:rPr>
-        <w:t>4 /dev/sda1</w:t>
+      <w:r>
+        <w:rPr>
+          <w:rFonts w:ascii="Consolas" w:hAnsi="Consolas"/>
+          <w:color w:val="333333"/>
+          <w:lang w:val="en-US"/>
+        </w:rPr>
+        <w:t>mkfs.ext4 /dev/sda1</w:t>
       </w:r>
     </w:p>
     <w:p>
@@ -1963,21 +1718,7 @@
         <w:rPr>
           <w:lang w:val="en-US"/>
         </w:rPr>
-        <w:t xml:space="preserve">Install </w:t>
-      </w:r>
-      <w:proofErr w:type="spellStart"/>
-      <w:r>
-        <w:rPr>
-          <w:lang w:val="en-US"/>
-        </w:rPr>
-        <w:t>EasyBMS</w:t>
-      </w:r>
-      <w:proofErr w:type="spellEnd"/>
-      <w:r>
-        <w:rPr>
-          <w:lang w:val="en-US"/>
-        </w:rPr>
-        <w:t>-master</w:t>
+        <w:t>Install EasyBMS-master</w:t>
       </w:r>
     </w:p>
     <w:p>
@@ -2032,41 +1773,13 @@
         </w:rPr>
         <w:t xml:space="preserve">$ </w:t>
       </w:r>
-      <w:proofErr w:type="spellStart"/>
-      <w:r>
-        <w:rPr>
-          <w:rFonts w:ascii="Consolas" w:hAnsi="Consolas"/>
-          <w:color w:val="333333"/>
-          <w:lang w:val="en-US"/>
-        </w:rPr>
-        <w:t>sudo</w:t>
-      </w:r>
-      <w:proofErr w:type="spellEnd"/>
-      <w:r>
-        <w:rPr>
-          <w:rFonts w:ascii="Consolas" w:hAnsi="Consolas"/>
-          <w:color w:val="333333"/>
-          <w:lang w:val="en-US"/>
-        </w:rPr>
-        <w:t xml:space="preserve"> </w:t>
-      </w:r>
-      <w:proofErr w:type="spellStart"/>
-      <w:r>
-        <w:rPr>
-          <w:rFonts w:ascii="Consolas" w:hAnsi="Consolas"/>
-          <w:color w:val="333333"/>
-          <w:lang w:val="en-US"/>
-        </w:rPr>
-        <w:t>su</w:t>
-      </w:r>
-      <w:proofErr w:type="spellEnd"/>
-      <w:r>
-        <w:rPr>
-          <w:rFonts w:ascii="Consolas" w:hAnsi="Consolas"/>
-          <w:color w:val="333333"/>
-          <w:lang w:val="en-US"/>
-        </w:rPr>
-        <w:t xml:space="preserve"> </w:t>
+      <w:r>
+        <w:rPr>
+          <w:rFonts w:ascii="Consolas" w:hAnsi="Consolas"/>
+          <w:color w:val="333333"/>
+          <w:lang w:val="en-US"/>
+        </w:rPr>
+        <w:t xml:space="preserve">sudo su </w:t>
       </w:r>
       <w:r>
         <w:rPr>
@@ -2120,45 +1833,7 @@
           <w:color w:val="333333"/>
           <w:lang w:val="en-US"/>
         </w:rPr>
-        <w:t xml:space="preserve">$ git clone </w:t>
-      </w:r>
-      <w:proofErr w:type="spellStart"/>
-      <w:proofErr w:type="gramStart"/>
-      <w:r>
-        <w:rPr>
-          <w:rFonts w:ascii="Consolas" w:hAnsi="Consolas"/>
-          <w:color w:val="333333"/>
-          <w:lang w:val="en-US"/>
-        </w:rPr>
-        <w:t>git@github.com:SunshadeCorp</w:t>
-      </w:r>
-      <w:proofErr w:type="spellEnd"/>
-      <w:r>
-        <w:rPr>
-          <w:rFonts w:ascii="Consolas" w:hAnsi="Consolas"/>
-          <w:color w:val="333333"/>
-          <w:lang w:val="en-US"/>
-        </w:rPr>
-        <w:t>/control-pi-</w:t>
-      </w:r>
-      <w:proofErr w:type="spellStart"/>
-      <w:r>
-        <w:rPr>
-          <w:rFonts w:ascii="Consolas" w:hAnsi="Consolas"/>
-          <w:color w:val="333333"/>
-          <w:lang w:val="en-US"/>
-        </w:rPr>
-        <w:t>docker.git</w:t>
-      </w:r>
-      <w:proofErr w:type="spellEnd"/>
-      <w:proofErr w:type="gramEnd"/>
-      <w:r>
-        <w:rPr>
-          <w:rFonts w:ascii="Consolas" w:hAnsi="Consolas"/>
-          <w:color w:val="333333"/>
-          <w:lang w:val="en-US"/>
-        </w:rPr>
-        <w:t xml:space="preserve"> /docker</w:t>
+        <w:t>$ git clone git@github.com:SunshadeCorp/control-pi-docker.git /docker</w:t>
       </w:r>
     </w:p>
     <w:p>
@@ -2210,7 +1885,19 @@
         <w:rPr>
           <w:lang w:val="en-US"/>
         </w:rPr>
-        <w:t>t to use is called ‘install-script’</w:t>
+        <w:t>t to use is called ‘</w:t>
+      </w:r>
+      <w:r>
+        <w:rPr>
+          <w:lang w:val="en-US"/>
+        </w:rPr>
+        <w:t>next-gen</w:t>
+      </w:r>
+      <w:r>
+        <w:rPr>
+          <w:lang w:val="en-US"/>
+        </w:rPr>
+        <w:t>’</w:t>
       </w:r>
       <w:r>
         <w:rPr>
@@ -2244,7 +1931,15 @@
           <w:color w:val="333333"/>
           <w:lang w:val="en-US"/>
         </w:rPr>
-        <w:t>$ git checkout install-script</w:t>
+        <w:t xml:space="preserve">$ git checkout </w:t>
+      </w:r>
+      <w:r>
+        <w:rPr>
+          <w:rFonts w:ascii="Consolas" w:hAnsi="Consolas"/>
+          <w:color w:val="333333"/>
+          <w:lang w:val="en-US"/>
+        </w:rPr>
+        <w:t>next-gen</w:t>
       </w:r>
     </w:p>
     <w:p>
@@ -2274,35 +1969,7 @@
         <w:rPr>
           <w:lang w:val="en-US"/>
         </w:rPr>
-        <w:t xml:space="preserve"> docker and docker-compose. </w:t>
-      </w:r>
-      <w:proofErr w:type="gramStart"/>
-      <w:r>
-        <w:rPr>
-          <w:lang w:val="en-US"/>
-        </w:rPr>
-        <w:t>Also</w:t>
-      </w:r>
-      <w:proofErr w:type="gramEnd"/>
-      <w:r>
-        <w:rPr>
-          <w:lang w:val="en-US"/>
-        </w:rPr>
-        <w:t xml:space="preserve"> it clones the rest of the </w:t>
-      </w:r>
-      <w:proofErr w:type="spellStart"/>
-      <w:r>
-        <w:rPr>
-          <w:lang w:val="en-US"/>
-        </w:rPr>
-        <w:t>SunshadeCorp</w:t>
-      </w:r>
-      <w:proofErr w:type="spellEnd"/>
-      <w:r>
-        <w:rPr>
-          <w:lang w:val="en-US"/>
-        </w:rPr>
-        <w:t xml:space="preserve"> repositories into its appropriate directories</w:t>
+        <w:t xml:space="preserve"> docker and docker-compose. Also it clones the rest of the SunshadeCorp repositories into its appropriate directories</w:t>
       </w:r>
       <w:r>
         <w:rPr>
@@ -2418,19 +2085,11 @@
         </w:rPr>
         <w:t xml:space="preserve">Configure </w:t>
       </w:r>
-      <w:proofErr w:type="spellStart"/>
-      <w:r>
-        <w:rPr>
-          <w:lang w:val="en-US"/>
-        </w:rPr>
-        <w:t>EasyBMS</w:t>
-      </w:r>
-      <w:proofErr w:type="spellEnd"/>
-      <w:r>
-        <w:rPr>
-          <w:lang w:val="en-US"/>
-        </w:rPr>
-        <w:t>-master</w:t>
+      <w:r>
+        <w:rPr>
+          <w:lang w:val="en-US"/>
+        </w:rPr>
+        <w:t>EasyBMS-master</w:t>
       </w:r>
     </w:p>
     <w:p>
@@ -2505,36 +2164,8 @@
           <w:color w:val="333333"/>
           <w:lang w:val="en-US"/>
         </w:rPr>
-        <w:t>$ nano /docker/build/</w:t>
-      </w:r>
-      <w:proofErr w:type="spellStart"/>
-      <w:r>
-        <w:rPr>
-          <w:rFonts w:ascii="Consolas" w:hAnsi="Consolas"/>
-          <w:color w:val="333333"/>
-          <w:lang w:val="en-US"/>
-        </w:rPr>
-        <w:t>easybms</w:t>
-      </w:r>
-      <w:proofErr w:type="spellEnd"/>
-      <w:r>
-        <w:rPr>
-          <w:rFonts w:ascii="Consolas" w:hAnsi="Consolas"/>
-          <w:color w:val="333333"/>
-          <w:lang w:val="en-US"/>
-        </w:rPr>
-        <w:t>-master/</w:t>
-      </w:r>
-      <w:proofErr w:type="spellStart"/>
-      <w:r>
-        <w:rPr>
-          <w:rFonts w:ascii="Consolas" w:hAnsi="Consolas"/>
-          <w:color w:val="333333"/>
-          <w:lang w:val="en-US"/>
-        </w:rPr>
-        <w:t>slave_mapping.yaml</w:t>
-      </w:r>
-      <w:proofErr w:type="spellEnd"/>
+        <w:t>$ nano /docker/build/easybms-master/slave_mapping.yaml</w:t>
+      </w:r>
     </w:p>
     <w:p>
       <w:pPr>
@@ -2583,21 +2214,7 @@
         <w:rPr>
           <w:lang w:val="en-US"/>
         </w:rPr>
-        <w:t xml:space="preserve">You can now start the </w:t>
-      </w:r>
-      <w:proofErr w:type="spellStart"/>
-      <w:r>
-        <w:rPr>
-          <w:lang w:val="en-US"/>
-        </w:rPr>
-        <w:t>EasyBMS</w:t>
-      </w:r>
-      <w:proofErr w:type="spellEnd"/>
-      <w:r>
-        <w:rPr>
-          <w:lang w:val="en-US"/>
-        </w:rPr>
-        <w:t xml:space="preserve">-master and its services with docker-compose. The first startup will take much longer because the containers are being downloaded and built. This might take a while. Remove the –d flag if you want to see the docker-compose log as the services are starting up. </w:t>
+        <w:t xml:space="preserve">You can now start the EasyBMS-master and its services with docker-compose. The first startup will take much longer because the containers are being downloaded and built. This might take a while. Remove the –d flag if you want to see the docker-compose log as the services are starting up. </w:t>
       </w:r>
     </w:p>
     <w:p>
@@ -2773,21 +2390,7 @@
         <w:rPr>
           <w:lang w:val="en-US"/>
         </w:rPr>
-        <w:t xml:space="preserve">a </w:t>
-      </w:r>
-      <w:proofErr w:type="spellStart"/>
-      <w:r>
-        <w:rPr>
-          <w:lang w:val="en-US"/>
-        </w:rPr>
-        <w:t>usb</w:t>
-      </w:r>
-      <w:proofErr w:type="spellEnd"/>
-      <w:r>
-        <w:rPr>
-          <w:lang w:val="en-US"/>
-        </w:rPr>
-        <w:t xml:space="preserve"> stick or an SSD on Raspberry P</w:t>
+        <w:t>a usb stick or an SSD on Raspberry P</w:t>
       </w:r>
       <w:r>
         <w:rPr>
@@ -2830,21 +2433,7 @@
         <w:rPr>
           <w:lang w:val="en-US"/>
         </w:rPr>
-        <w:t xml:space="preserve">Information on </w:t>
-      </w:r>
-      <w:proofErr w:type="spellStart"/>
-      <w:r>
-        <w:rPr>
-          <w:lang w:val="en-US"/>
-        </w:rPr>
-        <w:t>fstab</w:t>
-      </w:r>
-      <w:proofErr w:type="spellEnd"/>
-      <w:r>
-        <w:rPr>
-          <w:lang w:val="en-US"/>
-        </w:rPr>
-        <w:t xml:space="preserve"> and mount options</w:t>
+        <w:t>Information on fstab and mount options</w:t>
       </w:r>
     </w:p>
     <w:p>
@@ -3008,27 +2597,7 @@
           <w:color w:val="333333"/>
           <w:lang w:val="en-US"/>
         </w:rPr>
-        <w:t xml:space="preserve">git config </w:t>
-      </w:r>
-      <w:proofErr w:type="spellStart"/>
-      <w:proofErr w:type="gramStart"/>
-      <w:r>
-        <w:rPr>
-          <w:rFonts w:ascii="Consolas" w:hAnsi="Consolas"/>
-          <w:color w:val="333333"/>
-          <w:lang w:val="en-US"/>
-        </w:rPr>
-        <w:t>pull.rebase</w:t>
-      </w:r>
-      <w:proofErr w:type="spellEnd"/>
-      <w:proofErr w:type="gramEnd"/>
-      <w:r>
-        <w:rPr>
-          <w:rFonts w:ascii="Consolas" w:hAnsi="Consolas"/>
-          <w:color w:val="333333"/>
-          <w:lang w:val="en-US"/>
-        </w:rPr>
-        <w:t xml:space="preserve"> false</w:t>
+        <w:t>git config pull.rebase false</w:t>
       </w:r>
     </w:p>
     <w:p>

</xml_diff>

<commit_message>
define default values for castings in templates to avoid warnings
</commit_message>
<xml_diff>
--- a/installation-manual.docx
+++ b/installation-manual.docx
@@ -1,6 +1,6 @@
 
 <file path=word/document.xml><?xml version="1.0" encoding="utf-8"?>
-<w:document xmlns:wpc="http://schemas.microsoft.com/office/word/2010/wordprocessingCanvas" xmlns:mc="http://schemas.openxmlformats.org/markup-compatibility/2006" xmlns:o="urn:schemas-microsoft-com:office:office" xmlns:r="http://schemas.openxmlformats.org/officeDocument/2006/relationships" xmlns:m="http://schemas.openxmlformats.org/officeDocument/2006/math" xmlns:v="urn:schemas-microsoft-com:vml" xmlns:wp14="http://schemas.microsoft.com/office/word/2010/wordprocessingDrawing" xmlns:wp="http://schemas.openxmlformats.org/drawingml/2006/wordprocessingDrawing" xmlns:w10="urn:schemas-microsoft-com:office:word" xmlns:w="http://schemas.openxmlformats.org/wordprocessingml/2006/main" xmlns:w14="http://schemas.microsoft.com/office/word/2010/wordml" xmlns:w15="http://schemas.microsoft.com/office/word/2012/wordml" xmlns:wpg="http://schemas.microsoft.com/office/word/2010/wordprocessingGroup" xmlns:wpi="http://schemas.microsoft.com/office/word/2010/wordprocessingInk" xmlns:wne="http://schemas.microsoft.com/office/word/2006/wordml" xmlns:wps="http://schemas.microsoft.com/office/word/2010/wordprocessingShape" mc:Ignorable="w14 w15 wp14">
+<w:document xmlns:wpc="http://schemas.microsoft.com/office/word/2010/wordprocessingCanvas" xmlns:cx="http://schemas.microsoft.com/office/drawing/2014/chartex" xmlns:cx1="http://schemas.microsoft.com/office/drawing/2015/9/8/chartex" xmlns:cx2="http://schemas.microsoft.com/office/drawing/2015/10/21/chartex" xmlns:cx3="http://schemas.microsoft.com/office/drawing/2016/5/9/chartex" xmlns:cx4="http://schemas.microsoft.com/office/drawing/2016/5/10/chartex" xmlns:cx5="http://schemas.microsoft.com/office/drawing/2016/5/11/chartex" xmlns:cx6="http://schemas.microsoft.com/office/drawing/2016/5/12/chartex" xmlns:cx7="http://schemas.microsoft.com/office/drawing/2016/5/13/chartex" xmlns:cx8="http://schemas.microsoft.com/office/drawing/2016/5/14/chartex" xmlns:mc="http://schemas.openxmlformats.org/markup-compatibility/2006" xmlns:aink="http://schemas.microsoft.com/office/drawing/2016/ink" xmlns:am3d="http://schemas.microsoft.com/office/drawing/2017/model3d" xmlns:o="urn:schemas-microsoft-com:office:office" xmlns:r="http://schemas.openxmlformats.org/officeDocument/2006/relationships" xmlns:m="http://schemas.openxmlformats.org/officeDocument/2006/math" xmlns:v="urn:schemas-microsoft-com:vml" xmlns:wp14="http://schemas.microsoft.com/office/word/2010/wordprocessingDrawing" xmlns:wp="http://schemas.openxmlformats.org/drawingml/2006/wordprocessingDrawing" xmlns:w10="urn:schemas-microsoft-com:office:word" xmlns:w="http://schemas.openxmlformats.org/wordprocessingml/2006/main" xmlns:w14="http://schemas.microsoft.com/office/word/2010/wordml" xmlns:w15="http://schemas.microsoft.com/office/word/2012/wordml" xmlns:w16cex="http://schemas.microsoft.com/office/word/2018/wordml/cex" xmlns:w16cid="http://schemas.microsoft.com/office/word/2016/wordml/cid" xmlns:w16="http://schemas.microsoft.com/office/word/2018/wordml" xmlns:w16sdtdh="http://schemas.microsoft.com/office/word/2020/wordml/sdtdatahash" xmlns:w16se="http://schemas.microsoft.com/office/word/2015/wordml/symex" xmlns:wpg="http://schemas.microsoft.com/office/word/2010/wordprocessingGroup" xmlns:wpi="http://schemas.microsoft.com/office/word/2010/wordprocessingInk" xmlns:wne="http://schemas.microsoft.com/office/word/2006/wordml" xmlns:wps="http://schemas.microsoft.com/office/word/2010/wordprocessingShape" mc:Ignorable="w14 w15 w16se w16cid w16 w16cex w16sdtdh wp14">
   <w:body>
     <w:p>
       <w:pPr>
@@ -1050,21 +1050,7 @@
         <w:rPr>
           <w:lang w:val="en-US"/>
         </w:rPr>
-        <w:t xml:space="preserve">eys and </w:t>
-      </w:r>
-      <w:proofErr w:type="spellStart"/>
-      <w:r>
-        <w:rPr>
-          <w:lang w:val="en-US"/>
-        </w:rPr>
-        <w:t>Git</w:t>
-      </w:r>
-      <w:proofErr w:type="spellEnd"/>
-      <w:r>
-        <w:rPr>
-          <w:lang w:val="en-US"/>
-        </w:rPr>
-        <w:t xml:space="preserve"> </w:t>
+        <w:t xml:space="preserve">eys and Git </w:t>
       </w:r>
     </w:p>
     <w:p>
@@ -1120,7 +1106,6 @@
         <w:t xml:space="preserve">$ </w:t>
       </w:r>
       <w:proofErr w:type="spellStart"/>
-      <w:proofErr w:type="gramStart"/>
       <w:r>
         <w:rPr>
           <w:rFonts w:ascii="Consolas" w:hAnsi="Consolas"/>
@@ -1130,7 +1115,6 @@
         <w:t>sudo</w:t>
       </w:r>
       <w:proofErr w:type="spellEnd"/>
-      <w:proofErr w:type="gramEnd"/>
       <w:r>
         <w:rPr>
           <w:rFonts w:ascii="Consolas" w:hAnsi="Consolas"/>
@@ -1186,17 +1170,23 @@
         <w:t xml:space="preserve">$ </w:t>
       </w:r>
       <w:proofErr w:type="spellStart"/>
-      <w:proofErr w:type="gramStart"/>
-      <w:r>
-        <w:rPr>
-          <w:rFonts w:ascii="Consolas" w:hAnsi="Consolas"/>
-          <w:color w:val="333333"/>
-          <w:lang w:val="en-US"/>
-        </w:rPr>
-        <w:t>ssh-keygen</w:t>
+      <w:r>
+        <w:rPr>
+          <w:rFonts w:ascii="Consolas" w:hAnsi="Consolas"/>
+          <w:color w:val="333333"/>
+          <w:lang w:val="en-US"/>
+        </w:rPr>
+        <w:t>ssh</w:t>
       </w:r>
       <w:proofErr w:type="spellEnd"/>
-      <w:proofErr w:type="gramEnd"/>
+      <w:r>
+        <w:rPr>
+          <w:rFonts w:ascii="Consolas" w:hAnsi="Consolas"/>
+          <w:color w:val="333333"/>
+          <w:lang w:val="en-US"/>
+        </w:rPr>
+        <w:t>-keygen</w:t>
+      </w:r>
     </w:p>
     <w:p>
       <w:pPr>
@@ -1233,21 +1223,7 @@
         <w:rPr>
           <w:lang w:val="en-US"/>
         </w:rPr>
-        <w:t xml:space="preserve"> </w:t>
-      </w:r>
-      <w:proofErr w:type="spellStart"/>
-      <w:r>
-        <w:rPr>
-          <w:lang w:val="en-US"/>
-        </w:rPr>
-        <w:t>git</w:t>
-      </w:r>
-      <w:proofErr w:type="spellEnd"/>
-      <w:r>
-        <w:rPr>
-          <w:lang w:val="en-US"/>
-        </w:rPr>
-        <w:t xml:space="preserve"> repositories.</w:t>
+        <w:t xml:space="preserve"> git repositories.</w:t>
       </w:r>
     </w:p>
     <w:p>
@@ -1278,7 +1254,6 @@
         <w:t xml:space="preserve">$ </w:t>
       </w:r>
       <w:proofErr w:type="spellStart"/>
-      <w:proofErr w:type="gramStart"/>
       <w:r>
         <w:rPr>
           <w:rFonts w:ascii="Consolas" w:hAnsi="Consolas"/>
@@ -1287,7 +1262,6 @@
         <w:t>cat</w:t>
       </w:r>
       <w:proofErr w:type="spellEnd"/>
-      <w:proofErr w:type="gramEnd"/>
       <w:r>
         <w:rPr>
           <w:rFonts w:ascii="Consolas" w:hAnsi="Consolas"/>
@@ -1330,7 +1304,6 @@
         <w:t xml:space="preserve">In your web browser, visit the </w:t>
       </w:r>
       <w:proofErr w:type="spellStart"/>
-      <w:proofErr w:type="gramStart"/>
       <w:r>
         <w:rPr>
           <w:lang w:val="en-US"/>
@@ -1338,7 +1311,6 @@
         <w:t>ssh</w:t>
       </w:r>
       <w:proofErr w:type="spellEnd"/>
-      <w:proofErr w:type="gramEnd"/>
       <w:r>
         <w:rPr>
           <w:lang w:val="en-US"/>
@@ -1559,7 +1531,6 @@
         <w:t xml:space="preserve">$ </w:t>
       </w:r>
       <w:proofErr w:type="spellStart"/>
-      <w:proofErr w:type="gramStart"/>
       <w:r>
         <w:rPr>
           <w:rFonts w:ascii="Consolas" w:hAnsi="Consolas"/>
@@ -1569,7 +1540,6 @@
         <w:t>sudo</w:t>
       </w:r>
       <w:proofErr w:type="spellEnd"/>
-      <w:proofErr w:type="gramEnd"/>
       <w:r>
         <w:rPr>
           <w:rFonts w:ascii="Consolas" w:hAnsi="Consolas"/>
@@ -1682,7 +1652,6 @@
         <w:t xml:space="preserve">$ </w:t>
       </w:r>
       <w:proofErr w:type="spellStart"/>
-      <w:proofErr w:type="gramStart"/>
       <w:r>
         <w:rPr>
           <w:rFonts w:ascii="Consolas" w:hAnsi="Consolas"/>
@@ -1692,7 +1661,6 @@
         <w:t>fdisk</w:t>
       </w:r>
       <w:proofErr w:type="spellEnd"/>
-      <w:proofErr w:type="gramEnd"/>
       <w:r>
         <w:rPr>
           <w:rFonts w:ascii="Consolas" w:hAnsi="Consolas"/>
@@ -1731,23 +1699,13 @@
           <w:lang w:val="en-US"/>
         </w:rPr>
       </w:pPr>
-      <w:proofErr w:type="gramStart"/>
-      <w:r>
-        <w:rPr>
-          <w:rFonts w:ascii="Consolas" w:hAnsi="Consolas"/>
-          <w:color w:val="333333"/>
-          <w:lang w:val="en-US"/>
-        </w:rPr>
-        <w:t>new</w:t>
-      </w:r>
-      <w:proofErr w:type="gramEnd"/>
-      <w:r>
-        <w:rPr>
-          <w:rFonts w:ascii="Consolas" w:hAnsi="Consolas"/>
-          <w:color w:val="333333"/>
-          <w:lang w:val="en-US"/>
-        </w:rPr>
-        <w:t xml:space="preserve"> partition table:</w:t>
+      <w:r>
+        <w:rPr>
+          <w:rFonts w:ascii="Consolas" w:hAnsi="Consolas"/>
+          <w:color w:val="333333"/>
+          <w:lang w:val="en-US"/>
+        </w:rPr>
+        <w:t>new partition table:</w:t>
       </w:r>
     </w:p>
     <w:p>
@@ -1769,7 +1727,6 @@
           <w:lang w:val="en-US"/>
         </w:rPr>
       </w:pPr>
-      <w:proofErr w:type="gramStart"/>
       <w:r>
         <w:rPr>
           <w:rFonts w:ascii="Consolas" w:hAnsi="Consolas"/>
@@ -1778,7 +1735,6 @@
         </w:rPr>
         <w:t>g</w:t>
       </w:r>
-      <w:proofErr w:type="gramEnd"/>
     </w:p>
     <w:p>
       <w:pPr>
@@ -1799,23 +1755,13 @@
           <w:lang w:val="en-US"/>
         </w:rPr>
       </w:pPr>
-      <w:proofErr w:type="gramStart"/>
-      <w:r>
-        <w:rPr>
-          <w:rFonts w:ascii="Consolas" w:hAnsi="Consolas"/>
-          <w:color w:val="333333"/>
-          <w:lang w:val="en-US"/>
-        </w:rPr>
-        <w:t>new</w:t>
-      </w:r>
-      <w:proofErr w:type="gramEnd"/>
-      <w:r>
-        <w:rPr>
-          <w:rFonts w:ascii="Consolas" w:hAnsi="Consolas"/>
-          <w:color w:val="333333"/>
-          <w:lang w:val="en-US"/>
-        </w:rPr>
-        <w:t xml:space="preserve"> partition:</w:t>
+      <w:r>
+        <w:rPr>
+          <w:rFonts w:ascii="Consolas" w:hAnsi="Consolas"/>
+          <w:color w:val="333333"/>
+          <w:lang w:val="en-US"/>
+        </w:rPr>
+        <w:t>new partition:</w:t>
       </w:r>
     </w:p>
     <w:p>
@@ -1837,7 +1783,6 @@
           <w:lang w:val="en-US"/>
         </w:rPr>
       </w:pPr>
-      <w:proofErr w:type="gramStart"/>
       <w:r>
         <w:rPr>
           <w:rFonts w:ascii="Consolas" w:hAnsi="Consolas"/>
@@ -1846,7 +1791,6 @@
         </w:rPr>
         <w:t>n</w:t>
       </w:r>
-      <w:proofErr w:type="gramEnd"/>
     </w:p>
     <w:p>
       <w:pPr>
@@ -1867,23 +1811,13 @@
           <w:lang w:val="en-US"/>
         </w:rPr>
       </w:pPr>
-      <w:proofErr w:type="gramStart"/>
-      <w:r>
-        <w:rPr>
-          <w:rFonts w:ascii="Consolas" w:hAnsi="Consolas"/>
-          <w:color w:val="333333"/>
-          <w:lang w:val="en-US"/>
-        </w:rPr>
-        <w:t>print</w:t>
-      </w:r>
-      <w:proofErr w:type="gramEnd"/>
-      <w:r>
-        <w:rPr>
-          <w:rFonts w:ascii="Consolas" w:hAnsi="Consolas"/>
-          <w:color w:val="333333"/>
-          <w:lang w:val="en-US"/>
-        </w:rPr>
-        <w:t xml:space="preserve"> table:</w:t>
+      <w:r>
+        <w:rPr>
+          <w:rFonts w:ascii="Consolas" w:hAnsi="Consolas"/>
+          <w:color w:val="333333"/>
+          <w:lang w:val="en-US"/>
+        </w:rPr>
+        <w:t>print table:</w:t>
       </w:r>
     </w:p>
     <w:p>
@@ -1905,7 +1839,6 @@
           <w:lang w:val="en-US"/>
         </w:rPr>
       </w:pPr>
-      <w:proofErr w:type="gramStart"/>
       <w:r>
         <w:rPr>
           <w:rFonts w:ascii="Consolas" w:hAnsi="Consolas"/>
@@ -1914,7 +1847,6 @@
         </w:rPr>
         <w:t>p</w:t>
       </w:r>
-      <w:proofErr w:type="gramEnd"/>
     </w:p>
     <w:p>
       <w:pPr>
@@ -1935,23 +1867,13 @@
           <w:lang w:val="en-US"/>
         </w:rPr>
       </w:pPr>
-      <w:proofErr w:type="gramStart"/>
-      <w:r>
-        <w:rPr>
-          <w:rFonts w:ascii="Consolas" w:hAnsi="Consolas"/>
-          <w:color w:val="333333"/>
-          <w:lang w:val="en-US"/>
-        </w:rPr>
-        <w:t>write</w:t>
-      </w:r>
-      <w:proofErr w:type="gramEnd"/>
-      <w:r>
-        <w:rPr>
-          <w:rFonts w:ascii="Consolas" w:hAnsi="Consolas"/>
-          <w:color w:val="333333"/>
-          <w:lang w:val="en-US"/>
-        </w:rPr>
-        <w:t>:</w:t>
+      <w:r>
+        <w:rPr>
+          <w:rFonts w:ascii="Consolas" w:hAnsi="Consolas"/>
+          <w:color w:val="333333"/>
+          <w:lang w:val="en-US"/>
+        </w:rPr>
+        <w:t>write:</w:t>
       </w:r>
     </w:p>
     <w:p>
@@ -1973,7 +1895,6 @@
           <w:lang w:val="en-US"/>
         </w:rPr>
       </w:pPr>
-      <w:proofErr w:type="gramStart"/>
       <w:r>
         <w:rPr>
           <w:rFonts w:ascii="Consolas" w:hAnsi="Consolas"/>
@@ -1982,7 +1903,6 @@
         </w:rPr>
         <w:t>w</w:t>
       </w:r>
-      <w:proofErr w:type="gramEnd"/>
     </w:p>
     <w:p>
       <w:pPr>
@@ -2012,7 +1932,6 @@
         <w:t xml:space="preserve">$ </w:t>
       </w:r>
       <w:proofErr w:type="spellStart"/>
-      <w:proofErr w:type="gramStart"/>
       <w:r>
         <w:rPr>
           <w:rFonts w:ascii="Consolas" w:hAnsi="Consolas"/>
@@ -2022,7 +1941,6 @@
         <w:t>umount</w:t>
       </w:r>
       <w:proofErr w:type="spellEnd"/>
-      <w:proofErr w:type="gramEnd"/>
       <w:r>
         <w:rPr>
           <w:rFonts w:ascii="Consolas" w:hAnsi="Consolas"/>
@@ -2162,7 +2080,6 @@
         <w:t xml:space="preserve">$ </w:t>
       </w:r>
       <w:proofErr w:type="spellStart"/>
-      <w:proofErr w:type="gramStart"/>
       <w:r>
         <w:rPr>
           <w:rFonts w:ascii="Consolas" w:hAnsi="Consolas"/>
@@ -2172,7 +2089,6 @@
         <w:t>sudo</w:t>
       </w:r>
       <w:proofErr w:type="spellEnd"/>
-      <w:proofErr w:type="gramEnd"/>
       <w:r>
         <w:rPr>
           <w:rFonts w:ascii="Consolas" w:hAnsi="Consolas"/>
@@ -2223,35 +2139,7 @@
         <w:rPr>
           <w:lang w:val="en-US"/>
         </w:rPr>
-        <w:t>Clone the control-pi-</w:t>
-      </w:r>
-      <w:proofErr w:type="spellStart"/>
-      <w:r>
-        <w:rPr>
-          <w:lang w:val="en-US"/>
-        </w:rPr>
-        <w:t>docker</w:t>
-      </w:r>
-      <w:proofErr w:type="spellEnd"/>
-      <w:r>
-        <w:rPr>
-          <w:lang w:val="en-US"/>
-        </w:rPr>
-        <w:t xml:space="preserve"> repository to the /</w:t>
-      </w:r>
-      <w:proofErr w:type="spellStart"/>
-      <w:r>
-        <w:rPr>
-          <w:lang w:val="en-US"/>
-        </w:rPr>
-        <w:t>docker</w:t>
-      </w:r>
-      <w:proofErr w:type="spellEnd"/>
-      <w:r>
-        <w:rPr>
-          <w:lang w:val="en-US"/>
-        </w:rPr>
-        <w:t xml:space="preserve"> directory.</w:t>
+        <w:t>Clone the control-pi-docker repository to the /docker directory.</w:t>
       </w:r>
     </w:p>
     <w:p>
@@ -2279,7 +2167,7 @@
           <w:color w:val="333333"/>
           <w:lang w:val="en-US"/>
         </w:rPr>
-        <w:t xml:space="preserve">$ </w:t>
+        <w:t xml:space="preserve">$ git clone </w:t>
       </w:r>
       <w:proofErr w:type="spellStart"/>
       <w:proofErr w:type="gramStart"/>
@@ -2289,7 +2177,25 @@
           <w:color w:val="333333"/>
           <w:lang w:val="en-US"/>
         </w:rPr>
-        <w:t>git</w:t>
+        <w:t>git@github.com:SunshadeCorp</w:t>
+      </w:r>
+      <w:proofErr w:type="spellEnd"/>
+      <w:r>
+        <w:rPr>
+          <w:rFonts w:ascii="Consolas" w:hAnsi="Consolas"/>
+          <w:color w:val="333333"/>
+          <w:lang w:val="en-US"/>
+        </w:rPr>
+        <w:t>/control-pi-</w:t>
+      </w:r>
+      <w:proofErr w:type="spellStart"/>
+      <w:r>
+        <w:rPr>
+          <w:rFonts w:ascii="Consolas" w:hAnsi="Consolas"/>
+          <w:color w:val="333333"/>
+          <w:lang w:val="en-US"/>
+        </w:rPr>
+        <w:t>docker.git</w:t>
       </w:r>
       <w:proofErr w:type="spellEnd"/>
       <w:proofErr w:type="gramEnd"/>
@@ -2299,54 +2205,8 @@
           <w:color w:val="333333"/>
           <w:lang w:val="en-US"/>
         </w:rPr>
-        <w:t xml:space="preserve"> clone </w:t>
-      </w:r>
-      <w:proofErr w:type="spellStart"/>
-      <w:r>
-        <w:rPr>
-          <w:rFonts w:ascii="Consolas" w:hAnsi="Consolas"/>
-          <w:color w:val="333333"/>
-          <w:lang w:val="en-US"/>
-        </w:rPr>
-        <w:t>git@github.com:SunshadeCorp</w:t>
-      </w:r>
-      <w:proofErr w:type="spellEnd"/>
-      <w:r>
-        <w:rPr>
-          <w:rFonts w:ascii="Consolas" w:hAnsi="Consolas"/>
-          <w:color w:val="333333"/>
-          <w:lang w:val="en-US"/>
-        </w:rPr>
-        <w:t>/control-pi-</w:t>
-      </w:r>
-      <w:proofErr w:type="spellStart"/>
-      <w:r>
-        <w:rPr>
-          <w:rFonts w:ascii="Consolas" w:hAnsi="Consolas"/>
-          <w:color w:val="333333"/>
-          <w:lang w:val="en-US"/>
-        </w:rPr>
-        <w:t>docker.git</w:t>
-      </w:r>
-      <w:proofErr w:type="spellEnd"/>
-      <w:r>
-        <w:rPr>
-          <w:rFonts w:ascii="Consolas" w:hAnsi="Consolas"/>
-          <w:color w:val="333333"/>
-          <w:lang w:val="en-US"/>
-        </w:rPr>
-        <w:t xml:space="preserve"> /</w:t>
-      </w:r>
-      <w:proofErr w:type="spellStart"/>
-      <w:r>
-        <w:rPr>
-          <w:rFonts w:ascii="Consolas" w:hAnsi="Consolas"/>
-          <w:color w:val="333333"/>
-          <w:lang w:val="en-US"/>
-        </w:rPr>
-        <w:t>docker</w:t>
-      </w:r>
-      <w:proofErr w:type="spellEnd"/>
+        <w:t xml:space="preserve"> /docker</w:t>
+      </w:r>
     </w:p>
     <w:p>
       <w:pPr>
@@ -2373,36 +2233,8 @@
           <w:color w:val="333333"/>
           <w:lang w:val="en-US"/>
         </w:rPr>
-        <w:t xml:space="preserve">$ </w:t>
-      </w:r>
-      <w:proofErr w:type="gramStart"/>
-      <w:r>
-        <w:rPr>
-          <w:rFonts w:ascii="Consolas" w:hAnsi="Consolas"/>
-          <w:color w:val="333333"/>
-          <w:lang w:val="en-US"/>
-        </w:rPr>
-        <w:t>cd</w:t>
-      </w:r>
-      <w:proofErr w:type="gramEnd"/>
-      <w:r>
-        <w:rPr>
-          <w:rFonts w:ascii="Consolas" w:hAnsi="Consolas"/>
-          <w:color w:val="333333"/>
-          <w:lang w:val="en-US"/>
-        </w:rPr>
-        <w:t xml:space="preserve"> /</w:t>
-      </w:r>
-      <w:proofErr w:type="spellStart"/>
-      <w:r>
-        <w:rPr>
-          <w:rFonts w:ascii="Consolas" w:hAnsi="Consolas"/>
-          <w:color w:val="333333"/>
-          <w:lang w:val="en-US"/>
-        </w:rPr>
-        <w:t>docker</w:t>
-      </w:r>
-      <w:proofErr w:type="spellEnd"/>
+        <w:t>$ cd /docker</w:t>
+      </w:r>
     </w:p>
     <w:p>
       <w:pPr>
@@ -2447,27 +2279,7 @@
           <w:color w:val="333333"/>
           <w:lang w:val="en-US"/>
         </w:rPr>
-        <w:t xml:space="preserve">$ </w:t>
-      </w:r>
-      <w:proofErr w:type="spellStart"/>
-      <w:proofErr w:type="gramStart"/>
-      <w:r>
-        <w:rPr>
-          <w:rFonts w:ascii="Consolas" w:hAnsi="Consolas"/>
-          <w:color w:val="333333"/>
-          <w:lang w:val="en-US"/>
-        </w:rPr>
-        <w:t>git</w:t>
-      </w:r>
-      <w:proofErr w:type="spellEnd"/>
-      <w:proofErr w:type="gramEnd"/>
-      <w:r>
-        <w:rPr>
-          <w:rFonts w:ascii="Consolas" w:hAnsi="Consolas"/>
-          <w:color w:val="333333"/>
-          <w:lang w:val="en-US"/>
-        </w:rPr>
-        <w:t xml:space="preserve"> checkout </w:t>
+        <w:t xml:space="preserve">$ git checkout </w:t>
       </w:r>
       <w:r>
         <w:rPr>
@@ -2562,21 +2374,7 @@
         <w:rPr>
           <w:lang w:val="en-US"/>
         </w:rPr>
-        <w:t xml:space="preserve">, as well as passwords for the </w:t>
-      </w:r>
-      <w:proofErr w:type="spellStart"/>
-      <w:r>
-        <w:rPr>
-          <w:lang w:val="en-US"/>
-        </w:rPr>
-        <w:t>MariaDB</w:t>
-      </w:r>
-      <w:proofErr w:type="spellEnd"/>
-      <w:r>
-        <w:rPr>
-          <w:lang w:val="en-US"/>
-        </w:rPr>
-        <w:t xml:space="preserve"> users ‘</w:t>
+        <w:t>, as well as passwords for the MariaDB users ‘</w:t>
       </w:r>
       <w:proofErr w:type="spellStart"/>
       <w:r>
@@ -2786,45 +2584,7 @@
           <w:color w:val="333333"/>
           <w:lang w:val="en-US"/>
         </w:rPr>
-        <w:t xml:space="preserve">$ </w:t>
-      </w:r>
-      <w:proofErr w:type="spellStart"/>
-      <w:proofErr w:type="gramStart"/>
-      <w:r>
-        <w:rPr>
-          <w:rFonts w:ascii="Consolas" w:hAnsi="Consolas"/>
-          <w:color w:val="333333"/>
-          <w:lang w:val="en-US"/>
-        </w:rPr>
-        <w:t>nano</w:t>
-      </w:r>
-      <w:proofErr w:type="spellEnd"/>
-      <w:proofErr w:type="gramEnd"/>
-      <w:r>
-        <w:rPr>
-          <w:rFonts w:ascii="Consolas" w:hAnsi="Consolas"/>
-          <w:color w:val="333333"/>
-          <w:lang w:val="en-US"/>
-        </w:rPr>
-        <w:t xml:space="preserve"> /</w:t>
-      </w:r>
-      <w:proofErr w:type="spellStart"/>
-      <w:r>
-        <w:rPr>
-          <w:rFonts w:ascii="Consolas" w:hAnsi="Consolas"/>
-          <w:color w:val="333333"/>
-          <w:lang w:val="en-US"/>
-        </w:rPr>
-        <w:t>docker</w:t>
-      </w:r>
-      <w:proofErr w:type="spellEnd"/>
-      <w:r>
-        <w:rPr>
-          <w:rFonts w:ascii="Consolas" w:hAnsi="Consolas"/>
-          <w:color w:val="333333"/>
-          <w:lang w:val="en-US"/>
-        </w:rPr>
-        <w:t>/build/</w:t>
+        <w:t>$ nano /docker/build/</w:t>
       </w:r>
       <w:proofErr w:type="spellStart"/>
       <w:r>
@@ -2994,8 +2754,6 @@
         </w:rPr>
         <w:t>-</w:t>
       </w:r>
-      <w:bookmarkStart w:id="0" w:name="_GoBack"/>
-      <w:bookmarkEnd w:id="0"/>
       <w:proofErr w:type="spellStart"/>
       <w:r>
         <w:rPr>
@@ -3291,21 +3049,7 @@
         <w:rPr>
           <w:lang w:val="en-US"/>
         </w:rPr>
-        <w:t xml:space="preserve">How to install </w:t>
-      </w:r>
-      <w:proofErr w:type="spellStart"/>
-      <w:r>
-        <w:rPr>
-          <w:lang w:val="en-US"/>
-        </w:rPr>
-        <w:t>docker</w:t>
-      </w:r>
-      <w:proofErr w:type="spellEnd"/>
-      <w:r>
-        <w:rPr>
-          <w:lang w:val="en-US"/>
-        </w:rPr>
-        <w:t xml:space="preserve"> on Raspberry P</w:t>
+        <w:t>How to install docker on Raspberry P</w:t>
       </w:r>
       <w:r>
         <w:rPr>
@@ -3319,8 +3063,6 @@
         <w:pStyle w:val="Listenabsatz"/>
         <w:ind w:left="360"/>
         <w:rPr>
-          <w:color w:val="0563C1" w:themeColor="hyperlink"/>
-          <w:u w:val="single"/>
           <w:lang w:val="en-US"/>
         </w:rPr>
       </w:pPr>
@@ -3333,6 +3075,84 @@
           <w:t>https://dev.to/elalemanyo/how-to-install-docker-and-docker-compose-on-raspberry-pi-1mo</w:t>
         </w:r>
       </w:hyperlink>
+    </w:p>
+    <w:p>
+      <w:pPr>
+        <w:pStyle w:val="Listenabsatz"/>
+        <w:ind w:left="360"/>
+        <w:rPr>
+          <w:rStyle w:val="Hyperlink"/>
+          <w:color w:val="auto"/>
+          <w:u w:val="none"/>
+          <w:lang w:val="en-US"/>
+        </w:rPr>
+      </w:pPr>
+    </w:p>
+    <w:p>
+      <w:pPr>
+        <w:pStyle w:val="Listenabsatz"/>
+        <w:numPr>
+          <w:ilvl w:val="0"/>
+          <w:numId w:val="7"/>
+        </w:numPr>
+        <w:rPr>
+          <w:rStyle w:val="Hyperlink"/>
+          <w:color w:val="auto"/>
+          <w:u w:val="none"/>
+          <w:lang w:val="en-US"/>
+        </w:rPr>
+      </w:pPr>
+      <w:r>
+        <w:rPr>
+          <w:rStyle w:val="Hyperlink"/>
+          <w:color w:val="auto"/>
+          <w:u w:val="none"/>
+          <w:lang w:val="en-US"/>
+        </w:rPr>
+        <w:t>How to set up a service to execute a shell script using system</w:t>
+      </w:r>
+    </w:p>
+    <w:p>
+      <w:pPr>
+        <w:pStyle w:val="Listenabsatz"/>
+        <w:ind w:left="360"/>
+        <w:rPr>
+          <w:rStyle w:val="Hyperlink"/>
+          <w:color w:val="auto"/>
+          <w:u w:val="none"/>
+          <w:lang w:val="en-US"/>
+        </w:rPr>
+      </w:pPr>
+      <w:hyperlink r:id="rId15" w:history="1">
+        <w:r>
+          <w:rPr>
+            <w:rStyle w:val="Hyperlink"/>
+            <w:lang w:val="en-US"/>
+          </w:rPr>
+          <w:t>https://tecadmin.net/run-shell-script-as-systemd-service/</w:t>
+        </w:r>
+      </w:hyperlink>
+    </w:p>
+    <w:p>
+      <w:pPr>
+        <w:pStyle w:val="Listenabsatz"/>
+        <w:ind w:left="360"/>
+        <w:rPr>
+          <w:rStyle w:val="Hyperlink"/>
+          <w:lang w:val="en-US"/>
+        </w:rPr>
+      </w:pPr>
+    </w:p>
+    <w:p>
+      <w:pPr>
+        <w:pStyle w:val="Listenabsatz"/>
+        <w:ind w:left="360"/>
+        <w:rPr>
+          <w:color w:val="0563C1" w:themeColor="hyperlink"/>
+          <w:u w:val="single"/>
+          <w:lang w:val="en-US"/>
+        </w:rPr>
+      </w:pPr>
     </w:p>
     <w:sectPr>
       <w:pgSz w:w="11906" w:h="16838"/>
@@ -3345,7 +3165,7 @@
 </file>
 
 <file path=word/numbering.xml><?xml version="1.0" encoding="utf-8"?>
-<w:numbering xmlns:wpc="http://schemas.microsoft.com/office/word/2010/wordprocessingCanvas" xmlns:mc="http://schemas.openxmlformats.org/markup-compatibility/2006" xmlns:o="urn:schemas-microsoft-com:office:office" xmlns:r="http://schemas.openxmlformats.org/officeDocument/2006/relationships" xmlns:m="http://schemas.openxmlformats.org/officeDocument/2006/math" xmlns:v="urn:schemas-microsoft-com:vml" xmlns:wp14="http://schemas.microsoft.com/office/word/2010/wordprocessingDrawing" xmlns:wp="http://schemas.openxmlformats.org/drawingml/2006/wordprocessingDrawing" xmlns:w10="urn:schemas-microsoft-com:office:word" xmlns:w="http://schemas.openxmlformats.org/wordprocessingml/2006/main" xmlns:w14="http://schemas.microsoft.com/office/word/2010/wordml" xmlns:w15="http://schemas.microsoft.com/office/word/2012/wordml" xmlns:wpg="http://schemas.microsoft.com/office/word/2010/wordprocessingGroup" xmlns:wpi="http://schemas.microsoft.com/office/word/2010/wordprocessingInk" xmlns:wne="http://schemas.microsoft.com/office/word/2006/wordml" xmlns:wps="http://schemas.microsoft.com/office/word/2010/wordprocessingShape" mc:Ignorable="w14 w15 wp14">
+<w:numbering xmlns:wpc="http://schemas.microsoft.com/office/word/2010/wordprocessingCanvas" xmlns:cx="http://schemas.microsoft.com/office/drawing/2014/chartex" xmlns:cx1="http://schemas.microsoft.com/office/drawing/2015/9/8/chartex" xmlns:cx2="http://schemas.microsoft.com/office/drawing/2015/10/21/chartex" xmlns:cx3="http://schemas.microsoft.com/office/drawing/2016/5/9/chartex" xmlns:cx4="http://schemas.microsoft.com/office/drawing/2016/5/10/chartex" xmlns:cx5="http://schemas.microsoft.com/office/drawing/2016/5/11/chartex" xmlns:cx6="http://schemas.microsoft.com/office/drawing/2016/5/12/chartex" xmlns:cx7="http://schemas.microsoft.com/office/drawing/2016/5/13/chartex" xmlns:cx8="http://schemas.microsoft.com/office/drawing/2016/5/14/chartex" xmlns:mc="http://schemas.openxmlformats.org/markup-compatibility/2006" xmlns:aink="http://schemas.microsoft.com/office/drawing/2016/ink" xmlns:am3d="http://schemas.microsoft.com/office/drawing/2017/model3d" xmlns:o="urn:schemas-microsoft-com:office:office" xmlns:r="http://schemas.openxmlformats.org/officeDocument/2006/relationships" xmlns:m="http://schemas.openxmlformats.org/officeDocument/2006/math" xmlns:v="urn:schemas-microsoft-com:vml" xmlns:wp14="http://schemas.microsoft.com/office/word/2010/wordprocessingDrawing" xmlns:wp="http://schemas.openxmlformats.org/drawingml/2006/wordprocessingDrawing" xmlns:w10="urn:schemas-microsoft-com:office:word" xmlns:w="http://schemas.openxmlformats.org/wordprocessingml/2006/main" xmlns:w14="http://schemas.microsoft.com/office/word/2010/wordml" xmlns:w15="http://schemas.microsoft.com/office/word/2012/wordml" xmlns:w16cex="http://schemas.microsoft.com/office/word/2018/wordml/cex" xmlns:w16cid="http://schemas.microsoft.com/office/word/2016/wordml/cid" xmlns:w16="http://schemas.microsoft.com/office/word/2018/wordml" xmlns:w16sdtdh="http://schemas.microsoft.com/office/word/2020/wordml/sdtdatahash" xmlns:w16se="http://schemas.microsoft.com/office/word/2015/wordml/symex" xmlns:wpg="http://schemas.microsoft.com/office/word/2010/wordprocessingGroup" xmlns:wpi="http://schemas.microsoft.com/office/word/2010/wordprocessingInk" xmlns:wne="http://schemas.microsoft.com/office/word/2006/wordml" xmlns:wps="http://schemas.microsoft.com/office/word/2010/wordprocessingShape" mc:Ignorable="w14 w15 w16se w16cid w16 w16cex w16sdtdh wp14">
   <w:abstractNum w:abstractNumId="0" w15:restartNumberingAfterBreak="0">
     <w:nsid w:val="14943638"/>
     <w:multiLevelType w:val="hybridMultilevel"/>
@@ -3438,7 +3258,7 @@
   <w:abstractNum w:abstractNumId="1" w15:restartNumberingAfterBreak="0">
     <w:nsid w:val="15755A8B"/>
     <w:multiLevelType w:val="hybridMultilevel"/>
-    <w:tmpl w:val="6DDABC10"/>
+    <w:tmpl w:val="0AAE32E4"/>
     <w:lvl w:ilvl="0" w:tplc="04070001">
       <w:start w:val="1"/>
       <w:numFmt w:val="bullet"/>
@@ -4346,7 +4166,7 @@
 </file>
 
 <file path=word/styles.xml><?xml version="1.0" encoding="utf-8"?>
-<w:styles xmlns:mc="http://schemas.openxmlformats.org/markup-compatibility/2006" xmlns:r="http://schemas.openxmlformats.org/officeDocument/2006/relationships" xmlns:w="http://schemas.openxmlformats.org/wordprocessingml/2006/main" xmlns:w14="http://schemas.microsoft.com/office/word/2010/wordml" xmlns:w15="http://schemas.microsoft.com/office/word/2012/wordml" mc:Ignorable="w14 w15">
+<w:styles xmlns:mc="http://schemas.openxmlformats.org/markup-compatibility/2006" xmlns:r="http://schemas.openxmlformats.org/officeDocument/2006/relationships" xmlns:w="http://schemas.openxmlformats.org/wordprocessingml/2006/main" xmlns:w14="http://schemas.microsoft.com/office/word/2010/wordml" xmlns:w15="http://schemas.microsoft.com/office/word/2012/wordml" xmlns:w16cex="http://schemas.microsoft.com/office/word/2018/wordml/cex" xmlns:w16cid="http://schemas.microsoft.com/office/word/2016/wordml/cid" xmlns:w16="http://schemas.microsoft.com/office/word/2018/wordml" xmlns:w16sdtdh="http://schemas.microsoft.com/office/word/2020/wordml/sdtdatahash" xmlns:w16se="http://schemas.microsoft.com/office/word/2015/wordml/symex" mc:Ignorable="w14 w15 w16se w16cid w16 w16cex w16sdtdh">
   <w:docDefaults>
     <w:rPrDefault>
       <w:rPr>
@@ -4362,7 +4182,7 @@
       </w:pPr>
     </w:pPrDefault>
   </w:docDefaults>
-  <w:latentStyles w:defLockedState="0" w:defUIPriority="99" w:defSemiHidden="0" w:defUnhideWhenUsed="0" w:defQFormat="0" w:count="371">
+  <w:latentStyles w:defLockedState="0" w:defUIPriority="99" w:defSemiHidden="0" w:defUnhideWhenUsed="0" w:defQFormat="0" w:count="376">
     <w:lsdException w:name="Normal" w:uiPriority="0" w:qFormat="1"/>
     <w:lsdException w:name="heading 1" w:uiPriority="9" w:qFormat="1"/>
     <w:lsdException w:name="heading 2" w:semiHidden="1" w:uiPriority="9" w:unhideWhenUsed="1" w:qFormat="1"/>
@@ -4468,7 +4288,6 @@
     <w:lsdException w:name="HTML Sample" w:semiHidden="1" w:unhideWhenUsed="1"/>
     <w:lsdException w:name="HTML Typewriter" w:semiHidden="1" w:unhideWhenUsed="1"/>
     <w:lsdException w:name="HTML Variable" w:semiHidden="1" w:unhideWhenUsed="1"/>
-    <w:lsdException w:name="Normal Table" w:semiHidden="1" w:unhideWhenUsed="1"/>
     <w:lsdException w:name="annotation subject" w:semiHidden="1" w:unhideWhenUsed="1"/>
     <w:lsdException w:name="No List" w:semiHidden="1" w:unhideWhenUsed="1"/>
     <w:lsdException w:name="Outline List 1" w:semiHidden="1" w:unhideWhenUsed="1"/>
@@ -4511,11 +4330,8 @@
     <w:lsdException w:name="Table Contemporary" w:semiHidden="1" w:unhideWhenUsed="1"/>
     <w:lsdException w:name="Table Elegant" w:semiHidden="1" w:unhideWhenUsed="1"/>
     <w:lsdException w:name="Table Professional" w:semiHidden="1" w:unhideWhenUsed="1"/>
-    <w:lsdException w:name="Table Subtle 1" w:semiHidden="1" w:unhideWhenUsed="1"/>
     <w:lsdException w:name="Table Subtle 2" w:semiHidden="1" w:unhideWhenUsed="1"/>
     <w:lsdException w:name="Table Web 1" w:semiHidden="1" w:unhideWhenUsed="1"/>
-    <w:lsdException w:name="Table Web 2" w:semiHidden="1" w:unhideWhenUsed="1"/>
-    <w:lsdException w:name="Table Web 3" w:semiHidden="1" w:unhideWhenUsed="1"/>
     <w:lsdException w:name="Balloon Text" w:semiHidden="1" w:unhideWhenUsed="1"/>
     <w:lsdException w:name="Table Grid" w:uiPriority="39"/>
     <w:lsdException w:name="Table Theme" w:semiHidden="1" w:unhideWhenUsed="1"/>
@@ -4734,6 +4550,11 @@
     <w:lsdException w:name="List Table 5 Dark Accent 6" w:uiPriority="50"/>
     <w:lsdException w:name="List Table 6 Colorful Accent 6" w:uiPriority="51"/>
     <w:lsdException w:name="List Table 7 Colorful Accent 6" w:uiPriority="52"/>
+    <w:lsdException w:name="Mention" w:semiHidden="1" w:unhideWhenUsed="1"/>
+    <w:lsdException w:name="Smart Hyperlink" w:semiHidden="1" w:unhideWhenUsed="1"/>
+    <w:lsdException w:name="Hashtag" w:semiHidden="1" w:unhideWhenUsed="1"/>
+    <w:lsdException w:name="Unresolved Mention" w:semiHidden="1" w:unhideWhenUsed="1"/>
+    <w:lsdException w:name="Smart Link" w:semiHidden="1" w:unhideWhenUsed="1"/>
   </w:latentStyles>
   <w:style w:type="paragraph" w:default="1" w:styleId="Standard">
     <w:name w:val="Normal"/>
@@ -4870,7 +4691,7 @@
       <w:lang w:eastAsia="de-DE"/>
     </w:rPr>
   </w:style>
-  <w:style w:type="character" w:styleId="BesuchterHyperlink">
+  <w:style w:type="character" w:styleId="BesuchterLink">
     <w:name w:val="FollowedHyperlink"/>
     <w:basedOn w:val="Absatz-Standardschriftart"/>
     <w:uiPriority w:val="99"/>
@@ -4880,6 +4701,18 @@
     <w:rPr>
       <w:color w:val="954F72" w:themeColor="followedHyperlink"/>
       <w:u w:val="single"/>
+    </w:rPr>
+  </w:style>
+  <w:style w:type="character" w:styleId="NichtaufgelsteErwhnung">
+    <w:name w:val="Unresolved Mention"/>
+    <w:basedOn w:val="Absatz-Standardschriftart"/>
+    <w:uiPriority w:val="99"/>
+    <w:semiHidden/>
+    <w:unhideWhenUsed/>
+    <w:rsid w:val="00260AA6"/>
+    <w:rPr>
+      <w:color w:val="605E5C"/>
+      <w:shd w:val="clear" w:color="auto" w:fill="E1DFDD"/>
     </w:rPr>
   </w:style>
 </w:styles>

</xml_diff>

<commit_message>
Update installation manual to link to the economizer board documentation
</commit_message>
<xml_diff>
--- a/installation-manual.docx
+++ b/installation-manual.docx
@@ -92,6 +92,45 @@
         </w:rPr>
         <w:t xml:space="preserve"> </w:t>
       </w:r>
+    </w:p>
+    <w:p>
+      <w:pPr>
+        <w:pStyle w:val="Listenabsatz"/>
+        <w:numPr>
+          <w:ilvl w:val="0"/>
+          <w:numId w:val="9"/>
+        </w:numPr>
+        <w:rPr>
+          <w:lang w:val="en-US"/>
+        </w:rPr>
+      </w:pPr>
+      <w:r>
+        <w:rPr>
+          <w:noProof/>
+          <w:lang w:val="en-US" w:eastAsia="de-DE"/>
+        </w:rPr>
+        <w:t xml:space="preserve">Look up how to configure and wire the Economizer LT Board: </w:t>
+      </w:r>
+      <w:bookmarkStart w:id="0" w:name="_GoBack"/>
+      <w:bookmarkEnd w:id="0"/>
+    </w:p>
+    <w:p>
+      <w:pPr>
+        <w:pStyle w:val="Listenabsatz"/>
+        <w:ind w:left="360"/>
+        <w:rPr>
+          <w:lang w:val="en-US"/>
+        </w:rPr>
+      </w:pPr>
+      <w:hyperlink r:id="rId6" w:history="1">
+        <w:r>
+          <w:rPr>
+            <w:rStyle w:val="Hyperlink"/>
+            <w:lang w:val="en-US"/>
+          </w:rPr>
+          <w:t>https://github.com/jontubs/EconomizerLT/blob/main/EconomizerLT_Documentation_EN_v003.pdf</w:t>
+        </w:r>
+      </w:hyperlink>
     </w:p>
     <w:p>
       <w:pPr>
@@ -132,7 +171,7 @@
                     </pic:cNvPicPr>
                   </pic:nvPicPr>
                   <pic:blipFill>
-                    <a:blip r:embed="rId6">
+                    <a:blip r:embed="rId7">
                       <a:extLst>
                         <a:ext uri="{28A0092B-C50C-407E-A947-70E740481C1C}">
                           <a14:useLocalDpi xmlns:a14="http://schemas.microsoft.com/office/drawing/2010/main" val="0"/>
@@ -170,8 +209,6 @@
           <w:lang w:val="en-US"/>
         </w:rPr>
       </w:pPr>
-      <w:bookmarkStart w:id="0" w:name="_GoBack"/>
-      <w:bookmarkEnd w:id="0"/>
     </w:p>
     <w:p>
       <w:pPr>
@@ -188,6 +225,7 @@
         <w:rPr>
           <w:lang w:val="en-US"/>
         </w:rPr>
+        <w:lastRenderedPageBreak/>
         <w:t>Explanation</w:t>
       </w:r>
     </w:p>
@@ -230,7 +268,6 @@
         <w:rPr>
           <w:lang w:val="en-US"/>
         </w:rPr>
-        <w:lastRenderedPageBreak/>
         <w:t>12v+: This is the 12v signal from the emergency button. It is not used for power supply, but to detect whether the emergency button has been pressed.</w:t>
       </w:r>
     </w:p>
@@ -345,7 +382,7 @@
         </w:rPr>
         <w:t xml:space="preserve">i imager from </w:t>
       </w:r>
-      <w:hyperlink r:id="rId7" w:history="1">
+      <w:hyperlink r:id="rId8" w:history="1">
         <w:r>
           <w:rPr>
             <w:rStyle w:val="Hyperlink"/>
@@ -522,208 +559,6 @@
             <wp:extent cx="4425950" cy="3010415"/>
             <wp:effectExtent l="0" t="0" r="0" b="0"/>
             <wp:docPr id="1" name="Grafik 1"/>
-            <wp:cNvGraphicFramePr>
-              <a:graphicFrameLocks xmlns:a="http://schemas.openxmlformats.org/drawingml/2006/main" noChangeAspect="1"/>
-            </wp:cNvGraphicFramePr>
-            <a:graphic xmlns:a="http://schemas.openxmlformats.org/drawingml/2006/main">
-              <a:graphicData uri="http://schemas.openxmlformats.org/drawingml/2006/picture">
-                <pic:pic xmlns:pic="http://schemas.openxmlformats.org/drawingml/2006/picture">
-                  <pic:nvPicPr>
-                    <pic:cNvPr id="1" name=""/>
-                    <pic:cNvPicPr/>
-                  </pic:nvPicPr>
-                  <pic:blipFill>
-                    <a:blip r:embed="rId8"/>
-                    <a:stretch>
-                      <a:fillRect/>
-                    </a:stretch>
-                  </pic:blipFill>
-                  <pic:spPr>
-                    <a:xfrm>
-                      <a:off x="0" y="0"/>
-                      <a:ext cx="4430314" cy="3013384"/>
-                    </a:xfrm>
-                    <a:prstGeom prst="rect">
-                      <a:avLst/>
-                    </a:prstGeom>
-                  </pic:spPr>
-                </pic:pic>
-              </a:graphicData>
-            </a:graphic>
-          </wp:inline>
-        </w:drawing>
-      </w:r>
-    </w:p>
-    <w:p>
-      <w:pPr>
-        <w:pStyle w:val="Listenabsatz"/>
-        <w:numPr>
-          <w:ilvl w:val="0"/>
-          <w:numId w:val="2"/>
-        </w:numPr>
-        <w:rPr>
-          <w:lang w:val="en-US"/>
-        </w:rPr>
-      </w:pPr>
-      <w:r>
-        <w:rPr>
-          <w:lang w:val="en-US"/>
-        </w:rPr>
-        <w:t>Choose OS: Raspberry Pi OS (32-bit)</w:t>
-      </w:r>
-      <w:r>
-        <w:rPr>
-          <w:lang w:val="en-US"/>
-        </w:rPr>
-        <w:t>.</w:t>
-      </w:r>
-    </w:p>
-    <w:p>
-      <w:pPr>
-        <w:pStyle w:val="Listenabsatz"/>
-        <w:numPr>
-          <w:ilvl w:val="1"/>
-          <w:numId w:val="2"/>
-        </w:numPr>
-        <w:rPr>
-          <w:lang w:val="en-US"/>
-        </w:rPr>
-      </w:pPr>
-      <w:r>
-        <w:rPr>
-          <w:lang w:val="en-US"/>
-        </w:rPr>
-        <w:t xml:space="preserve">Note: </w:t>
-      </w:r>
-      <w:r>
-        <w:rPr>
-          <w:lang w:val="en-US"/>
-        </w:rPr>
-        <w:t>Raspberry Pi OS Version</w:t>
-      </w:r>
-      <w:r>
-        <w:rPr>
-          <w:lang w:val="en-US"/>
-        </w:rPr>
-        <w:t xml:space="preserve"> 2021-</w:t>
-      </w:r>
-      <w:r>
-        <w:rPr>
-          <w:lang w:val="en-US"/>
-        </w:rPr>
-        <w:t>01</w:t>
-      </w:r>
-      <w:r>
-        <w:rPr>
-          <w:lang w:val="en-US"/>
-        </w:rPr>
-        <w:t>-</w:t>
-      </w:r>
-      <w:r>
-        <w:rPr>
-          <w:lang w:val="en-US"/>
-        </w:rPr>
-        <w:t>28</w:t>
-      </w:r>
-      <w:r>
-        <w:rPr>
-          <w:lang w:val="en-US"/>
-        </w:rPr>
-        <w:t xml:space="preserve"> was the default image at time of writing.</w:t>
-      </w:r>
-    </w:p>
-    <w:p>
-      <w:pPr>
-        <w:pStyle w:val="Listenabsatz"/>
-        <w:numPr>
-          <w:ilvl w:val="0"/>
-          <w:numId w:val="2"/>
-        </w:numPr>
-        <w:rPr>
-          <w:lang w:val="en-US"/>
-        </w:rPr>
-      </w:pPr>
-      <w:r>
-        <w:rPr>
-          <w:lang w:val="en-US"/>
-        </w:rPr>
-        <w:t xml:space="preserve">Select SD card: Choose your </w:t>
-      </w:r>
-      <w:r>
-        <w:rPr>
-          <w:lang w:val="en-US"/>
-        </w:rPr>
-        <w:t>SD card volume.</w:t>
-      </w:r>
-    </w:p>
-    <w:p>
-      <w:pPr>
-        <w:pStyle w:val="Listenabsatz"/>
-        <w:numPr>
-          <w:ilvl w:val="0"/>
-          <w:numId w:val="2"/>
-        </w:numPr>
-        <w:rPr>
-          <w:lang w:val="en-US"/>
-        </w:rPr>
-      </w:pPr>
-      <w:r>
-        <w:rPr>
-          <w:lang w:val="en-US"/>
-        </w:rPr>
-        <w:t>Click on the gear symbol to change some image settings.</w:t>
-      </w:r>
-    </w:p>
-    <w:p>
-      <w:pPr>
-        <w:pStyle w:val="Listenabsatz"/>
-        <w:numPr>
-          <w:ilvl w:val="0"/>
-          <w:numId w:val="2"/>
-        </w:numPr>
-        <w:rPr>
-          <w:lang w:val="en-US"/>
-        </w:rPr>
-      </w:pPr>
-      <w:r>
-        <w:rPr>
-          <w:lang w:val="en-US"/>
-        </w:rPr>
-        <w:t xml:space="preserve">A popup comes up, </w:t>
-      </w:r>
-      <w:r>
-        <w:rPr>
-          <w:lang w:val="en-US"/>
-        </w:rPr>
-        <w:t>allowing you to change some options for your raspberry pi</w:t>
-      </w:r>
-      <w:r>
-        <w:rPr>
-          <w:lang w:val="en-US"/>
-        </w:rPr>
-        <w:t xml:space="preserve">. </w:t>
-      </w:r>
-    </w:p>
-    <w:p>
-      <w:pPr>
-        <w:pStyle w:val="Listenabsatz"/>
-        <w:ind w:left="0"/>
-        <w:jc w:val="center"/>
-        <w:rPr>
-          <w:lang w:val="en-US"/>
-        </w:rPr>
-      </w:pPr>
-      <w:r>
-        <w:rPr>
-          <w:noProof/>
-          <w:lang w:eastAsia="de-DE"/>
-        </w:rPr>
-        <w:lastRenderedPageBreak/>
-        <w:drawing>
-          <wp:inline distT="0" distB="0" distL="0" distR="0" wp14:anchorId="29E9D882" wp14:editId="0B23BB9C">
-            <wp:extent cx="3595697" cy="2417359"/>
-            <wp:effectExtent l="0" t="0" r="5080" b="2540"/>
-            <wp:docPr id="2" name="Grafik 2"/>
             <wp:cNvGraphicFramePr>
               <a:graphicFrameLocks xmlns:a="http://schemas.openxmlformats.org/drawingml/2006/main" noChangeAspect="1"/>
             </wp:cNvGraphicFramePr>
@@ -743,6 +578,208 @@
                   <pic:spPr>
                     <a:xfrm>
                       <a:off x="0" y="0"/>
+                      <a:ext cx="4430314" cy="3013384"/>
+                    </a:xfrm>
+                    <a:prstGeom prst="rect">
+                      <a:avLst/>
+                    </a:prstGeom>
+                  </pic:spPr>
+                </pic:pic>
+              </a:graphicData>
+            </a:graphic>
+          </wp:inline>
+        </w:drawing>
+      </w:r>
+    </w:p>
+    <w:p>
+      <w:pPr>
+        <w:pStyle w:val="Listenabsatz"/>
+        <w:numPr>
+          <w:ilvl w:val="0"/>
+          <w:numId w:val="2"/>
+        </w:numPr>
+        <w:rPr>
+          <w:lang w:val="en-US"/>
+        </w:rPr>
+      </w:pPr>
+      <w:r>
+        <w:rPr>
+          <w:lang w:val="en-US"/>
+        </w:rPr>
+        <w:t>Choose OS: Raspberry Pi OS (32-bit)</w:t>
+      </w:r>
+      <w:r>
+        <w:rPr>
+          <w:lang w:val="en-US"/>
+        </w:rPr>
+        <w:t>.</w:t>
+      </w:r>
+    </w:p>
+    <w:p>
+      <w:pPr>
+        <w:pStyle w:val="Listenabsatz"/>
+        <w:numPr>
+          <w:ilvl w:val="1"/>
+          <w:numId w:val="2"/>
+        </w:numPr>
+        <w:rPr>
+          <w:lang w:val="en-US"/>
+        </w:rPr>
+      </w:pPr>
+      <w:r>
+        <w:rPr>
+          <w:lang w:val="en-US"/>
+        </w:rPr>
+        <w:t xml:space="preserve">Note: </w:t>
+      </w:r>
+      <w:r>
+        <w:rPr>
+          <w:lang w:val="en-US"/>
+        </w:rPr>
+        <w:t>Raspberry Pi OS Version</w:t>
+      </w:r>
+      <w:r>
+        <w:rPr>
+          <w:lang w:val="en-US"/>
+        </w:rPr>
+        <w:t xml:space="preserve"> 2021-</w:t>
+      </w:r>
+      <w:r>
+        <w:rPr>
+          <w:lang w:val="en-US"/>
+        </w:rPr>
+        <w:t>01</w:t>
+      </w:r>
+      <w:r>
+        <w:rPr>
+          <w:lang w:val="en-US"/>
+        </w:rPr>
+        <w:t>-</w:t>
+      </w:r>
+      <w:r>
+        <w:rPr>
+          <w:lang w:val="en-US"/>
+        </w:rPr>
+        <w:t>28</w:t>
+      </w:r>
+      <w:r>
+        <w:rPr>
+          <w:lang w:val="en-US"/>
+        </w:rPr>
+        <w:t xml:space="preserve"> was the default image at time of writing.</w:t>
+      </w:r>
+    </w:p>
+    <w:p>
+      <w:pPr>
+        <w:pStyle w:val="Listenabsatz"/>
+        <w:numPr>
+          <w:ilvl w:val="0"/>
+          <w:numId w:val="2"/>
+        </w:numPr>
+        <w:rPr>
+          <w:lang w:val="en-US"/>
+        </w:rPr>
+      </w:pPr>
+      <w:r>
+        <w:rPr>
+          <w:lang w:val="en-US"/>
+        </w:rPr>
+        <w:t xml:space="preserve">Select SD card: Choose your </w:t>
+      </w:r>
+      <w:r>
+        <w:rPr>
+          <w:lang w:val="en-US"/>
+        </w:rPr>
+        <w:t>SD card volume.</w:t>
+      </w:r>
+    </w:p>
+    <w:p>
+      <w:pPr>
+        <w:pStyle w:val="Listenabsatz"/>
+        <w:numPr>
+          <w:ilvl w:val="0"/>
+          <w:numId w:val="2"/>
+        </w:numPr>
+        <w:rPr>
+          <w:lang w:val="en-US"/>
+        </w:rPr>
+      </w:pPr>
+      <w:r>
+        <w:rPr>
+          <w:lang w:val="en-US"/>
+        </w:rPr>
+        <w:t>Click on the gear symbol to change some image settings.</w:t>
+      </w:r>
+    </w:p>
+    <w:p>
+      <w:pPr>
+        <w:pStyle w:val="Listenabsatz"/>
+        <w:numPr>
+          <w:ilvl w:val="0"/>
+          <w:numId w:val="2"/>
+        </w:numPr>
+        <w:rPr>
+          <w:lang w:val="en-US"/>
+        </w:rPr>
+      </w:pPr>
+      <w:r>
+        <w:rPr>
+          <w:lang w:val="en-US"/>
+        </w:rPr>
+        <w:t xml:space="preserve">A popup comes up, </w:t>
+      </w:r>
+      <w:r>
+        <w:rPr>
+          <w:lang w:val="en-US"/>
+        </w:rPr>
+        <w:t>allowing you to change some options for your raspberry pi</w:t>
+      </w:r>
+      <w:r>
+        <w:rPr>
+          <w:lang w:val="en-US"/>
+        </w:rPr>
+        <w:t xml:space="preserve">. </w:t>
+      </w:r>
+    </w:p>
+    <w:p>
+      <w:pPr>
+        <w:pStyle w:val="Listenabsatz"/>
+        <w:ind w:left="0"/>
+        <w:jc w:val="center"/>
+        <w:rPr>
+          <w:lang w:val="en-US"/>
+        </w:rPr>
+      </w:pPr>
+      <w:r>
+        <w:rPr>
+          <w:noProof/>
+          <w:lang w:eastAsia="de-DE"/>
+        </w:rPr>
+        <w:lastRenderedPageBreak/>
+        <w:drawing>
+          <wp:inline distT="0" distB="0" distL="0" distR="0" wp14:anchorId="29E9D882" wp14:editId="0B23BB9C">
+            <wp:extent cx="3595697" cy="2417359"/>
+            <wp:effectExtent l="0" t="0" r="5080" b="2540"/>
+            <wp:docPr id="2" name="Grafik 2"/>
+            <wp:cNvGraphicFramePr>
+              <a:graphicFrameLocks xmlns:a="http://schemas.openxmlformats.org/drawingml/2006/main" noChangeAspect="1"/>
+            </wp:cNvGraphicFramePr>
+            <a:graphic xmlns:a="http://schemas.openxmlformats.org/drawingml/2006/main">
+              <a:graphicData uri="http://schemas.openxmlformats.org/drawingml/2006/picture">
+                <pic:pic xmlns:pic="http://schemas.openxmlformats.org/drawingml/2006/picture">
+                  <pic:nvPicPr>
+                    <pic:cNvPr id="1" name=""/>
+                    <pic:cNvPicPr/>
+                  </pic:nvPicPr>
+                  <pic:blipFill>
+                    <a:blip r:embed="rId10"/>
+                    <a:stretch>
+                      <a:fillRect/>
+                    </a:stretch>
+                  </pic:blipFill>
+                  <pic:spPr>
+                    <a:xfrm>
+                      <a:off x="0" y="0"/>
                       <a:ext cx="3661429" cy="2461550"/>
                     </a:xfrm>
                     <a:prstGeom prst="rect">
@@ -1383,7 +1420,7 @@
         </w:rPr>
         <w:t xml:space="preserve"> key configuration page of your github account. </w:t>
       </w:r>
-      <w:hyperlink r:id="rId10" w:history="1">
+      <w:hyperlink r:id="rId11" w:history="1">
         <w:r>
           <w:rPr>
             <w:rStyle w:val="Hyperlink"/>
@@ -1465,7 +1502,7 @@
                     <pic:cNvPicPr/>
                   </pic:nvPicPr>
                   <pic:blipFill>
-                    <a:blip r:embed="rId11"/>
+                    <a:blip r:embed="rId12"/>
                     <a:stretch>
                       <a:fillRect/>
                     </a:stretch>
@@ -3048,7 +3085,7 @@
           <w:lang w:val="en-US"/>
         </w:rPr>
       </w:pPr>
-      <w:hyperlink r:id="rId12" w:history="1">
+      <w:hyperlink r:id="rId13" w:history="1">
         <w:r>
           <w:rPr>
             <w:rStyle w:val="Hyperlink"/>
@@ -3111,7 +3148,7 @@
           <w:lang w:val="en-US"/>
         </w:rPr>
       </w:pPr>
-      <w:hyperlink r:id="rId13" w:history="1">
+      <w:hyperlink r:id="rId14" w:history="1">
         <w:r>
           <w:rPr>
             <w:rStyle w:val="Hyperlink"/>
@@ -3161,7 +3198,7 @@
           <w:lang w:val="en-US"/>
         </w:rPr>
       </w:pPr>
-      <w:hyperlink r:id="rId14" w:history="1">
+      <w:hyperlink r:id="rId15" w:history="1">
         <w:r>
           <w:rPr>
             <w:rStyle w:val="Hyperlink"/>
@@ -3211,7 +3248,7 @@
           <w:lang w:val="en-US"/>
         </w:rPr>
       </w:pPr>
-      <w:hyperlink r:id="rId15" w:history="1">
+      <w:hyperlink r:id="rId16" w:history="1">
         <w:r>
           <w:rPr>
             <w:rStyle w:val="Hyperlink"/>
@@ -3268,7 +3305,7 @@
           <w:lang w:val="en-US"/>
         </w:rPr>
       </w:pPr>
-      <w:hyperlink r:id="rId16" w:history="1">
+      <w:hyperlink r:id="rId17" w:history="1">
         <w:r>
           <w:rPr>
             <w:rStyle w:val="Hyperlink"/>

</xml_diff>

<commit_message>
change default homeassistant password
</commit_message>
<xml_diff>
--- a/installation-manual.docx
+++ b/installation-manual.docx
@@ -1304,8 +1304,6 @@
         </w:rPr>
         <w:t xml:space="preserve"> It will be used to grant your Raspberry P</w:t>
       </w:r>
-      <w:bookmarkStart w:id="0" w:name="_GoBack"/>
-      <w:bookmarkEnd w:id="0"/>
       <w:r>
         <w:rPr>
           <w:lang w:val="en-US"/>
@@ -2924,6 +2922,26 @@
         </w:rPr>
         <w:t>$ ./start.sh</w:t>
       </w:r>
+    </w:p>
+    <w:p>
+      <w:pPr>
+        <w:pStyle w:val="Listenabsatz"/>
+        <w:numPr>
+          <w:ilvl w:val="0"/>
+          <w:numId w:val="8"/>
+        </w:numPr>
+        <w:rPr>
+          <w:lang w:val="en-US"/>
+        </w:rPr>
+      </w:pPr>
+      <w:r>
+        <w:rPr>
+          <w:lang w:val="en-US"/>
+        </w:rPr>
+        <w:t>The default password for the ‘admin’ user is ‘password’. Please change the default password after your first login.</w:t>
+      </w:r>
+      <w:bookmarkStart w:id="0" w:name="_GoBack"/>
+      <w:bookmarkEnd w:id="0"/>
     </w:p>
     <w:p>
       <w:pPr>

</xml_diff>

<commit_message>
Update the installation manual to use https for git clone and remove git key setup section
</commit_message>
<xml_diff>
--- a/installation-manual.docx
+++ b/installation-manual.docx
@@ -1139,13 +1139,7 @@
         <w:rPr>
           <w:lang w:val="en-US"/>
         </w:rPr>
-        <w:t>Set Up SSH K</w:t>
-      </w:r>
-      <w:r>
-        <w:rPr>
-          <w:lang w:val="en-US"/>
-        </w:rPr>
-        <w:t xml:space="preserve">eys and Git </w:t>
+        <w:t>Create an etx4 Partition on your USB Storage Device</w:t>
       </w:r>
     </w:p>
     <w:p>
@@ -1170,7 +1164,25 @@
         <w:rPr>
           <w:lang w:val="en-US"/>
         </w:rPr>
-        <w:t>Generate SSH keys for the root user. Leave the default location for the key and use a passphrase if you want. In this manual, a passphrase is not used.</w:t>
+        <w:t>Insert your USB storage device. We are going to do a clean reformat and install an ext4 partition so any existing data is going to be lost. If you already have an ext4 partition at /dev/sda1, you can skip this step.</w:t>
+      </w:r>
+    </w:p>
+    <w:p>
+      <w:pPr>
+        <w:pStyle w:val="Listenabsatz"/>
+        <w:numPr>
+          <w:ilvl w:val="0"/>
+          <w:numId w:val="5"/>
+        </w:numPr>
+        <w:rPr>
+          <w:lang w:val="en-US"/>
+        </w:rPr>
+      </w:pPr>
+      <w:r>
+        <w:rPr>
+          <w:lang w:val="en-US"/>
+        </w:rPr>
+        <w:t>Switch to root user.</w:t>
       </w:r>
     </w:p>
     <w:p>
@@ -1239,6 +1251,63 @@
     </w:p>
     <w:p>
       <w:pPr>
+        <w:pStyle w:val="Listenabsatz"/>
+        <w:numPr>
+          <w:ilvl w:val="0"/>
+          <w:numId w:val="5"/>
+        </w:numPr>
+        <w:rPr>
+          <w:lang w:val="en-US"/>
+        </w:rPr>
+      </w:pPr>
+      <w:r>
+        <w:rPr>
+          <w:lang w:val="en-US"/>
+        </w:rPr>
+        <w:t>The control unit stores measurement data on a separate storage device, such as an SSD. To be able to use your storage device it needs to be mounted. First, we need to create a partition on your device.</w:t>
+      </w:r>
+    </w:p>
+    <w:p>
+      <w:pPr>
+        <w:pStyle w:val="Listenabsatz"/>
+        <w:numPr>
+          <w:ilvl w:val="0"/>
+          <w:numId w:val="5"/>
+        </w:numPr>
+        <w:rPr>
+          <w:lang w:val="en-US"/>
+        </w:rPr>
+      </w:pPr>
+      <w:r>
+        <w:rPr>
+          <w:lang w:val="en-US"/>
+        </w:rPr>
+        <w:t xml:space="preserve">Format your USB device and create an ext4 partition using </w:t>
+      </w:r>
+      <w:proofErr w:type="spellStart"/>
+      <w:r>
+        <w:rPr>
+          <w:lang w:val="en-US"/>
+        </w:rPr>
+        <w:t>fdisk</w:t>
+      </w:r>
+      <w:proofErr w:type="spellEnd"/>
+      <w:r>
+        <w:rPr>
+          <w:lang w:val="en-US"/>
+        </w:rPr>
+        <w:t xml:space="preserve">. </w:t>
+      </w:r>
+      <w:r>
+        <w:rPr>
+          <w:color w:val="FF0000"/>
+          <w:lang w:val="en-US"/>
+        </w:rPr>
+        <w:t>TODO: Explain this in detail</w:t>
+      </w:r>
+    </w:p>
+    <w:p>
+      <w:pPr>
         <w:pStyle w:val="HTMLVorformatiert"/>
         <w:pBdr>
           <w:top w:val="single" w:sz="6" w:space="7" w:color="CCCCCC"/>
@@ -1271,73 +1340,27 @@
           <w:color w:val="333333"/>
           <w:lang w:val="en-US"/>
         </w:rPr>
-        <w:t>ssh-keygen</w:t>
+        <w:t>fdisk</w:t>
       </w:r>
       <w:proofErr w:type="spellEnd"/>
-    </w:p>
-    <w:p>
-      <w:pPr>
-        <w:pStyle w:val="Listenabsatz"/>
-        <w:numPr>
-          <w:ilvl w:val="0"/>
-          <w:numId w:val="5"/>
-        </w:numPr>
-        <w:rPr>
-          <w:lang w:val="en-US"/>
-        </w:rPr>
-      </w:pPr>
-      <w:r>
-        <w:rPr>
-          <w:lang w:val="en-US"/>
-        </w:rPr>
-        <w:t>Output the public SSH</w:t>
-      </w:r>
-      <w:r>
-        <w:rPr>
-          <w:lang w:val="en-US"/>
-        </w:rPr>
-        <w:t xml:space="preserve"> key onto the screen. The public key is not a secret.</w:t>
-      </w:r>
-      <w:r>
-        <w:rPr>
-          <w:lang w:val="en-US"/>
-        </w:rPr>
-        <w:t xml:space="preserve"> It will be used to grant your Raspberry P</w:t>
-      </w:r>
-      <w:r>
-        <w:rPr>
-          <w:lang w:val="en-US"/>
-        </w:rPr>
-        <w:t xml:space="preserve">i rights to clone the </w:t>
+      <w:r>
+        <w:rPr>
+          <w:rFonts w:ascii="Consolas" w:hAnsi="Consolas"/>
+          <w:color w:val="333333"/>
+          <w:lang w:val="en-US"/>
+        </w:rPr>
+        <w:t xml:space="preserve"> /dev/</w:t>
       </w:r>
       <w:proofErr w:type="spellStart"/>
       <w:r>
         <w:rPr>
-          <w:lang w:val="en-US"/>
-        </w:rPr>
-        <w:t>SunshadeCorp</w:t>
+          <w:rFonts w:ascii="Consolas" w:hAnsi="Consolas"/>
+          <w:color w:val="333333"/>
+          <w:lang w:val="en-US"/>
+        </w:rPr>
+        <w:t>sda</w:t>
       </w:r>
       <w:proofErr w:type="spellEnd"/>
-      <w:r>
-        <w:rPr>
-          <w:lang w:val="en-US"/>
-        </w:rPr>
-        <w:t xml:space="preserve"> </w:t>
-      </w:r>
-      <w:proofErr w:type="spellStart"/>
-      <w:r>
-        <w:rPr>
-          <w:lang w:val="en-US"/>
-        </w:rPr>
-        <w:t>git</w:t>
-      </w:r>
-      <w:proofErr w:type="spellEnd"/>
-      <w:r>
-        <w:rPr>
-          <w:lang w:val="en-US"/>
-        </w:rPr>
-        <w:t xml:space="preserve"> repositories.</w:t>
-      </w:r>
     </w:p>
     <w:p>
       <w:pPr>
@@ -1364,256 +1387,7 @@
           <w:color w:val="333333"/>
           <w:lang w:val="en-US"/>
         </w:rPr>
-        <w:t xml:space="preserve">$ </w:t>
-      </w:r>
-      <w:proofErr w:type="spellStart"/>
-      <w:r>
-        <w:rPr>
-          <w:rFonts w:ascii="Consolas" w:hAnsi="Consolas"/>
-          <w:color w:val="323232"/>
-        </w:rPr>
-        <w:t>cat</w:t>
-      </w:r>
-      <w:proofErr w:type="spellEnd"/>
-      <w:r>
-        <w:rPr>
-          <w:rFonts w:ascii="Consolas" w:hAnsi="Consolas"/>
-          <w:color w:val="323232"/>
-        </w:rPr>
-        <w:t xml:space="preserve"> ~/.</w:t>
-      </w:r>
-      <w:proofErr w:type="spellStart"/>
-      <w:r>
-        <w:rPr>
-          <w:rFonts w:ascii="Consolas" w:hAnsi="Consolas"/>
-          <w:color w:val="323232"/>
-        </w:rPr>
-        <w:t>ssh</w:t>
-      </w:r>
-      <w:proofErr w:type="spellEnd"/>
-      <w:r>
-        <w:rPr>
-          <w:rFonts w:ascii="Consolas" w:hAnsi="Consolas"/>
-          <w:color w:val="323232"/>
-        </w:rPr>
-        <w:t>/id_rsa.pub</w:t>
-      </w:r>
-    </w:p>
-    <w:p>
-      <w:pPr>
-        <w:pStyle w:val="Listenabsatz"/>
-        <w:numPr>
-          <w:ilvl w:val="0"/>
-          <w:numId w:val="5"/>
-        </w:numPr>
-        <w:rPr>
-          <w:lang w:val="en-US"/>
-        </w:rPr>
-      </w:pPr>
-      <w:r>
-        <w:rPr>
-          <w:lang w:val="en-US"/>
-        </w:rPr>
-        <w:t xml:space="preserve">In your web browser, visit the </w:t>
-      </w:r>
-      <w:proofErr w:type="spellStart"/>
-      <w:r>
-        <w:rPr>
-          <w:lang w:val="en-US"/>
-        </w:rPr>
-        <w:t>ssh</w:t>
-      </w:r>
-      <w:proofErr w:type="spellEnd"/>
-      <w:r>
-        <w:rPr>
-          <w:lang w:val="en-US"/>
-        </w:rPr>
-        <w:t xml:space="preserve"> key configuration page of your github account. </w:t>
-      </w:r>
-      <w:hyperlink r:id="rId11" w:history="1">
-        <w:r>
-          <w:rPr>
-            <w:rStyle w:val="Hyperlink"/>
-            <w:lang w:val="en-US"/>
-          </w:rPr>
-          <w:t>https://github.com/settings/keys</w:t>
-        </w:r>
-      </w:hyperlink>
-    </w:p>
-    <w:p>
-      <w:pPr>
-        <w:pStyle w:val="Listenabsatz"/>
-        <w:numPr>
-          <w:ilvl w:val="0"/>
-          <w:numId w:val="5"/>
-        </w:numPr>
-        <w:rPr>
-          <w:lang w:val="en-US"/>
-        </w:rPr>
-      </w:pPr>
-      <w:r>
-        <w:rPr>
-          <w:lang w:val="en-US"/>
-        </w:rPr>
-        <w:lastRenderedPageBreak/>
-        <w:t xml:space="preserve">Click “New SSH key”. Choose a name for this key. Paste the output of the cat command into the key field and save. Your raspberry pi is now able to access the </w:t>
-      </w:r>
-      <w:proofErr w:type="spellStart"/>
-      <w:r>
-        <w:rPr>
-          <w:lang w:val="en-US"/>
-        </w:rPr>
-        <w:t>SunshadeCorp</w:t>
-      </w:r>
-      <w:proofErr w:type="spellEnd"/>
-      <w:r>
-        <w:rPr>
-          <w:lang w:val="en-US"/>
-        </w:rPr>
-        <w:t xml:space="preserve"> repositories.</w:t>
-      </w:r>
-    </w:p>
-    <w:p>
-      <w:pPr>
-        <w:pStyle w:val="Listenabsatz"/>
-        <w:ind w:left="360"/>
-        <w:rPr>
-          <w:lang w:val="en-US"/>
-        </w:rPr>
-      </w:pPr>
-    </w:p>
-    <w:p>
-      <w:pPr>
-        <w:pStyle w:val="Listenabsatz"/>
-        <w:ind w:left="360"/>
-        <w:jc w:val="center"/>
-        <w:rPr>
-          <w:lang w:val="en-US"/>
-        </w:rPr>
-      </w:pPr>
-      <w:r>
-        <w:rPr>
-          <w:noProof/>
-          <w:lang w:eastAsia="de-DE"/>
-        </w:rPr>
-        <w:drawing>
-          <wp:inline distT="0" distB="0" distL="0" distR="0" wp14:anchorId="56A385B0" wp14:editId="5A4C8BAD">
-            <wp:extent cx="5760720" cy="2626995"/>
-            <wp:effectExtent l="0" t="0" r="0" b="1905"/>
-            <wp:docPr id="4" name="Grafik 4"/>
-            <wp:cNvGraphicFramePr>
-              <a:graphicFrameLocks xmlns:a="http://schemas.openxmlformats.org/drawingml/2006/main" noChangeAspect="1"/>
-            </wp:cNvGraphicFramePr>
-            <a:graphic xmlns:a="http://schemas.openxmlformats.org/drawingml/2006/main">
-              <a:graphicData uri="http://schemas.openxmlformats.org/drawingml/2006/picture">
-                <pic:pic xmlns:pic="http://schemas.openxmlformats.org/drawingml/2006/picture">
-                  <pic:nvPicPr>
-                    <pic:cNvPr id="1" name=""/>
-                    <pic:cNvPicPr/>
-                  </pic:nvPicPr>
-                  <pic:blipFill>
-                    <a:blip r:embed="rId12"/>
-                    <a:stretch>
-                      <a:fillRect/>
-                    </a:stretch>
-                  </pic:blipFill>
-                  <pic:spPr>
-                    <a:xfrm>
-                      <a:off x="0" y="0"/>
-                      <a:ext cx="5760720" cy="2626995"/>
-                    </a:xfrm>
-                    <a:prstGeom prst="rect">
-                      <a:avLst/>
-                    </a:prstGeom>
-                  </pic:spPr>
-                </pic:pic>
-              </a:graphicData>
-            </a:graphic>
-          </wp:inline>
-        </w:drawing>
-      </w:r>
-    </w:p>
-    <w:p>
-      <w:pPr>
-        <w:pStyle w:val="berschrift1"/>
-        <w:rPr>
-          <w:lang w:val="en-US"/>
-        </w:rPr>
-      </w:pPr>
-    </w:p>
-    <w:p>
-      <w:pPr>
-        <w:rPr>
-          <w:lang w:val="en-US"/>
-        </w:rPr>
-      </w:pPr>
-    </w:p>
-    <w:p>
-      <w:pPr>
-        <w:rPr>
-          <w:lang w:val="en-US"/>
-        </w:rPr>
-      </w:pPr>
-    </w:p>
-    <w:p>
-      <w:pPr>
-        <w:pStyle w:val="berschrift1"/>
-        <w:numPr>
-          <w:ilvl w:val="0"/>
-          <w:numId w:val="4"/>
-        </w:numPr>
-        <w:rPr>
-          <w:lang w:val="en-US"/>
-        </w:rPr>
-      </w:pPr>
-      <w:r>
-        <w:rPr>
-          <w:lang w:val="en-US"/>
-        </w:rPr>
-        <w:t>Create an etx4 Partition on your USB Storage Device</w:t>
-      </w:r>
-    </w:p>
-    <w:p>
-      <w:pPr>
-        <w:rPr>
-          <w:lang w:val="en-US"/>
-        </w:rPr>
-      </w:pPr>
-    </w:p>
-    <w:p>
-      <w:pPr>
-        <w:pStyle w:val="Listenabsatz"/>
-        <w:numPr>
-          <w:ilvl w:val="0"/>
-          <w:numId w:val="5"/>
-        </w:numPr>
-        <w:rPr>
-          <w:lang w:val="en-US"/>
-        </w:rPr>
-      </w:pPr>
-      <w:r>
-        <w:rPr>
-          <w:lang w:val="en-US"/>
-        </w:rPr>
-        <w:t>Insert your USB storage device. We are going to do a clean reformat and install an ext4 partition so any existing data is going to be lost. If you already have an ext4 partition at /dev/sda1, you can skip this step.</w:t>
-      </w:r>
-    </w:p>
-    <w:p>
-      <w:pPr>
-        <w:pStyle w:val="Listenabsatz"/>
-        <w:numPr>
-          <w:ilvl w:val="0"/>
-          <w:numId w:val="5"/>
-        </w:numPr>
-        <w:rPr>
-          <w:lang w:val="en-US"/>
-        </w:rPr>
-      </w:pPr>
-      <w:r>
-        <w:rPr>
-          <w:lang w:val="en-US"/>
-        </w:rPr>
-        <w:t>Switch to root user.</w:t>
+        <w:t>new partition table:</w:t>
       </w:r>
     </w:p>
     <w:p>
@@ -1641,100 +1415,8 @@
           <w:color w:val="333333"/>
           <w:lang w:val="en-US"/>
         </w:rPr>
-        <w:t xml:space="preserve">$ </w:t>
-      </w:r>
-      <w:proofErr w:type="spellStart"/>
-      <w:r>
-        <w:rPr>
-          <w:rFonts w:ascii="Consolas" w:hAnsi="Consolas"/>
-          <w:color w:val="333333"/>
-          <w:lang w:val="en-US"/>
-        </w:rPr>
-        <w:t>sudo</w:t>
-      </w:r>
-      <w:proofErr w:type="spellEnd"/>
-      <w:r>
-        <w:rPr>
-          <w:rFonts w:ascii="Consolas" w:hAnsi="Consolas"/>
-          <w:color w:val="333333"/>
-          <w:lang w:val="en-US"/>
-        </w:rPr>
-        <w:t xml:space="preserve"> </w:t>
-      </w:r>
-      <w:proofErr w:type="spellStart"/>
-      <w:r>
-        <w:rPr>
-          <w:rFonts w:ascii="Consolas" w:hAnsi="Consolas"/>
-          <w:color w:val="333333"/>
-          <w:lang w:val="en-US"/>
-        </w:rPr>
-        <w:t>su</w:t>
-      </w:r>
-      <w:proofErr w:type="spellEnd"/>
-      <w:r>
-        <w:rPr>
-          <w:rFonts w:ascii="Consolas" w:hAnsi="Consolas"/>
-          <w:color w:val="333333"/>
-          <w:lang w:val="en-US"/>
-        </w:rPr>
-        <w:t xml:space="preserve"> root</w:t>
-      </w:r>
-    </w:p>
-    <w:p>
-      <w:pPr>
-        <w:pStyle w:val="Listenabsatz"/>
-        <w:numPr>
-          <w:ilvl w:val="0"/>
-          <w:numId w:val="5"/>
-        </w:numPr>
-        <w:rPr>
-          <w:lang w:val="en-US"/>
-        </w:rPr>
-      </w:pPr>
-      <w:r>
-        <w:rPr>
-          <w:lang w:val="en-US"/>
-        </w:rPr>
-        <w:t>The control unit stores measurement data on a separate storage device, such as an SSD. To be able to use your storage device it needs to be mounted. First, we need to create a partition on your device.</w:t>
-      </w:r>
-    </w:p>
-    <w:p>
-      <w:pPr>
-        <w:pStyle w:val="Listenabsatz"/>
-        <w:numPr>
-          <w:ilvl w:val="0"/>
-          <w:numId w:val="5"/>
-        </w:numPr>
-        <w:rPr>
-          <w:lang w:val="en-US"/>
-        </w:rPr>
-      </w:pPr>
-      <w:r>
-        <w:rPr>
-          <w:lang w:val="en-US"/>
-        </w:rPr>
-        <w:t xml:space="preserve">Format your USB device and create an ext4 partition using </w:t>
-      </w:r>
-      <w:proofErr w:type="spellStart"/>
-      <w:r>
-        <w:rPr>
-          <w:lang w:val="en-US"/>
-        </w:rPr>
-        <w:t>fdisk</w:t>
-      </w:r>
-      <w:proofErr w:type="spellEnd"/>
-      <w:r>
-        <w:rPr>
-          <w:lang w:val="en-US"/>
-        </w:rPr>
-        <w:t xml:space="preserve">. </w:t>
-      </w:r>
-      <w:r>
-        <w:rPr>
-          <w:color w:val="FF0000"/>
-          <w:lang w:val="en-US"/>
-        </w:rPr>
-        <w:t>TODO: Explain this in detail</w:t>
+        <w:lastRenderedPageBreak/>
+        <w:t>g</w:t>
       </w:r>
     </w:p>
     <w:p>
@@ -1762,36 +1444,8 @@
           <w:color w:val="333333"/>
           <w:lang w:val="en-US"/>
         </w:rPr>
-        <w:t xml:space="preserve">$ </w:t>
-      </w:r>
-      <w:proofErr w:type="spellStart"/>
-      <w:r>
-        <w:rPr>
-          <w:rFonts w:ascii="Consolas" w:hAnsi="Consolas"/>
-          <w:color w:val="333333"/>
-          <w:lang w:val="en-US"/>
-        </w:rPr>
-        <w:t>fdisk</w:t>
-      </w:r>
-      <w:proofErr w:type="spellEnd"/>
-      <w:r>
-        <w:rPr>
-          <w:rFonts w:ascii="Consolas" w:hAnsi="Consolas"/>
-          <w:color w:val="333333"/>
-          <w:lang w:val="en-US"/>
-        </w:rPr>
-        <w:t xml:space="preserve"> /dev/</w:t>
-      </w:r>
-      <w:proofErr w:type="spellStart"/>
-      <w:r>
-        <w:rPr>
-          <w:rFonts w:ascii="Consolas" w:hAnsi="Consolas"/>
-          <w:color w:val="333333"/>
-          <w:lang w:val="en-US"/>
-        </w:rPr>
-        <w:t>sda</w:t>
-      </w:r>
-      <w:proofErr w:type="spellEnd"/>
+        <w:t>new partition:</w:t>
+      </w:r>
     </w:p>
     <w:p>
       <w:pPr>
@@ -1818,7 +1472,7 @@
           <w:color w:val="333333"/>
           <w:lang w:val="en-US"/>
         </w:rPr>
-        <w:t>new partition table:</w:t>
+        <w:t>n</w:t>
       </w:r>
     </w:p>
     <w:p>
@@ -1846,7 +1500,7 @@
           <w:color w:val="333333"/>
           <w:lang w:val="en-US"/>
         </w:rPr>
-        <w:t>g</w:t>
+        <w:t>print table:</w:t>
       </w:r>
     </w:p>
     <w:p>
@@ -1874,7 +1528,7 @@
           <w:color w:val="333333"/>
           <w:lang w:val="en-US"/>
         </w:rPr>
-        <w:t>new partition:</w:t>
+        <w:t>p</w:t>
       </w:r>
     </w:p>
     <w:p>
@@ -1902,7 +1556,7 @@
           <w:color w:val="333333"/>
           <w:lang w:val="en-US"/>
         </w:rPr>
-        <w:t>n</w:t>
+        <w:t>write:</w:t>
       </w:r>
     </w:p>
     <w:p>
@@ -1930,7 +1584,7 @@
           <w:color w:val="333333"/>
           <w:lang w:val="en-US"/>
         </w:rPr>
-        <w:t>print table:</w:t>
+        <w:t>w</w:t>
       </w:r>
     </w:p>
     <w:p>
@@ -1958,7 +1612,25 @@
           <w:color w:val="333333"/>
           <w:lang w:val="en-US"/>
         </w:rPr>
-        <w:t>p</w:t>
+        <w:t xml:space="preserve">$ </w:t>
+      </w:r>
+      <w:proofErr w:type="spellStart"/>
+      <w:r>
+        <w:rPr>
+          <w:rFonts w:ascii="Consolas" w:hAnsi="Consolas"/>
+          <w:color w:val="333333"/>
+          <w:lang w:val="en-US"/>
+        </w:rPr>
+        <w:t>umount</w:t>
+      </w:r>
+      <w:proofErr w:type="spellEnd"/>
+      <w:r>
+        <w:rPr>
+          <w:rFonts w:ascii="Consolas" w:hAnsi="Consolas"/>
+          <w:color w:val="333333"/>
+          <w:lang w:val="en-US"/>
+        </w:rPr>
+        <w:t xml:space="preserve"> /dev/sda1 </w:t>
       </w:r>
     </w:p>
     <w:p>
@@ -1986,7 +1658,81 @@
           <w:color w:val="333333"/>
           <w:lang w:val="en-US"/>
         </w:rPr>
-        <w:t>write:</w:t>
+        <w:t xml:space="preserve">$ </w:t>
+      </w:r>
+      <w:r>
+        <w:rPr>
+          <w:rFonts w:ascii="Consolas" w:hAnsi="Consolas"/>
+          <w:color w:val="333333"/>
+          <w:lang w:val="en-US"/>
+        </w:rPr>
+        <w:t>mkfs.ext4 /dev/sda1</w:t>
+      </w:r>
+    </w:p>
+    <w:p>
+      <w:pPr>
+        <w:pStyle w:val="berschrift1"/>
+        <w:ind w:left="360"/>
+        <w:rPr>
+          <w:lang w:val="en-US"/>
+        </w:rPr>
+      </w:pPr>
+    </w:p>
+    <w:p>
+      <w:pPr>
+        <w:pStyle w:val="berschrift1"/>
+        <w:numPr>
+          <w:ilvl w:val="0"/>
+          <w:numId w:val="4"/>
+        </w:numPr>
+        <w:rPr>
+          <w:lang w:val="en-US"/>
+        </w:rPr>
+      </w:pPr>
+      <w:r>
+        <w:rPr>
+          <w:lang w:val="en-US"/>
+        </w:rPr>
+        <w:t xml:space="preserve">Install </w:t>
+      </w:r>
+      <w:proofErr w:type="spellStart"/>
+      <w:r>
+        <w:rPr>
+          <w:lang w:val="en-US"/>
+        </w:rPr>
+        <w:t>EasyBMS</w:t>
+      </w:r>
+      <w:proofErr w:type="spellEnd"/>
+      <w:r>
+        <w:rPr>
+          <w:lang w:val="en-US"/>
+        </w:rPr>
+        <w:t>-master</w:t>
+      </w:r>
+    </w:p>
+    <w:p>
+      <w:pPr>
+        <w:rPr>
+          <w:lang w:val="en-US"/>
+        </w:rPr>
+      </w:pPr>
+    </w:p>
+    <w:p>
+      <w:pPr>
+        <w:pStyle w:val="Listenabsatz"/>
+        <w:numPr>
+          <w:ilvl w:val="0"/>
+          <w:numId w:val="6"/>
+        </w:numPr>
+        <w:rPr>
+          <w:lang w:val="en-US"/>
+        </w:rPr>
+      </w:pPr>
+      <w:r>
+        <w:rPr>
+          <w:lang w:val="en-US"/>
+        </w:rPr>
+        <w:t>Make sure you are acting as root user.</w:t>
       </w:r>
     </w:p>
     <w:p>
@@ -2014,8 +1760,69 @@
           <w:color w:val="333333"/>
           <w:lang w:val="en-US"/>
         </w:rPr>
-        <w:lastRenderedPageBreak/>
-        <w:t>w</w:t>
+        <w:t xml:space="preserve">$ </w:t>
+      </w:r>
+      <w:proofErr w:type="spellStart"/>
+      <w:r>
+        <w:rPr>
+          <w:rFonts w:ascii="Consolas" w:hAnsi="Consolas"/>
+          <w:color w:val="333333"/>
+          <w:lang w:val="en-US"/>
+        </w:rPr>
+        <w:t>sudo</w:t>
+      </w:r>
+      <w:proofErr w:type="spellEnd"/>
+      <w:r>
+        <w:rPr>
+          <w:rFonts w:ascii="Consolas" w:hAnsi="Consolas"/>
+          <w:color w:val="333333"/>
+          <w:lang w:val="en-US"/>
+        </w:rPr>
+        <w:t xml:space="preserve"> </w:t>
+      </w:r>
+      <w:proofErr w:type="spellStart"/>
+      <w:r>
+        <w:rPr>
+          <w:rFonts w:ascii="Consolas" w:hAnsi="Consolas"/>
+          <w:color w:val="333333"/>
+          <w:lang w:val="en-US"/>
+        </w:rPr>
+        <w:t>su</w:t>
+      </w:r>
+      <w:proofErr w:type="spellEnd"/>
+      <w:r>
+        <w:rPr>
+          <w:rFonts w:ascii="Consolas" w:hAnsi="Consolas"/>
+          <w:color w:val="333333"/>
+          <w:lang w:val="en-US"/>
+        </w:rPr>
+        <w:t xml:space="preserve"> </w:t>
+      </w:r>
+      <w:r>
+        <w:rPr>
+          <w:rFonts w:ascii="Consolas" w:hAnsi="Consolas"/>
+          <w:color w:val="333333"/>
+          <w:lang w:val="en-US"/>
+        </w:rPr>
+        <w:t>root</w:t>
+      </w:r>
+    </w:p>
+    <w:p>
+      <w:pPr>
+        <w:pStyle w:val="Listenabsatz"/>
+        <w:numPr>
+          <w:ilvl w:val="0"/>
+          <w:numId w:val="6"/>
+        </w:numPr>
+        <w:rPr>
+          <w:lang w:val="en-US"/>
+        </w:rPr>
+      </w:pPr>
+      <w:r>
+        <w:rPr>
+          <w:lang w:val="en-US"/>
+        </w:rPr>
+        <w:t>Clone the control-pi-docker repository to the /docker directory.</w:t>
       </w:r>
     </w:p>
     <w:p>
@@ -2046,23 +1853,59 @@
         <w:t xml:space="preserve">$ </w:t>
       </w:r>
       <w:proofErr w:type="spellStart"/>
-      <w:r>
-        <w:rPr>
-          <w:rFonts w:ascii="Consolas" w:hAnsi="Consolas"/>
-          <w:color w:val="333333"/>
-          <w:lang w:val="en-US"/>
-        </w:rPr>
-        <w:t>umount</w:t>
+      <w:proofErr w:type="gramStart"/>
+      <w:r>
+        <w:rPr>
+          <w:rFonts w:ascii="Consolas" w:hAnsi="Consolas"/>
+          <w:color w:val="333333"/>
+          <w:lang w:val="en-US"/>
+        </w:rPr>
+        <w:t>git</w:t>
       </w:r>
       <w:proofErr w:type="spellEnd"/>
-      <w:r>
-        <w:rPr>
-          <w:rFonts w:ascii="Consolas" w:hAnsi="Consolas"/>
-          <w:color w:val="333333"/>
-          <w:lang w:val="en-US"/>
-        </w:rPr>
-        <w:t xml:space="preserve"> /dev/sda1 </w:t>
-      </w:r>
+      <w:proofErr w:type="gramEnd"/>
+      <w:r>
+        <w:rPr>
+          <w:rFonts w:ascii="Consolas" w:hAnsi="Consolas"/>
+          <w:color w:val="333333"/>
+          <w:lang w:val="en-US"/>
+        </w:rPr>
+        <w:t xml:space="preserve"> clone </w:t>
+      </w:r>
+      <w:r>
+        <w:rPr>
+          <w:rFonts w:ascii="Consolas" w:hAnsi="Consolas"/>
+          <w:color w:val="333333"/>
+          <w:lang w:val="en-US"/>
+        </w:rPr>
+        <w:t>https://github.com/SunshadeCorp/control-pi-docker.git</w:t>
+      </w:r>
+      <w:r>
+        <w:rPr>
+          <w:rFonts w:ascii="Consolas" w:hAnsi="Consolas"/>
+          <w:color w:val="333333"/>
+          <w:lang w:val="en-US"/>
+        </w:rPr>
+        <w:t xml:space="preserve"> </w:t>
+      </w:r>
+      <w:r>
+        <w:rPr>
+          <w:rFonts w:ascii="Consolas" w:hAnsi="Consolas"/>
+          <w:color w:val="333333"/>
+          <w:lang w:val="en-US"/>
+        </w:rPr>
+        <w:t>/</w:t>
+      </w:r>
+      <w:proofErr w:type="spellStart"/>
+      <w:r>
+        <w:rPr>
+          <w:rFonts w:ascii="Consolas" w:hAnsi="Consolas"/>
+          <w:color w:val="333333"/>
+          <w:lang w:val="en-US"/>
+        </w:rPr>
+        <w:t>docker</w:t>
+      </w:r>
+      <w:proofErr w:type="spellEnd"/>
     </w:p>
     <w:p>
       <w:pPr>
@@ -2089,64 +1932,8 @@
           <w:color w:val="333333"/>
           <w:lang w:val="en-US"/>
         </w:rPr>
-        <w:t xml:space="preserve">$ </w:t>
-      </w:r>
-      <w:r>
-        <w:rPr>
-          <w:rFonts w:ascii="Consolas" w:hAnsi="Consolas"/>
-          <w:color w:val="333333"/>
-          <w:lang w:val="en-US"/>
-        </w:rPr>
-        <w:t>mkfs.ext4 /dev/sda1</w:t>
-      </w:r>
-    </w:p>
-    <w:p>
-      <w:pPr>
-        <w:pStyle w:val="berschrift1"/>
-        <w:ind w:left="360"/>
-        <w:rPr>
-          <w:lang w:val="en-US"/>
-        </w:rPr>
-      </w:pPr>
-    </w:p>
-    <w:p>
-      <w:pPr>
-        <w:pStyle w:val="berschrift1"/>
-        <w:numPr>
-          <w:ilvl w:val="0"/>
-          <w:numId w:val="4"/>
-        </w:numPr>
-        <w:rPr>
-          <w:lang w:val="en-US"/>
-        </w:rPr>
-      </w:pPr>
-      <w:r>
-        <w:rPr>
-          <w:lang w:val="en-US"/>
-        </w:rPr>
-        <w:t xml:space="preserve">Install </w:t>
-      </w:r>
-      <w:proofErr w:type="spellStart"/>
-      <w:r>
-        <w:rPr>
-          <w:lang w:val="en-US"/>
-        </w:rPr>
-        <w:t>EasyBMS</w:t>
-      </w:r>
-      <w:proofErr w:type="spellEnd"/>
-      <w:r>
-        <w:rPr>
-          <w:lang w:val="en-US"/>
-        </w:rPr>
-        <w:t>-master</w:t>
-      </w:r>
-    </w:p>
-    <w:p>
-      <w:pPr>
-        <w:rPr>
-          <w:lang w:val="en-US"/>
-        </w:rPr>
-      </w:pPr>
+        <w:t>$ cd /docker</w:t>
+      </w:r>
     </w:p>
     <w:p>
       <w:pPr>
@@ -2163,7 +1950,15 @@
         <w:rPr>
           <w:lang w:val="en-US"/>
         </w:rPr>
-        <w:t>Make sure you are acting as root user.</w:t>
+        <w:t>Check out the next-gen branch to be able to use the instal</w:t>
+      </w:r>
+      <w:bookmarkStart w:id="0" w:name="_GoBack"/>
+      <w:bookmarkEnd w:id="0"/>
+      <w:r>
+        <w:rPr>
+          <w:lang w:val="en-US"/>
+        </w:rPr>
+        <w:t>l script.</w:t>
       </w:r>
     </w:p>
     <w:p>
@@ -2191,51 +1986,15 @@
           <w:color w:val="333333"/>
           <w:lang w:val="en-US"/>
         </w:rPr>
-        <w:t xml:space="preserve">$ </w:t>
-      </w:r>
-      <w:proofErr w:type="spellStart"/>
-      <w:r>
-        <w:rPr>
-          <w:rFonts w:ascii="Consolas" w:hAnsi="Consolas"/>
-          <w:color w:val="333333"/>
-          <w:lang w:val="en-US"/>
-        </w:rPr>
-        <w:t>sudo</w:t>
-      </w:r>
-      <w:proofErr w:type="spellEnd"/>
-      <w:r>
-        <w:rPr>
-          <w:rFonts w:ascii="Consolas" w:hAnsi="Consolas"/>
-          <w:color w:val="333333"/>
-          <w:lang w:val="en-US"/>
-        </w:rPr>
-        <w:t xml:space="preserve"> </w:t>
-      </w:r>
-      <w:proofErr w:type="spellStart"/>
-      <w:r>
-        <w:rPr>
-          <w:rFonts w:ascii="Consolas" w:hAnsi="Consolas"/>
-          <w:color w:val="333333"/>
-          <w:lang w:val="en-US"/>
-        </w:rPr>
-        <w:t>su</w:t>
-      </w:r>
-      <w:proofErr w:type="spellEnd"/>
-      <w:r>
-        <w:rPr>
-          <w:rFonts w:ascii="Consolas" w:hAnsi="Consolas"/>
-          <w:color w:val="333333"/>
-          <w:lang w:val="en-US"/>
-        </w:rPr>
-        <w:t xml:space="preserve"> </w:t>
-      </w:r>
-      <w:r>
-        <w:rPr>
-          <w:rFonts w:ascii="Consolas" w:hAnsi="Consolas"/>
-          <w:color w:val="333333"/>
-          <w:lang w:val="en-US"/>
-        </w:rPr>
-        <w:t>root</w:t>
+        <w:t xml:space="preserve">$ git checkout </w:t>
+      </w:r>
+      <w:r>
+        <w:rPr>
+          <w:rFonts w:ascii="Consolas" w:hAnsi="Consolas"/>
+          <w:color w:val="333333"/>
+          <w:lang w:val="en-US"/>
+        </w:rPr>
+        <w:t>next-gen</w:t>
       </w:r>
     </w:p>
     <w:p>
@@ -2253,7 +2012,139 @@
         <w:rPr>
           <w:lang w:val="en-US"/>
         </w:rPr>
-        <w:t>Clone the control-pi-docker repository to the /docker directory.</w:t>
+        <w:t>Execute the install script. The inst</w:t>
+      </w:r>
+      <w:r>
+        <w:rPr>
+          <w:lang w:val="en-US"/>
+        </w:rPr>
+        <w:t>all script easy-</w:t>
+      </w:r>
+      <w:proofErr w:type="spellStart"/>
+      <w:r>
+        <w:rPr>
+          <w:lang w:val="en-US"/>
+        </w:rPr>
+        <w:t>bms</w:t>
+      </w:r>
+      <w:proofErr w:type="spellEnd"/>
+      <w:r>
+        <w:rPr>
+          <w:lang w:val="en-US"/>
+        </w:rPr>
+        <w:t xml:space="preserve"> on your Raspberry P</w:t>
+      </w:r>
+      <w:r>
+        <w:rPr>
+          <w:lang w:val="en-US"/>
+        </w:rPr>
+        <w:t>i and all of its requirements</w:t>
+      </w:r>
+      <w:r>
+        <w:rPr>
+          <w:lang w:val="en-US"/>
+        </w:rPr>
+        <w:t xml:space="preserve">. </w:t>
+      </w:r>
+      <w:r>
+        <w:rPr>
+          <w:lang w:val="en-US"/>
+        </w:rPr>
+        <w:t>The script will ask yo</w:t>
+      </w:r>
+      <w:r>
+        <w:rPr>
+          <w:lang w:val="en-US"/>
+        </w:rPr>
+        <w:t>u to choose the</w:t>
+      </w:r>
+      <w:r>
+        <w:rPr>
+          <w:lang w:val="en-US"/>
+        </w:rPr>
+        <w:t xml:space="preserve"> password for the </w:t>
+      </w:r>
+      <w:r>
+        <w:rPr>
+          <w:lang w:val="en-US"/>
+        </w:rPr>
+        <w:t>MQTT</w:t>
+      </w:r>
+      <w:r>
+        <w:rPr>
+          <w:lang w:val="en-US"/>
+        </w:rPr>
+        <w:t xml:space="preserve"> connections in your system</w:t>
+      </w:r>
+      <w:r>
+        <w:rPr>
+          <w:lang w:val="en-US"/>
+        </w:rPr>
+        <w:t xml:space="preserve">, as well as passwords for the </w:t>
+      </w:r>
+      <w:proofErr w:type="spellStart"/>
+      <w:r>
+        <w:rPr>
+          <w:lang w:val="en-US"/>
+        </w:rPr>
+        <w:t>MariaDB</w:t>
+      </w:r>
+      <w:proofErr w:type="spellEnd"/>
+      <w:r>
+        <w:rPr>
+          <w:lang w:val="en-US"/>
+        </w:rPr>
+        <w:t xml:space="preserve"> users ‘</w:t>
+      </w:r>
+      <w:proofErr w:type="spellStart"/>
+      <w:r>
+        <w:rPr>
+          <w:lang w:val="en-US"/>
+        </w:rPr>
+        <w:t>homeasisstant</w:t>
+      </w:r>
+      <w:proofErr w:type="spellEnd"/>
+      <w:r>
+        <w:rPr>
+          <w:lang w:val="en-US"/>
+        </w:rPr>
+        <w:t>’ and ‘root’</w:t>
+      </w:r>
+      <w:r>
+        <w:rPr>
+          <w:lang w:val="en-US"/>
+        </w:rPr>
+        <w:t xml:space="preserve">. Remember </w:t>
+      </w:r>
+      <w:r>
+        <w:rPr>
+          <w:lang w:val="en-US"/>
+        </w:rPr>
+        <w:t>these</w:t>
+      </w:r>
+      <w:r>
+        <w:rPr>
+          <w:lang w:val="en-US"/>
+        </w:rPr>
+        <w:t>,</w:t>
+      </w:r>
+      <w:r>
+        <w:rPr>
+          <w:lang w:val="en-US"/>
+        </w:rPr>
+        <w:t xml:space="preserve"> because the BMS slaves </w:t>
+      </w:r>
+      <w:r>
+        <w:rPr>
+          <w:lang w:val="en-US"/>
+        </w:rPr>
+        <w:t xml:space="preserve">will </w:t>
+      </w:r>
+      <w:r>
+        <w:rPr>
+          <w:lang w:val="en-US"/>
+        </w:rPr>
+        <w:t>have to use the same credentials.</w:t>
       </w:r>
     </w:p>
     <w:p>
@@ -2281,74 +2172,112 @@
           <w:color w:val="333333"/>
           <w:lang w:val="en-US"/>
         </w:rPr>
-        <w:t xml:space="preserve">$ </w:t>
+        <w:t>$ ./install.sh</w:t>
+      </w:r>
+    </w:p>
+    <w:p>
+      <w:pPr>
+        <w:pStyle w:val="Listenabsatz"/>
+        <w:numPr>
+          <w:ilvl w:val="0"/>
+          <w:numId w:val="6"/>
+        </w:numPr>
+        <w:rPr>
+          <w:lang w:val="en-US"/>
+        </w:rPr>
+      </w:pPr>
+      <w:r>
+        <w:rPr>
+          <w:lang w:val="en-US"/>
+        </w:rPr>
+        <w:t>If you want to use a specific branch in any of the sub repositories, then now go check these branches out inside the build directory.</w:t>
+      </w:r>
+    </w:p>
+    <w:p>
+      <w:pPr>
+        <w:rPr>
+          <w:lang w:val="en-US"/>
+        </w:rPr>
+      </w:pPr>
+    </w:p>
+    <w:p>
+      <w:pPr>
+        <w:pStyle w:val="berschrift1"/>
+        <w:numPr>
+          <w:ilvl w:val="0"/>
+          <w:numId w:val="4"/>
+        </w:numPr>
+        <w:rPr>
+          <w:lang w:val="en-US"/>
+        </w:rPr>
+      </w:pPr>
+      <w:r>
+        <w:rPr>
+          <w:lang w:val="en-US"/>
+        </w:rPr>
+        <w:t xml:space="preserve">Configure </w:t>
       </w:r>
       <w:proofErr w:type="spellStart"/>
-      <w:proofErr w:type="gramStart"/>
-      <w:r>
-        <w:rPr>
-          <w:rFonts w:ascii="Consolas" w:hAnsi="Consolas"/>
-          <w:color w:val="333333"/>
-          <w:lang w:val="en-US"/>
-        </w:rPr>
-        <w:t>git</w:t>
+      <w:r>
+        <w:rPr>
+          <w:lang w:val="en-US"/>
+        </w:rPr>
+        <w:t>EasyBMS</w:t>
       </w:r>
       <w:proofErr w:type="spellEnd"/>
-      <w:proofErr w:type="gramEnd"/>
-      <w:r>
-        <w:rPr>
-          <w:rFonts w:ascii="Consolas" w:hAnsi="Consolas"/>
-          <w:color w:val="333333"/>
-          <w:lang w:val="en-US"/>
-        </w:rPr>
-        <w:t xml:space="preserve"> clone </w:t>
-      </w:r>
-      <w:proofErr w:type="spellStart"/>
-      <w:r>
-        <w:rPr>
-          <w:rFonts w:ascii="Consolas" w:hAnsi="Consolas"/>
-          <w:color w:val="333333"/>
-          <w:lang w:val="en-US"/>
-        </w:rPr>
-        <w:t>git@github.com:SunshadeCorp</w:t>
-      </w:r>
-      <w:proofErr w:type="spellEnd"/>
-      <w:r>
-        <w:rPr>
-          <w:rFonts w:ascii="Consolas" w:hAnsi="Consolas"/>
-          <w:color w:val="333333"/>
-          <w:lang w:val="en-US"/>
-        </w:rPr>
-        <w:t>/control-pi-</w:t>
-      </w:r>
-      <w:proofErr w:type="spellStart"/>
-      <w:r>
-        <w:rPr>
-          <w:rFonts w:ascii="Consolas" w:hAnsi="Consolas"/>
-          <w:color w:val="333333"/>
-          <w:lang w:val="en-US"/>
-        </w:rPr>
-        <w:t>docker.git</w:t>
-      </w:r>
-      <w:proofErr w:type="spellEnd"/>
-      <w:r>
-        <w:rPr>
-          <w:rFonts w:ascii="Consolas" w:hAnsi="Consolas"/>
-          <w:color w:val="333333"/>
-          <w:lang w:val="en-US"/>
-        </w:rPr>
-        <w:t xml:space="preserve"> /</w:t>
-      </w:r>
-      <w:proofErr w:type="spellStart"/>
-      <w:r>
-        <w:rPr>
-          <w:rFonts w:ascii="Consolas" w:hAnsi="Consolas"/>
-          <w:color w:val="333333"/>
-          <w:lang w:val="en-US"/>
-        </w:rPr>
-        <w:t>docker</w:t>
-      </w:r>
-      <w:proofErr w:type="spellEnd"/>
+      <w:r>
+        <w:rPr>
+          <w:lang w:val="en-US"/>
+        </w:rPr>
+        <w:t>-master</w:t>
+      </w:r>
+    </w:p>
+    <w:p>
+      <w:pPr>
+        <w:rPr>
+          <w:lang w:val="en-US"/>
+        </w:rPr>
+      </w:pPr>
+    </w:p>
+    <w:p>
+      <w:pPr>
+        <w:rPr>
+          <w:color w:val="FF0000"/>
+          <w:lang w:val="en-US"/>
+        </w:rPr>
+      </w:pPr>
+      <w:r>
+        <w:rPr>
+          <w:color w:val="FF0000"/>
+          <w:lang w:val="en-US"/>
+        </w:rPr>
+        <w:t xml:space="preserve">TODO: Explain this </w:t>
+      </w:r>
+      <w:r>
+        <w:rPr>
+          <w:color w:val="FF0000"/>
+          <w:lang w:val="en-US"/>
+        </w:rPr>
+        <w:t>in detail</w:t>
+      </w:r>
+    </w:p>
+    <w:p>
+      <w:pPr>
+        <w:pStyle w:val="Listenabsatz"/>
+        <w:numPr>
+          <w:ilvl w:val="0"/>
+          <w:numId w:val="6"/>
+        </w:numPr>
+        <w:rPr>
+          <w:lang w:val="en-US"/>
+        </w:rPr>
+      </w:pPr>
+      <w:r>
+        <w:rPr>
+          <w:lang w:val="en-US"/>
+        </w:rPr>
+        <w:t>Edit the slave mapping for the BMS master according to your configuration.</w:t>
+      </w:r>
     </w:p>
     <w:p>
       <w:pPr>
@@ -2375,25 +2304,180 @@
           <w:color w:val="333333"/>
           <w:lang w:val="en-US"/>
         </w:rPr>
-        <w:t>$ cd /docker</w:t>
-      </w:r>
-    </w:p>
-    <w:p>
-      <w:pPr>
-        <w:pStyle w:val="Listenabsatz"/>
+        <w:lastRenderedPageBreak/>
+        <w:t xml:space="preserve">$ </w:t>
+      </w:r>
+      <w:proofErr w:type="spellStart"/>
+      <w:r>
+        <w:rPr>
+          <w:rFonts w:ascii="Consolas" w:hAnsi="Consolas"/>
+          <w:color w:val="333333"/>
+          <w:lang w:val="en-US"/>
+        </w:rPr>
+        <w:t>nano</w:t>
+      </w:r>
+      <w:proofErr w:type="spellEnd"/>
+      <w:r>
+        <w:rPr>
+          <w:rFonts w:ascii="Consolas" w:hAnsi="Consolas"/>
+          <w:color w:val="333333"/>
+          <w:lang w:val="en-US"/>
+        </w:rPr>
+        <w:t xml:space="preserve"> /</w:t>
+      </w:r>
+      <w:proofErr w:type="spellStart"/>
+      <w:r>
+        <w:rPr>
+          <w:rFonts w:ascii="Consolas" w:hAnsi="Consolas"/>
+          <w:color w:val="333333"/>
+          <w:lang w:val="en-US"/>
+        </w:rPr>
+        <w:t>docker</w:t>
+      </w:r>
+      <w:proofErr w:type="spellEnd"/>
+      <w:r>
+        <w:rPr>
+          <w:rFonts w:ascii="Consolas" w:hAnsi="Consolas"/>
+          <w:color w:val="333333"/>
+          <w:lang w:val="en-US"/>
+        </w:rPr>
+        <w:t>/build/</w:t>
+      </w:r>
+      <w:proofErr w:type="spellStart"/>
+      <w:r>
+        <w:rPr>
+          <w:rFonts w:ascii="Consolas" w:hAnsi="Consolas"/>
+          <w:color w:val="333333"/>
+          <w:lang w:val="en-US"/>
+        </w:rPr>
+        <w:t>easybms</w:t>
+      </w:r>
+      <w:proofErr w:type="spellEnd"/>
+      <w:r>
+        <w:rPr>
+          <w:rFonts w:ascii="Consolas" w:hAnsi="Consolas"/>
+          <w:color w:val="333333"/>
+          <w:lang w:val="en-US"/>
+        </w:rPr>
+        <w:t>-master/</w:t>
+      </w:r>
+      <w:proofErr w:type="spellStart"/>
+      <w:r>
+        <w:rPr>
+          <w:rFonts w:ascii="Consolas" w:hAnsi="Consolas"/>
+          <w:color w:val="333333"/>
+          <w:lang w:val="en-US"/>
+        </w:rPr>
+        <w:t>slave_mapping.yaml</w:t>
+      </w:r>
+      <w:proofErr w:type="spellEnd"/>
+    </w:p>
+    <w:p>
+      <w:pPr>
+        <w:rPr>
+          <w:lang w:val="en-US"/>
+        </w:rPr>
+      </w:pPr>
+    </w:p>
+    <w:p>
+      <w:pPr>
+        <w:pStyle w:val="berschrift1"/>
         <w:numPr>
           <w:ilvl w:val="0"/>
-          <w:numId w:val="6"/>
-        </w:numPr>
-        <w:rPr>
-          <w:lang w:val="en-US"/>
-        </w:rPr>
-      </w:pPr>
-      <w:r>
-        <w:rPr>
-          <w:lang w:val="en-US"/>
-        </w:rPr>
-        <w:t>Check out the next-gen branch to be able to use the install script.</w:t>
+          <w:numId w:val="4"/>
+        </w:numPr>
+        <w:rPr>
+          <w:lang w:val="en-US"/>
+        </w:rPr>
+      </w:pPr>
+      <w:r>
+        <w:rPr>
+          <w:lang w:val="en-US"/>
+        </w:rPr>
+        <w:t>Startup</w:t>
+      </w:r>
+      <w:r>
+        <w:rPr>
+          <w:lang w:val="en-US"/>
+        </w:rPr>
+        <w:t xml:space="preserve"> &amp; Update</w:t>
+      </w:r>
+    </w:p>
+    <w:p>
+      <w:pPr>
+        <w:rPr>
+          <w:lang w:val="en-US"/>
+        </w:rPr>
+      </w:pPr>
+    </w:p>
+    <w:p>
+      <w:pPr>
+        <w:pStyle w:val="Listenabsatz"/>
+        <w:numPr>
+          <w:ilvl w:val="0"/>
+          <w:numId w:val="8"/>
+        </w:numPr>
+        <w:rPr>
+          <w:lang w:val="en-US"/>
+        </w:rPr>
+      </w:pPr>
+      <w:r>
+        <w:rPr>
+          <w:lang w:val="en-US"/>
+        </w:rPr>
+        <w:t xml:space="preserve">You can now start the </w:t>
+      </w:r>
+      <w:proofErr w:type="spellStart"/>
+      <w:r>
+        <w:rPr>
+          <w:lang w:val="en-US"/>
+        </w:rPr>
+        <w:t>EasyBMS</w:t>
+      </w:r>
+      <w:proofErr w:type="spellEnd"/>
+      <w:r>
+        <w:rPr>
+          <w:lang w:val="en-US"/>
+        </w:rPr>
+        <w:t>-master and its services</w:t>
+      </w:r>
+      <w:r>
+        <w:rPr>
+          <w:lang w:val="en-US"/>
+        </w:rPr>
+        <w:t xml:space="preserve"> using the startup script. </w:t>
+      </w:r>
+      <w:r>
+        <w:rPr>
+          <w:lang w:val="en-US"/>
+        </w:rPr>
+        <w:t>The first startup will take much longer because the containers are being downloaded and built. This might take a whil</w:t>
+      </w:r>
+      <w:r>
+        <w:rPr>
+          <w:lang w:val="en-US"/>
+        </w:rPr>
+        <w:t>e.</w:t>
+      </w:r>
+      <w:r>
+        <w:rPr>
+          <w:lang w:val="en-US"/>
+        </w:rPr>
+        <w:t xml:space="preserve"> Sometimes, one of the servers the </w:t>
+      </w:r>
+      <w:proofErr w:type="spellStart"/>
+      <w:r>
+        <w:rPr>
+          <w:lang w:val="en-US"/>
+        </w:rPr>
+        <w:t>docker</w:t>
+      </w:r>
+      <w:proofErr w:type="spellEnd"/>
+      <w:r>
+        <w:rPr>
+          <w:lang w:val="en-US"/>
+        </w:rPr>
+        <w:t xml:space="preserve"> images are downloaded from might not be available. In this case, just try again.</w:t>
       </w:r>
     </w:p>
     <w:p>
@@ -2421,15 +2505,7 @@
           <w:color w:val="333333"/>
           <w:lang w:val="en-US"/>
         </w:rPr>
-        <w:t xml:space="preserve">$ git checkout </w:t>
-      </w:r>
-      <w:r>
-        <w:rPr>
-          <w:rFonts w:ascii="Consolas" w:hAnsi="Consolas"/>
-          <w:color w:val="333333"/>
-          <w:lang w:val="en-US"/>
-        </w:rPr>
-        <w:t>next-gen</w:t>
+        <w:t>$ ./start.sh</w:t>
       </w:r>
     </w:p>
     <w:p>
@@ -2437,23 +2513,41 @@
         <w:pStyle w:val="Listenabsatz"/>
         <w:numPr>
           <w:ilvl w:val="0"/>
-          <w:numId w:val="6"/>
-        </w:numPr>
-        <w:rPr>
-          <w:lang w:val="en-US"/>
-        </w:rPr>
-      </w:pPr>
-      <w:r>
-        <w:rPr>
-          <w:lang w:val="en-US"/>
-        </w:rPr>
-        <w:t>Execute the install script. The inst</w:t>
-      </w:r>
-      <w:r>
-        <w:rPr>
-          <w:lang w:val="en-US"/>
-        </w:rPr>
-        <w:t>all script easy-</w:t>
+          <w:numId w:val="8"/>
+        </w:numPr>
+        <w:rPr>
+          <w:lang w:val="en-US"/>
+        </w:rPr>
+      </w:pPr>
+      <w:r>
+        <w:rPr>
+          <w:lang w:val="en-US"/>
+        </w:rPr>
+        <w:t>The default password for the ‘admin’ user is ‘password’. Please change the default password after your first login.</w:t>
+      </w:r>
+    </w:p>
+    <w:p>
+      <w:pPr>
+        <w:pStyle w:val="Listenabsatz"/>
+        <w:numPr>
+          <w:ilvl w:val="0"/>
+          <w:numId w:val="8"/>
+        </w:numPr>
+        <w:rPr>
+          <w:lang w:val="en-US"/>
+        </w:rPr>
+      </w:pPr>
+      <w:r>
+        <w:rPr>
+          <w:lang w:val="en-US"/>
+        </w:rPr>
+        <w:t>If you want to perform an update of easy</w:t>
+      </w:r>
+      <w:r>
+        <w:rPr>
+          <w:lang w:val="en-US"/>
+        </w:rPr>
+        <w:t>-</w:t>
       </w:r>
       <w:proofErr w:type="spellStart"/>
       <w:r>
@@ -2467,119 +2561,7 @@
         <w:rPr>
           <w:lang w:val="en-US"/>
         </w:rPr>
-        <w:t xml:space="preserve"> on your Raspberry P</w:t>
-      </w:r>
-      <w:r>
-        <w:rPr>
-          <w:lang w:val="en-US"/>
-        </w:rPr>
-        <w:t>i and all of its requirements</w:t>
-      </w:r>
-      <w:r>
-        <w:rPr>
-          <w:lang w:val="en-US"/>
-        </w:rPr>
-        <w:t xml:space="preserve">. </w:t>
-      </w:r>
-      <w:r>
-        <w:rPr>
-          <w:lang w:val="en-US"/>
-        </w:rPr>
-        <w:t>The script will ask yo</w:t>
-      </w:r>
-      <w:r>
-        <w:rPr>
-          <w:lang w:val="en-US"/>
-        </w:rPr>
-        <w:t>u to choose the</w:t>
-      </w:r>
-      <w:r>
-        <w:rPr>
-          <w:lang w:val="en-US"/>
-        </w:rPr>
-        <w:t xml:space="preserve"> password for the </w:t>
-      </w:r>
-      <w:r>
-        <w:rPr>
-          <w:lang w:val="en-US"/>
-        </w:rPr>
-        <w:t>MQTT</w:t>
-      </w:r>
-      <w:r>
-        <w:rPr>
-          <w:lang w:val="en-US"/>
-        </w:rPr>
-        <w:t xml:space="preserve"> connections in your system</w:t>
-      </w:r>
-      <w:r>
-        <w:rPr>
-          <w:lang w:val="en-US"/>
-        </w:rPr>
-        <w:t xml:space="preserve">, as well as passwords for the </w:t>
-      </w:r>
-      <w:proofErr w:type="spellStart"/>
-      <w:r>
-        <w:rPr>
-          <w:lang w:val="en-US"/>
-        </w:rPr>
-        <w:t>MariaDB</w:t>
-      </w:r>
-      <w:proofErr w:type="spellEnd"/>
-      <w:r>
-        <w:rPr>
-          <w:lang w:val="en-US"/>
-        </w:rPr>
-        <w:t xml:space="preserve"> users ‘</w:t>
-      </w:r>
-      <w:proofErr w:type="spellStart"/>
-      <w:r>
-        <w:rPr>
-          <w:lang w:val="en-US"/>
-        </w:rPr>
-        <w:t>homeasisstant</w:t>
-      </w:r>
-      <w:proofErr w:type="spellEnd"/>
-      <w:r>
-        <w:rPr>
-          <w:lang w:val="en-US"/>
-        </w:rPr>
-        <w:t>’ and ‘root’</w:t>
-      </w:r>
-      <w:r>
-        <w:rPr>
-          <w:lang w:val="en-US"/>
-        </w:rPr>
-        <w:t xml:space="preserve">. Remember </w:t>
-      </w:r>
-      <w:r>
-        <w:rPr>
-          <w:lang w:val="en-US"/>
-        </w:rPr>
-        <w:t>these</w:t>
-      </w:r>
-      <w:r>
-        <w:rPr>
-          <w:lang w:val="en-US"/>
-        </w:rPr>
-        <w:t>,</w:t>
-      </w:r>
-      <w:r>
-        <w:rPr>
-          <w:lang w:val="en-US"/>
-        </w:rPr>
-        <w:t xml:space="preserve"> because the BMS slaves </w:t>
-      </w:r>
-      <w:r>
-        <w:rPr>
-          <w:lang w:val="en-US"/>
-        </w:rPr>
-        <w:t xml:space="preserve">will </w:t>
-      </w:r>
-      <w:r>
-        <w:rPr>
-          <w:lang w:val="en-US"/>
-        </w:rPr>
-        <w:t>have to use the same credentials.</w:t>
+        <w:t>, you can use the update.sh script to do that.</w:t>
       </w:r>
     </w:p>
     <w:p>
@@ -2607,25 +2589,7 @@
           <w:color w:val="333333"/>
           <w:lang w:val="en-US"/>
         </w:rPr>
-        <w:t>$ ./install.sh</w:t>
-      </w:r>
-    </w:p>
-    <w:p>
-      <w:pPr>
-        <w:pStyle w:val="Listenabsatz"/>
-        <w:numPr>
-          <w:ilvl w:val="0"/>
-          <w:numId w:val="6"/>
-        </w:numPr>
-        <w:rPr>
-          <w:lang w:val="en-US"/>
-        </w:rPr>
-      </w:pPr>
-      <w:r>
-        <w:rPr>
-          <w:lang w:val="en-US"/>
-        </w:rPr>
-        <w:t>If you want to use a specific branch in any of the sub repositories, then now go check these branches out inside the build directory.</w:t>
+        <w:t>$ ./update.sh</w:t>
       </w:r>
     </w:p>
     <w:p>
@@ -2650,161 +2614,14 @@
         <w:rPr>
           <w:lang w:val="en-US"/>
         </w:rPr>
-        <w:t xml:space="preserve">Configure </w:t>
-      </w:r>
-      <w:proofErr w:type="spellStart"/>
-      <w:r>
-        <w:rPr>
-          <w:lang w:val="en-US"/>
-        </w:rPr>
-        <w:t>EasyBMS</w:t>
-      </w:r>
-      <w:proofErr w:type="spellEnd"/>
-      <w:r>
-        <w:rPr>
-          <w:lang w:val="en-US"/>
-        </w:rPr>
-        <w:t>-master</w:t>
-      </w:r>
-    </w:p>
-    <w:p>
-      <w:pPr>
-        <w:rPr>
-          <w:lang w:val="en-US"/>
-        </w:rPr>
-      </w:pPr>
-    </w:p>
-    <w:p>
-      <w:pPr>
-        <w:rPr>
-          <w:color w:val="FF0000"/>
-          <w:lang w:val="en-US"/>
-        </w:rPr>
-      </w:pPr>
-      <w:r>
-        <w:rPr>
-          <w:color w:val="FF0000"/>
-          <w:lang w:val="en-US"/>
-        </w:rPr>
-        <w:t xml:space="preserve">TODO: Explain this </w:t>
-      </w:r>
-      <w:r>
-        <w:rPr>
-          <w:color w:val="FF0000"/>
-          <w:lang w:val="en-US"/>
-        </w:rPr>
-        <w:t>in detail</w:t>
-      </w:r>
-    </w:p>
-    <w:p>
-      <w:pPr>
-        <w:pStyle w:val="Listenabsatz"/>
-        <w:numPr>
-          <w:ilvl w:val="0"/>
-          <w:numId w:val="6"/>
-        </w:numPr>
-        <w:rPr>
-          <w:lang w:val="en-US"/>
-        </w:rPr>
-      </w:pPr>
-      <w:r>
-        <w:rPr>
-          <w:lang w:val="en-US"/>
-        </w:rPr>
-        <w:t>Edit the slave mapping for the BMS master according to your configuration.</w:t>
-      </w:r>
-    </w:p>
-    <w:p>
-      <w:pPr>
-        <w:pStyle w:val="HTMLVorformatiert"/>
-        <w:pBdr>
-          <w:top w:val="single" w:sz="6" w:space="7" w:color="CCCCCC"/>
-          <w:left w:val="single" w:sz="6" w:space="7" w:color="CCCCCC"/>
-          <w:bottom w:val="single" w:sz="6" w:space="7" w:color="CCCCCC"/>
-          <w:right w:val="single" w:sz="6" w:space="7" w:color="CCCCCC"/>
-        </w:pBdr>
-        <w:shd w:val="clear" w:color="auto" w:fill="F5F5F5"/>
-        <w:wordWrap w:val="0"/>
-        <w:spacing w:after="150"/>
-        <w:ind w:left="360"/>
-        <w:rPr>
-          <w:rFonts w:ascii="Consolas" w:hAnsi="Consolas"/>
-          <w:color w:val="333333"/>
-          <w:lang w:val="en-US"/>
-        </w:rPr>
-      </w:pPr>
-      <w:r>
-        <w:rPr>
-          <w:rFonts w:ascii="Consolas" w:hAnsi="Consolas"/>
-          <w:color w:val="333333"/>
-          <w:lang w:val="en-US"/>
-        </w:rPr>
-        <w:t xml:space="preserve">$ </w:t>
-      </w:r>
-      <w:proofErr w:type="spellStart"/>
-      <w:r>
-        <w:rPr>
-          <w:rFonts w:ascii="Consolas" w:hAnsi="Consolas"/>
-          <w:color w:val="333333"/>
-          <w:lang w:val="en-US"/>
-        </w:rPr>
-        <w:t>nano</w:t>
-      </w:r>
-      <w:proofErr w:type="spellEnd"/>
-      <w:r>
-        <w:rPr>
-          <w:rFonts w:ascii="Consolas" w:hAnsi="Consolas"/>
-          <w:color w:val="333333"/>
-          <w:lang w:val="en-US"/>
-        </w:rPr>
-        <w:t xml:space="preserve"> /</w:t>
-      </w:r>
-      <w:proofErr w:type="spellStart"/>
-      <w:r>
-        <w:rPr>
-          <w:rFonts w:ascii="Consolas" w:hAnsi="Consolas"/>
-          <w:color w:val="333333"/>
-          <w:lang w:val="en-US"/>
-        </w:rPr>
-        <w:t>docker</w:t>
-      </w:r>
-      <w:proofErr w:type="spellEnd"/>
-      <w:r>
-        <w:rPr>
-          <w:rFonts w:ascii="Consolas" w:hAnsi="Consolas"/>
-          <w:color w:val="333333"/>
-          <w:lang w:val="en-US"/>
-        </w:rPr>
-        <w:t>/build/</w:t>
-      </w:r>
-      <w:proofErr w:type="spellStart"/>
-      <w:r>
-        <w:rPr>
-          <w:rFonts w:ascii="Consolas" w:hAnsi="Consolas"/>
-          <w:color w:val="333333"/>
-          <w:lang w:val="en-US"/>
-        </w:rPr>
-        <w:t>easybms</w:t>
-      </w:r>
-      <w:proofErr w:type="spellEnd"/>
-      <w:r>
-        <w:rPr>
-          <w:rFonts w:ascii="Consolas" w:hAnsi="Consolas"/>
-          <w:color w:val="333333"/>
-          <w:lang w:val="en-US"/>
-        </w:rPr>
-        <w:t>-master/</w:t>
-      </w:r>
-      <w:proofErr w:type="spellStart"/>
-      <w:r>
-        <w:rPr>
-          <w:rFonts w:ascii="Consolas" w:hAnsi="Consolas"/>
-          <w:color w:val="333333"/>
-          <w:lang w:val="en-US"/>
-        </w:rPr>
-        <w:t>slave_mapping.yaml</w:t>
-      </w:r>
-      <w:proofErr w:type="spellEnd"/>
+        <w:t xml:space="preserve">Optional: </w:t>
+      </w:r>
+      <w:r>
+        <w:rPr>
+          <w:lang w:val="en-US"/>
+        </w:rPr>
+        <w:t>Set Up Remote Access via VPN</w:t>
+      </w:r>
     </w:p>
     <w:p>
       <w:pPr>
@@ -2828,185 +2645,7 @@
         <w:rPr>
           <w:lang w:val="en-US"/>
         </w:rPr>
-        <w:t>Startup</w:t>
-      </w:r>
-      <w:r>
-        <w:rPr>
-          <w:lang w:val="en-US"/>
-        </w:rPr>
-        <w:t xml:space="preserve"> &amp; Update</w:t>
-      </w:r>
-    </w:p>
-    <w:p>
-      <w:pPr>
-        <w:rPr>
-          <w:lang w:val="en-US"/>
-        </w:rPr>
-      </w:pPr>
-    </w:p>
-    <w:p>
-      <w:pPr>
-        <w:pStyle w:val="Listenabsatz"/>
-        <w:numPr>
-          <w:ilvl w:val="0"/>
-          <w:numId w:val="8"/>
-        </w:numPr>
-        <w:rPr>
-          <w:lang w:val="en-US"/>
-        </w:rPr>
-      </w:pPr>
-      <w:r>
-        <w:rPr>
-          <w:lang w:val="en-US"/>
-        </w:rPr>
-        <w:lastRenderedPageBreak/>
-        <w:t xml:space="preserve">You can now start the </w:t>
-      </w:r>
-      <w:proofErr w:type="spellStart"/>
-      <w:r>
-        <w:rPr>
-          <w:lang w:val="en-US"/>
-        </w:rPr>
-        <w:t>EasyBMS</w:t>
-      </w:r>
-      <w:proofErr w:type="spellEnd"/>
-      <w:r>
-        <w:rPr>
-          <w:lang w:val="en-US"/>
-        </w:rPr>
-        <w:t>-master and its services</w:t>
-      </w:r>
-      <w:r>
-        <w:rPr>
-          <w:lang w:val="en-US"/>
-        </w:rPr>
-        <w:t xml:space="preserve"> using the startup script. </w:t>
-      </w:r>
-      <w:r>
-        <w:rPr>
-          <w:lang w:val="en-US"/>
-        </w:rPr>
-        <w:t>The first startup will take much longer because the containers are being downloaded and built. This might take a whil</w:t>
-      </w:r>
-      <w:r>
-        <w:rPr>
-          <w:lang w:val="en-US"/>
-        </w:rPr>
-        <w:t>e.</w:t>
-      </w:r>
-    </w:p>
-    <w:p>
-      <w:pPr>
-        <w:pStyle w:val="HTMLVorformatiert"/>
-        <w:pBdr>
-          <w:top w:val="single" w:sz="6" w:space="7" w:color="CCCCCC"/>
-          <w:left w:val="single" w:sz="6" w:space="7" w:color="CCCCCC"/>
-          <w:bottom w:val="single" w:sz="6" w:space="7" w:color="CCCCCC"/>
-          <w:right w:val="single" w:sz="6" w:space="7" w:color="CCCCCC"/>
-        </w:pBdr>
-        <w:shd w:val="clear" w:color="auto" w:fill="F5F5F5"/>
-        <w:wordWrap w:val="0"/>
-        <w:spacing w:after="150"/>
-        <w:ind w:left="360"/>
-        <w:rPr>
-          <w:rFonts w:ascii="Consolas" w:hAnsi="Consolas"/>
-          <w:color w:val="333333"/>
-          <w:lang w:val="en-US"/>
-        </w:rPr>
-      </w:pPr>
-      <w:r>
-        <w:rPr>
-          <w:rFonts w:ascii="Consolas" w:hAnsi="Consolas"/>
-          <w:color w:val="333333"/>
-          <w:lang w:val="en-US"/>
-        </w:rPr>
-        <w:t>$ ./start.sh</w:t>
-      </w:r>
-    </w:p>
-    <w:p>
-      <w:pPr>
-        <w:pStyle w:val="Listenabsatz"/>
-        <w:numPr>
-          <w:ilvl w:val="0"/>
-          <w:numId w:val="8"/>
-        </w:numPr>
-        <w:rPr>
-          <w:lang w:val="en-US"/>
-        </w:rPr>
-      </w:pPr>
-      <w:r>
-        <w:rPr>
-          <w:lang w:val="en-US"/>
-        </w:rPr>
-        <w:t>The default password for the ‘admin’ user is ‘password’. Please change the default password after your first login.</w:t>
-      </w:r>
-      <w:bookmarkStart w:id="0" w:name="_GoBack"/>
-      <w:bookmarkEnd w:id="0"/>
-    </w:p>
-    <w:p>
-      <w:pPr>
-        <w:pStyle w:val="Listenabsatz"/>
-        <w:numPr>
-          <w:ilvl w:val="0"/>
-          <w:numId w:val="8"/>
-        </w:numPr>
-        <w:rPr>
-          <w:lang w:val="en-US"/>
-        </w:rPr>
-      </w:pPr>
-      <w:r>
-        <w:rPr>
-          <w:lang w:val="en-US"/>
-        </w:rPr>
-        <w:t>If you want to perform an update of easy</w:t>
-      </w:r>
-      <w:r>
-        <w:rPr>
-          <w:lang w:val="en-US"/>
-        </w:rPr>
-        <w:t>-</w:t>
-      </w:r>
-      <w:proofErr w:type="spellStart"/>
-      <w:r>
-        <w:rPr>
-          <w:lang w:val="en-US"/>
-        </w:rPr>
-        <w:t>bms</w:t>
-      </w:r>
-      <w:proofErr w:type="spellEnd"/>
-      <w:r>
-        <w:rPr>
-          <w:lang w:val="en-US"/>
-        </w:rPr>
-        <w:t>, you can use the update.sh script to do that.</w:t>
-      </w:r>
-    </w:p>
-    <w:p>
-      <w:pPr>
-        <w:pStyle w:val="HTMLVorformatiert"/>
-        <w:pBdr>
-          <w:top w:val="single" w:sz="6" w:space="7" w:color="CCCCCC"/>
-          <w:left w:val="single" w:sz="6" w:space="7" w:color="CCCCCC"/>
-          <w:bottom w:val="single" w:sz="6" w:space="7" w:color="CCCCCC"/>
-          <w:right w:val="single" w:sz="6" w:space="7" w:color="CCCCCC"/>
-        </w:pBdr>
-        <w:shd w:val="clear" w:color="auto" w:fill="F5F5F5"/>
-        <w:wordWrap w:val="0"/>
-        <w:spacing w:after="150"/>
-        <w:ind w:left="360"/>
-        <w:rPr>
-          <w:rFonts w:ascii="Consolas" w:hAnsi="Consolas"/>
-          <w:color w:val="333333"/>
-          <w:lang w:val="en-US"/>
-        </w:rPr>
-      </w:pPr>
-      <w:r>
-        <w:rPr>
-          <w:rFonts w:ascii="Consolas" w:hAnsi="Consolas"/>
-          <w:color w:val="333333"/>
-          <w:lang w:val="en-US"/>
-        </w:rPr>
-        <w:t>$ ./update.sh</w:t>
+        <w:t>Optional: Set Up a Telegram Bot</w:t>
       </w:r>
     </w:p>
     <w:p>
@@ -3031,62 +2670,6 @@
         <w:rPr>
           <w:lang w:val="en-US"/>
         </w:rPr>
-        <w:t xml:space="preserve">Optional: </w:t>
-      </w:r>
-      <w:r>
-        <w:rPr>
-          <w:lang w:val="en-US"/>
-        </w:rPr>
-        <w:t>Set Up Remote Access via VPN</w:t>
-      </w:r>
-    </w:p>
-    <w:p>
-      <w:pPr>
-        <w:rPr>
-          <w:lang w:val="en-US"/>
-        </w:rPr>
-      </w:pPr>
-    </w:p>
-    <w:p>
-      <w:pPr>
-        <w:pStyle w:val="berschrift1"/>
-        <w:numPr>
-          <w:ilvl w:val="0"/>
-          <w:numId w:val="4"/>
-        </w:numPr>
-        <w:rPr>
-          <w:lang w:val="en-US"/>
-        </w:rPr>
-      </w:pPr>
-      <w:r>
-        <w:rPr>
-          <w:lang w:val="en-US"/>
-        </w:rPr>
-        <w:t>Optional: Set Up a Telegram Bot</w:t>
-      </w:r>
-    </w:p>
-    <w:p>
-      <w:pPr>
-        <w:rPr>
-          <w:lang w:val="en-US"/>
-        </w:rPr>
-      </w:pPr>
-    </w:p>
-    <w:p>
-      <w:pPr>
-        <w:pStyle w:val="berschrift1"/>
-        <w:numPr>
-          <w:ilvl w:val="0"/>
-          <w:numId w:val="4"/>
-        </w:numPr>
-        <w:rPr>
-          <w:lang w:val="en-US"/>
-        </w:rPr>
-      </w:pPr>
-      <w:r>
-        <w:rPr>
-          <w:lang w:val="en-US"/>
-        </w:rPr>
         <w:t>Useful Links</w:t>
       </w:r>
     </w:p>
@@ -3115,7 +2698,7 @@
           <w:lang w:val="en-US"/>
         </w:rPr>
       </w:pPr>
-      <w:hyperlink r:id="rId13" w:history="1">
+      <w:hyperlink r:id="rId11" w:history="1">
         <w:r>
           <w:rPr>
             <w:rStyle w:val="Hyperlink"/>
@@ -3178,7 +2761,7 @@
           <w:lang w:val="en-US"/>
         </w:rPr>
       </w:pPr>
-      <w:hyperlink r:id="rId14" w:history="1">
+      <w:hyperlink r:id="rId12" w:history="1">
         <w:r>
           <w:rPr>
             <w:rStyle w:val="Hyperlink"/>
@@ -3228,7 +2811,7 @@
           <w:lang w:val="en-US"/>
         </w:rPr>
       </w:pPr>
-      <w:hyperlink r:id="rId15" w:history="1">
+      <w:hyperlink r:id="rId13" w:history="1">
         <w:r>
           <w:rPr>
             <w:rStyle w:val="Hyperlink"/>
@@ -3278,7 +2861,7 @@
           <w:lang w:val="en-US"/>
         </w:rPr>
       </w:pPr>
-      <w:hyperlink r:id="rId16" w:history="1">
+      <w:hyperlink r:id="rId14" w:history="1">
         <w:r>
           <w:rPr>
             <w:rStyle w:val="Hyperlink"/>
@@ -3335,7 +2918,7 @@
           <w:lang w:val="en-US"/>
         </w:rPr>
       </w:pPr>
-      <w:hyperlink r:id="rId17" w:history="1">
+      <w:hyperlink r:id="rId15" w:history="1">
         <w:r>
           <w:rPr>
             <w:rStyle w:val="Hyperlink"/>

</xml_diff>

<commit_message>
manual: Add a section explaining how to SSH to your raspberry pi.
</commit_message>
<xml_diff>
--- a/installation-manual.docx
+++ b/installation-manual.docx
@@ -1139,6 +1139,312 @@
         <w:rPr>
           <w:lang w:val="en-US"/>
         </w:rPr>
+        <w:t>SSH into your Raspberry Pi</w:t>
+      </w:r>
+    </w:p>
+    <w:p>
+      <w:pPr>
+        <w:rPr>
+          <w:lang w:val="en-US"/>
+        </w:rPr>
+      </w:pPr>
+    </w:p>
+    <w:p>
+      <w:pPr>
+        <w:pStyle w:val="Listenabsatz"/>
+        <w:numPr>
+          <w:ilvl w:val="0"/>
+          <w:numId w:val="10"/>
+        </w:numPr>
+        <w:rPr>
+          <w:lang w:val="en-US"/>
+        </w:rPr>
+      </w:pPr>
+      <w:r>
+        <w:rPr>
+          <w:lang w:val="en-US"/>
+        </w:rPr>
+        <w:t>Insert the micro SD card into your Raspberry Pi and plug in your power supply.</w:t>
+      </w:r>
+    </w:p>
+    <w:p>
+      <w:pPr>
+        <w:pStyle w:val="Listenabsatz"/>
+        <w:numPr>
+          <w:ilvl w:val="0"/>
+          <w:numId w:val="10"/>
+        </w:numPr>
+        <w:rPr>
+          <w:lang w:val="en-US"/>
+        </w:rPr>
+      </w:pPr>
+      <w:r>
+        <w:rPr>
+          <w:lang w:val="en-US"/>
+        </w:rPr>
+        <w:t xml:space="preserve">We now want to get access to a command line on your pi. In order to do this, we are going to use an SSH connection. Use your </w:t>
+      </w:r>
+      <w:proofErr w:type="spellStart"/>
+      <w:r>
+        <w:rPr>
+          <w:lang w:val="en-US"/>
+        </w:rPr>
+        <w:t>favourite</w:t>
+      </w:r>
+      <w:proofErr w:type="spellEnd"/>
+      <w:r>
+        <w:rPr>
+          <w:lang w:val="en-US"/>
+        </w:rPr>
+        <w:t xml:space="preserve"> tool to establish an SSH connection to the Pi. In this case, we are using Putty on Windows.</w:t>
+      </w:r>
+      <w:r>
+        <w:rPr>
+          <w:lang w:val="en-US"/>
+        </w:rPr>
+        <w:t xml:space="preserve"> (</w:t>
+      </w:r>
+      <w:r>
+        <w:rPr>
+          <w:lang w:val="en-US"/>
+        </w:rPr>
+        <w:t>https://www.putty.org/</w:t>
+      </w:r>
+      <w:bookmarkStart w:id="0" w:name="_GoBack"/>
+      <w:bookmarkEnd w:id="0"/>
+      <w:r>
+        <w:rPr>
+          <w:lang w:val="en-US"/>
+        </w:rPr>
+        <w:t>)</w:t>
+      </w:r>
+    </w:p>
+    <w:p>
+      <w:pPr>
+        <w:rPr>
+          <w:lang w:val="en-US"/>
+        </w:rPr>
+      </w:pPr>
+    </w:p>
+    <w:p>
+      <w:pPr>
+        <w:rPr>
+          <w:lang w:val="en-US"/>
+        </w:rPr>
+      </w:pPr>
+    </w:p>
+    <w:p>
+      <w:pPr>
+        <w:rPr>
+          <w:lang w:val="en-US"/>
+        </w:rPr>
+      </w:pPr>
+    </w:p>
+    <w:p>
+      <w:pPr>
+        <w:rPr>
+          <w:lang w:val="en-US"/>
+        </w:rPr>
+      </w:pPr>
+    </w:p>
+    <w:p>
+      <w:pPr>
+        <w:rPr>
+          <w:lang w:val="en-US"/>
+        </w:rPr>
+      </w:pPr>
+    </w:p>
+    <w:p>
+      <w:pPr>
+        <w:pStyle w:val="Listenabsatz"/>
+        <w:ind w:left="360"/>
+        <w:rPr>
+          <w:lang w:val="en-US"/>
+        </w:rPr>
+      </w:pPr>
+    </w:p>
+    <w:p>
+      <w:pPr>
+        <w:pStyle w:val="Listenabsatz"/>
+        <w:ind w:left="360"/>
+        <w:rPr>
+          <w:lang w:val="en-US"/>
+        </w:rPr>
+      </w:pPr>
+    </w:p>
+    <w:p>
+      <w:pPr>
+        <w:pStyle w:val="Listenabsatz"/>
+        <w:ind w:left="360"/>
+        <w:rPr>
+          <w:lang w:val="en-US"/>
+        </w:rPr>
+      </w:pPr>
+      <w:r>
+        <w:rPr>
+          <w:noProof/>
+          <w:lang w:eastAsia="de-DE"/>
+        </w:rPr>
+        <w:lastRenderedPageBreak/>
+        <w:drawing>
+          <wp:anchor distT="0" distB="0" distL="114300" distR="114300" simplePos="0" relativeHeight="251659264" behindDoc="0" locked="0" layoutInCell="1" allowOverlap="1" wp14:anchorId="0438CC87" wp14:editId="1B2A009D">
+            <wp:simplePos x="0" y="0"/>
+            <wp:positionH relativeFrom="column">
+              <wp:posOffset>176530</wp:posOffset>
+            </wp:positionH>
+            <wp:positionV relativeFrom="paragraph">
+              <wp:posOffset>0</wp:posOffset>
+            </wp:positionV>
+            <wp:extent cx="4762500" cy="4248150"/>
+            <wp:effectExtent l="0" t="0" r="0" b="0"/>
+            <wp:wrapTopAndBottom/>
+            <wp:docPr id="4" name="Grafik 4"/>
+            <wp:cNvGraphicFramePr>
+              <a:graphicFrameLocks xmlns:a="http://schemas.openxmlformats.org/drawingml/2006/main" noChangeAspect="1"/>
+            </wp:cNvGraphicFramePr>
+            <a:graphic xmlns:a="http://schemas.openxmlformats.org/drawingml/2006/main">
+              <a:graphicData uri="http://schemas.openxmlformats.org/drawingml/2006/picture">
+                <pic:pic xmlns:pic="http://schemas.openxmlformats.org/drawingml/2006/picture">
+                  <pic:nvPicPr>
+                    <pic:cNvPr id="0" name="Picture 2"/>
+                    <pic:cNvPicPr>
+                      <a:picLocks noChangeAspect="1" noChangeArrowheads="1"/>
+                    </pic:cNvPicPr>
+                  </pic:nvPicPr>
+                  <pic:blipFill>
+                    <a:blip r:embed="rId11">
+                      <a:extLst>
+                        <a:ext uri="{28A0092B-C50C-407E-A947-70E740481C1C}">
+                          <a14:useLocalDpi xmlns:a14="http://schemas.microsoft.com/office/drawing/2010/main" val="0"/>
+                        </a:ext>
+                      </a:extLst>
+                    </a:blip>
+                    <a:srcRect/>
+                    <a:stretch>
+                      <a:fillRect/>
+                    </a:stretch>
+                  </pic:blipFill>
+                  <pic:spPr bwMode="auto">
+                    <a:xfrm>
+                      <a:off x="0" y="0"/>
+                      <a:ext cx="4762500" cy="4248150"/>
+                    </a:xfrm>
+                    <a:prstGeom prst="rect">
+                      <a:avLst/>
+                    </a:prstGeom>
+                    <a:noFill/>
+                    <a:ln>
+                      <a:noFill/>
+                    </a:ln>
+                  </pic:spPr>
+                </pic:pic>
+              </a:graphicData>
+            </a:graphic>
+            <wp14:sizeRelH relativeFrom="page">
+              <wp14:pctWidth>0</wp14:pctWidth>
+            </wp14:sizeRelH>
+            <wp14:sizeRelV relativeFrom="page">
+              <wp14:pctHeight>0</wp14:pctHeight>
+            </wp14:sizeRelV>
+          </wp:anchor>
+        </w:drawing>
+      </w:r>
+    </w:p>
+    <w:p>
+      <w:pPr>
+        <w:pStyle w:val="Listenabsatz"/>
+        <w:numPr>
+          <w:ilvl w:val="0"/>
+          <w:numId w:val="10"/>
+        </w:numPr>
+        <w:rPr>
+          <w:lang w:val="en-US"/>
+        </w:rPr>
+      </w:pPr>
+      <w:r>
+        <w:rPr>
+          <w:lang w:val="en-US"/>
+        </w:rPr>
+        <w:t xml:space="preserve">Enter the host name that you configured in Raspberry Pi Imager and add the suffix “.local”. Click on open. </w:t>
+      </w:r>
+    </w:p>
+    <w:p>
+      <w:pPr>
+        <w:pStyle w:val="Listenabsatz"/>
+        <w:numPr>
+          <w:ilvl w:val="0"/>
+          <w:numId w:val="10"/>
+        </w:numPr>
+        <w:rPr>
+          <w:lang w:val="en-US"/>
+        </w:rPr>
+      </w:pPr>
+      <w:r>
+        <w:rPr>
+          <w:lang w:val="en-US"/>
+        </w:rPr>
+        <w:t>Accept the SSH fingerprint.</w:t>
+      </w:r>
+    </w:p>
+    <w:p>
+      <w:pPr>
+        <w:pStyle w:val="Listenabsatz"/>
+        <w:numPr>
+          <w:ilvl w:val="0"/>
+          <w:numId w:val="10"/>
+        </w:numPr>
+        <w:rPr>
+          <w:lang w:val="en-US"/>
+        </w:rPr>
+      </w:pPr>
+      <w:r>
+        <w:rPr>
+          <w:lang w:val="en-US"/>
+        </w:rPr>
+        <w:t xml:space="preserve">Your will now be asked to input your user credentials for the Raspberry Pi. </w:t>
+      </w:r>
+    </w:p>
+    <w:p>
+      <w:pPr>
+        <w:pStyle w:val="Listenabsatz"/>
+        <w:numPr>
+          <w:ilvl w:val="0"/>
+          <w:numId w:val="10"/>
+        </w:numPr>
+        <w:rPr>
+          <w:lang w:val="en-US"/>
+        </w:rPr>
+      </w:pPr>
+      <w:r>
+        <w:rPr>
+          <w:lang w:val="en-US"/>
+        </w:rPr>
+        <w:t>Enter the credentials that you configured in Raspberry Pi Imager. After that, you should be able to use the command line on your Raspberry Pi.</w:t>
+      </w:r>
+    </w:p>
+    <w:p>
+      <w:pPr>
+        <w:pStyle w:val="berschrift1"/>
+        <w:rPr>
+          <w:lang w:val="en-US"/>
+        </w:rPr>
+      </w:pPr>
+    </w:p>
+    <w:p>
+      <w:pPr>
+        <w:pStyle w:val="berschrift1"/>
+        <w:numPr>
+          <w:ilvl w:val="0"/>
+          <w:numId w:val="4"/>
+        </w:numPr>
+        <w:rPr>
+          <w:lang w:val="en-US"/>
+        </w:rPr>
+      </w:pPr>
+      <w:r>
+        <w:rPr>
+          <w:lang w:val="en-US"/>
+        </w:rPr>
         <w:t>Create an etx4 Partition on your USB Storage Device</w:t>
       </w:r>
     </w:p>
@@ -1213,6 +1519,7 @@
         <w:t xml:space="preserve">$ </w:t>
       </w:r>
       <w:proofErr w:type="spellStart"/>
+      <w:proofErr w:type="gramStart"/>
       <w:r>
         <w:rPr>
           <w:rFonts w:ascii="Consolas" w:hAnsi="Consolas"/>
@@ -1222,6 +1529,7 @@
         <w:t>sudo</w:t>
       </w:r>
       <w:proofErr w:type="spellEnd"/>
+      <w:proofErr w:type="gramEnd"/>
       <w:r>
         <w:rPr>
           <w:rFonts w:ascii="Consolas" w:hAnsi="Consolas"/>
@@ -1331,9 +1639,11 @@
           <w:color w:val="333333"/>
           <w:lang w:val="en-US"/>
         </w:rPr>
+        <w:lastRenderedPageBreak/>
         <w:t xml:space="preserve">$ </w:t>
       </w:r>
       <w:proofErr w:type="spellStart"/>
+      <w:proofErr w:type="gramStart"/>
       <w:r>
         <w:rPr>
           <w:rFonts w:ascii="Consolas" w:hAnsi="Consolas"/>
@@ -1343,6 +1653,7 @@
         <w:t>fdisk</w:t>
       </w:r>
       <w:proofErr w:type="spellEnd"/>
+      <w:proofErr w:type="gramEnd"/>
       <w:r>
         <w:rPr>
           <w:rFonts w:ascii="Consolas" w:hAnsi="Consolas"/>
@@ -1381,13 +1692,23 @@
           <w:lang w:val="en-US"/>
         </w:rPr>
       </w:pPr>
-      <w:r>
-        <w:rPr>
-          <w:rFonts w:ascii="Consolas" w:hAnsi="Consolas"/>
-          <w:color w:val="333333"/>
-          <w:lang w:val="en-US"/>
-        </w:rPr>
-        <w:t>new partition table:</w:t>
+      <w:proofErr w:type="gramStart"/>
+      <w:r>
+        <w:rPr>
+          <w:rFonts w:ascii="Consolas" w:hAnsi="Consolas"/>
+          <w:color w:val="333333"/>
+          <w:lang w:val="en-US"/>
+        </w:rPr>
+        <w:t>new</w:t>
+      </w:r>
+      <w:proofErr w:type="gramEnd"/>
+      <w:r>
+        <w:rPr>
+          <w:rFonts w:ascii="Consolas" w:hAnsi="Consolas"/>
+          <w:color w:val="333333"/>
+          <w:lang w:val="en-US"/>
+        </w:rPr>
+        <w:t xml:space="preserve"> partition table:</w:t>
       </w:r>
     </w:p>
     <w:p>
@@ -1409,15 +1730,16 @@
           <w:lang w:val="en-US"/>
         </w:rPr>
       </w:pPr>
-      <w:r>
-        <w:rPr>
-          <w:rFonts w:ascii="Consolas" w:hAnsi="Consolas"/>
-          <w:color w:val="333333"/>
-          <w:lang w:val="en-US"/>
-        </w:rPr>
-        <w:lastRenderedPageBreak/>
+      <w:proofErr w:type="gramStart"/>
+      <w:r>
+        <w:rPr>
+          <w:rFonts w:ascii="Consolas" w:hAnsi="Consolas"/>
+          <w:color w:val="333333"/>
+          <w:lang w:val="en-US"/>
+        </w:rPr>
         <w:t>g</w:t>
       </w:r>
+      <w:proofErr w:type="gramEnd"/>
     </w:p>
     <w:p>
       <w:pPr>
@@ -1438,13 +1760,23 @@
           <w:lang w:val="en-US"/>
         </w:rPr>
       </w:pPr>
-      <w:r>
-        <w:rPr>
-          <w:rFonts w:ascii="Consolas" w:hAnsi="Consolas"/>
-          <w:color w:val="333333"/>
-          <w:lang w:val="en-US"/>
-        </w:rPr>
-        <w:t>new partition:</w:t>
+      <w:proofErr w:type="gramStart"/>
+      <w:r>
+        <w:rPr>
+          <w:rFonts w:ascii="Consolas" w:hAnsi="Consolas"/>
+          <w:color w:val="333333"/>
+          <w:lang w:val="en-US"/>
+        </w:rPr>
+        <w:t>new</w:t>
+      </w:r>
+      <w:proofErr w:type="gramEnd"/>
+      <w:r>
+        <w:rPr>
+          <w:rFonts w:ascii="Consolas" w:hAnsi="Consolas"/>
+          <w:color w:val="333333"/>
+          <w:lang w:val="en-US"/>
+        </w:rPr>
+        <w:t xml:space="preserve"> partition:</w:t>
       </w:r>
     </w:p>
     <w:p>
@@ -1466,6 +1798,7 @@
           <w:lang w:val="en-US"/>
         </w:rPr>
       </w:pPr>
+      <w:proofErr w:type="gramStart"/>
       <w:r>
         <w:rPr>
           <w:rFonts w:ascii="Consolas" w:hAnsi="Consolas"/>
@@ -1474,6 +1807,7 @@
         </w:rPr>
         <w:t>n</w:t>
       </w:r>
+      <w:proofErr w:type="gramEnd"/>
     </w:p>
     <w:p>
       <w:pPr>
@@ -1494,13 +1828,23 @@
           <w:lang w:val="en-US"/>
         </w:rPr>
       </w:pPr>
-      <w:r>
-        <w:rPr>
-          <w:rFonts w:ascii="Consolas" w:hAnsi="Consolas"/>
-          <w:color w:val="333333"/>
-          <w:lang w:val="en-US"/>
-        </w:rPr>
-        <w:t>print table:</w:t>
+      <w:proofErr w:type="gramStart"/>
+      <w:r>
+        <w:rPr>
+          <w:rFonts w:ascii="Consolas" w:hAnsi="Consolas"/>
+          <w:color w:val="333333"/>
+          <w:lang w:val="en-US"/>
+        </w:rPr>
+        <w:t>print</w:t>
+      </w:r>
+      <w:proofErr w:type="gramEnd"/>
+      <w:r>
+        <w:rPr>
+          <w:rFonts w:ascii="Consolas" w:hAnsi="Consolas"/>
+          <w:color w:val="333333"/>
+          <w:lang w:val="en-US"/>
+        </w:rPr>
+        <w:t xml:space="preserve"> table:</w:t>
       </w:r>
     </w:p>
     <w:p>
@@ -1522,6 +1866,7 @@
           <w:lang w:val="en-US"/>
         </w:rPr>
       </w:pPr>
+      <w:proofErr w:type="gramStart"/>
       <w:r>
         <w:rPr>
           <w:rFonts w:ascii="Consolas" w:hAnsi="Consolas"/>
@@ -1530,6 +1875,7 @@
         </w:rPr>
         <w:t>p</w:t>
       </w:r>
+      <w:proofErr w:type="gramEnd"/>
     </w:p>
     <w:p>
       <w:pPr>
@@ -1550,13 +1896,23 @@
           <w:lang w:val="en-US"/>
         </w:rPr>
       </w:pPr>
-      <w:r>
-        <w:rPr>
-          <w:rFonts w:ascii="Consolas" w:hAnsi="Consolas"/>
-          <w:color w:val="333333"/>
-          <w:lang w:val="en-US"/>
-        </w:rPr>
-        <w:t>write:</w:t>
+      <w:proofErr w:type="gramStart"/>
+      <w:r>
+        <w:rPr>
+          <w:rFonts w:ascii="Consolas" w:hAnsi="Consolas"/>
+          <w:color w:val="333333"/>
+          <w:lang w:val="en-US"/>
+        </w:rPr>
+        <w:t>write</w:t>
+      </w:r>
+      <w:proofErr w:type="gramEnd"/>
+      <w:r>
+        <w:rPr>
+          <w:rFonts w:ascii="Consolas" w:hAnsi="Consolas"/>
+          <w:color w:val="333333"/>
+          <w:lang w:val="en-US"/>
+        </w:rPr>
+        <w:t>:</w:t>
       </w:r>
     </w:p>
     <w:p>
@@ -1578,6 +1934,7 @@
           <w:lang w:val="en-US"/>
         </w:rPr>
       </w:pPr>
+      <w:proofErr w:type="gramStart"/>
       <w:r>
         <w:rPr>
           <w:rFonts w:ascii="Consolas" w:hAnsi="Consolas"/>
@@ -1586,6 +1943,7 @@
         </w:rPr>
         <w:t>w</w:t>
       </w:r>
+      <w:proofErr w:type="gramEnd"/>
     </w:p>
     <w:p>
       <w:pPr>
@@ -1615,6 +1973,7 @@
         <w:t xml:space="preserve">$ </w:t>
       </w:r>
       <w:proofErr w:type="spellStart"/>
+      <w:proofErr w:type="gramStart"/>
       <w:r>
         <w:rPr>
           <w:rFonts w:ascii="Consolas" w:hAnsi="Consolas"/>
@@ -1624,6 +1983,7 @@
         <w:t>umount</w:t>
       </w:r>
       <w:proofErr w:type="spellEnd"/>
+      <w:proofErr w:type="gramEnd"/>
       <w:r>
         <w:rPr>
           <w:rFonts w:ascii="Consolas" w:hAnsi="Consolas"/>
@@ -1950,15 +2310,7 @@
         <w:rPr>
           <w:lang w:val="en-US"/>
         </w:rPr>
-        <w:t>Check out the next-gen branch to be able to use the instal</w:t>
-      </w:r>
-      <w:bookmarkStart w:id="0" w:name="_GoBack"/>
-      <w:bookmarkEnd w:id="0"/>
-      <w:r>
-        <w:rPr>
-          <w:lang w:val="en-US"/>
-        </w:rPr>
-        <w:t>l script.</w:t>
+        <w:t>Check out the next-gen branch to be able to use the install script.</w:t>
       </w:r>
     </w:p>
     <w:p>
@@ -2215,6 +2567,7 @@
         <w:rPr>
           <w:lang w:val="en-US"/>
         </w:rPr>
+        <w:lastRenderedPageBreak/>
         <w:t xml:space="preserve">Configure </w:t>
       </w:r>
       <w:proofErr w:type="spellStart"/>
@@ -2304,7 +2657,6 @@
           <w:color w:val="333333"/>
           <w:lang w:val="en-US"/>
         </w:rPr>
-        <w:lastRenderedPageBreak/>
         <w:t xml:space="preserve">$ </w:t>
       </w:r>
       <w:proofErr w:type="spellStart"/>
@@ -2698,7 +3050,7 @@
           <w:lang w:val="en-US"/>
         </w:rPr>
       </w:pPr>
-      <w:hyperlink r:id="rId11" w:history="1">
+      <w:hyperlink r:id="rId12" w:history="1">
         <w:r>
           <w:rPr>
             <w:rStyle w:val="Hyperlink"/>
@@ -2761,7 +3113,7 @@
           <w:lang w:val="en-US"/>
         </w:rPr>
       </w:pPr>
-      <w:hyperlink r:id="rId12" w:history="1">
+      <w:hyperlink r:id="rId13" w:history="1">
         <w:r>
           <w:rPr>
             <w:rStyle w:val="Hyperlink"/>
@@ -2811,7 +3163,7 @@
           <w:lang w:val="en-US"/>
         </w:rPr>
       </w:pPr>
-      <w:hyperlink r:id="rId13" w:history="1">
+      <w:hyperlink r:id="rId14" w:history="1">
         <w:r>
           <w:rPr>
             <w:rStyle w:val="Hyperlink"/>
@@ -2861,7 +3213,7 @@
           <w:lang w:val="en-US"/>
         </w:rPr>
       </w:pPr>
-      <w:hyperlink r:id="rId14" w:history="1">
+      <w:hyperlink r:id="rId15" w:history="1">
         <w:r>
           <w:rPr>
             <w:rStyle w:val="Hyperlink"/>
@@ -2918,7 +3270,7 @@
           <w:lang w:val="en-US"/>
         </w:rPr>
       </w:pPr>
-      <w:hyperlink r:id="rId15" w:history="1">
+      <w:hyperlink r:id="rId16" w:history="1">
         <w:r>
           <w:rPr>
             <w:rStyle w:val="Hyperlink"/>
@@ -2964,7 +3316,7 @@
   <w:abstractNum w:abstractNumId="0" w15:restartNumberingAfterBreak="0">
     <w:nsid w:val="14943638"/>
     <w:multiLevelType w:val="hybridMultilevel"/>
-    <w:tmpl w:val="1388C3B8"/>
+    <w:tmpl w:val="482E683C"/>
     <w:lvl w:ilvl="0" w:tplc="0407000F">
       <w:start w:val="1"/>
       <w:numFmt w:val="decimal"/>
@@ -3164,6 +3516,119 @@
     </w:lvl>
   </w:abstractNum>
   <w:abstractNum w:abstractNumId="2" w15:restartNumberingAfterBreak="0">
+    <w:nsid w:val="29E02DA2"/>
+    <w:multiLevelType w:val="hybridMultilevel"/>
+    <w:tmpl w:val="29CCF4CA"/>
+    <w:lvl w:ilvl="0" w:tplc="04070001">
+      <w:start w:val="1"/>
+      <w:numFmt w:val="bullet"/>
+      <w:lvlText w:val=""/>
+      <w:lvlJc w:val="left"/>
+      <w:pPr>
+        <w:ind w:left="360" w:hanging="360"/>
+      </w:pPr>
+      <w:rPr>
+        <w:rFonts w:ascii="Symbol" w:hAnsi="Symbol" w:hint="default"/>
+      </w:rPr>
+    </w:lvl>
+    <w:lvl w:ilvl="1" w:tplc="04070003" w:tentative="1">
+      <w:start w:val="1"/>
+      <w:numFmt w:val="bullet"/>
+      <w:lvlText w:val="o"/>
+      <w:lvlJc w:val="left"/>
+      <w:pPr>
+        <w:ind w:left="1080" w:hanging="360"/>
+      </w:pPr>
+      <w:rPr>
+        <w:rFonts w:ascii="Courier New" w:hAnsi="Courier New" w:cs="Courier New" w:hint="default"/>
+      </w:rPr>
+    </w:lvl>
+    <w:lvl w:ilvl="2" w:tplc="04070005" w:tentative="1">
+      <w:start w:val="1"/>
+      <w:numFmt w:val="bullet"/>
+      <w:lvlText w:val=""/>
+      <w:lvlJc w:val="left"/>
+      <w:pPr>
+        <w:ind w:left="1800" w:hanging="360"/>
+      </w:pPr>
+      <w:rPr>
+        <w:rFonts w:ascii="Wingdings" w:hAnsi="Wingdings" w:hint="default"/>
+      </w:rPr>
+    </w:lvl>
+    <w:lvl w:ilvl="3" w:tplc="04070001" w:tentative="1">
+      <w:start w:val="1"/>
+      <w:numFmt w:val="bullet"/>
+      <w:lvlText w:val=""/>
+      <w:lvlJc w:val="left"/>
+      <w:pPr>
+        <w:ind w:left="2520" w:hanging="360"/>
+      </w:pPr>
+      <w:rPr>
+        <w:rFonts w:ascii="Symbol" w:hAnsi="Symbol" w:hint="default"/>
+      </w:rPr>
+    </w:lvl>
+    <w:lvl w:ilvl="4" w:tplc="04070003" w:tentative="1">
+      <w:start w:val="1"/>
+      <w:numFmt w:val="bullet"/>
+      <w:lvlText w:val="o"/>
+      <w:lvlJc w:val="left"/>
+      <w:pPr>
+        <w:ind w:left="3240" w:hanging="360"/>
+      </w:pPr>
+      <w:rPr>
+        <w:rFonts w:ascii="Courier New" w:hAnsi="Courier New" w:cs="Courier New" w:hint="default"/>
+      </w:rPr>
+    </w:lvl>
+    <w:lvl w:ilvl="5" w:tplc="04070005" w:tentative="1">
+      <w:start w:val="1"/>
+      <w:numFmt w:val="bullet"/>
+      <w:lvlText w:val=""/>
+      <w:lvlJc w:val="left"/>
+      <w:pPr>
+        <w:ind w:left="3960" w:hanging="360"/>
+      </w:pPr>
+      <w:rPr>
+        <w:rFonts w:ascii="Wingdings" w:hAnsi="Wingdings" w:hint="default"/>
+      </w:rPr>
+    </w:lvl>
+    <w:lvl w:ilvl="6" w:tplc="04070001" w:tentative="1">
+      <w:start w:val="1"/>
+      <w:numFmt w:val="bullet"/>
+      <w:lvlText w:val=""/>
+      <w:lvlJc w:val="left"/>
+      <w:pPr>
+        <w:ind w:left="4680" w:hanging="360"/>
+      </w:pPr>
+      <w:rPr>
+        <w:rFonts w:ascii="Symbol" w:hAnsi="Symbol" w:hint="default"/>
+      </w:rPr>
+    </w:lvl>
+    <w:lvl w:ilvl="7" w:tplc="04070003" w:tentative="1">
+      <w:start w:val="1"/>
+      <w:numFmt w:val="bullet"/>
+      <w:lvlText w:val="o"/>
+      <w:lvlJc w:val="left"/>
+      <w:pPr>
+        <w:ind w:left="5400" w:hanging="360"/>
+      </w:pPr>
+      <w:rPr>
+        <w:rFonts w:ascii="Courier New" w:hAnsi="Courier New" w:cs="Courier New" w:hint="default"/>
+      </w:rPr>
+    </w:lvl>
+    <w:lvl w:ilvl="8" w:tplc="04070005" w:tentative="1">
+      <w:start w:val="1"/>
+      <w:numFmt w:val="bullet"/>
+      <w:lvlText w:val=""/>
+      <w:lvlJc w:val="left"/>
+      <w:pPr>
+        <w:ind w:left="6120" w:hanging="360"/>
+      </w:pPr>
+      <w:rPr>
+        <w:rFonts w:ascii="Wingdings" w:hAnsi="Wingdings" w:hint="default"/>
+      </w:rPr>
+    </w:lvl>
+  </w:abstractNum>
+  <w:abstractNum w:abstractNumId="3" w15:restartNumberingAfterBreak="0">
     <w:nsid w:val="4DA508D5"/>
     <w:multiLevelType w:val="hybridMultilevel"/>
     <w:tmpl w:val="5906BD04"/>
@@ -3276,7 +3741,7 @@
       </w:rPr>
     </w:lvl>
   </w:abstractNum>
-  <w:abstractNum w:abstractNumId="3" w15:restartNumberingAfterBreak="0">
+  <w:abstractNum w:abstractNumId="4" w15:restartNumberingAfterBreak="0">
     <w:nsid w:val="51CD5EE1"/>
     <w:multiLevelType w:val="hybridMultilevel"/>
     <w:tmpl w:val="E7622026"/>
@@ -3389,7 +3854,7 @@
       </w:rPr>
     </w:lvl>
   </w:abstractNum>
-  <w:abstractNum w:abstractNumId="4" w15:restartNumberingAfterBreak="0">
+  <w:abstractNum w:abstractNumId="5" w15:restartNumberingAfterBreak="0">
     <w:nsid w:val="5648449E"/>
     <w:multiLevelType w:val="hybridMultilevel"/>
     <w:tmpl w:val="246003FC"/>
@@ -3502,7 +3967,7 @@
       </w:rPr>
     </w:lvl>
   </w:abstractNum>
-  <w:abstractNum w:abstractNumId="5" w15:restartNumberingAfterBreak="0">
+  <w:abstractNum w:abstractNumId="6" w15:restartNumberingAfterBreak="0">
     <w:nsid w:val="57D01891"/>
     <w:multiLevelType w:val="hybridMultilevel"/>
     <w:tmpl w:val="76C62E90"/>
@@ -3591,7 +4056,7 @@
       </w:pPr>
     </w:lvl>
   </w:abstractNum>
-  <w:abstractNum w:abstractNumId="6" w15:restartNumberingAfterBreak="0">
+  <w:abstractNum w:abstractNumId="7" w15:restartNumberingAfterBreak="0">
     <w:nsid w:val="69B51FD7"/>
     <w:multiLevelType w:val="hybridMultilevel"/>
     <w:tmpl w:val="CDFCC4EC"/>
@@ -3704,7 +4169,7 @@
       </w:rPr>
     </w:lvl>
   </w:abstractNum>
-  <w:abstractNum w:abstractNumId="7" w15:restartNumberingAfterBreak="0">
+  <w:abstractNum w:abstractNumId="8" w15:restartNumberingAfterBreak="0">
     <w:nsid w:val="7C8A1083"/>
     <w:multiLevelType w:val="hybridMultilevel"/>
     <w:tmpl w:val="6BC01B60"/>
@@ -3817,7 +4282,7 @@
       </w:rPr>
     </w:lvl>
   </w:abstractNum>
-  <w:abstractNum w:abstractNumId="8" w15:restartNumberingAfterBreak="0">
+  <w:abstractNum w:abstractNumId="9" w15:restartNumberingAfterBreak="0">
     <w:nsid w:val="7CFC1396"/>
     <w:multiLevelType w:val="hybridMultilevel"/>
     <w:tmpl w:val="44C49B82"/>
@@ -3931,31 +4396,34 @@
     </w:lvl>
   </w:abstractNum>
   <w:num w:numId="1">
+    <w:abstractNumId w:val="6"/>
+  </w:num>
+  <w:num w:numId="2">
     <w:abstractNumId w:val="5"/>
   </w:num>
-  <w:num w:numId="2">
-    <w:abstractNumId w:val="4"/>
-  </w:num>
   <w:num w:numId="3">
-    <w:abstractNumId w:val="8"/>
+    <w:abstractNumId w:val="9"/>
   </w:num>
   <w:num w:numId="4">
     <w:abstractNumId w:val="0"/>
   </w:num>
   <w:num w:numId="5">
-    <w:abstractNumId w:val="2"/>
+    <w:abstractNumId w:val="3"/>
   </w:num>
   <w:num w:numId="6">
-    <w:abstractNumId w:val="6"/>
+    <w:abstractNumId w:val="7"/>
   </w:num>
   <w:num w:numId="7">
     <w:abstractNumId w:val="1"/>
   </w:num>
   <w:num w:numId="8">
-    <w:abstractNumId w:val="7"/>
+    <w:abstractNumId w:val="8"/>
   </w:num>
   <w:num w:numId="9">
-    <w:abstractNumId w:val="3"/>
+    <w:abstractNumId w:val="4"/>
+  </w:num>
+  <w:num w:numId="10">
+    <w:abstractNumId w:val="2"/>
   </w:num>
 </w:numbering>
 </file>

</xml_diff>

<commit_message>
manual: explain how to configure the slave mapping
</commit_message>
<xml_diff>
--- a/installation-manual.docx
+++ b/installation-manual.docx
@@ -1032,8 +1032,6 @@
         </w:rPr>
         <w:t>Click ‘Skip Setup Assistant’</w:t>
       </w:r>
-      <w:bookmarkStart w:id="0" w:name="_GoBack"/>
-      <w:bookmarkEnd w:id="0"/>
     </w:p>
     <w:p>
       <w:pPr>
@@ -2571,6 +2569,13 @@
     </w:p>
     <w:p>
       <w:pPr>
+        <w:rPr>
+          <w:lang w:val="en-US"/>
+        </w:rPr>
+      </w:pPr>
+    </w:p>
+    <w:p>
+      <w:pPr>
         <w:pStyle w:val="berschrift1"/>
         <w:numPr>
           <w:ilvl w:val="0"/>
@@ -2584,6 +2589,7 @@
         <w:rPr>
           <w:lang w:val="en-US"/>
         </w:rPr>
+        <w:lastRenderedPageBreak/>
         <w:t xml:space="preserve">Configure </w:t>
       </w:r>
       <w:proofErr w:type="spellStart"/>
@@ -2604,32 +2610,10 @@
     <w:p>
       <w:pPr>
         <w:rPr>
-          <w:lang w:val="en-US"/>
-        </w:rPr>
-      </w:pPr>
-    </w:p>
-    <w:p>
-      <w:pPr>
-        <w:rPr>
           <w:color w:val="FF0000"/>
           <w:lang w:val="en-US"/>
         </w:rPr>
       </w:pPr>
-      <w:r>
-        <w:rPr>
-          <w:color w:val="FF0000"/>
-          <w:lang w:val="en-US"/>
-        </w:rPr>
-        <w:lastRenderedPageBreak/>
-        <w:t xml:space="preserve">TODO: Explain this </w:t>
-      </w:r>
-      <w:r>
-        <w:rPr>
-          <w:color w:val="FF0000"/>
-          <w:lang w:val="en-US"/>
-        </w:rPr>
-        <w:t>in detail</w:t>
-      </w:r>
     </w:p>
     <w:p>
       <w:pPr>
@@ -2743,110 +2727,20 @@
     </w:p>
     <w:p>
       <w:pPr>
-        <w:rPr>
-          <w:lang w:val="en-US"/>
-        </w:rPr>
-      </w:pPr>
-    </w:p>
-    <w:p>
-      <w:pPr>
-        <w:pStyle w:val="berschrift1"/>
+        <w:pStyle w:val="Listenabsatz"/>
         <w:numPr>
           <w:ilvl w:val="0"/>
-          <w:numId w:val="4"/>
-        </w:numPr>
-        <w:rPr>
-          <w:lang w:val="en-US"/>
-        </w:rPr>
-      </w:pPr>
-      <w:r>
-        <w:rPr>
-          <w:lang w:val="en-US"/>
-        </w:rPr>
-        <w:t>Startup</w:t>
-      </w:r>
-      <w:r>
-        <w:rPr>
-          <w:lang w:val="en-US"/>
-        </w:rPr>
-        <w:t xml:space="preserve"> &amp; Update</w:t>
-      </w:r>
-    </w:p>
-    <w:p>
-      <w:pPr>
-        <w:rPr>
-          <w:lang w:val="en-US"/>
-        </w:rPr>
-      </w:pPr>
-    </w:p>
-    <w:p>
-      <w:pPr>
-        <w:pStyle w:val="Listenabsatz"/>
-        <w:numPr>
-          <w:ilvl w:val="0"/>
-          <w:numId w:val="8"/>
-        </w:numPr>
-        <w:rPr>
-          <w:lang w:val="en-US"/>
-        </w:rPr>
-      </w:pPr>
-      <w:r>
-        <w:rPr>
-          <w:lang w:val="en-US"/>
-        </w:rPr>
-        <w:t xml:space="preserve">You can now start the </w:t>
-      </w:r>
-      <w:proofErr w:type="spellStart"/>
-      <w:r>
-        <w:rPr>
-          <w:lang w:val="en-US"/>
-        </w:rPr>
-        <w:t>EasyBMS</w:t>
-      </w:r>
-      <w:proofErr w:type="spellEnd"/>
-      <w:r>
-        <w:rPr>
-          <w:lang w:val="en-US"/>
-        </w:rPr>
-        <w:t>-master and its services</w:t>
-      </w:r>
-      <w:r>
-        <w:rPr>
-          <w:lang w:val="en-US"/>
-        </w:rPr>
-        <w:t xml:space="preserve"> using the startup script. </w:t>
-      </w:r>
-      <w:r>
-        <w:rPr>
-          <w:lang w:val="en-US"/>
-        </w:rPr>
-        <w:t>The first startup will take much longer because the containers are being downloaded and built. This might take a whil</w:t>
-      </w:r>
-      <w:r>
-        <w:rPr>
-          <w:lang w:val="en-US"/>
-        </w:rPr>
-        <w:t>e.</w:t>
-      </w:r>
-      <w:r>
-        <w:rPr>
-          <w:lang w:val="en-US"/>
-        </w:rPr>
-        <w:t xml:space="preserve"> Sometimes, one of the servers the </w:t>
-      </w:r>
-      <w:proofErr w:type="spellStart"/>
-      <w:r>
-        <w:rPr>
-          <w:lang w:val="en-US"/>
-        </w:rPr>
-        <w:t>docker</w:t>
-      </w:r>
-      <w:proofErr w:type="spellEnd"/>
-      <w:r>
-        <w:rPr>
-          <w:lang w:val="en-US"/>
-        </w:rPr>
-        <w:t xml:space="preserve"> images are downloaded from might not be available. In this case, just try again.</w:t>
+          <w:numId w:val="6"/>
+        </w:numPr>
+        <w:rPr>
+          <w:lang w:val="en-US"/>
+        </w:rPr>
+      </w:pPr>
+      <w:r>
+        <w:rPr>
+          <w:lang w:val="en-US"/>
+        </w:rPr>
+        <w:t>Let us take a look at the example slave mapping file:</w:t>
       </w:r>
     </w:p>
     <w:p>
@@ -2868,14 +2762,688 @@
           <w:lang w:val="en-US"/>
         </w:rPr>
       </w:pPr>
-      <w:r>
-        <w:rPr>
-          <w:rFonts w:ascii="Consolas" w:hAnsi="Consolas"/>
-          <w:color w:val="333333"/>
-          <w:lang w:val="en-US"/>
-        </w:rPr>
-        <w:t>$ ./start.sh</w:t>
-      </w:r>
+      <w:proofErr w:type="gramStart"/>
+      <w:r>
+        <w:rPr>
+          <w:rFonts w:ascii="Consolas" w:hAnsi="Consolas"/>
+          <w:color w:val="333333"/>
+          <w:lang w:val="en-US"/>
+        </w:rPr>
+        <w:t>slaves</w:t>
+      </w:r>
+      <w:proofErr w:type="gramEnd"/>
+      <w:r>
+        <w:rPr>
+          <w:rFonts w:ascii="Consolas" w:hAnsi="Consolas"/>
+          <w:color w:val="333333"/>
+          <w:lang w:val="en-US"/>
+        </w:rPr>
+        <w:t>:</w:t>
+      </w:r>
+    </w:p>
+    <w:p>
+      <w:pPr>
+        <w:pStyle w:val="HTMLVorformatiert"/>
+        <w:pBdr>
+          <w:top w:val="single" w:sz="6" w:space="7" w:color="CCCCCC"/>
+          <w:left w:val="single" w:sz="6" w:space="7" w:color="CCCCCC"/>
+          <w:bottom w:val="single" w:sz="6" w:space="7" w:color="CCCCCC"/>
+          <w:right w:val="single" w:sz="6" w:space="7" w:color="CCCCCC"/>
+        </w:pBdr>
+        <w:shd w:val="clear" w:color="auto" w:fill="F5F5F5"/>
+        <w:wordWrap w:val="0"/>
+        <w:spacing w:after="150"/>
+        <w:ind w:left="360"/>
+        <w:rPr>
+          <w:rFonts w:ascii="Consolas" w:hAnsi="Consolas"/>
+          <w:color w:val="333333"/>
+          <w:lang w:val="en-US"/>
+        </w:rPr>
+      </w:pPr>
+      <w:r>
+        <w:rPr>
+          <w:rFonts w:ascii="Consolas" w:hAnsi="Consolas"/>
+          <w:color w:val="333333"/>
+          <w:lang w:val="en-US"/>
+        </w:rPr>
+        <w:t xml:space="preserve">  </w:t>
+      </w:r>
+      <w:proofErr w:type="spellStart"/>
+      <w:proofErr w:type="gramStart"/>
+      <w:r>
+        <w:rPr>
+          <w:rFonts w:ascii="Consolas" w:hAnsi="Consolas"/>
+          <w:color w:val="333333"/>
+          <w:lang w:val="en-US"/>
+        </w:rPr>
+        <w:t>aabbccddeeff</w:t>
+      </w:r>
+      <w:proofErr w:type="spellEnd"/>
+      <w:proofErr w:type="gramEnd"/>
+      <w:r>
+        <w:rPr>
+          <w:rFonts w:ascii="Consolas" w:hAnsi="Consolas"/>
+          <w:color w:val="333333"/>
+          <w:lang w:val="en-US"/>
+        </w:rPr>
+        <w:t>:</w:t>
+      </w:r>
+    </w:p>
+    <w:p>
+      <w:pPr>
+        <w:pStyle w:val="HTMLVorformatiert"/>
+        <w:pBdr>
+          <w:top w:val="single" w:sz="6" w:space="7" w:color="CCCCCC"/>
+          <w:left w:val="single" w:sz="6" w:space="7" w:color="CCCCCC"/>
+          <w:bottom w:val="single" w:sz="6" w:space="7" w:color="CCCCCC"/>
+          <w:right w:val="single" w:sz="6" w:space="7" w:color="CCCCCC"/>
+        </w:pBdr>
+        <w:shd w:val="clear" w:color="auto" w:fill="F5F5F5"/>
+        <w:wordWrap w:val="0"/>
+        <w:spacing w:after="150"/>
+        <w:ind w:left="360"/>
+        <w:rPr>
+          <w:rFonts w:ascii="Consolas" w:hAnsi="Consolas"/>
+          <w:color w:val="333333"/>
+          <w:lang w:val="en-US"/>
+        </w:rPr>
+      </w:pPr>
+      <w:r>
+        <w:rPr>
+          <w:rFonts w:ascii="Consolas" w:hAnsi="Consolas"/>
+          <w:color w:val="333333"/>
+          <w:lang w:val="en-US"/>
+        </w:rPr>
+        <w:t xml:space="preserve">    </w:t>
+      </w:r>
+      <w:proofErr w:type="gramStart"/>
+      <w:r>
+        <w:rPr>
+          <w:rFonts w:ascii="Consolas" w:hAnsi="Consolas"/>
+          <w:color w:val="333333"/>
+          <w:lang w:val="en-US"/>
+        </w:rPr>
+        <w:t>number</w:t>
+      </w:r>
+      <w:proofErr w:type="gramEnd"/>
+      <w:r>
+        <w:rPr>
+          <w:rFonts w:ascii="Consolas" w:hAnsi="Consolas"/>
+          <w:color w:val="333333"/>
+          <w:lang w:val="en-US"/>
+        </w:rPr>
+        <w:t>: 1</w:t>
+      </w:r>
+    </w:p>
+    <w:p>
+      <w:pPr>
+        <w:pStyle w:val="HTMLVorformatiert"/>
+        <w:pBdr>
+          <w:top w:val="single" w:sz="6" w:space="7" w:color="CCCCCC"/>
+          <w:left w:val="single" w:sz="6" w:space="7" w:color="CCCCCC"/>
+          <w:bottom w:val="single" w:sz="6" w:space="7" w:color="CCCCCC"/>
+          <w:right w:val="single" w:sz="6" w:space="7" w:color="CCCCCC"/>
+        </w:pBdr>
+        <w:shd w:val="clear" w:color="auto" w:fill="F5F5F5"/>
+        <w:wordWrap w:val="0"/>
+        <w:spacing w:after="150"/>
+        <w:ind w:left="360"/>
+        <w:rPr>
+          <w:rFonts w:ascii="Consolas" w:hAnsi="Consolas"/>
+          <w:color w:val="333333"/>
+          <w:lang w:val="en-US"/>
+        </w:rPr>
+      </w:pPr>
+      <w:r>
+        <w:rPr>
+          <w:rFonts w:ascii="Consolas" w:hAnsi="Consolas"/>
+          <w:color w:val="333333"/>
+          <w:lang w:val="en-US"/>
+        </w:rPr>
+        <w:t xml:space="preserve">    </w:t>
+      </w:r>
+      <w:proofErr w:type="spellStart"/>
+      <w:r>
+        <w:rPr>
+          <w:rFonts w:ascii="Consolas" w:hAnsi="Consolas"/>
+          <w:color w:val="333333"/>
+          <w:lang w:val="en-US"/>
+        </w:rPr>
+        <w:t>total_voltage_measurer</w:t>
+      </w:r>
+      <w:proofErr w:type="spellEnd"/>
+      <w:r>
+        <w:rPr>
+          <w:rFonts w:ascii="Consolas" w:hAnsi="Consolas"/>
+          <w:color w:val="333333"/>
+          <w:lang w:val="en-US"/>
+        </w:rPr>
+        <w:t>: true</w:t>
+      </w:r>
+    </w:p>
+    <w:p>
+      <w:pPr>
+        <w:pStyle w:val="HTMLVorformatiert"/>
+        <w:pBdr>
+          <w:top w:val="single" w:sz="6" w:space="7" w:color="CCCCCC"/>
+          <w:left w:val="single" w:sz="6" w:space="7" w:color="CCCCCC"/>
+          <w:bottom w:val="single" w:sz="6" w:space="7" w:color="CCCCCC"/>
+          <w:right w:val="single" w:sz="6" w:space="7" w:color="CCCCCC"/>
+        </w:pBdr>
+        <w:shd w:val="clear" w:color="auto" w:fill="F5F5F5"/>
+        <w:wordWrap w:val="0"/>
+        <w:spacing w:after="150"/>
+        <w:ind w:left="360"/>
+        <w:rPr>
+          <w:rFonts w:ascii="Consolas" w:hAnsi="Consolas"/>
+          <w:color w:val="333333"/>
+          <w:lang w:val="en-US"/>
+        </w:rPr>
+      </w:pPr>
+      <w:r>
+        <w:rPr>
+          <w:rFonts w:ascii="Consolas" w:hAnsi="Consolas"/>
+          <w:color w:val="333333"/>
+          <w:lang w:val="en-US"/>
+        </w:rPr>
+        <w:t xml:space="preserve">  </w:t>
+      </w:r>
+      <w:proofErr w:type="spellStart"/>
+      <w:proofErr w:type="gramStart"/>
+      <w:r>
+        <w:rPr>
+          <w:rFonts w:ascii="Consolas" w:hAnsi="Consolas"/>
+          <w:color w:val="333333"/>
+          <w:lang w:val="en-US"/>
+        </w:rPr>
+        <w:t>bbccddeeffaa</w:t>
+      </w:r>
+      <w:proofErr w:type="spellEnd"/>
+      <w:proofErr w:type="gramEnd"/>
+      <w:r>
+        <w:rPr>
+          <w:rFonts w:ascii="Consolas" w:hAnsi="Consolas"/>
+          <w:color w:val="333333"/>
+          <w:lang w:val="en-US"/>
+        </w:rPr>
+        <w:t>:</w:t>
+      </w:r>
+    </w:p>
+    <w:p>
+      <w:pPr>
+        <w:pStyle w:val="HTMLVorformatiert"/>
+        <w:pBdr>
+          <w:top w:val="single" w:sz="6" w:space="7" w:color="CCCCCC"/>
+          <w:left w:val="single" w:sz="6" w:space="7" w:color="CCCCCC"/>
+          <w:bottom w:val="single" w:sz="6" w:space="7" w:color="CCCCCC"/>
+          <w:right w:val="single" w:sz="6" w:space="7" w:color="CCCCCC"/>
+        </w:pBdr>
+        <w:shd w:val="clear" w:color="auto" w:fill="F5F5F5"/>
+        <w:wordWrap w:val="0"/>
+        <w:spacing w:after="150"/>
+        <w:ind w:left="360"/>
+        <w:rPr>
+          <w:rFonts w:ascii="Consolas" w:hAnsi="Consolas"/>
+          <w:color w:val="333333"/>
+          <w:lang w:val="en-US"/>
+        </w:rPr>
+      </w:pPr>
+      <w:r>
+        <w:rPr>
+          <w:rFonts w:ascii="Consolas" w:hAnsi="Consolas"/>
+          <w:color w:val="333333"/>
+          <w:lang w:val="en-US"/>
+        </w:rPr>
+        <w:t xml:space="preserve">    </w:t>
+      </w:r>
+      <w:proofErr w:type="gramStart"/>
+      <w:r>
+        <w:rPr>
+          <w:rFonts w:ascii="Consolas" w:hAnsi="Consolas"/>
+          <w:color w:val="333333"/>
+          <w:lang w:val="en-US"/>
+        </w:rPr>
+        <w:t>number</w:t>
+      </w:r>
+      <w:proofErr w:type="gramEnd"/>
+      <w:r>
+        <w:rPr>
+          <w:rFonts w:ascii="Consolas" w:hAnsi="Consolas"/>
+          <w:color w:val="333333"/>
+          <w:lang w:val="en-US"/>
+        </w:rPr>
+        <w:t>: 2</w:t>
+      </w:r>
+    </w:p>
+    <w:p>
+      <w:pPr>
+        <w:pStyle w:val="HTMLVorformatiert"/>
+        <w:pBdr>
+          <w:top w:val="single" w:sz="6" w:space="7" w:color="CCCCCC"/>
+          <w:left w:val="single" w:sz="6" w:space="7" w:color="CCCCCC"/>
+          <w:bottom w:val="single" w:sz="6" w:space="7" w:color="CCCCCC"/>
+          <w:right w:val="single" w:sz="6" w:space="7" w:color="CCCCCC"/>
+        </w:pBdr>
+        <w:shd w:val="clear" w:color="auto" w:fill="F5F5F5"/>
+        <w:wordWrap w:val="0"/>
+        <w:spacing w:after="150"/>
+        <w:ind w:left="360"/>
+        <w:rPr>
+          <w:rFonts w:ascii="Consolas" w:hAnsi="Consolas"/>
+          <w:color w:val="333333"/>
+          <w:lang w:val="en-US"/>
+        </w:rPr>
+      </w:pPr>
+      <w:r>
+        <w:rPr>
+          <w:rFonts w:ascii="Consolas" w:hAnsi="Consolas"/>
+          <w:color w:val="333333"/>
+          <w:lang w:val="en-US"/>
+        </w:rPr>
+        <w:t xml:space="preserve">  </w:t>
+      </w:r>
+      <w:proofErr w:type="spellStart"/>
+      <w:proofErr w:type="gramStart"/>
+      <w:r>
+        <w:rPr>
+          <w:rFonts w:ascii="Consolas" w:hAnsi="Consolas"/>
+          <w:color w:val="333333"/>
+          <w:lang w:val="en-US"/>
+        </w:rPr>
+        <w:t>ccddeeffaabb</w:t>
+      </w:r>
+      <w:proofErr w:type="spellEnd"/>
+      <w:proofErr w:type="gramEnd"/>
+      <w:r>
+        <w:rPr>
+          <w:rFonts w:ascii="Consolas" w:hAnsi="Consolas"/>
+          <w:color w:val="333333"/>
+          <w:lang w:val="en-US"/>
+        </w:rPr>
+        <w:t>:</w:t>
+      </w:r>
+    </w:p>
+    <w:p>
+      <w:pPr>
+        <w:pStyle w:val="HTMLVorformatiert"/>
+        <w:pBdr>
+          <w:top w:val="single" w:sz="6" w:space="7" w:color="CCCCCC"/>
+          <w:left w:val="single" w:sz="6" w:space="7" w:color="CCCCCC"/>
+          <w:bottom w:val="single" w:sz="6" w:space="7" w:color="CCCCCC"/>
+          <w:right w:val="single" w:sz="6" w:space="7" w:color="CCCCCC"/>
+        </w:pBdr>
+        <w:shd w:val="clear" w:color="auto" w:fill="F5F5F5"/>
+        <w:wordWrap w:val="0"/>
+        <w:spacing w:after="150"/>
+        <w:ind w:left="360"/>
+        <w:rPr>
+          <w:rFonts w:ascii="Consolas" w:hAnsi="Consolas"/>
+          <w:color w:val="333333"/>
+          <w:lang w:val="en-US"/>
+        </w:rPr>
+      </w:pPr>
+      <w:r>
+        <w:rPr>
+          <w:rFonts w:ascii="Consolas" w:hAnsi="Consolas"/>
+          <w:color w:val="333333"/>
+          <w:lang w:val="en-US"/>
+        </w:rPr>
+        <w:t xml:space="preserve">    </w:t>
+      </w:r>
+      <w:proofErr w:type="gramStart"/>
+      <w:r>
+        <w:rPr>
+          <w:rFonts w:ascii="Consolas" w:hAnsi="Consolas"/>
+          <w:color w:val="333333"/>
+          <w:lang w:val="en-US"/>
+        </w:rPr>
+        <w:t>number</w:t>
+      </w:r>
+      <w:proofErr w:type="gramEnd"/>
+      <w:r>
+        <w:rPr>
+          <w:rFonts w:ascii="Consolas" w:hAnsi="Consolas"/>
+          <w:color w:val="333333"/>
+          <w:lang w:val="en-US"/>
+        </w:rPr>
+        <w:t>: 3</w:t>
+      </w:r>
+    </w:p>
+    <w:p>
+      <w:pPr>
+        <w:pStyle w:val="HTMLVorformatiert"/>
+        <w:pBdr>
+          <w:top w:val="single" w:sz="6" w:space="7" w:color="CCCCCC"/>
+          <w:left w:val="single" w:sz="6" w:space="7" w:color="CCCCCC"/>
+          <w:bottom w:val="single" w:sz="6" w:space="7" w:color="CCCCCC"/>
+          <w:right w:val="single" w:sz="6" w:space="7" w:color="CCCCCC"/>
+        </w:pBdr>
+        <w:shd w:val="clear" w:color="auto" w:fill="F5F5F5"/>
+        <w:wordWrap w:val="0"/>
+        <w:spacing w:after="150"/>
+        <w:ind w:left="360"/>
+        <w:rPr>
+          <w:rFonts w:ascii="Consolas" w:hAnsi="Consolas"/>
+          <w:color w:val="333333"/>
+          <w:lang w:val="en-US"/>
+        </w:rPr>
+      </w:pPr>
+      <w:r>
+        <w:rPr>
+          <w:rFonts w:ascii="Consolas" w:hAnsi="Consolas"/>
+          <w:color w:val="333333"/>
+          <w:lang w:val="en-US"/>
+        </w:rPr>
+        <w:t xml:space="preserve">  </w:t>
+      </w:r>
+      <w:proofErr w:type="spellStart"/>
+      <w:proofErr w:type="gramStart"/>
+      <w:r>
+        <w:rPr>
+          <w:rFonts w:ascii="Consolas" w:hAnsi="Consolas"/>
+          <w:color w:val="333333"/>
+          <w:lang w:val="en-US"/>
+        </w:rPr>
+        <w:t>ddeeffaabbcc</w:t>
+      </w:r>
+      <w:proofErr w:type="spellEnd"/>
+      <w:proofErr w:type="gramEnd"/>
+      <w:r>
+        <w:rPr>
+          <w:rFonts w:ascii="Consolas" w:hAnsi="Consolas"/>
+          <w:color w:val="333333"/>
+          <w:lang w:val="en-US"/>
+        </w:rPr>
+        <w:t>:</w:t>
+      </w:r>
+    </w:p>
+    <w:p>
+      <w:pPr>
+        <w:pStyle w:val="HTMLVorformatiert"/>
+        <w:pBdr>
+          <w:top w:val="single" w:sz="6" w:space="7" w:color="CCCCCC"/>
+          <w:left w:val="single" w:sz="6" w:space="7" w:color="CCCCCC"/>
+          <w:bottom w:val="single" w:sz="6" w:space="7" w:color="CCCCCC"/>
+          <w:right w:val="single" w:sz="6" w:space="7" w:color="CCCCCC"/>
+        </w:pBdr>
+        <w:shd w:val="clear" w:color="auto" w:fill="F5F5F5"/>
+        <w:wordWrap w:val="0"/>
+        <w:spacing w:after="150"/>
+        <w:ind w:left="360"/>
+        <w:rPr>
+          <w:rFonts w:ascii="Consolas" w:hAnsi="Consolas"/>
+          <w:color w:val="333333"/>
+          <w:lang w:val="en-US"/>
+        </w:rPr>
+      </w:pPr>
+      <w:r>
+        <w:rPr>
+          <w:rFonts w:ascii="Consolas" w:hAnsi="Consolas"/>
+          <w:color w:val="333333"/>
+          <w:lang w:val="en-US"/>
+        </w:rPr>
+        <w:t xml:space="preserve">    </w:t>
+      </w:r>
+      <w:proofErr w:type="gramStart"/>
+      <w:r>
+        <w:rPr>
+          <w:rFonts w:ascii="Consolas" w:hAnsi="Consolas"/>
+          <w:color w:val="333333"/>
+          <w:lang w:val="en-US"/>
+        </w:rPr>
+        <w:t>number</w:t>
+      </w:r>
+      <w:proofErr w:type="gramEnd"/>
+      <w:r>
+        <w:rPr>
+          <w:rFonts w:ascii="Consolas" w:hAnsi="Consolas"/>
+          <w:color w:val="333333"/>
+          <w:lang w:val="en-US"/>
+        </w:rPr>
+        <w:t>: 4</w:t>
+      </w:r>
+    </w:p>
+    <w:p>
+      <w:pPr>
+        <w:pStyle w:val="HTMLVorformatiert"/>
+        <w:pBdr>
+          <w:top w:val="single" w:sz="6" w:space="7" w:color="CCCCCC"/>
+          <w:left w:val="single" w:sz="6" w:space="7" w:color="CCCCCC"/>
+          <w:bottom w:val="single" w:sz="6" w:space="7" w:color="CCCCCC"/>
+          <w:right w:val="single" w:sz="6" w:space="7" w:color="CCCCCC"/>
+        </w:pBdr>
+        <w:shd w:val="clear" w:color="auto" w:fill="F5F5F5"/>
+        <w:wordWrap w:val="0"/>
+        <w:spacing w:after="150"/>
+        <w:ind w:left="360"/>
+        <w:rPr>
+          <w:rFonts w:ascii="Consolas" w:hAnsi="Consolas"/>
+          <w:color w:val="333333"/>
+          <w:lang w:val="en-US"/>
+        </w:rPr>
+      </w:pPr>
+      <w:r>
+        <w:rPr>
+          <w:rFonts w:ascii="Consolas" w:hAnsi="Consolas"/>
+          <w:color w:val="333333"/>
+          <w:lang w:val="en-US"/>
+        </w:rPr>
+        <w:t xml:space="preserve">    </w:t>
+      </w:r>
+      <w:proofErr w:type="spellStart"/>
+      <w:r>
+        <w:rPr>
+          <w:rFonts w:ascii="Consolas" w:hAnsi="Consolas"/>
+          <w:color w:val="333333"/>
+          <w:lang w:val="en-US"/>
+        </w:rPr>
+        <w:t>total_current_measurer</w:t>
+      </w:r>
+      <w:proofErr w:type="spellEnd"/>
+      <w:r>
+        <w:rPr>
+          <w:rFonts w:ascii="Consolas" w:hAnsi="Consolas"/>
+          <w:color w:val="333333"/>
+          <w:lang w:val="en-US"/>
+        </w:rPr>
+        <w:t>: true</w:t>
+      </w:r>
+    </w:p>
+    <w:p>
+      <w:pPr>
+        <w:pStyle w:val="Listenabsatz"/>
+        <w:numPr>
+          <w:ilvl w:val="0"/>
+          <w:numId w:val="11"/>
+        </w:numPr>
+        <w:rPr>
+          <w:lang w:val="en-US"/>
+        </w:rPr>
+      </w:pPr>
+      <w:r>
+        <w:rPr>
+          <w:lang w:val="en-US"/>
+        </w:rPr>
+        <w:t>Edit this example mapping according to your own installation. Under the top level ("</w:t>
+      </w:r>
+      <w:proofErr w:type="gramStart"/>
+      <w:r>
+        <w:rPr>
+          <w:lang w:val="en-US"/>
+        </w:rPr>
+        <w:t>slaves:</w:t>
+      </w:r>
+      <w:proofErr w:type="gramEnd"/>
+      <w:r>
+        <w:rPr>
+          <w:lang w:val="en-US"/>
+        </w:rPr>
+        <w:t xml:space="preserve">”), the MAC-addresses of the BMS slaves are listed. Find out which MAC-addresses your BMS slaves have and create an entry for each of them. </w:t>
+      </w:r>
+    </w:p>
+    <w:p>
+      <w:pPr>
+        <w:pStyle w:val="Listenabsatz"/>
+        <w:numPr>
+          <w:ilvl w:val="0"/>
+          <w:numId w:val="11"/>
+        </w:numPr>
+        <w:rPr>
+          <w:lang w:val="en-US"/>
+        </w:rPr>
+      </w:pPr>
+      <w:r>
+        <w:rPr>
+          <w:lang w:val="en-US"/>
+        </w:rPr>
+        <w:t xml:space="preserve">Then, there are three additional properties that need to be configured. The number of each slave exists to be able to identify a particular BMS slave in your battery cabinet. </w:t>
+      </w:r>
+      <w:r>
+        <w:rPr>
+          <w:lang w:val="en-US"/>
+        </w:rPr>
+        <w:t xml:space="preserve">Mark each of your batteries and its BMS with a number starting from 1 and then enter this number in this file with the corresponding MAC-address. </w:t>
+      </w:r>
+    </w:p>
+    <w:p>
+      <w:pPr>
+        <w:pStyle w:val="Listenabsatz"/>
+        <w:numPr>
+          <w:ilvl w:val="0"/>
+          <w:numId w:val="11"/>
+        </w:numPr>
+        <w:rPr>
+          <w:lang w:val="en-US"/>
+        </w:rPr>
+      </w:pPr>
+      <w:r>
+        <w:rPr>
+          <w:lang w:val="en-US"/>
+        </w:rPr>
+        <w:t>In your battery cabinet, there should be one BMS slave that takes an additional role as a system voltage measurement unit. For this BMS slave, add the line “</w:t>
+      </w:r>
+      <w:proofErr w:type="spellStart"/>
+      <w:r>
+        <w:rPr>
+          <w:lang w:val="en-US"/>
+        </w:rPr>
+        <w:t>total_voltage_measurer</w:t>
+      </w:r>
+      <w:proofErr w:type="spellEnd"/>
+      <w:r>
+        <w:rPr>
+          <w:lang w:val="en-US"/>
+        </w:rPr>
+        <w:t>: true</w:t>
+      </w:r>
+      <w:r>
+        <w:rPr>
+          <w:lang w:val="en-US"/>
+        </w:rPr>
+        <w:t>”.</w:t>
+      </w:r>
+    </w:p>
+    <w:p>
+      <w:pPr>
+        <w:pStyle w:val="Listenabsatz"/>
+        <w:numPr>
+          <w:ilvl w:val="0"/>
+          <w:numId w:val="11"/>
+        </w:numPr>
+        <w:rPr>
+          <w:lang w:val="en-US"/>
+        </w:rPr>
+      </w:pPr>
+      <w:r>
+        <w:rPr>
+          <w:lang w:val="en-US"/>
+        </w:rPr>
+        <w:t>In the same way, there should be a current measurement unit. Add “</w:t>
+      </w:r>
+      <w:proofErr w:type="spellStart"/>
+      <w:r>
+        <w:rPr>
+          <w:lang w:val="en-US"/>
+        </w:rPr>
+        <w:t>total_current_measurer</w:t>
+      </w:r>
+      <w:proofErr w:type="spellEnd"/>
+      <w:r>
+        <w:rPr>
+          <w:lang w:val="en-US"/>
+        </w:rPr>
+        <w:t>: true</w:t>
+      </w:r>
+      <w:r>
+        <w:rPr>
+          <w:lang w:val="en-US"/>
+        </w:rPr>
+        <w:t>” for this BMS slave.</w:t>
+      </w:r>
+    </w:p>
+    <w:p>
+      <w:pPr>
+        <w:pStyle w:val="Listenabsatz"/>
+        <w:numPr>
+          <w:ilvl w:val="0"/>
+          <w:numId w:val="11"/>
+        </w:numPr>
+        <w:rPr>
+          <w:lang w:val="en-US"/>
+        </w:rPr>
+      </w:pPr>
+      <w:r>
+        <w:rPr>
+          <w:lang w:val="en-US"/>
+        </w:rPr>
+        <w:t>You are done when you have configured an entry for each of your BMS slaves.</w:t>
+      </w:r>
+      <w:r>
+        <w:rPr>
+          <w:lang w:val="en-US"/>
+        </w:rPr>
+        <w:t xml:space="preserve"> Save the file and continue to the next step.</w:t>
+      </w:r>
+    </w:p>
+    <w:p>
+      <w:pPr>
+        <w:pStyle w:val="Listenabsatz"/>
+        <w:ind w:left="360"/>
+        <w:rPr>
+          <w:lang w:val="en-US"/>
+        </w:rPr>
+      </w:pPr>
+    </w:p>
+    <w:p>
+      <w:pPr>
+        <w:pStyle w:val="berschrift1"/>
+        <w:numPr>
+          <w:ilvl w:val="0"/>
+          <w:numId w:val="4"/>
+        </w:numPr>
+        <w:rPr>
+          <w:lang w:val="en-US"/>
+        </w:rPr>
+      </w:pPr>
+      <w:r>
+        <w:rPr>
+          <w:lang w:val="en-US"/>
+        </w:rPr>
+        <w:t>Startup</w:t>
+      </w:r>
+      <w:r>
+        <w:rPr>
+          <w:lang w:val="en-US"/>
+        </w:rPr>
+        <w:t xml:space="preserve"> &amp; Update</w:t>
+      </w:r>
+    </w:p>
+    <w:p>
+      <w:pPr>
+        <w:rPr>
+          <w:lang w:val="en-US"/>
+        </w:rPr>
+      </w:pPr>
     </w:p>
     <w:p>
       <w:pPr>
@@ -2892,7 +3460,87 @@
         <w:rPr>
           <w:lang w:val="en-US"/>
         </w:rPr>
-        <w:t>The default password for the ‘admin’ user is ‘password’. Please change the default password after your first login.</w:t>
+        <w:t xml:space="preserve">You can now start the </w:t>
+      </w:r>
+      <w:proofErr w:type="spellStart"/>
+      <w:r>
+        <w:rPr>
+          <w:lang w:val="en-US"/>
+        </w:rPr>
+        <w:t>EasyBMS</w:t>
+      </w:r>
+      <w:proofErr w:type="spellEnd"/>
+      <w:r>
+        <w:rPr>
+          <w:lang w:val="en-US"/>
+        </w:rPr>
+        <w:t>-master and its services</w:t>
+      </w:r>
+      <w:r>
+        <w:rPr>
+          <w:lang w:val="en-US"/>
+        </w:rPr>
+        <w:t xml:space="preserve"> using the startup script. </w:t>
+      </w:r>
+      <w:r>
+        <w:rPr>
+          <w:lang w:val="en-US"/>
+        </w:rPr>
+        <w:t>The first startup will take much longer because the containers are being downloaded and built. This might take a whil</w:t>
+      </w:r>
+      <w:r>
+        <w:rPr>
+          <w:lang w:val="en-US"/>
+        </w:rPr>
+        <w:t>e.</w:t>
+      </w:r>
+      <w:r>
+        <w:rPr>
+          <w:lang w:val="en-US"/>
+        </w:rPr>
+        <w:t xml:space="preserve"> Sometimes, one of the servers the </w:t>
+      </w:r>
+      <w:proofErr w:type="spellStart"/>
+      <w:r>
+        <w:rPr>
+          <w:lang w:val="en-US"/>
+        </w:rPr>
+        <w:t>docker</w:t>
+      </w:r>
+      <w:proofErr w:type="spellEnd"/>
+      <w:r>
+        <w:rPr>
+          <w:lang w:val="en-US"/>
+        </w:rPr>
+        <w:t xml:space="preserve"> images are downloaded from might not be available. In this case, just try again.</w:t>
+      </w:r>
+    </w:p>
+    <w:p>
+      <w:pPr>
+        <w:pStyle w:val="HTMLVorformatiert"/>
+        <w:pBdr>
+          <w:top w:val="single" w:sz="6" w:space="7" w:color="CCCCCC"/>
+          <w:left w:val="single" w:sz="6" w:space="7" w:color="CCCCCC"/>
+          <w:bottom w:val="single" w:sz="6" w:space="7" w:color="CCCCCC"/>
+          <w:right w:val="single" w:sz="6" w:space="7" w:color="CCCCCC"/>
+        </w:pBdr>
+        <w:shd w:val="clear" w:color="auto" w:fill="F5F5F5"/>
+        <w:wordWrap w:val="0"/>
+        <w:spacing w:after="150"/>
+        <w:ind w:left="360"/>
+        <w:rPr>
+          <w:rFonts w:ascii="Consolas" w:hAnsi="Consolas"/>
+          <w:color w:val="333333"/>
+          <w:lang w:val="en-US"/>
+        </w:rPr>
+      </w:pPr>
+      <w:r>
+        <w:rPr>
+          <w:rFonts w:ascii="Consolas" w:hAnsi="Consolas"/>
+          <w:color w:val="333333"/>
+          <w:lang w:val="en-US"/>
+        </w:rPr>
+        <w:t>$ ./start.sh</w:t>
       </w:r>
     </w:p>
     <w:p>
@@ -2910,22 +3558,35 @@
         <w:rPr>
           <w:lang w:val="en-US"/>
         </w:rPr>
-        <w:t>If you want to perform an update of easy</w:t>
-      </w:r>
-      <w:r>
-        <w:rPr>
-          <w:lang w:val="en-US"/>
-        </w:rPr>
-        <w:t>-</w:t>
-      </w:r>
-      <w:proofErr w:type="spellStart"/>
-      <w:r>
-        <w:rPr>
-          <w:lang w:val="en-US"/>
-        </w:rPr>
-        <w:t>bms</w:t>
-      </w:r>
-      <w:proofErr w:type="spellEnd"/>
+        <w:lastRenderedPageBreak/>
+        <w:t>The default password for the ‘admin’ user is ‘password’. Please change the default password after your first login.</w:t>
+      </w:r>
+    </w:p>
+    <w:p>
+      <w:pPr>
+        <w:pStyle w:val="Listenabsatz"/>
+        <w:numPr>
+          <w:ilvl w:val="0"/>
+          <w:numId w:val="8"/>
+        </w:numPr>
+        <w:rPr>
+          <w:lang w:val="en-US"/>
+        </w:rPr>
+      </w:pPr>
+      <w:r>
+        <w:rPr>
+          <w:lang w:val="en-US"/>
+        </w:rPr>
+        <w:t xml:space="preserve">If you want to perform an update of </w:t>
+      </w:r>
+      <w:r>
+        <w:rPr>
+          <w:lang w:val="en-US"/>
+        </w:rPr>
+        <w:t>Easy-BMS</w:t>
+      </w:r>
+      <w:bookmarkStart w:id="0" w:name="_GoBack"/>
+      <w:bookmarkEnd w:id="0"/>
       <w:r>
         <w:rPr>
           <w:lang w:val="en-US"/>
@@ -3646,6 +4307,119 @@
     </w:lvl>
   </w:abstractNum>
   <w:abstractNum w:abstractNumId="3" w15:restartNumberingAfterBreak="0">
+    <w:nsid w:val="43E15C20"/>
+    <w:multiLevelType w:val="hybridMultilevel"/>
+    <w:tmpl w:val="307ECBA4"/>
+    <w:lvl w:ilvl="0" w:tplc="04070001">
+      <w:start w:val="1"/>
+      <w:numFmt w:val="bullet"/>
+      <w:lvlText w:val=""/>
+      <w:lvlJc w:val="left"/>
+      <w:pPr>
+        <w:ind w:left="360" w:hanging="360"/>
+      </w:pPr>
+      <w:rPr>
+        <w:rFonts w:ascii="Symbol" w:hAnsi="Symbol" w:hint="default"/>
+      </w:rPr>
+    </w:lvl>
+    <w:lvl w:ilvl="1" w:tplc="04070003" w:tentative="1">
+      <w:start w:val="1"/>
+      <w:numFmt w:val="bullet"/>
+      <w:lvlText w:val="o"/>
+      <w:lvlJc w:val="left"/>
+      <w:pPr>
+        <w:ind w:left="720" w:hanging="360"/>
+      </w:pPr>
+      <w:rPr>
+        <w:rFonts w:ascii="Courier New" w:hAnsi="Courier New" w:cs="Courier New" w:hint="default"/>
+      </w:rPr>
+    </w:lvl>
+    <w:lvl w:ilvl="2" w:tplc="04070005" w:tentative="1">
+      <w:start w:val="1"/>
+      <w:numFmt w:val="bullet"/>
+      <w:lvlText w:val=""/>
+      <w:lvlJc w:val="left"/>
+      <w:pPr>
+        <w:ind w:left="1440" w:hanging="360"/>
+      </w:pPr>
+      <w:rPr>
+        <w:rFonts w:ascii="Wingdings" w:hAnsi="Wingdings" w:hint="default"/>
+      </w:rPr>
+    </w:lvl>
+    <w:lvl w:ilvl="3" w:tplc="04070001" w:tentative="1">
+      <w:start w:val="1"/>
+      <w:numFmt w:val="bullet"/>
+      <w:lvlText w:val=""/>
+      <w:lvlJc w:val="left"/>
+      <w:pPr>
+        <w:ind w:left="2160" w:hanging="360"/>
+      </w:pPr>
+      <w:rPr>
+        <w:rFonts w:ascii="Symbol" w:hAnsi="Symbol" w:hint="default"/>
+      </w:rPr>
+    </w:lvl>
+    <w:lvl w:ilvl="4" w:tplc="04070003" w:tentative="1">
+      <w:start w:val="1"/>
+      <w:numFmt w:val="bullet"/>
+      <w:lvlText w:val="o"/>
+      <w:lvlJc w:val="left"/>
+      <w:pPr>
+        <w:ind w:left="2880" w:hanging="360"/>
+      </w:pPr>
+      <w:rPr>
+        <w:rFonts w:ascii="Courier New" w:hAnsi="Courier New" w:cs="Courier New" w:hint="default"/>
+      </w:rPr>
+    </w:lvl>
+    <w:lvl w:ilvl="5" w:tplc="04070005" w:tentative="1">
+      <w:start w:val="1"/>
+      <w:numFmt w:val="bullet"/>
+      <w:lvlText w:val=""/>
+      <w:lvlJc w:val="left"/>
+      <w:pPr>
+        <w:ind w:left="3600" w:hanging="360"/>
+      </w:pPr>
+      <w:rPr>
+        <w:rFonts w:ascii="Wingdings" w:hAnsi="Wingdings" w:hint="default"/>
+      </w:rPr>
+    </w:lvl>
+    <w:lvl w:ilvl="6" w:tplc="04070001" w:tentative="1">
+      <w:start w:val="1"/>
+      <w:numFmt w:val="bullet"/>
+      <w:lvlText w:val=""/>
+      <w:lvlJc w:val="left"/>
+      <w:pPr>
+        <w:ind w:left="4320" w:hanging="360"/>
+      </w:pPr>
+      <w:rPr>
+        <w:rFonts w:ascii="Symbol" w:hAnsi="Symbol" w:hint="default"/>
+      </w:rPr>
+    </w:lvl>
+    <w:lvl w:ilvl="7" w:tplc="04070003" w:tentative="1">
+      <w:start w:val="1"/>
+      <w:numFmt w:val="bullet"/>
+      <w:lvlText w:val="o"/>
+      <w:lvlJc w:val="left"/>
+      <w:pPr>
+        <w:ind w:left="5040" w:hanging="360"/>
+      </w:pPr>
+      <w:rPr>
+        <w:rFonts w:ascii="Courier New" w:hAnsi="Courier New" w:cs="Courier New" w:hint="default"/>
+      </w:rPr>
+    </w:lvl>
+    <w:lvl w:ilvl="8" w:tplc="04070005" w:tentative="1">
+      <w:start w:val="1"/>
+      <w:numFmt w:val="bullet"/>
+      <w:lvlText w:val=""/>
+      <w:lvlJc w:val="left"/>
+      <w:pPr>
+        <w:ind w:left="5760" w:hanging="360"/>
+      </w:pPr>
+      <w:rPr>
+        <w:rFonts w:ascii="Wingdings" w:hAnsi="Wingdings" w:hint="default"/>
+      </w:rPr>
+    </w:lvl>
+  </w:abstractNum>
+  <w:abstractNum w:abstractNumId="4" w15:restartNumberingAfterBreak="0">
     <w:nsid w:val="4DA508D5"/>
     <w:multiLevelType w:val="hybridMultilevel"/>
     <w:tmpl w:val="5906BD04"/>
@@ -3758,7 +4532,7 @@
       </w:rPr>
     </w:lvl>
   </w:abstractNum>
-  <w:abstractNum w:abstractNumId="4" w15:restartNumberingAfterBreak="0">
+  <w:abstractNum w:abstractNumId="5" w15:restartNumberingAfterBreak="0">
     <w:nsid w:val="51CD5EE1"/>
     <w:multiLevelType w:val="hybridMultilevel"/>
     <w:tmpl w:val="E7622026"/>
@@ -3871,7 +4645,7 @@
       </w:rPr>
     </w:lvl>
   </w:abstractNum>
-  <w:abstractNum w:abstractNumId="5" w15:restartNumberingAfterBreak="0">
+  <w:abstractNum w:abstractNumId="6" w15:restartNumberingAfterBreak="0">
     <w:nsid w:val="5648449E"/>
     <w:multiLevelType w:val="hybridMultilevel"/>
     <w:tmpl w:val="246003FC"/>
@@ -3984,7 +4758,7 @@
       </w:rPr>
     </w:lvl>
   </w:abstractNum>
-  <w:abstractNum w:abstractNumId="6" w15:restartNumberingAfterBreak="0">
+  <w:abstractNum w:abstractNumId="7" w15:restartNumberingAfterBreak="0">
     <w:nsid w:val="57D01891"/>
     <w:multiLevelType w:val="hybridMultilevel"/>
     <w:tmpl w:val="76C62E90"/>
@@ -4073,10 +4847,10 @@
       </w:pPr>
     </w:lvl>
   </w:abstractNum>
-  <w:abstractNum w:abstractNumId="7" w15:restartNumberingAfterBreak="0">
+  <w:abstractNum w:abstractNumId="8" w15:restartNumberingAfterBreak="0">
     <w:nsid w:val="69B51FD7"/>
     <w:multiLevelType w:val="hybridMultilevel"/>
-    <w:tmpl w:val="CDFCC4EC"/>
+    <w:tmpl w:val="D21E5320"/>
     <w:lvl w:ilvl="0" w:tplc="04070001">
       <w:start w:val="1"/>
       <w:numFmt w:val="bullet"/>
@@ -4101,7 +4875,7 @@
         <w:rFonts w:ascii="Courier New" w:hAnsi="Courier New" w:cs="Courier New" w:hint="default"/>
       </w:rPr>
     </w:lvl>
-    <w:lvl w:ilvl="2" w:tplc="04070005" w:tentative="1">
+    <w:lvl w:ilvl="2" w:tplc="04070005">
       <w:start w:val="1"/>
       <w:numFmt w:val="bullet"/>
       <w:lvlText w:val=""/>
@@ -4186,7 +4960,7 @@
       </w:rPr>
     </w:lvl>
   </w:abstractNum>
-  <w:abstractNum w:abstractNumId="8" w15:restartNumberingAfterBreak="0">
+  <w:abstractNum w:abstractNumId="9" w15:restartNumberingAfterBreak="0">
     <w:nsid w:val="7C8A1083"/>
     <w:multiLevelType w:val="hybridMultilevel"/>
     <w:tmpl w:val="6BC01B60"/>
@@ -4299,7 +5073,7 @@
       </w:rPr>
     </w:lvl>
   </w:abstractNum>
-  <w:abstractNum w:abstractNumId="9" w15:restartNumberingAfterBreak="0">
+  <w:abstractNum w:abstractNumId="10" w15:restartNumberingAfterBreak="0">
     <w:nsid w:val="7CFC1396"/>
     <w:multiLevelType w:val="hybridMultilevel"/>
     <w:tmpl w:val="44C49B82"/>
@@ -4413,34 +5187,37 @@
     </w:lvl>
   </w:abstractNum>
   <w:num w:numId="1">
+    <w:abstractNumId w:val="7"/>
+  </w:num>
+  <w:num w:numId="2">
     <w:abstractNumId w:val="6"/>
   </w:num>
-  <w:num w:numId="2">
-    <w:abstractNumId w:val="5"/>
-  </w:num>
   <w:num w:numId="3">
-    <w:abstractNumId w:val="9"/>
+    <w:abstractNumId w:val="10"/>
   </w:num>
   <w:num w:numId="4">
     <w:abstractNumId w:val="0"/>
   </w:num>
   <w:num w:numId="5">
-    <w:abstractNumId w:val="3"/>
+    <w:abstractNumId w:val="4"/>
   </w:num>
   <w:num w:numId="6">
-    <w:abstractNumId w:val="7"/>
+    <w:abstractNumId w:val="8"/>
   </w:num>
   <w:num w:numId="7">
     <w:abstractNumId w:val="1"/>
   </w:num>
   <w:num w:numId="8">
-    <w:abstractNumId w:val="8"/>
+    <w:abstractNumId w:val="9"/>
   </w:num>
   <w:num w:numId="9">
-    <w:abstractNumId w:val="4"/>
+    <w:abstractNumId w:val="5"/>
   </w:num>
   <w:num w:numId="10">
     <w:abstractNumId w:val="2"/>
+  </w:num>
+  <w:num w:numId="11">
+    <w:abstractNumId w:val="3"/>
   </w:num>
 </w:numbering>
 </file>

</xml_diff>

<commit_message>
manual: Start work on OpenVPN part
</commit_message>
<xml_diff>
--- a/installation-manual.docx
+++ b/installation-manual.docx
@@ -1,6 +1,6 @@
 
 <file path=word/document.xml><?xml version="1.0" encoding="utf-8"?>
-<w:document xmlns:wpc="http://schemas.microsoft.com/office/word/2010/wordprocessingCanvas" xmlns:mc="http://schemas.openxmlformats.org/markup-compatibility/2006" xmlns:o="urn:schemas-microsoft-com:office:office" xmlns:r="http://schemas.openxmlformats.org/officeDocument/2006/relationships" xmlns:m="http://schemas.openxmlformats.org/officeDocument/2006/math" xmlns:v="urn:schemas-microsoft-com:vml" xmlns:wp14="http://schemas.microsoft.com/office/word/2010/wordprocessingDrawing" xmlns:wp="http://schemas.openxmlformats.org/drawingml/2006/wordprocessingDrawing" xmlns:w10="urn:schemas-microsoft-com:office:word" xmlns:w="http://schemas.openxmlformats.org/wordprocessingml/2006/main" xmlns:w14="http://schemas.microsoft.com/office/word/2010/wordml" xmlns:w15="http://schemas.microsoft.com/office/word/2012/wordml" xmlns:wpg="http://schemas.microsoft.com/office/word/2010/wordprocessingGroup" xmlns:wpi="http://schemas.microsoft.com/office/word/2010/wordprocessingInk" xmlns:wne="http://schemas.microsoft.com/office/word/2006/wordml" xmlns:wps="http://schemas.microsoft.com/office/word/2010/wordprocessingShape" mc:Ignorable="w14 w15 wp14">
+<w:document xmlns:wpc="http://schemas.microsoft.com/office/word/2010/wordprocessingCanvas" xmlns:cx="http://schemas.microsoft.com/office/drawing/2014/chartex" xmlns:cx1="http://schemas.microsoft.com/office/drawing/2015/9/8/chartex" xmlns:mc="http://schemas.openxmlformats.org/markup-compatibility/2006" xmlns:o="urn:schemas-microsoft-com:office:office" xmlns:r="http://schemas.openxmlformats.org/officeDocument/2006/relationships" xmlns:m="http://schemas.openxmlformats.org/officeDocument/2006/math" xmlns:v="urn:schemas-microsoft-com:vml" xmlns:wp14="http://schemas.microsoft.com/office/word/2010/wordprocessingDrawing" xmlns:wp="http://schemas.openxmlformats.org/drawingml/2006/wordprocessingDrawing" xmlns:w10="urn:schemas-microsoft-com:office:word" xmlns:w="http://schemas.openxmlformats.org/wordprocessingml/2006/main" xmlns:w14="http://schemas.microsoft.com/office/word/2010/wordml" xmlns:w15="http://schemas.microsoft.com/office/word/2012/wordml" xmlns:w16se="http://schemas.microsoft.com/office/word/2015/wordml/symex" xmlns:wpg="http://schemas.microsoft.com/office/word/2010/wordprocessingGroup" xmlns:wpi="http://schemas.microsoft.com/office/word/2010/wordprocessingInk" xmlns:wne="http://schemas.microsoft.com/office/word/2006/wordml" xmlns:wps="http://schemas.microsoft.com/office/word/2010/wordprocessingShape" mc:Ignorable="w14 w15 w16se wp14">
   <w:body>
     <w:p>
       <w:pPr>
@@ -141,7 +141,7 @@
       <w:r>
         <w:rPr>
           <w:noProof/>
-          <w:lang w:eastAsia="de-DE"/>
+          <w:lang w:val="en-US"/>
         </w:rPr>
         <w:drawing>
           <wp:anchor distT="0" distB="0" distL="114300" distR="114300" simplePos="0" relativeHeight="251658240" behindDoc="0" locked="0" layoutInCell="1" allowOverlap="1" wp14:anchorId="48D34326" wp14:editId="0E5A0D9F">
@@ -550,7 +550,7 @@
       <w:r>
         <w:rPr>
           <w:noProof/>
-          <w:lang w:eastAsia="de-DE"/>
+          <w:lang w:val="en-US"/>
         </w:rPr>
         <w:drawing>
           <wp:inline distT="0" distB="0" distL="0" distR="0" wp14:anchorId="5B8E0BB9" wp14:editId="0362A202">
@@ -751,7 +751,7 @@
       <w:r>
         <w:rPr>
           <w:noProof/>
-          <w:lang w:eastAsia="de-DE"/>
+          <w:lang w:val="en-US"/>
         </w:rPr>
         <w:lastRenderedPageBreak/>
         <w:drawing>
@@ -1299,7 +1299,7 @@
       <w:r>
         <w:rPr>
           <w:noProof/>
-          <w:lang w:eastAsia="de-DE"/>
+          <w:lang w:val="en-US"/>
         </w:rPr>
         <w:drawing>
           <wp:anchor distT="0" distB="0" distL="114300" distR="114300" simplePos="0" relativeHeight="251659264" behindDoc="0" locked="0" layoutInCell="1" allowOverlap="1" wp14:anchorId="0438CC87" wp14:editId="1B2A009D">
@@ -3585,8 +3585,6 @@
         </w:rPr>
         <w:t>Easy-BMS</w:t>
       </w:r>
-      <w:bookmarkStart w:id="0" w:name="_GoBack"/>
-      <w:bookmarkEnd w:id="0"/>
       <w:r>
         <w:rPr>
           <w:lang w:val="en-US"/>
@@ -3662,6 +3660,76 @@
     </w:p>
     <w:p>
       <w:pPr>
+        <w:pStyle w:val="Listenabsatz"/>
+        <w:numPr>
+          <w:ilvl w:val="0"/>
+          <w:numId w:val="12"/>
+        </w:numPr>
+        <w:rPr>
+          <w:lang w:val="en-US"/>
+        </w:rPr>
+      </w:pPr>
+      <w:r>
+        <w:rPr>
+          <w:lang w:val="en-US"/>
+        </w:rPr>
+        <w:t xml:space="preserve">First, you need to have a server with </w:t>
+      </w:r>
+      <w:proofErr w:type="spellStart"/>
+      <w:r>
+        <w:rPr>
+          <w:lang w:val="en-US"/>
+        </w:rPr>
+        <w:t>OpenVPN</w:t>
+      </w:r>
+      <w:proofErr w:type="spellEnd"/>
+      <w:r>
+        <w:rPr>
+          <w:lang w:val="en-US"/>
+        </w:rPr>
+        <w:t xml:space="preserve"> installed. For this guide, we assume that you already have this. If not, visit </w:t>
+      </w:r>
+      <w:hyperlink r:id="rId12" w:history="1">
+        <w:r>
+          <w:rPr>
+            <w:rStyle w:val="Hyperlink"/>
+            <w:lang w:val="en-US"/>
+          </w:rPr>
+          <w:t>https://openvpn.net/community-resources/how-to/</w:t>
+        </w:r>
+      </w:hyperlink>
+      <w:r>
+        <w:rPr>
+          <w:lang w:val="en-US"/>
+        </w:rPr>
+        <w:t xml:space="preserve"> on how to install </w:t>
+      </w:r>
+      <w:proofErr w:type="spellStart"/>
+      <w:r>
+        <w:rPr>
+          <w:lang w:val="en-US"/>
+        </w:rPr>
+        <w:t>OpenVPN</w:t>
+      </w:r>
+      <w:proofErr w:type="spellEnd"/>
+      <w:r>
+        <w:rPr>
+          <w:lang w:val="en-US"/>
+        </w:rPr>
+        <w:t xml:space="preserve"> on a server.</w:t>
+      </w:r>
+      <w:bookmarkStart w:id="0" w:name="_GoBack"/>
+      <w:bookmarkEnd w:id="0"/>
+    </w:p>
+    <w:p>
+      <w:pPr>
+        <w:rPr>
+          <w:lang w:val="en-US"/>
+        </w:rPr>
+      </w:pPr>
+    </w:p>
+    <w:p>
+      <w:pPr>
         <w:pStyle w:val="berschrift1"/>
         <w:numPr>
           <w:ilvl w:val="0"/>
@@ -3728,7 +3796,7 @@
           <w:lang w:val="en-US"/>
         </w:rPr>
       </w:pPr>
-      <w:hyperlink r:id="rId12" w:history="1">
+      <w:hyperlink r:id="rId13" w:history="1">
         <w:r>
           <w:rPr>
             <w:rStyle w:val="Hyperlink"/>
@@ -3791,7 +3859,7 @@
           <w:lang w:val="en-US"/>
         </w:rPr>
       </w:pPr>
-      <w:hyperlink r:id="rId13" w:history="1">
+      <w:hyperlink r:id="rId14" w:history="1">
         <w:r>
           <w:rPr>
             <w:rStyle w:val="Hyperlink"/>
@@ -3841,7 +3909,7 @@
           <w:lang w:val="en-US"/>
         </w:rPr>
       </w:pPr>
-      <w:hyperlink r:id="rId14" w:history="1">
+      <w:hyperlink r:id="rId15" w:history="1">
         <w:r>
           <w:rPr>
             <w:rStyle w:val="Hyperlink"/>
@@ -3891,7 +3959,7 @@
           <w:lang w:val="en-US"/>
         </w:rPr>
       </w:pPr>
-      <w:hyperlink r:id="rId15" w:history="1">
+      <w:hyperlink r:id="rId16" w:history="1">
         <w:r>
           <w:rPr>
             <w:rStyle w:val="Hyperlink"/>
@@ -3948,7 +4016,7 @@
           <w:lang w:val="en-US"/>
         </w:rPr>
       </w:pPr>
-      <w:hyperlink r:id="rId16" w:history="1">
+      <w:hyperlink r:id="rId17" w:history="1">
         <w:r>
           <w:rPr>
             <w:rStyle w:val="Hyperlink"/>
@@ -3990,7 +4058,7 @@
 </file>
 
 <file path=word/numbering.xml><?xml version="1.0" encoding="utf-8"?>
-<w:numbering xmlns:wpc="http://schemas.microsoft.com/office/word/2010/wordprocessingCanvas" xmlns:mc="http://schemas.openxmlformats.org/markup-compatibility/2006" xmlns:o="urn:schemas-microsoft-com:office:office" xmlns:r="http://schemas.openxmlformats.org/officeDocument/2006/relationships" xmlns:m="http://schemas.openxmlformats.org/officeDocument/2006/math" xmlns:v="urn:schemas-microsoft-com:vml" xmlns:wp14="http://schemas.microsoft.com/office/word/2010/wordprocessingDrawing" xmlns:wp="http://schemas.openxmlformats.org/drawingml/2006/wordprocessingDrawing" xmlns:w10="urn:schemas-microsoft-com:office:word" xmlns:w="http://schemas.openxmlformats.org/wordprocessingml/2006/main" xmlns:w14="http://schemas.microsoft.com/office/word/2010/wordml" xmlns:w15="http://schemas.microsoft.com/office/word/2012/wordml" xmlns:wpg="http://schemas.microsoft.com/office/word/2010/wordprocessingGroup" xmlns:wpi="http://schemas.microsoft.com/office/word/2010/wordprocessingInk" xmlns:wne="http://schemas.microsoft.com/office/word/2006/wordml" xmlns:wps="http://schemas.microsoft.com/office/word/2010/wordprocessingShape" mc:Ignorable="w14 w15 wp14">
+<w:numbering xmlns:wpc="http://schemas.microsoft.com/office/word/2010/wordprocessingCanvas" xmlns:cx="http://schemas.microsoft.com/office/drawing/2014/chartex" xmlns:cx1="http://schemas.microsoft.com/office/drawing/2015/9/8/chartex" xmlns:mc="http://schemas.openxmlformats.org/markup-compatibility/2006" xmlns:o="urn:schemas-microsoft-com:office:office" xmlns:r="http://schemas.openxmlformats.org/officeDocument/2006/relationships" xmlns:m="http://schemas.openxmlformats.org/officeDocument/2006/math" xmlns:v="urn:schemas-microsoft-com:vml" xmlns:wp14="http://schemas.microsoft.com/office/word/2010/wordprocessingDrawing" xmlns:wp="http://schemas.openxmlformats.org/drawingml/2006/wordprocessingDrawing" xmlns:w10="urn:schemas-microsoft-com:office:word" xmlns:w="http://schemas.openxmlformats.org/wordprocessingml/2006/main" xmlns:w14="http://schemas.microsoft.com/office/word/2010/wordml" xmlns:w15="http://schemas.microsoft.com/office/word/2012/wordml" xmlns:w16se="http://schemas.microsoft.com/office/word/2015/wordml/symex" xmlns:wpg="http://schemas.microsoft.com/office/word/2010/wordprocessingGroup" xmlns:wpi="http://schemas.microsoft.com/office/word/2010/wordprocessingInk" xmlns:wne="http://schemas.microsoft.com/office/word/2006/wordml" xmlns:wps="http://schemas.microsoft.com/office/word/2010/wordprocessingShape" mc:Ignorable="w14 w15 w16se wp14">
   <w:abstractNum w:abstractNumId="0" w15:restartNumberingAfterBreak="0">
     <w:nsid w:val="14943638"/>
     <w:multiLevelType w:val="hybridMultilevel"/>
@@ -4533,6 +4601,119 @@
     </w:lvl>
   </w:abstractNum>
   <w:abstractNum w:abstractNumId="5" w15:restartNumberingAfterBreak="0">
+    <w:nsid w:val="4EE31AAD"/>
+    <w:multiLevelType w:val="hybridMultilevel"/>
+    <w:tmpl w:val="499C6B7A"/>
+    <w:lvl w:ilvl="0" w:tplc="04090001">
+      <w:start w:val="1"/>
+      <w:numFmt w:val="bullet"/>
+      <w:lvlText w:val=""/>
+      <w:lvlJc w:val="left"/>
+      <w:pPr>
+        <w:ind w:left="360" w:hanging="360"/>
+      </w:pPr>
+      <w:rPr>
+        <w:rFonts w:ascii="Symbol" w:hAnsi="Symbol" w:hint="default"/>
+      </w:rPr>
+    </w:lvl>
+    <w:lvl w:ilvl="1" w:tplc="04090003" w:tentative="1">
+      <w:start w:val="1"/>
+      <w:numFmt w:val="bullet"/>
+      <w:lvlText w:val="o"/>
+      <w:lvlJc w:val="left"/>
+      <w:pPr>
+        <w:ind w:left="1080" w:hanging="360"/>
+      </w:pPr>
+      <w:rPr>
+        <w:rFonts w:ascii="Courier New" w:hAnsi="Courier New" w:cs="Courier New" w:hint="default"/>
+      </w:rPr>
+    </w:lvl>
+    <w:lvl w:ilvl="2" w:tplc="04090005" w:tentative="1">
+      <w:start w:val="1"/>
+      <w:numFmt w:val="bullet"/>
+      <w:lvlText w:val=""/>
+      <w:lvlJc w:val="left"/>
+      <w:pPr>
+        <w:ind w:left="1800" w:hanging="360"/>
+      </w:pPr>
+      <w:rPr>
+        <w:rFonts w:ascii="Wingdings" w:hAnsi="Wingdings" w:hint="default"/>
+      </w:rPr>
+    </w:lvl>
+    <w:lvl w:ilvl="3" w:tplc="04090001" w:tentative="1">
+      <w:start w:val="1"/>
+      <w:numFmt w:val="bullet"/>
+      <w:lvlText w:val=""/>
+      <w:lvlJc w:val="left"/>
+      <w:pPr>
+        <w:ind w:left="2520" w:hanging="360"/>
+      </w:pPr>
+      <w:rPr>
+        <w:rFonts w:ascii="Symbol" w:hAnsi="Symbol" w:hint="default"/>
+      </w:rPr>
+    </w:lvl>
+    <w:lvl w:ilvl="4" w:tplc="04090003" w:tentative="1">
+      <w:start w:val="1"/>
+      <w:numFmt w:val="bullet"/>
+      <w:lvlText w:val="o"/>
+      <w:lvlJc w:val="left"/>
+      <w:pPr>
+        <w:ind w:left="3240" w:hanging="360"/>
+      </w:pPr>
+      <w:rPr>
+        <w:rFonts w:ascii="Courier New" w:hAnsi="Courier New" w:cs="Courier New" w:hint="default"/>
+      </w:rPr>
+    </w:lvl>
+    <w:lvl w:ilvl="5" w:tplc="04090005" w:tentative="1">
+      <w:start w:val="1"/>
+      <w:numFmt w:val="bullet"/>
+      <w:lvlText w:val=""/>
+      <w:lvlJc w:val="left"/>
+      <w:pPr>
+        <w:ind w:left="3960" w:hanging="360"/>
+      </w:pPr>
+      <w:rPr>
+        <w:rFonts w:ascii="Wingdings" w:hAnsi="Wingdings" w:hint="default"/>
+      </w:rPr>
+    </w:lvl>
+    <w:lvl w:ilvl="6" w:tplc="04090001" w:tentative="1">
+      <w:start w:val="1"/>
+      <w:numFmt w:val="bullet"/>
+      <w:lvlText w:val=""/>
+      <w:lvlJc w:val="left"/>
+      <w:pPr>
+        <w:ind w:left="4680" w:hanging="360"/>
+      </w:pPr>
+      <w:rPr>
+        <w:rFonts w:ascii="Symbol" w:hAnsi="Symbol" w:hint="default"/>
+      </w:rPr>
+    </w:lvl>
+    <w:lvl w:ilvl="7" w:tplc="04090003" w:tentative="1">
+      <w:start w:val="1"/>
+      <w:numFmt w:val="bullet"/>
+      <w:lvlText w:val="o"/>
+      <w:lvlJc w:val="left"/>
+      <w:pPr>
+        <w:ind w:left="5400" w:hanging="360"/>
+      </w:pPr>
+      <w:rPr>
+        <w:rFonts w:ascii="Courier New" w:hAnsi="Courier New" w:cs="Courier New" w:hint="default"/>
+      </w:rPr>
+    </w:lvl>
+    <w:lvl w:ilvl="8" w:tplc="04090005" w:tentative="1">
+      <w:start w:val="1"/>
+      <w:numFmt w:val="bullet"/>
+      <w:lvlText w:val=""/>
+      <w:lvlJc w:val="left"/>
+      <w:pPr>
+        <w:ind w:left="6120" w:hanging="360"/>
+      </w:pPr>
+      <w:rPr>
+        <w:rFonts w:ascii="Wingdings" w:hAnsi="Wingdings" w:hint="default"/>
+      </w:rPr>
+    </w:lvl>
+  </w:abstractNum>
+  <w:abstractNum w:abstractNumId="6" w15:restartNumberingAfterBreak="0">
     <w:nsid w:val="51CD5EE1"/>
     <w:multiLevelType w:val="hybridMultilevel"/>
     <w:tmpl w:val="E7622026"/>
@@ -4645,7 +4826,7 @@
       </w:rPr>
     </w:lvl>
   </w:abstractNum>
-  <w:abstractNum w:abstractNumId="6" w15:restartNumberingAfterBreak="0">
+  <w:abstractNum w:abstractNumId="7" w15:restartNumberingAfterBreak="0">
     <w:nsid w:val="5648449E"/>
     <w:multiLevelType w:val="hybridMultilevel"/>
     <w:tmpl w:val="246003FC"/>
@@ -4758,7 +4939,7 @@
       </w:rPr>
     </w:lvl>
   </w:abstractNum>
-  <w:abstractNum w:abstractNumId="7" w15:restartNumberingAfterBreak="0">
+  <w:abstractNum w:abstractNumId="8" w15:restartNumberingAfterBreak="0">
     <w:nsid w:val="57D01891"/>
     <w:multiLevelType w:val="hybridMultilevel"/>
     <w:tmpl w:val="76C62E90"/>
@@ -4847,7 +5028,7 @@
       </w:pPr>
     </w:lvl>
   </w:abstractNum>
-  <w:abstractNum w:abstractNumId="8" w15:restartNumberingAfterBreak="0">
+  <w:abstractNum w:abstractNumId="9" w15:restartNumberingAfterBreak="0">
     <w:nsid w:val="69B51FD7"/>
     <w:multiLevelType w:val="hybridMultilevel"/>
     <w:tmpl w:val="D21E5320"/>
@@ -4960,7 +5141,7 @@
       </w:rPr>
     </w:lvl>
   </w:abstractNum>
-  <w:abstractNum w:abstractNumId="9" w15:restartNumberingAfterBreak="0">
+  <w:abstractNum w:abstractNumId="10" w15:restartNumberingAfterBreak="0">
     <w:nsid w:val="7C8A1083"/>
     <w:multiLevelType w:val="hybridMultilevel"/>
     <w:tmpl w:val="6BC01B60"/>
@@ -5073,7 +5254,7 @@
       </w:rPr>
     </w:lvl>
   </w:abstractNum>
-  <w:abstractNum w:abstractNumId="10" w15:restartNumberingAfterBreak="0">
+  <w:abstractNum w:abstractNumId="11" w15:restartNumberingAfterBreak="0">
     <w:nsid w:val="7CFC1396"/>
     <w:multiLevelType w:val="hybridMultilevel"/>
     <w:tmpl w:val="44C49B82"/>
@@ -5187,13 +5368,13 @@
     </w:lvl>
   </w:abstractNum>
   <w:num w:numId="1">
+    <w:abstractNumId w:val="8"/>
+  </w:num>
+  <w:num w:numId="2">
     <w:abstractNumId w:val="7"/>
   </w:num>
-  <w:num w:numId="2">
-    <w:abstractNumId w:val="6"/>
-  </w:num>
   <w:num w:numId="3">
-    <w:abstractNumId w:val="10"/>
+    <w:abstractNumId w:val="11"/>
   </w:num>
   <w:num w:numId="4">
     <w:abstractNumId w:val="0"/>
@@ -5202,16 +5383,16 @@
     <w:abstractNumId w:val="4"/>
   </w:num>
   <w:num w:numId="6">
-    <w:abstractNumId w:val="8"/>
+    <w:abstractNumId w:val="9"/>
   </w:num>
   <w:num w:numId="7">
     <w:abstractNumId w:val="1"/>
   </w:num>
   <w:num w:numId="8">
-    <w:abstractNumId w:val="9"/>
+    <w:abstractNumId w:val="10"/>
   </w:num>
   <w:num w:numId="9">
-    <w:abstractNumId w:val="5"/>
+    <w:abstractNumId w:val="6"/>
   </w:num>
   <w:num w:numId="10">
     <w:abstractNumId w:val="2"/>
@@ -5219,11 +5400,14 @@
   <w:num w:numId="11">
     <w:abstractNumId w:val="3"/>
   </w:num>
+  <w:num w:numId="12">
+    <w:abstractNumId w:val="5"/>
+  </w:num>
 </w:numbering>
 </file>
 
 <file path=word/styles.xml><?xml version="1.0" encoding="utf-8"?>
-<w:styles xmlns:mc="http://schemas.openxmlformats.org/markup-compatibility/2006" xmlns:r="http://schemas.openxmlformats.org/officeDocument/2006/relationships" xmlns:w="http://schemas.openxmlformats.org/wordprocessingml/2006/main" xmlns:w14="http://schemas.microsoft.com/office/word/2010/wordml" xmlns:w15="http://schemas.microsoft.com/office/word/2012/wordml" mc:Ignorable="w14 w15">
+<w:styles xmlns:mc="http://schemas.openxmlformats.org/markup-compatibility/2006" xmlns:r="http://schemas.openxmlformats.org/officeDocument/2006/relationships" xmlns:w="http://schemas.openxmlformats.org/wordprocessingml/2006/main" xmlns:w14="http://schemas.microsoft.com/office/word/2010/wordml" xmlns:w15="http://schemas.microsoft.com/office/word/2012/wordml" xmlns:w16se="http://schemas.microsoft.com/office/word/2015/wordml/symex" mc:Ignorable="w14 w15 w16se">
   <w:docDefaults>
     <w:rPrDefault>
       <w:rPr>
@@ -5747,7 +5931,7 @@
       <w:lang w:eastAsia="de-DE"/>
     </w:rPr>
   </w:style>
-  <w:style w:type="character" w:styleId="BesuchterHyperlink">
+  <w:style w:type="character" w:styleId="BesuchterLink">
     <w:name w:val="FollowedHyperlink"/>
     <w:basedOn w:val="Absatz-Standardschriftart"/>
     <w:uiPriority w:val="99"/>

</xml_diff>

<commit_message>
manual: explain how to set up a vpn client
</commit_message>
<xml_diff>
--- a/installation-manual.docx
+++ b/installation-manual.docx
@@ -1,6 +1,6 @@
 
 <file path=word/document.xml><?xml version="1.0" encoding="utf-8"?>
-<w:document xmlns:wpc="http://schemas.microsoft.com/office/word/2010/wordprocessingCanvas" xmlns:cx="http://schemas.microsoft.com/office/drawing/2014/chartex" xmlns:cx1="http://schemas.microsoft.com/office/drawing/2015/9/8/chartex" xmlns:mc="http://schemas.openxmlformats.org/markup-compatibility/2006" xmlns:o="urn:schemas-microsoft-com:office:office" xmlns:r="http://schemas.openxmlformats.org/officeDocument/2006/relationships" xmlns:m="http://schemas.openxmlformats.org/officeDocument/2006/math" xmlns:v="urn:schemas-microsoft-com:vml" xmlns:wp14="http://schemas.microsoft.com/office/word/2010/wordprocessingDrawing" xmlns:wp="http://schemas.openxmlformats.org/drawingml/2006/wordprocessingDrawing" xmlns:w10="urn:schemas-microsoft-com:office:word" xmlns:w="http://schemas.openxmlformats.org/wordprocessingml/2006/main" xmlns:w14="http://schemas.microsoft.com/office/word/2010/wordml" xmlns:w15="http://schemas.microsoft.com/office/word/2012/wordml" xmlns:w16se="http://schemas.microsoft.com/office/word/2015/wordml/symex" xmlns:wpg="http://schemas.microsoft.com/office/word/2010/wordprocessingGroup" xmlns:wpi="http://schemas.microsoft.com/office/word/2010/wordprocessingInk" xmlns:wne="http://schemas.microsoft.com/office/word/2006/wordml" xmlns:wps="http://schemas.microsoft.com/office/word/2010/wordprocessingShape" mc:Ignorable="w14 w15 w16se wp14">
+<w:document xmlns:wpc="http://schemas.microsoft.com/office/word/2010/wordprocessingCanvas" xmlns:mc="http://schemas.openxmlformats.org/markup-compatibility/2006" xmlns:o="urn:schemas-microsoft-com:office:office" xmlns:r="http://schemas.openxmlformats.org/officeDocument/2006/relationships" xmlns:m="http://schemas.openxmlformats.org/officeDocument/2006/math" xmlns:v="urn:schemas-microsoft-com:vml" xmlns:wp14="http://schemas.microsoft.com/office/word/2010/wordprocessingDrawing" xmlns:wp="http://schemas.openxmlformats.org/drawingml/2006/wordprocessingDrawing" xmlns:w10="urn:schemas-microsoft-com:office:word" xmlns:w="http://schemas.openxmlformats.org/wordprocessingml/2006/main" xmlns:w14="http://schemas.microsoft.com/office/word/2010/wordml" xmlns:w15="http://schemas.microsoft.com/office/word/2012/wordml" xmlns:wpg="http://schemas.microsoft.com/office/word/2010/wordprocessingGroup" xmlns:wpi="http://schemas.microsoft.com/office/word/2010/wordprocessingInk" xmlns:wne="http://schemas.microsoft.com/office/word/2006/wordml" xmlns:wps="http://schemas.microsoft.com/office/word/2010/wordprocessingShape" mc:Ignorable="w14 w15 wp14">
   <w:body>
     <w:p>
       <w:pPr>
@@ -141,7 +141,7 @@
       <w:r>
         <w:rPr>
           <w:noProof/>
-          <w:lang w:val="en-US"/>
+          <w:lang w:eastAsia="de-DE"/>
         </w:rPr>
         <w:drawing>
           <wp:anchor distT="0" distB="0" distL="114300" distR="114300" simplePos="0" relativeHeight="251658240" behindDoc="0" locked="0" layoutInCell="1" allowOverlap="1" wp14:anchorId="48D34326" wp14:editId="0E5A0D9F">
@@ -550,7 +550,7 @@
       <w:r>
         <w:rPr>
           <w:noProof/>
-          <w:lang w:val="en-US"/>
+          <w:lang w:eastAsia="de-DE"/>
         </w:rPr>
         <w:drawing>
           <wp:inline distT="0" distB="0" distL="0" distR="0" wp14:anchorId="5B8E0BB9" wp14:editId="0362A202">
@@ -751,7 +751,7 @@
       <w:r>
         <w:rPr>
           <w:noProof/>
-          <w:lang w:val="en-US"/>
+          <w:lang w:eastAsia="de-DE"/>
         </w:rPr>
         <w:lastRenderedPageBreak/>
         <w:drawing>
@@ -1299,7 +1299,7 @@
       <w:r>
         <w:rPr>
           <w:noProof/>
-          <w:lang w:val="en-US"/>
+          <w:lang w:eastAsia="de-DE"/>
         </w:rPr>
         <w:drawing>
           <wp:anchor distT="0" distB="0" distL="114300" distR="114300" simplePos="0" relativeHeight="251659264" behindDoc="0" locked="0" layoutInCell="1" allowOverlap="1" wp14:anchorId="0438CC87" wp14:editId="1B2A009D">
@@ -3687,7 +3687,35 @@
         <w:rPr>
           <w:lang w:val="en-US"/>
         </w:rPr>
-        <w:t xml:space="preserve"> installed. For this guide, we assume that you already have this. If not, visit </w:t>
+        <w:t xml:space="preserve"> installed. For this guide, we a</w:t>
+      </w:r>
+      <w:r>
+        <w:rPr>
+          <w:lang w:val="en-US"/>
+        </w:rPr>
+        <w:t xml:space="preserve">ssume that you already have an </w:t>
+      </w:r>
+      <w:proofErr w:type="spellStart"/>
+      <w:r>
+        <w:rPr>
+          <w:lang w:val="en-US"/>
+        </w:rPr>
+        <w:t>OpenVPN</w:t>
+      </w:r>
+      <w:proofErr w:type="spellEnd"/>
+      <w:r>
+        <w:rPr>
+          <w:lang w:val="en-US"/>
+        </w:rPr>
+        <w:t xml:space="preserve"> server set up</w:t>
+      </w:r>
+      <w:bookmarkStart w:id="0" w:name="_GoBack"/>
+      <w:bookmarkEnd w:id="0"/>
+      <w:r>
+        <w:rPr>
+          <w:lang w:val="en-US"/>
+        </w:rPr>
+        <w:t xml:space="preserve">. If not, visit </w:t>
       </w:r>
       <w:hyperlink r:id="rId12" w:history="1">
         <w:r>
@@ -3718,8 +3746,572 @@
         </w:rPr>
         <w:t xml:space="preserve"> on a server.</w:t>
       </w:r>
-      <w:bookmarkStart w:id="0" w:name="_GoBack"/>
-      <w:bookmarkEnd w:id="0"/>
+    </w:p>
+    <w:p>
+      <w:pPr>
+        <w:pStyle w:val="Listenabsatz"/>
+        <w:numPr>
+          <w:ilvl w:val="0"/>
+          <w:numId w:val="12"/>
+        </w:numPr>
+        <w:rPr>
+          <w:lang w:val="en-US"/>
+        </w:rPr>
+      </w:pPr>
+      <w:r>
+        <w:rPr>
+          <w:lang w:val="en-US"/>
+        </w:rPr>
+        <w:t xml:space="preserve">The </w:t>
+      </w:r>
+      <w:proofErr w:type="spellStart"/>
+      <w:r>
+        <w:rPr>
+          <w:lang w:val="en-US"/>
+        </w:rPr>
+        <w:t>OpenVPN</w:t>
+      </w:r>
+      <w:proofErr w:type="spellEnd"/>
+      <w:r>
+        <w:rPr>
+          <w:lang w:val="en-US"/>
+        </w:rPr>
+        <w:t xml:space="preserve"> client is automatically installed on your Raspberry Pi in the install script.</w:t>
+      </w:r>
+    </w:p>
+    <w:p>
+      <w:pPr>
+        <w:pStyle w:val="Listenabsatz"/>
+        <w:numPr>
+          <w:ilvl w:val="0"/>
+          <w:numId w:val="12"/>
+        </w:numPr>
+        <w:rPr>
+          <w:lang w:val="en-US"/>
+        </w:rPr>
+      </w:pPr>
+      <w:r>
+        <w:rPr>
+          <w:lang w:val="en-US"/>
+        </w:rPr>
+        <w:t xml:space="preserve">The maintainer of your </w:t>
+      </w:r>
+      <w:proofErr w:type="spellStart"/>
+      <w:r>
+        <w:rPr>
+          <w:lang w:val="en-US"/>
+        </w:rPr>
+        <w:t>OpenVPN</w:t>
+      </w:r>
+      <w:proofErr w:type="spellEnd"/>
+      <w:r>
+        <w:rPr>
+          <w:lang w:val="en-US"/>
+        </w:rPr>
+        <w:t xml:space="preserve"> server should provide you a client configuration file. This file contains the keys required to log in to the VPN server</w:t>
+      </w:r>
+    </w:p>
+    <w:p>
+      <w:pPr>
+        <w:pStyle w:val="Listenabsatz"/>
+        <w:numPr>
+          <w:ilvl w:val="0"/>
+          <w:numId w:val="12"/>
+        </w:numPr>
+        <w:rPr>
+          <w:lang w:val="en-US"/>
+        </w:rPr>
+      </w:pPr>
+      <w:r>
+        <w:rPr>
+          <w:lang w:val="en-US"/>
+        </w:rPr>
+        <w:t xml:space="preserve">Client configuration files for </w:t>
+      </w:r>
+      <w:proofErr w:type="spellStart"/>
+      <w:r>
+        <w:rPr>
+          <w:lang w:val="en-US"/>
+        </w:rPr>
+        <w:t>OpenVPN</w:t>
+      </w:r>
+      <w:proofErr w:type="spellEnd"/>
+      <w:r>
+        <w:rPr>
+          <w:lang w:val="en-US"/>
+        </w:rPr>
+        <w:t xml:space="preserve"> come as </w:t>
+      </w:r>
+      <w:proofErr w:type="spellStart"/>
+      <w:r>
+        <w:rPr>
+          <w:lang w:val="en-US"/>
+        </w:rPr>
+        <w:t>ovpn</w:t>
+      </w:r>
+      <w:proofErr w:type="spellEnd"/>
+      <w:r>
+        <w:rPr>
+          <w:lang w:val="en-US"/>
+        </w:rPr>
+        <w:t xml:space="preserve">-files or </w:t>
+      </w:r>
+      <w:proofErr w:type="spellStart"/>
+      <w:r>
+        <w:rPr>
+          <w:lang w:val="en-US"/>
+        </w:rPr>
+        <w:t>conf</w:t>
+      </w:r>
+      <w:proofErr w:type="spellEnd"/>
+      <w:r>
+        <w:rPr>
+          <w:lang w:val="en-US"/>
+        </w:rPr>
+        <w:t xml:space="preserve">-files. We are going to need a </w:t>
+      </w:r>
+      <w:proofErr w:type="spellStart"/>
+      <w:r>
+        <w:rPr>
+          <w:lang w:val="en-US"/>
+        </w:rPr>
+        <w:t>conf</w:t>
+      </w:r>
+      <w:proofErr w:type="spellEnd"/>
+      <w:r>
+        <w:rPr>
+          <w:lang w:val="en-US"/>
+        </w:rPr>
+        <w:t xml:space="preserve"> file, so rename your file to .</w:t>
+      </w:r>
+      <w:proofErr w:type="spellStart"/>
+      <w:r>
+        <w:rPr>
+          <w:lang w:val="en-US"/>
+        </w:rPr>
+        <w:t>conf</w:t>
+      </w:r>
+      <w:proofErr w:type="spellEnd"/>
+      <w:r>
+        <w:rPr>
+          <w:lang w:val="en-US"/>
+        </w:rPr>
+        <w:t xml:space="preserve"> if required.</w:t>
+      </w:r>
+    </w:p>
+    <w:p>
+      <w:pPr>
+        <w:pStyle w:val="HTMLVorformatiert"/>
+        <w:pBdr>
+          <w:top w:val="single" w:sz="6" w:space="7" w:color="CCCCCC"/>
+          <w:left w:val="single" w:sz="6" w:space="7" w:color="CCCCCC"/>
+          <w:bottom w:val="single" w:sz="6" w:space="7" w:color="CCCCCC"/>
+          <w:right w:val="single" w:sz="6" w:space="7" w:color="CCCCCC"/>
+        </w:pBdr>
+        <w:shd w:val="clear" w:color="auto" w:fill="F5F5F5"/>
+        <w:wordWrap w:val="0"/>
+        <w:spacing w:after="150"/>
+        <w:ind w:left="360"/>
+        <w:rPr>
+          <w:rFonts w:ascii="Consolas" w:hAnsi="Consolas"/>
+          <w:color w:val="333333"/>
+          <w:lang w:val="en-US"/>
+        </w:rPr>
+      </w:pPr>
+      <w:r>
+        <w:rPr>
+          <w:rFonts w:ascii="Consolas" w:hAnsi="Consolas"/>
+          <w:color w:val="333333"/>
+          <w:lang w:val="en-US"/>
+        </w:rPr>
+        <w:t xml:space="preserve">$ </w:t>
+      </w:r>
+      <w:proofErr w:type="gramStart"/>
+      <w:r>
+        <w:rPr>
+          <w:rFonts w:ascii="Consolas" w:hAnsi="Consolas"/>
+          <w:color w:val="333333"/>
+          <w:lang w:val="en-US"/>
+        </w:rPr>
+        <w:t>mv</w:t>
+      </w:r>
+      <w:proofErr w:type="gramEnd"/>
+      <w:r>
+        <w:rPr>
+          <w:rFonts w:ascii="Consolas" w:hAnsi="Consolas"/>
+          <w:color w:val="333333"/>
+          <w:lang w:val="en-US"/>
+        </w:rPr>
+        <w:t xml:space="preserve"> </w:t>
+      </w:r>
+      <w:proofErr w:type="spellStart"/>
+      <w:r>
+        <w:rPr>
+          <w:rFonts w:ascii="Consolas" w:hAnsi="Consolas"/>
+          <w:color w:val="333333"/>
+          <w:lang w:val="en-US"/>
+        </w:rPr>
+        <w:t>vpnclient.ovpn</w:t>
+      </w:r>
+      <w:proofErr w:type="spellEnd"/>
+      <w:r>
+        <w:rPr>
+          <w:rFonts w:ascii="Consolas" w:hAnsi="Consolas"/>
+          <w:color w:val="333333"/>
+          <w:lang w:val="en-US"/>
+        </w:rPr>
+        <w:t xml:space="preserve"> </w:t>
+      </w:r>
+      <w:proofErr w:type="spellStart"/>
+      <w:r>
+        <w:rPr>
+          <w:rFonts w:ascii="Consolas" w:hAnsi="Consolas"/>
+          <w:color w:val="333333"/>
+          <w:lang w:val="en-US"/>
+        </w:rPr>
+        <w:t>vpnclient.conf</w:t>
+      </w:r>
+      <w:proofErr w:type="spellEnd"/>
+    </w:p>
+    <w:p>
+      <w:pPr>
+        <w:pStyle w:val="Listenabsatz"/>
+        <w:numPr>
+          <w:ilvl w:val="0"/>
+          <w:numId w:val="12"/>
+        </w:numPr>
+        <w:rPr>
+          <w:lang w:val="en-US"/>
+        </w:rPr>
+      </w:pPr>
+      <w:r>
+        <w:rPr>
+          <w:lang w:val="en-US"/>
+        </w:rPr>
+        <w:t>Copy your configuration file to /</w:t>
+      </w:r>
+      <w:proofErr w:type="spellStart"/>
+      <w:r>
+        <w:rPr>
+          <w:lang w:val="en-US"/>
+        </w:rPr>
+        <w:t>etc</w:t>
+      </w:r>
+      <w:proofErr w:type="spellEnd"/>
+      <w:r>
+        <w:rPr>
+          <w:lang w:val="en-US"/>
+        </w:rPr>
+        <w:t>/</w:t>
+      </w:r>
+      <w:proofErr w:type="spellStart"/>
+      <w:r>
+        <w:rPr>
+          <w:lang w:val="en-US"/>
+        </w:rPr>
+        <w:t>openvpn</w:t>
+      </w:r>
+      <w:proofErr w:type="spellEnd"/>
+    </w:p>
+    <w:p>
+      <w:pPr>
+        <w:pStyle w:val="HTMLVorformatiert"/>
+        <w:pBdr>
+          <w:top w:val="single" w:sz="6" w:space="7" w:color="CCCCCC"/>
+          <w:left w:val="single" w:sz="6" w:space="7" w:color="CCCCCC"/>
+          <w:bottom w:val="single" w:sz="6" w:space="7" w:color="CCCCCC"/>
+          <w:right w:val="single" w:sz="6" w:space="7" w:color="CCCCCC"/>
+        </w:pBdr>
+        <w:shd w:val="clear" w:color="auto" w:fill="F5F5F5"/>
+        <w:wordWrap w:val="0"/>
+        <w:spacing w:after="150"/>
+        <w:ind w:left="360"/>
+        <w:rPr>
+          <w:rFonts w:ascii="Consolas" w:hAnsi="Consolas"/>
+          <w:color w:val="333333"/>
+          <w:lang w:val="en-US"/>
+        </w:rPr>
+      </w:pPr>
+      <w:r>
+        <w:rPr>
+          <w:rFonts w:ascii="Consolas" w:hAnsi="Consolas"/>
+          <w:color w:val="333333"/>
+          <w:lang w:val="en-US"/>
+        </w:rPr>
+        <w:t xml:space="preserve">$ </w:t>
+      </w:r>
+      <w:proofErr w:type="spellStart"/>
+      <w:proofErr w:type="gramStart"/>
+      <w:r>
+        <w:rPr>
+          <w:rFonts w:ascii="Consolas" w:hAnsi="Consolas"/>
+          <w:color w:val="333333"/>
+          <w:lang w:val="en-US"/>
+        </w:rPr>
+        <w:t>cp</w:t>
+      </w:r>
+      <w:proofErr w:type="spellEnd"/>
+      <w:proofErr w:type="gramEnd"/>
+      <w:r>
+        <w:rPr>
+          <w:rFonts w:ascii="Consolas" w:hAnsi="Consolas"/>
+          <w:color w:val="333333"/>
+          <w:lang w:val="en-US"/>
+        </w:rPr>
+        <w:t xml:space="preserve"> </w:t>
+      </w:r>
+      <w:proofErr w:type="spellStart"/>
+      <w:r>
+        <w:rPr>
+          <w:rFonts w:ascii="Consolas" w:hAnsi="Consolas"/>
+          <w:color w:val="333333"/>
+          <w:lang w:val="en-US"/>
+        </w:rPr>
+        <w:t>vpnclient.conf</w:t>
+      </w:r>
+      <w:proofErr w:type="spellEnd"/>
+      <w:r>
+        <w:rPr>
+          <w:rFonts w:ascii="Consolas" w:hAnsi="Consolas"/>
+          <w:color w:val="333333"/>
+          <w:lang w:val="en-US"/>
+        </w:rPr>
+        <w:t xml:space="preserve"> /</w:t>
+      </w:r>
+      <w:proofErr w:type="spellStart"/>
+      <w:r>
+        <w:rPr>
+          <w:rFonts w:ascii="Consolas" w:hAnsi="Consolas"/>
+          <w:color w:val="333333"/>
+          <w:lang w:val="en-US"/>
+        </w:rPr>
+        <w:t>etc</w:t>
+      </w:r>
+      <w:proofErr w:type="spellEnd"/>
+      <w:r>
+        <w:rPr>
+          <w:rFonts w:ascii="Consolas" w:hAnsi="Consolas"/>
+          <w:color w:val="333333"/>
+          <w:lang w:val="en-US"/>
+        </w:rPr>
+        <w:t>/</w:t>
+      </w:r>
+      <w:proofErr w:type="spellStart"/>
+      <w:r>
+        <w:rPr>
+          <w:rFonts w:ascii="Consolas" w:hAnsi="Consolas"/>
+          <w:color w:val="333333"/>
+          <w:lang w:val="en-US"/>
+        </w:rPr>
+        <w:t>openvpn</w:t>
+      </w:r>
+      <w:proofErr w:type="spellEnd"/>
+      <w:r>
+        <w:rPr>
+          <w:rFonts w:ascii="Consolas" w:hAnsi="Consolas"/>
+          <w:color w:val="333333"/>
+          <w:lang w:val="en-US"/>
+        </w:rPr>
+        <w:t>/</w:t>
+      </w:r>
+    </w:p>
+    <w:p>
+      <w:pPr>
+        <w:pStyle w:val="Listenabsatz"/>
+        <w:numPr>
+          <w:ilvl w:val="0"/>
+          <w:numId w:val="12"/>
+        </w:numPr>
+        <w:rPr>
+          <w:lang w:val="en-US"/>
+        </w:rPr>
+      </w:pPr>
+      <w:r>
+        <w:rPr>
+          <w:lang w:val="en-US"/>
+        </w:rPr>
+        <w:t>Initiate the VPN connection. On reboot</w:t>
+      </w:r>
+      <w:r>
+        <w:rPr>
+          <w:lang w:val="en-US"/>
+        </w:rPr>
+        <w:t>,</w:t>
+      </w:r>
+      <w:r>
+        <w:rPr>
+          <w:lang w:val="en-US"/>
+        </w:rPr>
+        <w:t xml:space="preserve"> </w:t>
+      </w:r>
+      <w:proofErr w:type="spellStart"/>
+      <w:r>
+        <w:rPr>
+          <w:lang w:val="en-US"/>
+        </w:rPr>
+        <w:t>OpenVPN</w:t>
+      </w:r>
+      <w:proofErr w:type="spellEnd"/>
+      <w:r>
+        <w:rPr>
+          <w:lang w:val="en-US"/>
+        </w:rPr>
+        <w:t xml:space="preserve"> is going to reconnect automatically.</w:t>
+      </w:r>
+    </w:p>
+    <w:p>
+      <w:pPr>
+        <w:pStyle w:val="HTMLVorformatiert"/>
+        <w:pBdr>
+          <w:top w:val="single" w:sz="6" w:space="7" w:color="CCCCCC"/>
+          <w:left w:val="single" w:sz="6" w:space="7" w:color="CCCCCC"/>
+          <w:bottom w:val="single" w:sz="6" w:space="7" w:color="CCCCCC"/>
+          <w:right w:val="single" w:sz="6" w:space="7" w:color="CCCCCC"/>
+        </w:pBdr>
+        <w:shd w:val="clear" w:color="auto" w:fill="F5F5F5"/>
+        <w:wordWrap w:val="0"/>
+        <w:spacing w:after="150"/>
+        <w:ind w:left="360"/>
+        <w:rPr>
+          <w:rFonts w:ascii="Consolas" w:hAnsi="Consolas"/>
+          <w:color w:val="333333"/>
+          <w:lang w:val="en-US"/>
+        </w:rPr>
+      </w:pPr>
+      <w:r>
+        <w:rPr>
+          <w:rFonts w:ascii="Consolas" w:hAnsi="Consolas"/>
+          <w:color w:val="333333"/>
+          <w:lang w:val="en-US"/>
+        </w:rPr>
+        <w:t xml:space="preserve">$ </w:t>
+      </w:r>
+      <w:proofErr w:type="spellStart"/>
+      <w:proofErr w:type="gramStart"/>
+      <w:r>
+        <w:rPr>
+          <w:rFonts w:ascii="Consolas" w:hAnsi="Consolas"/>
+          <w:color w:val="333333"/>
+          <w:lang w:val="en-US"/>
+        </w:rPr>
+        <w:t>sudo</w:t>
+      </w:r>
+      <w:proofErr w:type="spellEnd"/>
+      <w:proofErr w:type="gramEnd"/>
+      <w:r>
+        <w:rPr>
+          <w:rFonts w:ascii="Consolas" w:hAnsi="Consolas"/>
+          <w:color w:val="333333"/>
+          <w:lang w:val="en-US"/>
+        </w:rPr>
+        <w:t xml:space="preserve"> </w:t>
+      </w:r>
+      <w:proofErr w:type="spellStart"/>
+      <w:r>
+        <w:rPr>
+          <w:rFonts w:ascii="Consolas" w:hAnsi="Consolas"/>
+          <w:color w:val="333333"/>
+          <w:lang w:val="en-US"/>
+        </w:rPr>
+        <w:t>op</w:t>
+      </w:r>
+      <w:r>
+        <w:rPr>
+          <w:rFonts w:ascii="Consolas" w:hAnsi="Consolas"/>
+          <w:color w:val="333333"/>
+          <w:lang w:val="en-US"/>
+        </w:rPr>
+        <w:t>envpn</w:t>
+      </w:r>
+      <w:proofErr w:type="spellEnd"/>
+      <w:r>
+        <w:rPr>
+          <w:rFonts w:ascii="Consolas" w:hAnsi="Consolas"/>
+          <w:color w:val="333333"/>
+          <w:lang w:val="en-US"/>
+        </w:rPr>
+        <w:t xml:space="preserve"> --</w:t>
+      </w:r>
+      <w:proofErr w:type="spellStart"/>
+      <w:r>
+        <w:rPr>
+          <w:rFonts w:ascii="Consolas" w:hAnsi="Consolas"/>
+          <w:color w:val="333333"/>
+          <w:lang w:val="en-US"/>
+        </w:rPr>
+        <w:t>config</w:t>
+      </w:r>
+      <w:proofErr w:type="spellEnd"/>
+      <w:r>
+        <w:rPr>
+          <w:rFonts w:ascii="Consolas" w:hAnsi="Consolas"/>
+          <w:color w:val="333333"/>
+          <w:lang w:val="en-US"/>
+        </w:rPr>
+        <w:t xml:space="preserve"> /</w:t>
+      </w:r>
+      <w:proofErr w:type="spellStart"/>
+      <w:r>
+        <w:rPr>
+          <w:rFonts w:ascii="Consolas" w:hAnsi="Consolas"/>
+          <w:color w:val="333333"/>
+          <w:lang w:val="en-US"/>
+        </w:rPr>
+        <w:t>etc</w:t>
+      </w:r>
+      <w:proofErr w:type="spellEnd"/>
+      <w:r>
+        <w:rPr>
+          <w:rFonts w:ascii="Consolas" w:hAnsi="Consolas"/>
+          <w:color w:val="333333"/>
+          <w:lang w:val="en-US"/>
+        </w:rPr>
+        <w:t>/</w:t>
+      </w:r>
+      <w:proofErr w:type="spellStart"/>
+      <w:r>
+        <w:rPr>
+          <w:rFonts w:ascii="Consolas" w:hAnsi="Consolas"/>
+          <w:color w:val="333333"/>
+          <w:lang w:val="en-US"/>
+        </w:rPr>
+        <w:t>openvpn</w:t>
+      </w:r>
+      <w:proofErr w:type="spellEnd"/>
+      <w:r>
+        <w:rPr>
+          <w:rFonts w:ascii="Consolas" w:hAnsi="Consolas"/>
+          <w:color w:val="333333"/>
+          <w:lang w:val="en-US"/>
+        </w:rPr>
+        <w:t>/</w:t>
+      </w:r>
+      <w:proofErr w:type="spellStart"/>
+      <w:r>
+        <w:rPr>
+          <w:rFonts w:ascii="Consolas" w:hAnsi="Consolas"/>
+          <w:color w:val="333333"/>
+          <w:lang w:val="en-US"/>
+        </w:rPr>
+        <w:t>vpnclient</w:t>
+      </w:r>
+      <w:r>
+        <w:rPr>
+          <w:rFonts w:ascii="Consolas" w:hAnsi="Consolas"/>
+          <w:color w:val="333333"/>
+          <w:lang w:val="en-US"/>
+        </w:rPr>
+        <w:t>.conf</w:t>
+      </w:r>
+      <w:proofErr w:type="spellEnd"/>
+      <w:r>
+        <w:rPr>
+          <w:rFonts w:ascii="Consolas" w:hAnsi="Consolas"/>
+          <w:color w:val="333333"/>
+          <w:lang w:val="en-US"/>
+        </w:rPr>
+        <w:t xml:space="preserve"> --daemon</w:t>
+      </w:r>
     </w:p>
     <w:p>
       <w:pPr>
@@ -4058,7 +4650,7 @@
 </file>
 
 <file path=word/numbering.xml><?xml version="1.0" encoding="utf-8"?>
-<w:numbering xmlns:wpc="http://schemas.microsoft.com/office/word/2010/wordprocessingCanvas" xmlns:cx="http://schemas.microsoft.com/office/drawing/2014/chartex" xmlns:cx1="http://schemas.microsoft.com/office/drawing/2015/9/8/chartex" xmlns:mc="http://schemas.openxmlformats.org/markup-compatibility/2006" xmlns:o="urn:schemas-microsoft-com:office:office" xmlns:r="http://schemas.openxmlformats.org/officeDocument/2006/relationships" xmlns:m="http://schemas.openxmlformats.org/officeDocument/2006/math" xmlns:v="urn:schemas-microsoft-com:vml" xmlns:wp14="http://schemas.microsoft.com/office/word/2010/wordprocessingDrawing" xmlns:wp="http://schemas.openxmlformats.org/drawingml/2006/wordprocessingDrawing" xmlns:w10="urn:schemas-microsoft-com:office:word" xmlns:w="http://schemas.openxmlformats.org/wordprocessingml/2006/main" xmlns:w14="http://schemas.microsoft.com/office/word/2010/wordml" xmlns:w15="http://schemas.microsoft.com/office/word/2012/wordml" xmlns:w16se="http://schemas.microsoft.com/office/word/2015/wordml/symex" xmlns:wpg="http://schemas.microsoft.com/office/word/2010/wordprocessingGroup" xmlns:wpi="http://schemas.microsoft.com/office/word/2010/wordprocessingInk" xmlns:wne="http://schemas.microsoft.com/office/word/2006/wordml" xmlns:wps="http://schemas.microsoft.com/office/word/2010/wordprocessingShape" mc:Ignorable="w14 w15 w16se wp14">
+<w:numbering xmlns:wpc="http://schemas.microsoft.com/office/word/2010/wordprocessingCanvas" xmlns:mc="http://schemas.openxmlformats.org/markup-compatibility/2006" xmlns:o="urn:schemas-microsoft-com:office:office" xmlns:r="http://schemas.openxmlformats.org/officeDocument/2006/relationships" xmlns:m="http://schemas.openxmlformats.org/officeDocument/2006/math" xmlns:v="urn:schemas-microsoft-com:vml" xmlns:wp14="http://schemas.microsoft.com/office/word/2010/wordprocessingDrawing" xmlns:wp="http://schemas.openxmlformats.org/drawingml/2006/wordprocessingDrawing" xmlns:w10="urn:schemas-microsoft-com:office:word" xmlns:w="http://schemas.openxmlformats.org/wordprocessingml/2006/main" xmlns:w14="http://schemas.microsoft.com/office/word/2010/wordml" xmlns:w15="http://schemas.microsoft.com/office/word/2012/wordml" xmlns:wpg="http://schemas.microsoft.com/office/word/2010/wordprocessingGroup" xmlns:wpi="http://schemas.microsoft.com/office/word/2010/wordprocessingInk" xmlns:wne="http://schemas.microsoft.com/office/word/2006/wordml" xmlns:wps="http://schemas.microsoft.com/office/word/2010/wordprocessingShape" mc:Ignorable="w14 w15 wp14">
   <w:abstractNum w:abstractNumId="0" w15:restartNumberingAfterBreak="0">
     <w:nsid w:val="14943638"/>
     <w:multiLevelType w:val="hybridMultilevel"/>
@@ -4262,6 +4854,119 @@
     </w:lvl>
   </w:abstractNum>
   <w:abstractNum w:abstractNumId="2" w15:restartNumberingAfterBreak="0">
+    <w:nsid w:val="17293E54"/>
+    <w:multiLevelType w:val="hybridMultilevel"/>
+    <w:tmpl w:val="CE563E68"/>
+    <w:lvl w:ilvl="0" w:tplc="04070001">
+      <w:start w:val="1"/>
+      <w:numFmt w:val="bullet"/>
+      <w:lvlText w:val=""/>
+      <w:lvlJc w:val="left"/>
+      <w:pPr>
+        <w:ind w:left="1080" w:hanging="360"/>
+      </w:pPr>
+      <w:rPr>
+        <w:rFonts w:ascii="Symbol" w:hAnsi="Symbol" w:hint="default"/>
+      </w:rPr>
+    </w:lvl>
+    <w:lvl w:ilvl="1" w:tplc="04070003" w:tentative="1">
+      <w:start w:val="1"/>
+      <w:numFmt w:val="bullet"/>
+      <w:lvlText w:val="o"/>
+      <w:lvlJc w:val="left"/>
+      <w:pPr>
+        <w:ind w:left="1800" w:hanging="360"/>
+      </w:pPr>
+      <w:rPr>
+        <w:rFonts w:ascii="Courier New" w:hAnsi="Courier New" w:cs="Courier New" w:hint="default"/>
+      </w:rPr>
+    </w:lvl>
+    <w:lvl w:ilvl="2" w:tplc="04070005" w:tentative="1">
+      <w:start w:val="1"/>
+      <w:numFmt w:val="bullet"/>
+      <w:lvlText w:val=""/>
+      <w:lvlJc w:val="left"/>
+      <w:pPr>
+        <w:ind w:left="2520" w:hanging="360"/>
+      </w:pPr>
+      <w:rPr>
+        <w:rFonts w:ascii="Wingdings" w:hAnsi="Wingdings" w:hint="default"/>
+      </w:rPr>
+    </w:lvl>
+    <w:lvl w:ilvl="3" w:tplc="04070001" w:tentative="1">
+      <w:start w:val="1"/>
+      <w:numFmt w:val="bullet"/>
+      <w:lvlText w:val=""/>
+      <w:lvlJc w:val="left"/>
+      <w:pPr>
+        <w:ind w:left="3240" w:hanging="360"/>
+      </w:pPr>
+      <w:rPr>
+        <w:rFonts w:ascii="Symbol" w:hAnsi="Symbol" w:hint="default"/>
+      </w:rPr>
+    </w:lvl>
+    <w:lvl w:ilvl="4" w:tplc="04070003" w:tentative="1">
+      <w:start w:val="1"/>
+      <w:numFmt w:val="bullet"/>
+      <w:lvlText w:val="o"/>
+      <w:lvlJc w:val="left"/>
+      <w:pPr>
+        <w:ind w:left="3960" w:hanging="360"/>
+      </w:pPr>
+      <w:rPr>
+        <w:rFonts w:ascii="Courier New" w:hAnsi="Courier New" w:cs="Courier New" w:hint="default"/>
+      </w:rPr>
+    </w:lvl>
+    <w:lvl w:ilvl="5" w:tplc="04070005" w:tentative="1">
+      <w:start w:val="1"/>
+      <w:numFmt w:val="bullet"/>
+      <w:lvlText w:val=""/>
+      <w:lvlJc w:val="left"/>
+      <w:pPr>
+        <w:ind w:left="4680" w:hanging="360"/>
+      </w:pPr>
+      <w:rPr>
+        <w:rFonts w:ascii="Wingdings" w:hAnsi="Wingdings" w:hint="default"/>
+      </w:rPr>
+    </w:lvl>
+    <w:lvl w:ilvl="6" w:tplc="04070001" w:tentative="1">
+      <w:start w:val="1"/>
+      <w:numFmt w:val="bullet"/>
+      <w:lvlText w:val=""/>
+      <w:lvlJc w:val="left"/>
+      <w:pPr>
+        <w:ind w:left="5400" w:hanging="360"/>
+      </w:pPr>
+      <w:rPr>
+        <w:rFonts w:ascii="Symbol" w:hAnsi="Symbol" w:hint="default"/>
+      </w:rPr>
+    </w:lvl>
+    <w:lvl w:ilvl="7" w:tplc="04070003" w:tentative="1">
+      <w:start w:val="1"/>
+      <w:numFmt w:val="bullet"/>
+      <w:lvlText w:val="o"/>
+      <w:lvlJc w:val="left"/>
+      <w:pPr>
+        <w:ind w:left="6120" w:hanging="360"/>
+      </w:pPr>
+      <w:rPr>
+        <w:rFonts w:ascii="Courier New" w:hAnsi="Courier New" w:cs="Courier New" w:hint="default"/>
+      </w:rPr>
+    </w:lvl>
+    <w:lvl w:ilvl="8" w:tplc="04070005" w:tentative="1">
+      <w:start w:val="1"/>
+      <w:numFmt w:val="bullet"/>
+      <w:lvlText w:val=""/>
+      <w:lvlJc w:val="left"/>
+      <w:pPr>
+        <w:ind w:left="6840" w:hanging="360"/>
+      </w:pPr>
+      <w:rPr>
+        <w:rFonts w:ascii="Wingdings" w:hAnsi="Wingdings" w:hint="default"/>
+      </w:rPr>
+    </w:lvl>
+  </w:abstractNum>
+  <w:abstractNum w:abstractNumId="3" w15:restartNumberingAfterBreak="0">
     <w:nsid w:val="29E02DA2"/>
     <w:multiLevelType w:val="hybridMultilevel"/>
     <w:tmpl w:val="29CCF4CA"/>
@@ -4374,7 +5079,7 @@
       </w:rPr>
     </w:lvl>
   </w:abstractNum>
-  <w:abstractNum w:abstractNumId="3" w15:restartNumberingAfterBreak="0">
+  <w:abstractNum w:abstractNumId="4" w15:restartNumberingAfterBreak="0">
     <w:nsid w:val="43E15C20"/>
     <w:multiLevelType w:val="hybridMultilevel"/>
     <w:tmpl w:val="307ECBA4"/>
@@ -4487,7 +5192,7 @@
       </w:rPr>
     </w:lvl>
   </w:abstractNum>
-  <w:abstractNum w:abstractNumId="4" w15:restartNumberingAfterBreak="0">
+  <w:abstractNum w:abstractNumId="5" w15:restartNumberingAfterBreak="0">
     <w:nsid w:val="4DA508D5"/>
     <w:multiLevelType w:val="hybridMultilevel"/>
     <w:tmpl w:val="5906BD04"/>
@@ -4600,7 +5305,7 @@
       </w:rPr>
     </w:lvl>
   </w:abstractNum>
-  <w:abstractNum w:abstractNumId="5" w15:restartNumberingAfterBreak="0">
+  <w:abstractNum w:abstractNumId="6" w15:restartNumberingAfterBreak="0">
     <w:nsid w:val="4EE31AAD"/>
     <w:multiLevelType w:val="hybridMultilevel"/>
     <w:tmpl w:val="499C6B7A"/>
@@ -4713,7 +5418,7 @@
       </w:rPr>
     </w:lvl>
   </w:abstractNum>
-  <w:abstractNum w:abstractNumId="6" w15:restartNumberingAfterBreak="0">
+  <w:abstractNum w:abstractNumId="7" w15:restartNumberingAfterBreak="0">
     <w:nsid w:val="51CD5EE1"/>
     <w:multiLevelType w:val="hybridMultilevel"/>
     <w:tmpl w:val="E7622026"/>
@@ -4826,7 +5531,7 @@
       </w:rPr>
     </w:lvl>
   </w:abstractNum>
-  <w:abstractNum w:abstractNumId="7" w15:restartNumberingAfterBreak="0">
+  <w:abstractNum w:abstractNumId="8" w15:restartNumberingAfterBreak="0">
     <w:nsid w:val="5648449E"/>
     <w:multiLevelType w:val="hybridMultilevel"/>
     <w:tmpl w:val="246003FC"/>
@@ -4939,7 +5644,7 @@
       </w:rPr>
     </w:lvl>
   </w:abstractNum>
-  <w:abstractNum w:abstractNumId="8" w15:restartNumberingAfterBreak="0">
+  <w:abstractNum w:abstractNumId="9" w15:restartNumberingAfterBreak="0">
     <w:nsid w:val="57D01891"/>
     <w:multiLevelType w:val="hybridMultilevel"/>
     <w:tmpl w:val="76C62E90"/>
@@ -5028,7 +5733,7 @@
       </w:pPr>
     </w:lvl>
   </w:abstractNum>
-  <w:abstractNum w:abstractNumId="9" w15:restartNumberingAfterBreak="0">
+  <w:abstractNum w:abstractNumId="10" w15:restartNumberingAfterBreak="0">
     <w:nsid w:val="69B51FD7"/>
     <w:multiLevelType w:val="hybridMultilevel"/>
     <w:tmpl w:val="D21E5320"/>
@@ -5141,7 +5846,7 @@
       </w:rPr>
     </w:lvl>
   </w:abstractNum>
-  <w:abstractNum w:abstractNumId="10" w15:restartNumberingAfterBreak="0">
+  <w:abstractNum w:abstractNumId="11" w15:restartNumberingAfterBreak="0">
     <w:nsid w:val="7C8A1083"/>
     <w:multiLevelType w:val="hybridMultilevel"/>
     <w:tmpl w:val="6BC01B60"/>
@@ -5254,7 +5959,7 @@
       </w:rPr>
     </w:lvl>
   </w:abstractNum>
-  <w:abstractNum w:abstractNumId="11" w15:restartNumberingAfterBreak="0">
+  <w:abstractNum w:abstractNumId="12" w15:restartNumberingAfterBreak="0">
     <w:nsid w:val="7CFC1396"/>
     <w:multiLevelType w:val="hybridMultilevel"/>
     <w:tmpl w:val="44C49B82"/>
@@ -5368,46 +6073,49 @@
     </w:lvl>
   </w:abstractNum>
   <w:num w:numId="1">
+    <w:abstractNumId w:val="9"/>
+  </w:num>
+  <w:num w:numId="2">
     <w:abstractNumId w:val="8"/>
   </w:num>
-  <w:num w:numId="2">
-    <w:abstractNumId w:val="7"/>
-  </w:num>
   <w:num w:numId="3">
-    <w:abstractNumId w:val="11"/>
+    <w:abstractNumId w:val="12"/>
   </w:num>
   <w:num w:numId="4">
     <w:abstractNumId w:val="0"/>
   </w:num>
   <w:num w:numId="5">
-    <w:abstractNumId w:val="4"/>
+    <w:abstractNumId w:val="5"/>
   </w:num>
   <w:num w:numId="6">
-    <w:abstractNumId w:val="9"/>
+    <w:abstractNumId w:val="10"/>
   </w:num>
   <w:num w:numId="7">
     <w:abstractNumId w:val="1"/>
   </w:num>
   <w:num w:numId="8">
-    <w:abstractNumId w:val="10"/>
+    <w:abstractNumId w:val="11"/>
   </w:num>
   <w:num w:numId="9">
+    <w:abstractNumId w:val="7"/>
+  </w:num>
+  <w:num w:numId="10">
+    <w:abstractNumId w:val="3"/>
+  </w:num>
+  <w:num w:numId="11">
+    <w:abstractNumId w:val="4"/>
+  </w:num>
+  <w:num w:numId="12">
     <w:abstractNumId w:val="6"/>
   </w:num>
-  <w:num w:numId="10">
+  <w:num w:numId="13">
     <w:abstractNumId w:val="2"/>
-  </w:num>
-  <w:num w:numId="11">
-    <w:abstractNumId w:val="3"/>
-  </w:num>
-  <w:num w:numId="12">
-    <w:abstractNumId w:val="5"/>
   </w:num>
 </w:numbering>
 </file>
 
 <file path=word/styles.xml><?xml version="1.0" encoding="utf-8"?>
-<w:styles xmlns:mc="http://schemas.openxmlformats.org/markup-compatibility/2006" xmlns:r="http://schemas.openxmlformats.org/officeDocument/2006/relationships" xmlns:w="http://schemas.openxmlformats.org/wordprocessingml/2006/main" xmlns:w14="http://schemas.microsoft.com/office/word/2010/wordml" xmlns:w15="http://schemas.microsoft.com/office/word/2012/wordml" xmlns:w16se="http://schemas.microsoft.com/office/word/2015/wordml/symex" mc:Ignorable="w14 w15 w16se">
+<w:styles xmlns:mc="http://schemas.openxmlformats.org/markup-compatibility/2006" xmlns:r="http://schemas.openxmlformats.org/officeDocument/2006/relationships" xmlns:w="http://schemas.openxmlformats.org/wordprocessingml/2006/main" xmlns:w14="http://schemas.microsoft.com/office/word/2010/wordml" xmlns:w15="http://schemas.microsoft.com/office/word/2012/wordml" mc:Ignorable="w14 w15">
   <w:docDefaults>
     <w:rPrDefault>
       <w:rPr>
@@ -5931,7 +6639,7 @@
       <w:lang w:eastAsia="de-DE"/>
     </w:rPr>
   </w:style>
-  <w:style w:type="character" w:styleId="BesuchterLink">
+  <w:style w:type="character" w:styleId="BesuchterHyperlink">
     <w:name w:val="FollowedHyperlink"/>
     <w:basedOn w:val="Absatz-Standardschriftart"/>
     <w:uiPriority w:val="99"/>

</xml_diff>

<commit_message>
manual: update openvpn section
</commit_message>
<xml_diff>
--- a/installation-manual.docx
+++ b/installation-manual.docx
@@ -3709,13 +3709,17 @@
         </w:rPr>
         <w:t xml:space="preserve"> server set up</w:t>
       </w:r>
-      <w:bookmarkStart w:id="0" w:name="_GoBack"/>
-      <w:bookmarkEnd w:id="0"/>
-      <w:r>
-        <w:rPr>
-          <w:lang w:val="en-US"/>
-        </w:rPr>
-        <w:t xml:space="preserve">. If not, visit </w:t>
+      <w:r>
+        <w:rPr>
+          <w:lang w:val="en-US"/>
+        </w:rPr>
+        <w:t xml:space="preserve">. If not, </w:t>
+      </w:r>
+      <w:r>
+        <w:rPr>
+          <w:lang w:val="en-US"/>
+        </w:rPr>
+        <w:t xml:space="preserve">you can check out </w:t>
       </w:r>
       <w:hyperlink r:id="rId12" w:history="1">
         <w:r>
@@ -3723,14 +3727,14 @@
             <w:rStyle w:val="Hyperlink"/>
             <w:lang w:val="en-US"/>
           </w:rPr>
-          <w:t>https://openvpn.net/community-resources/how-to/</w:t>
+          <w:t>https://github.com/SunshadeCorp/documentation/raw/475901a863550dba19a38d80ef497a333fcb0cdf/OpenVPN%20Server%20Setup/openvpn-server-setup_en.pdf</w:t>
         </w:r>
       </w:hyperlink>
       <w:r>
         <w:rPr>
           <w:lang w:val="en-US"/>
         </w:rPr>
-        <w:t xml:space="preserve"> on how to install </w:t>
+        <w:t xml:space="preserve"> on how to set up a simple </w:t>
       </w:r>
       <w:proofErr w:type="spellStart"/>
       <w:r>
@@ -3744,7 +3748,7 @@
         <w:rPr>
           <w:lang w:val="en-US"/>
         </w:rPr>
-        <w:t xml:space="preserve"> on a server.</w:t>
+        <w:t xml:space="preserve"> server.</w:t>
       </w:r>
     </w:p>
     <w:p>
@@ -4114,6 +4118,112 @@
         </w:rPr>
         <w:t>/</w:t>
       </w:r>
+    </w:p>
+    <w:p>
+      <w:pPr>
+        <w:pStyle w:val="Listenabsatz"/>
+        <w:numPr>
+          <w:ilvl w:val="0"/>
+          <w:numId w:val="12"/>
+        </w:numPr>
+        <w:rPr>
+          <w:lang w:val="en-US"/>
+        </w:rPr>
+      </w:pPr>
+      <w:r>
+        <w:rPr>
+          <w:lang w:val="en-US"/>
+        </w:rPr>
+        <w:t>Add the executable permission to update-</w:t>
+      </w:r>
+      <w:proofErr w:type="spellStart"/>
+      <w:r>
+        <w:rPr>
+          <w:lang w:val="en-US"/>
+        </w:rPr>
+        <w:t>resolv</w:t>
+      </w:r>
+      <w:proofErr w:type="spellEnd"/>
+      <w:r>
+        <w:rPr>
+          <w:lang w:val="en-US"/>
+        </w:rPr>
+        <w:t>-</w:t>
+      </w:r>
+      <w:proofErr w:type="spellStart"/>
+      <w:r>
+        <w:rPr>
+          <w:lang w:val="en-US"/>
+        </w:rPr>
+        <w:t>conf</w:t>
+      </w:r>
+      <w:proofErr w:type="spellEnd"/>
+    </w:p>
+    <w:p>
+      <w:pPr>
+        <w:pStyle w:val="HTMLVorformatiert"/>
+        <w:pBdr>
+          <w:top w:val="single" w:sz="6" w:space="7" w:color="CCCCCC"/>
+          <w:left w:val="single" w:sz="6" w:space="7" w:color="CCCCCC"/>
+          <w:bottom w:val="single" w:sz="6" w:space="7" w:color="CCCCCC"/>
+          <w:right w:val="single" w:sz="6" w:space="7" w:color="CCCCCC"/>
+        </w:pBdr>
+        <w:shd w:val="clear" w:color="auto" w:fill="F5F5F5"/>
+        <w:wordWrap w:val="0"/>
+        <w:spacing w:after="150"/>
+        <w:ind w:left="360"/>
+        <w:rPr>
+          <w:rFonts w:ascii="Consolas" w:hAnsi="Consolas"/>
+          <w:color w:val="333333"/>
+          <w:lang w:val="en-US"/>
+        </w:rPr>
+      </w:pPr>
+      <w:r>
+        <w:rPr>
+          <w:rFonts w:ascii="Consolas" w:hAnsi="Consolas"/>
+          <w:color w:val="333333"/>
+          <w:lang w:val="en-US"/>
+        </w:rPr>
+        <w:t xml:space="preserve">$ </w:t>
+      </w:r>
+      <w:proofErr w:type="spellStart"/>
+      <w:r>
+        <w:rPr>
+          <w:rFonts w:ascii="Consolas" w:hAnsi="Consolas"/>
+          <w:color w:val="333333"/>
+          <w:lang w:val="en-US"/>
+        </w:rPr>
+        <w:t>sudo</w:t>
+      </w:r>
+      <w:proofErr w:type="spellEnd"/>
+      <w:r>
+        <w:rPr>
+          <w:rFonts w:ascii="Consolas" w:hAnsi="Consolas"/>
+          <w:color w:val="333333"/>
+          <w:lang w:val="en-US"/>
+        </w:rPr>
+        <w:t xml:space="preserve"> </w:t>
+      </w:r>
+      <w:proofErr w:type="spellStart"/>
+      <w:r>
+        <w:rPr>
+          <w:rFonts w:ascii="Consolas" w:hAnsi="Consolas"/>
+          <w:color w:val="333333"/>
+          <w:lang w:val="en-US"/>
+        </w:rPr>
+        <w:t>chmod</w:t>
+      </w:r>
+      <w:proofErr w:type="spellEnd"/>
+      <w:r>
+        <w:rPr>
+          <w:rFonts w:ascii="Consolas" w:hAnsi="Consolas"/>
+          <w:color w:val="333333"/>
+          <w:lang w:val="en-US"/>
+        </w:rPr>
+        <w:t xml:space="preserve"> +x /etc/openvpn/update-resolv-conf</w:t>
+      </w:r>
+      <w:bookmarkStart w:id="0" w:name="_GoBack"/>
+      <w:bookmarkEnd w:id="0"/>
     </w:p>
     <w:p>
       <w:pPr>

</xml_diff>